<commit_message>
Lec 11 to 15 added.
</commit_message>
<xml_diff>
--- a/OS Notes.docx
+++ b/OS Notes.docx
@@ -2290,10 +2290,7 @@
               <w:t>↓</w:t>
             </w:r>
             <w:r>
-              <w:t xml:space="preserve"> (Stack grows downwards)</w:t>
-            </w:r>
-            <w:r>
-              <w:t xml:space="preserve"> (for function calls, local variables)</w:t>
+              <w:t xml:space="preserve"> (Stack grows downwards) (for function calls, local variables)</w:t>
             </w:r>
           </w:p>
         </w:tc>
@@ -2347,13 +2344,7 @@
               <w:rPr>
                 <w:rFonts w:cstheme="minorHAnsi"/>
               </w:rPr>
-              <w:t>↑ (Heap grows upward)</w:t>
-            </w:r>
-            <w:r>
-              <w:rPr>
-                <w:rFonts w:cstheme="minorHAnsi"/>
-              </w:rPr>
-              <w:t xml:space="preserve"> (head for dynamically allocated memory)</w:t>
+              <w:t>↑ (Heap grows upward) (head for dynamically allocated memory)</w:t>
             </w:r>
           </w:p>
         </w:tc>
@@ -6201,13 +6192,7 @@
         <w:spacing w:before="240"/>
       </w:pPr>
       <w:r>
-        <w:t xml:space="preserve">Completion Time </w:t>
-      </w:r>
-      <w:r>
-        <w:t>(Point)</w:t>
-      </w:r>
-      <w:r>
-        <w:t>:</w:t>
+        <w:t>Completion Time (Point):</w:t>
       </w:r>
     </w:p>
     <w:p>
@@ -6239,13 +6224,7 @@
         <w:spacing w:before="240"/>
       </w:pPr>
       <w:r>
-        <w:t xml:space="preserve">Turn Around Time </w:t>
-      </w:r>
-      <w:r>
-        <w:t>(Period)</w:t>
-      </w:r>
-      <w:r>
-        <w:t>:</w:t>
+        <w:t>Turn Around Time (Period):</w:t>
       </w:r>
     </w:p>
     <w:p>
@@ -6261,13 +6240,7 @@
         <w:spacing w:before="240"/>
       </w:pPr>
       <w:r>
-        <w:t xml:space="preserve">Waiting Time </w:t>
-      </w:r>
-      <w:r>
-        <w:t>(Period)</w:t>
-      </w:r>
-      <w:r>
-        <w:t>:</w:t>
+        <w:t>Waiting Time (Period):</w:t>
       </w:r>
       <w:r>
         <w:t xml:space="preserve"> </w:t>
@@ -6286,13 +6259,7 @@
         <w:spacing w:before="240"/>
       </w:pPr>
       <w:r>
-        <w:t xml:space="preserve">Response Time </w:t>
-      </w:r>
-      <w:r>
-        <w:t>(Period)</w:t>
-      </w:r>
-      <w:r>
-        <w:t>:</w:t>
+        <w:t>Response Time (Period):</w:t>
       </w:r>
       <w:r>
         <w:softHyphen/>
@@ -6443,6 +6410,702 @@
       <w:r>
         <w:lastRenderedPageBreak/>
         <w:t>GANTT Chart: Representation of CPU utilization by process with time stamps.</w:t>
+      </w:r>
+    </w:p>
+    <w:p>
+      <w:pPr>
+        <w:tabs>
+          <w:tab w:val="left" w:pos="1351"/>
+        </w:tabs>
+        <w:spacing w:before="240"/>
+        <w:rPr>
+          <w:b/>
+          <w:bCs/>
+          <w:sz w:val="28"/>
+          <w:szCs w:val="28"/>
+        </w:rPr>
+      </w:pPr>
+      <w:proofErr w:type="spellStart"/>
+      <w:r>
+        <w:rPr>
+          <w:b/>
+          <w:bCs/>
+          <w:sz w:val="28"/>
+          <w:szCs w:val="28"/>
+        </w:rPr>
+        <w:t>Lec</w:t>
+      </w:r>
+      <w:proofErr w:type="spellEnd"/>
+      <w:r>
+        <w:rPr>
+          <w:b/>
+          <w:bCs/>
+          <w:sz w:val="28"/>
+          <w:szCs w:val="28"/>
+        </w:rPr>
+        <w:t xml:space="preserve"> 11: FCFS Scheduling</w:t>
+      </w:r>
+    </w:p>
+    <w:p>
+      <w:pPr>
+        <w:tabs>
+          <w:tab w:val="left" w:pos="1351"/>
+        </w:tabs>
+        <w:spacing w:before="240"/>
+      </w:pPr>
+      <w:r>
+        <w:t>First Come First Serve</w:t>
+      </w:r>
+      <w:r>
+        <w:t xml:space="preserve">. It is </w:t>
+      </w:r>
+      <w:proofErr w:type="gramStart"/>
+      <w:r>
+        <w:t>non pre-emptive</w:t>
+      </w:r>
+      <w:proofErr w:type="gramEnd"/>
+      <w:r>
+        <w:t>.</w:t>
+      </w:r>
+      <w:r>
+        <w:t xml:space="preserve"> It is not batch processing.</w:t>
+      </w:r>
+    </w:p>
+    <w:p>
+      <w:pPr>
+        <w:tabs>
+          <w:tab w:val="left" w:pos="1351"/>
+        </w:tabs>
+        <w:spacing w:before="240"/>
+      </w:pPr>
+      <w:r>
+        <w:t>The process which comes first gets executed first.</w:t>
+      </w:r>
+    </w:p>
+    <w:p>
+      <w:pPr>
+        <w:tabs>
+          <w:tab w:val="left" w:pos="1351"/>
+        </w:tabs>
+        <w:spacing w:before="240"/>
+      </w:pPr>
+      <w:r>
+        <w:t>Advantages:</w:t>
+      </w:r>
+    </w:p>
+    <w:p>
+      <w:pPr>
+        <w:pStyle w:val="ListParagraph"/>
+        <w:numPr>
+          <w:ilvl w:val="0"/>
+          <w:numId w:val="14"/>
+        </w:numPr>
+        <w:tabs>
+          <w:tab w:val="left" w:pos="1351"/>
+        </w:tabs>
+        <w:spacing w:before="240"/>
+      </w:pPr>
+      <w:r>
+        <w:t>Simple and easy to implement.</w:t>
+      </w:r>
+    </w:p>
+    <w:p>
+      <w:pPr>
+        <w:tabs>
+          <w:tab w:val="left" w:pos="1351"/>
+        </w:tabs>
+        <w:spacing w:before="240"/>
+      </w:pPr>
+      <w:r>
+        <w:t>Disadvantages:</w:t>
+      </w:r>
+    </w:p>
+    <w:p>
+      <w:pPr>
+        <w:pStyle w:val="ListParagraph"/>
+        <w:numPr>
+          <w:ilvl w:val="0"/>
+          <w:numId w:val="13"/>
+        </w:numPr>
+        <w:tabs>
+          <w:tab w:val="left" w:pos="1351"/>
+        </w:tabs>
+        <w:spacing w:before="240"/>
+      </w:pPr>
+      <w:r>
+        <w:t>Non-pre-emptive.</w:t>
+      </w:r>
+    </w:p>
+    <w:p>
+      <w:pPr>
+        <w:pStyle w:val="ListParagraph"/>
+        <w:numPr>
+          <w:ilvl w:val="0"/>
+          <w:numId w:val="13"/>
+        </w:numPr>
+        <w:tabs>
+          <w:tab w:val="left" w:pos="1351"/>
+        </w:tabs>
+        <w:spacing w:before="240"/>
+      </w:pPr>
+      <w:r>
+        <w:t>Convoy effect.</w:t>
+      </w:r>
+    </w:p>
+    <w:p>
+      <w:pPr>
+        <w:pStyle w:val="ListParagraph"/>
+        <w:numPr>
+          <w:ilvl w:val="0"/>
+          <w:numId w:val="13"/>
+        </w:numPr>
+        <w:tabs>
+          <w:tab w:val="left" w:pos="1351"/>
+        </w:tabs>
+        <w:spacing w:before="240"/>
+      </w:pPr>
+      <w:r>
+        <w:t>Average waiting time is not optimal.</w:t>
+      </w:r>
+    </w:p>
+    <w:p>
+      <w:pPr>
+        <w:tabs>
+          <w:tab w:val="left" w:pos="1351"/>
+        </w:tabs>
+        <w:spacing w:before="240"/>
+        <w:rPr>
+          <w:b/>
+          <w:bCs/>
+          <w:sz w:val="28"/>
+          <w:szCs w:val="28"/>
+        </w:rPr>
+      </w:pPr>
+      <w:proofErr w:type="spellStart"/>
+      <w:r>
+        <w:rPr>
+          <w:b/>
+          <w:bCs/>
+          <w:sz w:val="28"/>
+          <w:szCs w:val="28"/>
+        </w:rPr>
+        <w:t>Lec</w:t>
+      </w:r>
+      <w:proofErr w:type="spellEnd"/>
+      <w:r>
+        <w:rPr>
+          <w:b/>
+          <w:bCs/>
+          <w:sz w:val="28"/>
+          <w:szCs w:val="28"/>
+        </w:rPr>
+        <w:t xml:space="preserve"> 12: SJF (</w:t>
+      </w:r>
+      <w:proofErr w:type="gramStart"/>
+      <w:r>
+        <w:rPr>
+          <w:b/>
+          <w:bCs/>
+          <w:sz w:val="28"/>
+          <w:szCs w:val="28"/>
+        </w:rPr>
+        <w:t>Non Pre-Emptive</w:t>
+      </w:r>
+      <w:proofErr w:type="gramEnd"/>
+      <w:r>
+        <w:rPr>
+          <w:b/>
+          <w:bCs/>
+          <w:sz w:val="28"/>
+          <w:szCs w:val="28"/>
+        </w:rPr>
+        <w:t>)</w:t>
+      </w:r>
+    </w:p>
+    <w:p>
+      <w:pPr>
+        <w:tabs>
+          <w:tab w:val="left" w:pos="1351"/>
+        </w:tabs>
+        <w:spacing w:before="240"/>
+      </w:pPr>
+      <w:r>
+        <w:t>Considers the jobs in increasing order of their Burst time.</w:t>
+      </w:r>
+    </w:p>
+    <w:p>
+      <w:pPr>
+        <w:tabs>
+          <w:tab w:val="left" w:pos="1351"/>
+        </w:tabs>
+        <w:spacing w:before="240"/>
+        <w:rPr>
+          <w:b/>
+          <w:bCs/>
+          <w:sz w:val="28"/>
+          <w:szCs w:val="28"/>
+        </w:rPr>
+      </w:pPr>
+      <w:proofErr w:type="spellStart"/>
+      <w:r>
+        <w:rPr>
+          <w:b/>
+          <w:bCs/>
+          <w:sz w:val="28"/>
+          <w:szCs w:val="28"/>
+        </w:rPr>
+        <w:t>Lec</w:t>
+      </w:r>
+      <w:proofErr w:type="spellEnd"/>
+      <w:r>
+        <w:rPr>
+          <w:b/>
+          <w:bCs/>
+          <w:sz w:val="28"/>
+          <w:szCs w:val="28"/>
+        </w:rPr>
+        <w:t xml:space="preserve"> 13: SJF (Pre-Emptive)</w:t>
+      </w:r>
+    </w:p>
+    <w:p>
+      <w:pPr>
+        <w:tabs>
+          <w:tab w:val="left" w:pos="1351"/>
+        </w:tabs>
+        <w:spacing w:before="240"/>
+      </w:pPr>
+      <w:r>
+        <w:t>Also called shortest remaining time first algo.</w:t>
+      </w:r>
+    </w:p>
+    <w:p>
+      <w:pPr>
+        <w:tabs>
+          <w:tab w:val="left" w:pos="1351"/>
+        </w:tabs>
+        <w:spacing w:before="240"/>
+      </w:pPr>
+      <w:r>
+        <w:t>At every second, the process which has shortest remaining time is picked and executed.</w:t>
+      </w:r>
+    </w:p>
+    <w:p>
+      <w:pPr>
+        <w:tabs>
+          <w:tab w:val="left" w:pos="1351"/>
+        </w:tabs>
+        <w:spacing w:before="240"/>
+      </w:pPr>
+      <w:r>
+        <w:t>Advantages:</w:t>
+      </w:r>
+    </w:p>
+    <w:p>
+      <w:pPr>
+        <w:pStyle w:val="ListParagraph"/>
+        <w:numPr>
+          <w:ilvl w:val="0"/>
+          <w:numId w:val="15"/>
+        </w:numPr>
+        <w:tabs>
+          <w:tab w:val="left" w:pos="1351"/>
+        </w:tabs>
+        <w:spacing w:before="240"/>
+      </w:pPr>
+      <w:r>
+        <w:t>Min average waiting time among all scheduling algos.</w:t>
+      </w:r>
+    </w:p>
+    <w:p>
+      <w:pPr>
+        <w:tabs>
+          <w:tab w:val="left" w:pos="1351"/>
+        </w:tabs>
+        <w:spacing w:before="240"/>
+      </w:pPr>
+      <w:r>
+        <w:t>Disadvantages:</w:t>
+      </w:r>
+    </w:p>
+    <w:p>
+      <w:pPr>
+        <w:pStyle w:val="ListParagraph"/>
+        <w:numPr>
+          <w:ilvl w:val="0"/>
+          <w:numId w:val="16"/>
+        </w:numPr>
+        <w:tabs>
+          <w:tab w:val="left" w:pos="1351"/>
+        </w:tabs>
+        <w:spacing w:before="240"/>
+      </w:pPr>
+      <w:r>
+        <w:t>May cause high waiting time and response time for CPU bound processes.</w:t>
+      </w:r>
+    </w:p>
+    <w:p>
+      <w:pPr>
+        <w:pStyle w:val="ListParagraph"/>
+        <w:numPr>
+          <w:ilvl w:val="0"/>
+          <w:numId w:val="16"/>
+        </w:numPr>
+        <w:tabs>
+          <w:tab w:val="left" w:pos="1351"/>
+        </w:tabs>
+        <w:spacing w:before="240"/>
+      </w:pPr>
+      <w:r>
+        <w:t>Impractical</w:t>
+      </w:r>
+      <w:r>
+        <w:t>, because the burst time can only be known after a process is aborted or terminated.</w:t>
+      </w:r>
+      <w:r>
+        <w:t xml:space="preserve"> However, there are ways to guess the CPU time of the process but still they would be guesses.</w:t>
+      </w:r>
+    </w:p>
+    <w:p>
+      <w:pPr>
+        <w:tabs>
+          <w:tab w:val="left" w:pos="1351"/>
+        </w:tabs>
+        <w:spacing w:before="240"/>
+        <w:rPr>
+          <w:b/>
+          <w:bCs/>
+          <w:sz w:val="28"/>
+          <w:szCs w:val="28"/>
+        </w:rPr>
+      </w:pPr>
+      <w:proofErr w:type="spellStart"/>
+      <w:r>
+        <w:rPr>
+          <w:b/>
+          <w:bCs/>
+          <w:sz w:val="28"/>
+          <w:szCs w:val="28"/>
+        </w:rPr>
+        <w:t>Lec</w:t>
+      </w:r>
+      <w:proofErr w:type="spellEnd"/>
+      <w:r>
+        <w:rPr>
+          <w:b/>
+          <w:bCs/>
+          <w:sz w:val="28"/>
+          <w:szCs w:val="28"/>
+        </w:rPr>
+        <w:t xml:space="preserve"> 14: Priority Scheduling</w:t>
+      </w:r>
+    </w:p>
+    <w:p>
+      <w:pPr>
+        <w:tabs>
+          <w:tab w:val="left" w:pos="1351"/>
+        </w:tabs>
+        <w:spacing w:before="240"/>
+      </w:pPr>
+      <w:r>
+        <w:t xml:space="preserve">It can be pre-emptive or </w:t>
+      </w:r>
+      <w:proofErr w:type="spellStart"/>
+      <w:proofErr w:type="gramStart"/>
+      <w:r>
+        <w:t>non pre-emptive</w:t>
+      </w:r>
+      <w:proofErr w:type="spellEnd"/>
+      <w:proofErr w:type="gramEnd"/>
+      <w:r>
+        <w:t>.</w:t>
+      </w:r>
+    </w:p>
+    <w:p>
+      <w:pPr>
+        <w:tabs>
+          <w:tab w:val="left" w:pos="1351"/>
+        </w:tabs>
+        <w:spacing w:before="240"/>
+      </w:pPr>
+      <w:r>
+        <w:t>Every process has a priority and the process which has highest priority is picked.</w:t>
+      </w:r>
+    </w:p>
+    <w:p>
+      <w:pPr>
+        <w:tabs>
+          <w:tab w:val="left" w:pos="1351"/>
+        </w:tabs>
+        <w:spacing w:before="240"/>
+      </w:pPr>
+      <w:r>
+        <w:t>It is very common.</w:t>
+      </w:r>
+    </w:p>
+    <w:p>
+      <w:pPr>
+        <w:tabs>
+          <w:tab w:val="left" w:pos="1351"/>
+        </w:tabs>
+        <w:spacing w:before="240"/>
+      </w:pPr>
+      <w:r>
+        <w:t>Average times depend on arrival time and priorities of process.</w:t>
+      </w:r>
+    </w:p>
+    <w:p>
+      <w:pPr>
+        <w:tabs>
+          <w:tab w:val="left" w:pos="1351"/>
+        </w:tabs>
+        <w:spacing w:before="240"/>
+      </w:pPr>
+      <w:r>
+        <w:t>Advantages:</w:t>
+      </w:r>
+    </w:p>
+    <w:p>
+      <w:pPr>
+        <w:pStyle w:val="ListParagraph"/>
+        <w:numPr>
+          <w:ilvl w:val="0"/>
+          <w:numId w:val="17"/>
+        </w:numPr>
+        <w:tabs>
+          <w:tab w:val="left" w:pos="1351"/>
+        </w:tabs>
+        <w:spacing w:before="240"/>
+      </w:pPr>
+    </w:p>
+    <w:p>
+      <w:pPr>
+        <w:tabs>
+          <w:tab w:val="left" w:pos="1351"/>
+        </w:tabs>
+        <w:spacing w:before="240"/>
+      </w:pPr>
+      <w:r>
+        <w:t>Disadvantages:</w:t>
+      </w:r>
+    </w:p>
+    <w:p>
+      <w:pPr>
+        <w:pStyle w:val="ListParagraph"/>
+        <w:numPr>
+          <w:ilvl w:val="0"/>
+          <w:numId w:val="18"/>
+        </w:numPr>
+        <w:tabs>
+          <w:tab w:val="left" w:pos="1351"/>
+        </w:tabs>
+        <w:spacing w:before="240"/>
+      </w:pPr>
+      <w:r>
+        <w:t>Starvation of low priority processes. Starvation of processes can be handled with a technique called aging.</w:t>
+      </w:r>
+      <w:r>
+        <w:t xml:space="preserve"> Aging means priority of process increases with time</w:t>
+      </w:r>
+      <w:r>
+        <w:t>.</w:t>
+      </w:r>
+    </w:p>
+    <w:p>
+      <w:pPr>
+        <w:tabs>
+          <w:tab w:val="left" w:pos="1351"/>
+        </w:tabs>
+        <w:spacing w:before="240"/>
+      </w:pPr>
+      <w:r>
+        <w:t>How can we manually assign priorities?</w:t>
+      </w:r>
+    </w:p>
+    <w:p>
+      <w:pPr>
+        <w:tabs>
+          <w:tab w:val="left" w:pos="1351"/>
+        </w:tabs>
+        <w:spacing w:before="240"/>
+      </w:pPr>
+      <w:r>
+        <w:t>One simple way: Earlier is the deadline, more should be the priority.</w:t>
+      </w:r>
+      <w:r>
+        <w:t xml:space="preserve"> This is static way of assigning priority. There are more and better ways of assigning priorities.</w:t>
+      </w:r>
+    </w:p>
+    <w:p>
+      <w:pPr>
+        <w:tabs>
+          <w:tab w:val="left" w:pos="1351"/>
+        </w:tabs>
+        <w:spacing w:before="240"/>
+      </w:pPr>
+      <w:r>
+        <w:t>Aging is a dynamically priority assigning technique.</w:t>
+      </w:r>
+    </w:p>
+    <w:p>
+      <w:pPr>
+        <w:tabs>
+          <w:tab w:val="left" w:pos="1351"/>
+        </w:tabs>
+        <w:spacing w:before="240"/>
+      </w:pPr>
+      <w:r>
+        <w:t>FCFS and SJF both are priority scheduling algos. In FCFS, processes are prioritized on the basis of arrival time. In SJF, remaining time is considered for priority.</w:t>
+      </w:r>
+    </w:p>
+    <w:p>
+      <w:pPr>
+        <w:tabs>
+          <w:tab w:val="left" w:pos="1351"/>
+        </w:tabs>
+        <w:spacing w:before="240"/>
+        <w:rPr>
+          <w:b/>
+          <w:bCs/>
+          <w:sz w:val="28"/>
+          <w:szCs w:val="28"/>
+        </w:rPr>
+      </w:pPr>
+      <w:proofErr w:type="spellStart"/>
+      <w:r>
+        <w:rPr>
+          <w:b/>
+          <w:bCs/>
+          <w:sz w:val="28"/>
+          <w:szCs w:val="28"/>
+        </w:rPr>
+        <w:t>Lec</w:t>
+      </w:r>
+      <w:proofErr w:type="spellEnd"/>
+      <w:r>
+        <w:rPr>
+          <w:b/>
+          <w:bCs/>
+          <w:sz w:val="28"/>
+          <w:szCs w:val="28"/>
+        </w:rPr>
+        <w:t xml:space="preserve"> 15: Round Robin Scheduling Algo</w:t>
+      </w:r>
+    </w:p>
+    <w:p>
+      <w:pPr>
+        <w:tabs>
+          <w:tab w:val="left" w:pos="1351"/>
+        </w:tabs>
+        <w:spacing w:before="240"/>
+      </w:pPr>
+      <w:r>
+        <w:t>One of the most asked and popular scheduling algo.</w:t>
+      </w:r>
+    </w:p>
+    <w:p>
+      <w:pPr>
+        <w:tabs>
+          <w:tab w:val="left" w:pos="1351"/>
+        </w:tabs>
+        <w:spacing w:before="240"/>
+      </w:pPr>
+      <w:r>
+        <w:t>Terminologies:</w:t>
+      </w:r>
+    </w:p>
+    <w:p>
+      <w:pPr>
+        <w:pStyle w:val="ListParagraph"/>
+        <w:numPr>
+          <w:ilvl w:val="0"/>
+          <w:numId w:val="20"/>
+        </w:numPr>
+        <w:tabs>
+          <w:tab w:val="left" w:pos="1351"/>
+        </w:tabs>
+        <w:spacing w:before="240"/>
+      </w:pPr>
+      <w:r>
+        <w:t>Time Quantum:</w:t>
+      </w:r>
+      <w:r>
+        <w:t xml:space="preserve"> Max time for which a process can be executed.</w:t>
+      </w:r>
+    </w:p>
+    <w:p>
+      <w:pPr>
+        <w:tabs>
+          <w:tab w:val="left" w:pos="1351"/>
+        </w:tabs>
+        <w:spacing w:before="240"/>
+      </w:pPr>
+      <w:r>
+        <w:t xml:space="preserve">Idea: We maintain a circular </w:t>
+      </w:r>
+      <w:r>
+        <w:t xml:space="preserve">ready </w:t>
+      </w:r>
+      <w:r>
+        <w:t>queue. Pick the process from the front. Execute it</w:t>
+      </w:r>
+      <w:r>
+        <w:t xml:space="preserve"> not more than for the fixed time</w:t>
+      </w:r>
+      <w:r>
+        <w:t xml:space="preserve">. If it does not finish in fixed </w:t>
+      </w:r>
+      <w:r>
+        <w:t xml:space="preserve">time, push it back </w:t>
+      </w:r>
+      <w:r>
+        <w:t>with its remaining time.</w:t>
+      </w:r>
+      <w:r>
+        <w:t xml:space="preserve"> Move to next process.</w:t>
+      </w:r>
+    </w:p>
+    <w:p>
+      <w:pPr>
+        <w:tabs>
+          <w:tab w:val="left" w:pos="1351"/>
+        </w:tabs>
+        <w:spacing w:before="240"/>
+      </w:pPr>
+      <w:r>
+        <w:t>Average waiting time can be high.</w:t>
+      </w:r>
+    </w:p>
+    <w:p>
+      <w:pPr>
+        <w:tabs>
+          <w:tab w:val="left" w:pos="1351"/>
+        </w:tabs>
+        <w:spacing w:before="240"/>
+      </w:pPr>
+      <w:r>
+        <w:t>Response time is generally good.</w:t>
+      </w:r>
+    </w:p>
+    <w:p>
+      <w:pPr>
+        <w:tabs>
+          <w:tab w:val="left" w:pos="1351"/>
+        </w:tabs>
+        <w:spacing w:before="240"/>
+      </w:pPr>
+      <w:r>
+        <w:t>Deciding time quantum is difficult. Small time quantum will lead to too many context switches. Large time quantum will make it FCFS.</w:t>
+      </w:r>
+    </w:p>
+    <w:p>
+      <w:pPr>
+        <w:tabs>
+          <w:tab w:val="left" w:pos="1351"/>
+        </w:tabs>
+        <w:spacing w:before="240"/>
+      </w:pPr>
+      <w:r>
+        <w:t xml:space="preserve"> </w:t>
       </w:r>
     </w:p>
     <w:sectPr>
@@ -6458,6 +7121,95 @@
 <file path=word/numbering.xml><?xml version="1.0" encoding="utf-8"?>
 <w:numbering xmlns:wpc="http://schemas.microsoft.com/office/word/2010/wordprocessingCanvas" xmlns:cx="http://schemas.microsoft.com/office/drawing/2014/chartex" xmlns:cx1="http://schemas.microsoft.com/office/drawing/2015/9/8/chartex" xmlns:cx2="http://schemas.microsoft.com/office/drawing/2015/10/21/chartex" xmlns:cx3="http://schemas.microsoft.com/office/drawing/2016/5/9/chartex" xmlns:cx4="http://schemas.microsoft.com/office/drawing/2016/5/10/chartex" xmlns:cx5="http://schemas.microsoft.com/office/drawing/2016/5/11/chartex" xmlns:cx6="http://schemas.microsoft.com/office/drawing/2016/5/12/chartex" xmlns:cx7="http://schemas.microsoft.com/office/drawing/2016/5/13/chartex" xmlns:cx8="http://schemas.microsoft.com/office/drawing/2016/5/14/chartex" xmlns:mc="http://schemas.openxmlformats.org/markup-compatibility/2006" xmlns:aink="http://schemas.microsoft.com/office/drawing/2016/ink" xmlns:am3d="http://schemas.microsoft.com/office/drawing/2017/model3d" xmlns:o="urn:schemas-microsoft-com:office:office" xmlns:oel="http://schemas.microsoft.com/office/2019/extlst" xmlns:r="http://schemas.openxmlformats.org/officeDocument/2006/relationships" xmlns:m="http://schemas.openxmlformats.org/officeDocument/2006/math" xmlns:v="urn:schemas-microsoft-com:vml" xmlns:wp14="http://schemas.microsoft.com/office/word/2010/wordprocessingDrawing" xmlns:wp="http://schemas.openxmlformats.org/drawingml/2006/wordprocessingDrawing" xmlns:w10="urn:schemas-microsoft-com:office:word" xmlns:w="http://schemas.openxmlformats.org/wordprocessingml/2006/main" xmlns:w14="http://schemas.microsoft.com/office/word/2010/wordml" xmlns:w15="http://schemas.microsoft.com/office/word/2012/wordml" xmlns:w16cex="http://schemas.microsoft.com/office/word/2018/wordml/cex" xmlns:w16cid="http://schemas.microsoft.com/office/word/2016/wordml/cid" xmlns:w16="http://schemas.microsoft.com/office/word/2018/wordml" xmlns:w16sdtdh="http://schemas.microsoft.com/office/word/2020/wordml/sdtdatahash" xmlns:w16se="http://schemas.microsoft.com/office/word/2015/wordml/symex" xmlns:wpg="http://schemas.microsoft.com/office/word/2010/wordprocessingGroup" xmlns:wpi="http://schemas.microsoft.com/office/word/2010/wordprocessingInk" xmlns:wne="http://schemas.microsoft.com/office/word/2006/wordml" xmlns:wps="http://schemas.microsoft.com/office/word/2010/wordprocessingShape" mc:Ignorable="w14 w15 w16se w16cid w16 w16cex w16sdtdh wp14">
   <w:abstractNum w:abstractNumId="0" w15:restartNumberingAfterBreak="0">
+    <w:nsid w:val="003A6445"/>
+    <w:multiLevelType w:val="hybridMultilevel"/>
+    <w:tmpl w:val="B74C4EE2"/>
+    <w:lvl w:ilvl="0" w:tplc="48428FC4">
+      <w:start w:val="1"/>
+      <w:numFmt w:val="decimal"/>
+      <w:lvlText w:val="%1."/>
+      <w:lvlJc w:val="left"/>
+      <w:pPr>
+        <w:ind w:left="720" w:hanging="360"/>
+      </w:pPr>
+      <w:rPr>
+        <w:rFonts w:hint="default"/>
+      </w:rPr>
+    </w:lvl>
+    <w:lvl w:ilvl="1" w:tplc="40090019" w:tentative="1">
+      <w:start w:val="1"/>
+      <w:numFmt w:val="lowerLetter"/>
+      <w:lvlText w:val="%2."/>
+      <w:lvlJc w:val="left"/>
+      <w:pPr>
+        <w:ind w:left="1440" w:hanging="360"/>
+      </w:pPr>
+    </w:lvl>
+    <w:lvl w:ilvl="2" w:tplc="4009001B" w:tentative="1">
+      <w:start w:val="1"/>
+      <w:numFmt w:val="lowerRoman"/>
+      <w:lvlText w:val="%3."/>
+      <w:lvlJc w:val="right"/>
+      <w:pPr>
+        <w:ind w:left="2160" w:hanging="180"/>
+      </w:pPr>
+    </w:lvl>
+    <w:lvl w:ilvl="3" w:tplc="4009000F" w:tentative="1">
+      <w:start w:val="1"/>
+      <w:numFmt w:val="decimal"/>
+      <w:lvlText w:val="%4."/>
+      <w:lvlJc w:val="left"/>
+      <w:pPr>
+        <w:ind w:left="2880" w:hanging="360"/>
+      </w:pPr>
+    </w:lvl>
+    <w:lvl w:ilvl="4" w:tplc="40090019" w:tentative="1">
+      <w:start w:val="1"/>
+      <w:numFmt w:val="lowerLetter"/>
+      <w:lvlText w:val="%5."/>
+      <w:lvlJc w:val="left"/>
+      <w:pPr>
+        <w:ind w:left="3600" w:hanging="360"/>
+      </w:pPr>
+    </w:lvl>
+    <w:lvl w:ilvl="5" w:tplc="4009001B" w:tentative="1">
+      <w:start w:val="1"/>
+      <w:numFmt w:val="lowerRoman"/>
+      <w:lvlText w:val="%6."/>
+      <w:lvlJc w:val="right"/>
+      <w:pPr>
+        <w:ind w:left="4320" w:hanging="180"/>
+      </w:pPr>
+    </w:lvl>
+    <w:lvl w:ilvl="6" w:tplc="4009000F" w:tentative="1">
+      <w:start w:val="1"/>
+      <w:numFmt w:val="decimal"/>
+      <w:lvlText w:val="%7."/>
+      <w:lvlJc w:val="left"/>
+      <w:pPr>
+        <w:ind w:left="5040" w:hanging="360"/>
+      </w:pPr>
+    </w:lvl>
+    <w:lvl w:ilvl="7" w:tplc="40090019" w:tentative="1">
+      <w:start w:val="1"/>
+      <w:numFmt w:val="lowerLetter"/>
+      <w:lvlText w:val="%8."/>
+      <w:lvlJc w:val="left"/>
+      <w:pPr>
+        <w:ind w:left="5760" w:hanging="360"/>
+      </w:pPr>
+    </w:lvl>
+    <w:lvl w:ilvl="8" w:tplc="4009001B" w:tentative="1">
+      <w:start w:val="1"/>
+      <w:numFmt w:val="lowerRoman"/>
+      <w:lvlText w:val="%9."/>
+      <w:lvlJc w:val="right"/>
+      <w:pPr>
+        <w:ind w:left="6480" w:hanging="180"/>
+      </w:pPr>
+    </w:lvl>
+  </w:abstractNum>
+  <w:abstractNum w:abstractNumId="1" w15:restartNumberingAfterBreak="0">
     <w:nsid w:val="05FF3411"/>
     <w:multiLevelType w:val="hybridMultilevel"/>
     <w:tmpl w:val="B8BED7E6"/>
@@ -6546,7 +7298,7 @@
       </w:pPr>
     </w:lvl>
   </w:abstractNum>
-  <w:abstractNum w:abstractNumId="1" w15:restartNumberingAfterBreak="0">
+  <w:abstractNum w:abstractNumId="2" w15:restartNumberingAfterBreak="0">
     <w:nsid w:val="0BBE2659"/>
     <w:multiLevelType w:val="hybridMultilevel"/>
     <w:tmpl w:val="9BE88168"/>
@@ -6635,7 +7387,93 @@
       </w:pPr>
     </w:lvl>
   </w:abstractNum>
-  <w:abstractNum w:abstractNumId="2" w15:restartNumberingAfterBreak="0">
+  <w:abstractNum w:abstractNumId="3" w15:restartNumberingAfterBreak="0">
+    <w:nsid w:val="0FCF1FCE"/>
+    <w:multiLevelType w:val="hybridMultilevel"/>
+    <w:tmpl w:val="D2D4C294"/>
+    <w:lvl w:ilvl="0" w:tplc="4009000F">
+      <w:start w:val="1"/>
+      <w:numFmt w:val="decimal"/>
+      <w:lvlText w:val="%1."/>
+      <w:lvlJc w:val="left"/>
+      <w:pPr>
+        <w:ind w:left="720" w:hanging="360"/>
+      </w:pPr>
+    </w:lvl>
+    <w:lvl w:ilvl="1" w:tplc="40090019" w:tentative="1">
+      <w:start w:val="1"/>
+      <w:numFmt w:val="lowerLetter"/>
+      <w:lvlText w:val="%2."/>
+      <w:lvlJc w:val="left"/>
+      <w:pPr>
+        <w:ind w:left="1440" w:hanging="360"/>
+      </w:pPr>
+    </w:lvl>
+    <w:lvl w:ilvl="2" w:tplc="4009001B" w:tentative="1">
+      <w:start w:val="1"/>
+      <w:numFmt w:val="lowerRoman"/>
+      <w:lvlText w:val="%3."/>
+      <w:lvlJc w:val="right"/>
+      <w:pPr>
+        <w:ind w:left="2160" w:hanging="180"/>
+      </w:pPr>
+    </w:lvl>
+    <w:lvl w:ilvl="3" w:tplc="4009000F" w:tentative="1">
+      <w:start w:val="1"/>
+      <w:numFmt w:val="decimal"/>
+      <w:lvlText w:val="%4."/>
+      <w:lvlJc w:val="left"/>
+      <w:pPr>
+        <w:ind w:left="2880" w:hanging="360"/>
+      </w:pPr>
+    </w:lvl>
+    <w:lvl w:ilvl="4" w:tplc="40090019" w:tentative="1">
+      <w:start w:val="1"/>
+      <w:numFmt w:val="lowerLetter"/>
+      <w:lvlText w:val="%5."/>
+      <w:lvlJc w:val="left"/>
+      <w:pPr>
+        <w:ind w:left="3600" w:hanging="360"/>
+      </w:pPr>
+    </w:lvl>
+    <w:lvl w:ilvl="5" w:tplc="4009001B" w:tentative="1">
+      <w:start w:val="1"/>
+      <w:numFmt w:val="lowerRoman"/>
+      <w:lvlText w:val="%6."/>
+      <w:lvlJc w:val="right"/>
+      <w:pPr>
+        <w:ind w:left="4320" w:hanging="180"/>
+      </w:pPr>
+    </w:lvl>
+    <w:lvl w:ilvl="6" w:tplc="4009000F" w:tentative="1">
+      <w:start w:val="1"/>
+      <w:numFmt w:val="decimal"/>
+      <w:lvlText w:val="%7."/>
+      <w:lvlJc w:val="left"/>
+      <w:pPr>
+        <w:ind w:left="5040" w:hanging="360"/>
+      </w:pPr>
+    </w:lvl>
+    <w:lvl w:ilvl="7" w:tplc="40090019" w:tentative="1">
+      <w:start w:val="1"/>
+      <w:numFmt w:val="lowerLetter"/>
+      <w:lvlText w:val="%8."/>
+      <w:lvlJc w:val="left"/>
+      <w:pPr>
+        <w:ind w:left="5760" w:hanging="360"/>
+      </w:pPr>
+    </w:lvl>
+    <w:lvl w:ilvl="8" w:tplc="4009001B" w:tentative="1">
+      <w:start w:val="1"/>
+      <w:numFmt w:val="lowerRoman"/>
+      <w:lvlText w:val="%9."/>
+      <w:lvlJc w:val="right"/>
+      <w:pPr>
+        <w:ind w:left="6480" w:hanging="180"/>
+      </w:pPr>
+    </w:lvl>
+  </w:abstractNum>
+  <w:abstractNum w:abstractNumId="4" w15:restartNumberingAfterBreak="0">
     <w:nsid w:val="11423C2A"/>
     <w:multiLevelType w:val="hybridMultilevel"/>
     <w:tmpl w:val="DA964CD8"/>
@@ -6724,7 +7562,7 @@
       </w:pPr>
     </w:lvl>
   </w:abstractNum>
-  <w:abstractNum w:abstractNumId="3" w15:restartNumberingAfterBreak="0">
+  <w:abstractNum w:abstractNumId="5" w15:restartNumberingAfterBreak="0">
     <w:nsid w:val="268A2D77"/>
     <w:multiLevelType w:val="hybridMultilevel"/>
     <w:tmpl w:val="FECA3E4A"/>
@@ -6813,7 +7651,7 @@
       </w:pPr>
     </w:lvl>
   </w:abstractNum>
-  <w:abstractNum w:abstractNumId="4" w15:restartNumberingAfterBreak="0">
+  <w:abstractNum w:abstractNumId="6" w15:restartNumberingAfterBreak="0">
     <w:nsid w:val="368603EF"/>
     <w:multiLevelType w:val="hybridMultilevel"/>
     <w:tmpl w:val="67268A62"/>
@@ -6902,7 +7740,7 @@
       </w:pPr>
     </w:lvl>
   </w:abstractNum>
-  <w:abstractNum w:abstractNumId="5" w15:restartNumberingAfterBreak="0">
+  <w:abstractNum w:abstractNumId="7" w15:restartNumberingAfterBreak="0">
     <w:nsid w:val="4EE31343"/>
     <w:multiLevelType w:val="hybridMultilevel"/>
     <w:tmpl w:val="280CB506"/>
@@ -6991,7 +7829,7 @@
       </w:pPr>
     </w:lvl>
   </w:abstractNum>
-  <w:abstractNum w:abstractNumId="6" w15:restartNumberingAfterBreak="0">
+  <w:abstractNum w:abstractNumId="8" w15:restartNumberingAfterBreak="0">
     <w:nsid w:val="5683203E"/>
     <w:multiLevelType w:val="hybridMultilevel"/>
     <w:tmpl w:val="6802B214"/>
@@ -7080,7 +7918,7 @@
       </w:pPr>
     </w:lvl>
   </w:abstractNum>
-  <w:abstractNum w:abstractNumId="7" w15:restartNumberingAfterBreak="0">
+  <w:abstractNum w:abstractNumId="9" w15:restartNumberingAfterBreak="0">
     <w:nsid w:val="5AD4305C"/>
     <w:multiLevelType w:val="hybridMultilevel"/>
     <w:tmpl w:val="D09EC9EE"/>
@@ -7193,7 +8031,7 @@
       </w:rPr>
     </w:lvl>
   </w:abstractNum>
-  <w:abstractNum w:abstractNumId="8" w15:restartNumberingAfterBreak="0">
+  <w:abstractNum w:abstractNumId="10" w15:restartNumberingAfterBreak="0">
     <w:nsid w:val="5EE23D78"/>
     <w:multiLevelType w:val="hybridMultilevel"/>
     <w:tmpl w:val="21A88158"/>
@@ -7282,7 +8120,96 @@
       </w:pPr>
     </w:lvl>
   </w:abstractNum>
-  <w:abstractNum w:abstractNumId="9" w15:restartNumberingAfterBreak="0">
+  <w:abstractNum w:abstractNumId="11" w15:restartNumberingAfterBreak="0">
+    <w:nsid w:val="5F5168A0"/>
+    <w:multiLevelType w:val="hybridMultilevel"/>
+    <w:tmpl w:val="3C52A40A"/>
+    <w:lvl w:ilvl="0" w:tplc="E054761A">
+      <w:start w:val="1"/>
+      <w:numFmt w:val="decimal"/>
+      <w:lvlText w:val="%1."/>
+      <w:lvlJc w:val="left"/>
+      <w:pPr>
+        <w:ind w:left="720" w:hanging="360"/>
+      </w:pPr>
+      <w:rPr>
+        <w:rFonts w:hint="default"/>
+      </w:rPr>
+    </w:lvl>
+    <w:lvl w:ilvl="1" w:tplc="40090019" w:tentative="1">
+      <w:start w:val="1"/>
+      <w:numFmt w:val="lowerLetter"/>
+      <w:lvlText w:val="%2."/>
+      <w:lvlJc w:val="left"/>
+      <w:pPr>
+        <w:ind w:left="1440" w:hanging="360"/>
+      </w:pPr>
+    </w:lvl>
+    <w:lvl w:ilvl="2" w:tplc="4009001B" w:tentative="1">
+      <w:start w:val="1"/>
+      <w:numFmt w:val="lowerRoman"/>
+      <w:lvlText w:val="%3."/>
+      <w:lvlJc w:val="right"/>
+      <w:pPr>
+        <w:ind w:left="2160" w:hanging="180"/>
+      </w:pPr>
+    </w:lvl>
+    <w:lvl w:ilvl="3" w:tplc="4009000F" w:tentative="1">
+      <w:start w:val="1"/>
+      <w:numFmt w:val="decimal"/>
+      <w:lvlText w:val="%4."/>
+      <w:lvlJc w:val="left"/>
+      <w:pPr>
+        <w:ind w:left="2880" w:hanging="360"/>
+      </w:pPr>
+    </w:lvl>
+    <w:lvl w:ilvl="4" w:tplc="40090019" w:tentative="1">
+      <w:start w:val="1"/>
+      <w:numFmt w:val="lowerLetter"/>
+      <w:lvlText w:val="%5."/>
+      <w:lvlJc w:val="left"/>
+      <w:pPr>
+        <w:ind w:left="3600" w:hanging="360"/>
+      </w:pPr>
+    </w:lvl>
+    <w:lvl w:ilvl="5" w:tplc="4009001B" w:tentative="1">
+      <w:start w:val="1"/>
+      <w:numFmt w:val="lowerRoman"/>
+      <w:lvlText w:val="%6."/>
+      <w:lvlJc w:val="right"/>
+      <w:pPr>
+        <w:ind w:left="4320" w:hanging="180"/>
+      </w:pPr>
+    </w:lvl>
+    <w:lvl w:ilvl="6" w:tplc="4009000F" w:tentative="1">
+      <w:start w:val="1"/>
+      <w:numFmt w:val="decimal"/>
+      <w:lvlText w:val="%7."/>
+      <w:lvlJc w:val="left"/>
+      <w:pPr>
+        <w:ind w:left="5040" w:hanging="360"/>
+      </w:pPr>
+    </w:lvl>
+    <w:lvl w:ilvl="7" w:tplc="40090019" w:tentative="1">
+      <w:start w:val="1"/>
+      <w:numFmt w:val="lowerLetter"/>
+      <w:lvlText w:val="%8."/>
+      <w:lvlJc w:val="left"/>
+      <w:pPr>
+        <w:ind w:left="5760" w:hanging="360"/>
+      </w:pPr>
+    </w:lvl>
+    <w:lvl w:ilvl="8" w:tplc="4009001B" w:tentative="1">
+      <w:start w:val="1"/>
+      <w:numFmt w:val="lowerRoman"/>
+      <w:lvlText w:val="%9."/>
+      <w:lvlJc w:val="right"/>
+      <w:pPr>
+        <w:ind w:left="6480" w:hanging="180"/>
+      </w:pPr>
+    </w:lvl>
+  </w:abstractNum>
+  <w:abstractNum w:abstractNumId="12" w15:restartNumberingAfterBreak="0">
     <w:nsid w:val="638E0FA2"/>
     <w:multiLevelType w:val="hybridMultilevel"/>
     <w:tmpl w:val="7B5CFB66"/>
@@ -7371,7 +8298,7 @@
       </w:pPr>
     </w:lvl>
   </w:abstractNum>
-  <w:abstractNum w:abstractNumId="10" w15:restartNumberingAfterBreak="0">
+  <w:abstractNum w:abstractNumId="13" w15:restartNumberingAfterBreak="0">
     <w:nsid w:val="65733CA0"/>
     <w:multiLevelType w:val="hybridMultilevel"/>
     <w:tmpl w:val="B31A637A"/>
@@ -7460,7 +8387,274 @@
       </w:pPr>
     </w:lvl>
   </w:abstractNum>
-  <w:abstractNum w:abstractNumId="11" w15:restartNumberingAfterBreak="0">
+  <w:abstractNum w:abstractNumId="14" w15:restartNumberingAfterBreak="0">
+    <w:nsid w:val="75FD29DF"/>
+    <w:multiLevelType w:val="hybridMultilevel"/>
+    <w:tmpl w:val="427E3E00"/>
+    <w:lvl w:ilvl="0" w:tplc="3D0098C4">
+      <w:start w:val="1"/>
+      <w:numFmt w:val="decimal"/>
+      <w:lvlText w:val="%1."/>
+      <w:lvlJc w:val="left"/>
+      <w:pPr>
+        <w:ind w:left="720" w:hanging="360"/>
+      </w:pPr>
+      <w:rPr>
+        <w:rFonts w:hint="default"/>
+      </w:rPr>
+    </w:lvl>
+    <w:lvl w:ilvl="1" w:tplc="40090019" w:tentative="1">
+      <w:start w:val="1"/>
+      <w:numFmt w:val="lowerLetter"/>
+      <w:lvlText w:val="%2."/>
+      <w:lvlJc w:val="left"/>
+      <w:pPr>
+        <w:ind w:left="1440" w:hanging="360"/>
+      </w:pPr>
+    </w:lvl>
+    <w:lvl w:ilvl="2" w:tplc="4009001B" w:tentative="1">
+      <w:start w:val="1"/>
+      <w:numFmt w:val="lowerRoman"/>
+      <w:lvlText w:val="%3."/>
+      <w:lvlJc w:val="right"/>
+      <w:pPr>
+        <w:ind w:left="2160" w:hanging="180"/>
+      </w:pPr>
+    </w:lvl>
+    <w:lvl w:ilvl="3" w:tplc="4009000F" w:tentative="1">
+      <w:start w:val="1"/>
+      <w:numFmt w:val="decimal"/>
+      <w:lvlText w:val="%4."/>
+      <w:lvlJc w:val="left"/>
+      <w:pPr>
+        <w:ind w:left="2880" w:hanging="360"/>
+      </w:pPr>
+    </w:lvl>
+    <w:lvl w:ilvl="4" w:tplc="40090019" w:tentative="1">
+      <w:start w:val="1"/>
+      <w:numFmt w:val="lowerLetter"/>
+      <w:lvlText w:val="%5."/>
+      <w:lvlJc w:val="left"/>
+      <w:pPr>
+        <w:ind w:left="3600" w:hanging="360"/>
+      </w:pPr>
+    </w:lvl>
+    <w:lvl w:ilvl="5" w:tplc="4009001B" w:tentative="1">
+      <w:start w:val="1"/>
+      <w:numFmt w:val="lowerRoman"/>
+      <w:lvlText w:val="%6."/>
+      <w:lvlJc w:val="right"/>
+      <w:pPr>
+        <w:ind w:left="4320" w:hanging="180"/>
+      </w:pPr>
+    </w:lvl>
+    <w:lvl w:ilvl="6" w:tplc="4009000F" w:tentative="1">
+      <w:start w:val="1"/>
+      <w:numFmt w:val="decimal"/>
+      <w:lvlText w:val="%7."/>
+      <w:lvlJc w:val="left"/>
+      <w:pPr>
+        <w:ind w:left="5040" w:hanging="360"/>
+      </w:pPr>
+    </w:lvl>
+    <w:lvl w:ilvl="7" w:tplc="40090019" w:tentative="1">
+      <w:start w:val="1"/>
+      <w:numFmt w:val="lowerLetter"/>
+      <w:lvlText w:val="%8."/>
+      <w:lvlJc w:val="left"/>
+      <w:pPr>
+        <w:ind w:left="5760" w:hanging="360"/>
+      </w:pPr>
+    </w:lvl>
+    <w:lvl w:ilvl="8" w:tplc="4009001B" w:tentative="1">
+      <w:start w:val="1"/>
+      <w:numFmt w:val="lowerRoman"/>
+      <w:lvlText w:val="%9."/>
+      <w:lvlJc w:val="right"/>
+      <w:pPr>
+        <w:ind w:left="6480" w:hanging="180"/>
+      </w:pPr>
+    </w:lvl>
+  </w:abstractNum>
+  <w:abstractNum w:abstractNumId="15" w15:restartNumberingAfterBreak="0">
+    <w:nsid w:val="79B556D3"/>
+    <w:multiLevelType w:val="hybridMultilevel"/>
+    <w:tmpl w:val="1092081A"/>
+    <w:lvl w:ilvl="0" w:tplc="B0485832">
+      <w:start w:val="1"/>
+      <w:numFmt w:val="decimal"/>
+      <w:lvlText w:val="%1."/>
+      <w:lvlJc w:val="left"/>
+      <w:pPr>
+        <w:ind w:left="720" w:hanging="360"/>
+      </w:pPr>
+      <w:rPr>
+        <w:rFonts w:hint="default"/>
+      </w:rPr>
+    </w:lvl>
+    <w:lvl w:ilvl="1" w:tplc="40090019" w:tentative="1">
+      <w:start w:val="1"/>
+      <w:numFmt w:val="lowerLetter"/>
+      <w:lvlText w:val="%2."/>
+      <w:lvlJc w:val="left"/>
+      <w:pPr>
+        <w:ind w:left="1440" w:hanging="360"/>
+      </w:pPr>
+    </w:lvl>
+    <w:lvl w:ilvl="2" w:tplc="4009001B" w:tentative="1">
+      <w:start w:val="1"/>
+      <w:numFmt w:val="lowerRoman"/>
+      <w:lvlText w:val="%3."/>
+      <w:lvlJc w:val="right"/>
+      <w:pPr>
+        <w:ind w:left="2160" w:hanging="180"/>
+      </w:pPr>
+    </w:lvl>
+    <w:lvl w:ilvl="3" w:tplc="4009000F" w:tentative="1">
+      <w:start w:val="1"/>
+      <w:numFmt w:val="decimal"/>
+      <w:lvlText w:val="%4."/>
+      <w:lvlJc w:val="left"/>
+      <w:pPr>
+        <w:ind w:left="2880" w:hanging="360"/>
+      </w:pPr>
+    </w:lvl>
+    <w:lvl w:ilvl="4" w:tplc="40090019" w:tentative="1">
+      <w:start w:val="1"/>
+      <w:numFmt w:val="lowerLetter"/>
+      <w:lvlText w:val="%5."/>
+      <w:lvlJc w:val="left"/>
+      <w:pPr>
+        <w:ind w:left="3600" w:hanging="360"/>
+      </w:pPr>
+    </w:lvl>
+    <w:lvl w:ilvl="5" w:tplc="4009001B" w:tentative="1">
+      <w:start w:val="1"/>
+      <w:numFmt w:val="lowerRoman"/>
+      <w:lvlText w:val="%6."/>
+      <w:lvlJc w:val="right"/>
+      <w:pPr>
+        <w:ind w:left="4320" w:hanging="180"/>
+      </w:pPr>
+    </w:lvl>
+    <w:lvl w:ilvl="6" w:tplc="4009000F" w:tentative="1">
+      <w:start w:val="1"/>
+      <w:numFmt w:val="decimal"/>
+      <w:lvlText w:val="%7."/>
+      <w:lvlJc w:val="left"/>
+      <w:pPr>
+        <w:ind w:left="5040" w:hanging="360"/>
+      </w:pPr>
+    </w:lvl>
+    <w:lvl w:ilvl="7" w:tplc="40090019" w:tentative="1">
+      <w:start w:val="1"/>
+      <w:numFmt w:val="lowerLetter"/>
+      <w:lvlText w:val="%8."/>
+      <w:lvlJc w:val="left"/>
+      <w:pPr>
+        <w:ind w:left="5760" w:hanging="360"/>
+      </w:pPr>
+    </w:lvl>
+    <w:lvl w:ilvl="8" w:tplc="4009001B" w:tentative="1">
+      <w:start w:val="1"/>
+      <w:numFmt w:val="lowerRoman"/>
+      <w:lvlText w:val="%9."/>
+      <w:lvlJc w:val="right"/>
+      <w:pPr>
+        <w:ind w:left="6480" w:hanging="180"/>
+      </w:pPr>
+    </w:lvl>
+  </w:abstractNum>
+  <w:abstractNum w:abstractNumId="16" w15:restartNumberingAfterBreak="0">
+    <w:nsid w:val="7B32063A"/>
+    <w:multiLevelType w:val="hybridMultilevel"/>
+    <w:tmpl w:val="E3D62872"/>
+    <w:lvl w:ilvl="0" w:tplc="65481346">
+      <w:start w:val="1"/>
+      <w:numFmt w:val="decimal"/>
+      <w:lvlText w:val="%1."/>
+      <w:lvlJc w:val="left"/>
+      <w:pPr>
+        <w:ind w:left="720" w:hanging="360"/>
+      </w:pPr>
+      <w:rPr>
+        <w:rFonts w:hint="default"/>
+      </w:rPr>
+    </w:lvl>
+    <w:lvl w:ilvl="1" w:tplc="40090019" w:tentative="1">
+      <w:start w:val="1"/>
+      <w:numFmt w:val="lowerLetter"/>
+      <w:lvlText w:val="%2."/>
+      <w:lvlJc w:val="left"/>
+      <w:pPr>
+        <w:ind w:left="1440" w:hanging="360"/>
+      </w:pPr>
+    </w:lvl>
+    <w:lvl w:ilvl="2" w:tplc="4009001B" w:tentative="1">
+      <w:start w:val="1"/>
+      <w:numFmt w:val="lowerRoman"/>
+      <w:lvlText w:val="%3."/>
+      <w:lvlJc w:val="right"/>
+      <w:pPr>
+        <w:ind w:left="2160" w:hanging="180"/>
+      </w:pPr>
+    </w:lvl>
+    <w:lvl w:ilvl="3" w:tplc="4009000F" w:tentative="1">
+      <w:start w:val="1"/>
+      <w:numFmt w:val="decimal"/>
+      <w:lvlText w:val="%4."/>
+      <w:lvlJc w:val="left"/>
+      <w:pPr>
+        <w:ind w:left="2880" w:hanging="360"/>
+      </w:pPr>
+    </w:lvl>
+    <w:lvl w:ilvl="4" w:tplc="40090019" w:tentative="1">
+      <w:start w:val="1"/>
+      <w:numFmt w:val="lowerLetter"/>
+      <w:lvlText w:val="%5."/>
+      <w:lvlJc w:val="left"/>
+      <w:pPr>
+        <w:ind w:left="3600" w:hanging="360"/>
+      </w:pPr>
+    </w:lvl>
+    <w:lvl w:ilvl="5" w:tplc="4009001B" w:tentative="1">
+      <w:start w:val="1"/>
+      <w:numFmt w:val="lowerRoman"/>
+      <w:lvlText w:val="%6."/>
+      <w:lvlJc w:val="right"/>
+      <w:pPr>
+        <w:ind w:left="4320" w:hanging="180"/>
+      </w:pPr>
+    </w:lvl>
+    <w:lvl w:ilvl="6" w:tplc="4009000F" w:tentative="1">
+      <w:start w:val="1"/>
+      <w:numFmt w:val="decimal"/>
+      <w:lvlText w:val="%7."/>
+      <w:lvlJc w:val="left"/>
+      <w:pPr>
+        <w:ind w:left="5040" w:hanging="360"/>
+      </w:pPr>
+    </w:lvl>
+    <w:lvl w:ilvl="7" w:tplc="40090019" w:tentative="1">
+      <w:start w:val="1"/>
+      <w:numFmt w:val="lowerLetter"/>
+      <w:lvlText w:val="%8."/>
+      <w:lvlJc w:val="left"/>
+      <w:pPr>
+        <w:ind w:left="5760" w:hanging="360"/>
+      </w:pPr>
+    </w:lvl>
+    <w:lvl w:ilvl="8" w:tplc="4009001B" w:tentative="1">
+      <w:start w:val="1"/>
+      <w:numFmt w:val="lowerRoman"/>
+      <w:lvlText w:val="%9."/>
+      <w:lvlJc w:val="right"/>
+      <w:pPr>
+        <w:ind w:left="6480" w:hanging="180"/>
+      </w:pPr>
+    </w:lvl>
+  </w:abstractNum>
+  <w:abstractNum w:abstractNumId="17" w15:restartNumberingAfterBreak="0">
     <w:nsid w:val="7D3653CA"/>
     <w:multiLevelType w:val="hybridMultilevel"/>
     <w:tmpl w:val="4B765D82"/>
@@ -7573,41 +8767,240 @@
       </w:rPr>
     </w:lvl>
   </w:abstractNum>
+  <w:abstractNum w:abstractNumId="18" w15:restartNumberingAfterBreak="0">
+    <w:nsid w:val="7F4D1332"/>
+    <w:multiLevelType w:val="hybridMultilevel"/>
+    <w:tmpl w:val="38AC7BA0"/>
+    <w:lvl w:ilvl="0" w:tplc="4009000F">
+      <w:start w:val="1"/>
+      <w:numFmt w:val="decimal"/>
+      <w:lvlText w:val="%1."/>
+      <w:lvlJc w:val="left"/>
+      <w:pPr>
+        <w:ind w:left="720" w:hanging="360"/>
+      </w:pPr>
+    </w:lvl>
+    <w:lvl w:ilvl="1" w:tplc="40090019" w:tentative="1">
+      <w:start w:val="1"/>
+      <w:numFmt w:val="lowerLetter"/>
+      <w:lvlText w:val="%2."/>
+      <w:lvlJc w:val="left"/>
+      <w:pPr>
+        <w:ind w:left="1440" w:hanging="360"/>
+      </w:pPr>
+    </w:lvl>
+    <w:lvl w:ilvl="2" w:tplc="4009001B" w:tentative="1">
+      <w:start w:val="1"/>
+      <w:numFmt w:val="lowerRoman"/>
+      <w:lvlText w:val="%3."/>
+      <w:lvlJc w:val="right"/>
+      <w:pPr>
+        <w:ind w:left="2160" w:hanging="180"/>
+      </w:pPr>
+    </w:lvl>
+    <w:lvl w:ilvl="3" w:tplc="4009000F" w:tentative="1">
+      <w:start w:val="1"/>
+      <w:numFmt w:val="decimal"/>
+      <w:lvlText w:val="%4."/>
+      <w:lvlJc w:val="left"/>
+      <w:pPr>
+        <w:ind w:left="2880" w:hanging="360"/>
+      </w:pPr>
+    </w:lvl>
+    <w:lvl w:ilvl="4" w:tplc="40090019" w:tentative="1">
+      <w:start w:val="1"/>
+      <w:numFmt w:val="lowerLetter"/>
+      <w:lvlText w:val="%5."/>
+      <w:lvlJc w:val="left"/>
+      <w:pPr>
+        <w:ind w:left="3600" w:hanging="360"/>
+      </w:pPr>
+    </w:lvl>
+    <w:lvl w:ilvl="5" w:tplc="4009001B" w:tentative="1">
+      <w:start w:val="1"/>
+      <w:numFmt w:val="lowerRoman"/>
+      <w:lvlText w:val="%6."/>
+      <w:lvlJc w:val="right"/>
+      <w:pPr>
+        <w:ind w:left="4320" w:hanging="180"/>
+      </w:pPr>
+    </w:lvl>
+    <w:lvl w:ilvl="6" w:tplc="4009000F" w:tentative="1">
+      <w:start w:val="1"/>
+      <w:numFmt w:val="decimal"/>
+      <w:lvlText w:val="%7."/>
+      <w:lvlJc w:val="left"/>
+      <w:pPr>
+        <w:ind w:left="5040" w:hanging="360"/>
+      </w:pPr>
+    </w:lvl>
+    <w:lvl w:ilvl="7" w:tplc="40090019" w:tentative="1">
+      <w:start w:val="1"/>
+      <w:numFmt w:val="lowerLetter"/>
+      <w:lvlText w:val="%8."/>
+      <w:lvlJc w:val="left"/>
+      <w:pPr>
+        <w:ind w:left="5760" w:hanging="360"/>
+      </w:pPr>
+    </w:lvl>
+    <w:lvl w:ilvl="8" w:tplc="4009001B" w:tentative="1">
+      <w:start w:val="1"/>
+      <w:numFmt w:val="lowerRoman"/>
+      <w:lvlText w:val="%9."/>
+      <w:lvlJc w:val="right"/>
+      <w:pPr>
+        <w:ind w:left="6480" w:hanging="180"/>
+      </w:pPr>
+    </w:lvl>
+  </w:abstractNum>
+  <w:abstractNum w:abstractNumId="19" w15:restartNumberingAfterBreak="0">
+    <w:nsid w:val="7FEE2C74"/>
+    <w:multiLevelType w:val="hybridMultilevel"/>
+    <w:tmpl w:val="7AD482B6"/>
+    <w:lvl w:ilvl="0" w:tplc="56B6FFB6">
+      <w:start w:val="1"/>
+      <w:numFmt w:val="decimal"/>
+      <w:lvlText w:val="%1."/>
+      <w:lvlJc w:val="left"/>
+      <w:pPr>
+        <w:ind w:left="720" w:hanging="360"/>
+      </w:pPr>
+      <w:rPr>
+        <w:rFonts w:hint="default"/>
+      </w:rPr>
+    </w:lvl>
+    <w:lvl w:ilvl="1" w:tplc="40090019" w:tentative="1">
+      <w:start w:val="1"/>
+      <w:numFmt w:val="lowerLetter"/>
+      <w:lvlText w:val="%2."/>
+      <w:lvlJc w:val="left"/>
+      <w:pPr>
+        <w:ind w:left="1440" w:hanging="360"/>
+      </w:pPr>
+    </w:lvl>
+    <w:lvl w:ilvl="2" w:tplc="4009001B" w:tentative="1">
+      <w:start w:val="1"/>
+      <w:numFmt w:val="lowerRoman"/>
+      <w:lvlText w:val="%3."/>
+      <w:lvlJc w:val="right"/>
+      <w:pPr>
+        <w:ind w:left="2160" w:hanging="180"/>
+      </w:pPr>
+    </w:lvl>
+    <w:lvl w:ilvl="3" w:tplc="4009000F" w:tentative="1">
+      <w:start w:val="1"/>
+      <w:numFmt w:val="decimal"/>
+      <w:lvlText w:val="%4."/>
+      <w:lvlJc w:val="left"/>
+      <w:pPr>
+        <w:ind w:left="2880" w:hanging="360"/>
+      </w:pPr>
+    </w:lvl>
+    <w:lvl w:ilvl="4" w:tplc="40090019" w:tentative="1">
+      <w:start w:val="1"/>
+      <w:numFmt w:val="lowerLetter"/>
+      <w:lvlText w:val="%5."/>
+      <w:lvlJc w:val="left"/>
+      <w:pPr>
+        <w:ind w:left="3600" w:hanging="360"/>
+      </w:pPr>
+    </w:lvl>
+    <w:lvl w:ilvl="5" w:tplc="4009001B" w:tentative="1">
+      <w:start w:val="1"/>
+      <w:numFmt w:val="lowerRoman"/>
+      <w:lvlText w:val="%6."/>
+      <w:lvlJc w:val="right"/>
+      <w:pPr>
+        <w:ind w:left="4320" w:hanging="180"/>
+      </w:pPr>
+    </w:lvl>
+    <w:lvl w:ilvl="6" w:tplc="4009000F" w:tentative="1">
+      <w:start w:val="1"/>
+      <w:numFmt w:val="decimal"/>
+      <w:lvlText w:val="%7."/>
+      <w:lvlJc w:val="left"/>
+      <w:pPr>
+        <w:ind w:left="5040" w:hanging="360"/>
+      </w:pPr>
+    </w:lvl>
+    <w:lvl w:ilvl="7" w:tplc="40090019" w:tentative="1">
+      <w:start w:val="1"/>
+      <w:numFmt w:val="lowerLetter"/>
+      <w:lvlText w:val="%8."/>
+      <w:lvlJc w:val="left"/>
+      <w:pPr>
+        <w:ind w:left="5760" w:hanging="360"/>
+      </w:pPr>
+    </w:lvl>
+    <w:lvl w:ilvl="8" w:tplc="4009001B" w:tentative="1">
+      <w:start w:val="1"/>
+      <w:numFmt w:val="lowerRoman"/>
+      <w:lvlText w:val="%9."/>
+      <w:lvlJc w:val="right"/>
+      <w:pPr>
+        <w:ind w:left="6480" w:hanging="180"/>
+      </w:pPr>
+    </w:lvl>
+  </w:abstractNum>
   <w:num w:numId="1" w16cid:durableId="1170828915">
+    <w:abstractNumId w:val="12"/>
+  </w:num>
+  <w:num w:numId="2" w16cid:durableId="427121263">
+    <w:abstractNumId w:val="1"/>
+  </w:num>
+  <w:num w:numId="3" w16cid:durableId="728190392">
     <w:abstractNumId w:val="9"/>
   </w:num>
-  <w:num w:numId="2" w16cid:durableId="427121263">
+  <w:num w:numId="4" w16cid:durableId="56975665">
+    <w:abstractNumId w:val="7"/>
+  </w:num>
+  <w:num w:numId="5" w16cid:durableId="2030254881">
+    <w:abstractNumId w:val="4"/>
+  </w:num>
+  <w:num w:numId="6" w16cid:durableId="1217005376">
+    <w:abstractNumId w:val="6"/>
+  </w:num>
+  <w:num w:numId="7" w16cid:durableId="102266218">
+    <w:abstractNumId w:val="10"/>
+  </w:num>
+  <w:num w:numId="8" w16cid:durableId="979263275">
+    <w:abstractNumId w:val="2"/>
+  </w:num>
+  <w:num w:numId="9" w16cid:durableId="1647928736">
+    <w:abstractNumId w:val="17"/>
+  </w:num>
+  <w:num w:numId="10" w16cid:durableId="444544054">
+    <w:abstractNumId w:val="13"/>
+  </w:num>
+  <w:num w:numId="11" w16cid:durableId="1096554054">
+    <w:abstractNumId w:val="5"/>
+  </w:num>
+  <w:num w:numId="12" w16cid:durableId="1823279581">
+    <w:abstractNumId w:val="8"/>
+  </w:num>
+  <w:num w:numId="13" w16cid:durableId="1888223798">
+    <w:abstractNumId w:val="18"/>
+  </w:num>
+  <w:num w:numId="14" w16cid:durableId="115024147">
+    <w:abstractNumId w:val="3"/>
+  </w:num>
+  <w:num w:numId="15" w16cid:durableId="1159543796">
+    <w:abstractNumId w:val="16"/>
+  </w:num>
+  <w:num w:numId="16" w16cid:durableId="1865744667">
+    <w:abstractNumId w:val="14"/>
+  </w:num>
+  <w:num w:numId="17" w16cid:durableId="1545947870">
+    <w:abstractNumId w:val="11"/>
+  </w:num>
+  <w:num w:numId="18" w16cid:durableId="46611484">
+    <w:abstractNumId w:val="19"/>
+  </w:num>
+  <w:num w:numId="19" w16cid:durableId="407727498">
     <w:abstractNumId w:val="0"/>
   </w:num>
-  <w:num w:numId="3" w16cid:durableId="728190392">
-    <w:abstractNumId w:val="7"/>
-  </w:num>
-  <w:num w:numId="4" w16cid:durableId="56975665">
-    <w:abstractNumId w:val="5"/>
-  </w:num>
-  <w:num w:numId="5" w16cid:durableId="2030254881">
-    <w:abstractNumId w:val="2"/>
-  </w:num>
-  <w:num w:numId="6" w16cid:durableId="1217005376">
-    <w:abstractNumId w:val="4"/>
-  </w:num>
-  <w:num w:numId="7" w16cid:durableId="102266218">
-    <w:abstractNumId w:val="8"/>
-  </w:num>
-  <w:num w:numId="8" w16cid:durableId="979263275">
-    <w:abstractNumId w:val="1"/>
-  </w:num>
-  <w:num w:numId="9" w16cid:durableId="1647928736">
-    <w:abstractNumId w:val="11"/>
-  </w:num>
-  <w:num w:numId="10" w16cid:durableId="444544054">
-    <w:abstractNumId w:val="10"/>
-  </w:num>
-  <w:num w:numId="11" w16cid:durableId="1096554054">
-    <w:abstractNumId w:val="3"/>
-  </w:num>
-  <w:num w:numId="12" w16cid:durableId="1823279581">
-    <w:abstractNumId w:val="6"/>
+  <w:num w:numId="20" w16cid:durableId="768934470">
+    <w:abstractNumId w:val="15"/>
   </w:num>
 </w:numbering>
 </file>

</xml_diff>

<commit_message>
Lec 16 to 20 added.
</commit_message>
<xml_diff>
--- a/OS Notes.docx
+++ b/OS Notes.docx
@@ -1742,7 +1742,35 @@
     <w:p/>
     <w:p/>
     <w:p/>
-    <w:p/>
+    <w:p>
+      <w:pPr>
+        <w:jc w:val="center"/>
+        <w:rPr>
+          <w:u w:val="single"/>
+        </w:rPr>
+      </w:pPr>
+      <w:r>
+        <w:rPr>
+          <w:u w:val="single"/>
+        </w:rPr>
+        <w:t>Deadlock</w:t>
+      </w:r>
+    </w:p>
+    <w:p>
+      <w:r>
+        <w:t xml:space="preserve">The above diagram is technically called </w:t>
+      </w:r>
+      <w:r>
+        <w:rPr>
+          <w:b/>
+          <w:bCs/>
+        </w:rPr>
+        <w:t>The Resource Allocation Graph</w:t>
+      </w:r>
+      <w:r>
+        <w:t>.</w:t>
+      </w:r>
+    </w:p>
     <w:p>
       <w:pPr>
         <w:tabs>
@@ -1973,6 +2001,7 @@
               </w:tabs>
             </w:pPr>
             <w:r>
+              <w:lastRenderedPageBreak/>
               <w:t>Blocking</w:t>
             </w:r>
           </w:p>
@@ -2023,7 +2052,6 @@
               </w:tabs>
             </w:pPr>
             <w:r>
-              <w:lastRenderedPageBreak/>
               <w:t>Multicore or Multiprocessor</w:t>
             </w:r>
           </w:p>
@@ -3229,6 +3257,7 @@
         <w:rPr>
           <w:noProof/>
         </w:rPr>
+        <w:lastRenderedPageBreak/>
         <mc:AlternateContent>
           <mc:Choice Requires="wps">
             <w:drawing>
@@ -7103,8 +7132,3703 @@
           <w:tab w:val="left" w:pos="1351"/>
         </w:tabs>
         <w:spacing w:before="240"/>
-      </w:pPr>
-      <w:r>
+        <w:rPr>
+          <w:b/>
+          <w:bCs/>
+          <w:sz w:val="28"/>
+          <w:szCs w:val="28"/>
+        </w:rPr>
+      </w:pPr>
+      <w:proofErr w:type="spellStart"/>
+      <w:r>
+        <w:rPr>
+          <w:b/>
+          <w:bCs/>
+          <w:sz w:val="28"/>
+          <w:szCs w:val="28"/>
+        </w:rPr>
+        <w:t>Lec</w:t>
+      </w:r>
+      <w:proofErr w:type="spellEnd"/>
+      <w:r>
+        <w:rPr>
+          <w:b/>
+          <w:bCs/>
+          <w:sz w:val="28"/>
+          <w:szCs w:val="28"/>
+        </w:rPr>
+        <w:t xml:space="preserve"> 16: Multilevel Queue Scheduling</w:t>
+      </w:r>
+    </w:p>
+    <w:p>
+      <w:pPr>
+        <w:tabs>
+          <w:tab w:val="left" w:pos="1351"/>
+        </w:tabs>
+        <w:spacing w:before="240"/>
+      </w:pPr>
+      <w:r>
+        <w:t>Concept: Divide the ready queue into multiple queues, use different scheduling algo for different queues.</w:t>
+      </w:r>
+      <w:r>
+        <w:t xml:space="preserve"> Put different processes in different queues.</w:t>
+      </w:r>
+      <w:r>
+        <w:t xml:space="preserve"> Then we have to arrange queues as well</w:t>
+      </w:r>
+      <w:r>
+        <w:t xml:space="preserve"> on the basis of some scheduling algo.</w:t>
+      </w:r>
+    </w:p>
+    <w:p>
+      <w:pPr>
+        <w:tabs>
+          <w:tab w:val="left" w:pos="1351"/>
+        </w:tabs>
+        <w:spacing w:before="240"/>
+      </w:pPr>
+      <w:r>
+        <w:t>Commonly the queues are arranged on the basis of priorities or round robin algo.</w:t>
+      </w:r>
+    </w:p>
+    <w:p>
+      <w:pPr>
+        <w:tabs>
+          <w:tab w:val="left" w:pos="1351"/>
+        </w:tabs>
+        <w:spacing w:before="240"/>
+      </w:pPr>
+      <w:r>
+        <w:t>Another way of running multiple queues is using two queues, one for foreground processes and on for background.</w:t>
+      </w:r>
+      <w:r>
+        <w:t xml:space="preserve"> Background queue is generally for lower priority processes.</w:t>
+      </w:r>
+    </w:p>
+    <w:p>
+      <w:pPr>
+        <w:tabs>
+          <w:tab w:val="left" w:pos="1351"/>
+        </w:tabs>
+        <w:spacing w:before="240"/>
+      </w:pPr>
+      <w:r>
+        <w:t>The multi-level queue scheduling is used with feedback in Windows and Mac OS. Linux has improved itself and uses better scheduling algo.</w:t>
+      </w:r>
+    </w:p>
+    <w:p>
+      <w:pPr>
+        <w:tabs>
+          <w:tab w:val="left" w:pos="1351"/>
+        </w:tabs>
+        <w:spacing w:before="240"/>
+      </w:pPr>
+      <w:r>
+        <w:lastRenderedPageBreak/>
+        <w:t>In multilevel queue scheduling with feedback</w:t>
+      </w:r>
+      <w:r>
+        <w:t>, process can be moved from one queue to another. It is one of the hardest</w:t>
+      </w:r>
+      <w:r>
+        <w:t>, most useful and most flexible</w:t>
+      </w:r>
+      <w:r>
+        <w:t xml:space="preserve"> algo</w:t>
+      </w:r>
+      <w:r>
+        <w:t>s</w:t>
+      </w:r>
+      <w:r>
+        <w:t xml:space="preserve"> to implement.</w:t>
+      </w:r>
+    </w:p>
+    <w:p>
+      <w:pPr>
+        <w:tabs>
+          <w:tab w:val="left" w:pos="1351"/>
+        </w:tabs>
+        <w:spacing w:before="240"/>
+        <w:rPr>
+          <w:b/>
+          <w:bCs/>
+          <w:sz w:val="28"/>
+          <w:szCs w:val="28"/>
+        </w:rPr>
+      </w:pPr>
+      <w:proofErr w:type="spellStart"/>
+      <w:r>
+        <w:rPr>
+          <w:b/>
+          <w:bCs/>
+          <w:sz w:val="28"/>
+          <w:szCs w:val="28"/>
+        </w:rPr>
+        <w:t>Lec</w:t>
+      </w:r>
+      <w:proofErr w:type="spellEnd"/>
+      <w:r>
+        <w:rPr>
+          <w:b/>
+          <w:bCs/>
+          <w:sz w:val="28"/>
+          <w:szCs w:val="28"/>
+        </w:rPr>
+        <w:t xml:space="preserve"> 17: Deadlocks</w:t>
+      </w:r>
+    </w:p>
+    <w:p>
+      <w:pPr>
+        <w:tabs>
+          <w:tab w:val="left" w:pos="1351"/>
+        </w:tabs>
+        <w:spacing w:before="240"/>
+      </w:pPr>
+      <w:r>
+        <w:t>When a process runs it uses resources.</w:t>
+      </w:r>
+      <w:r>
+        <w:t xml:space="preserve"> Process runs in its own address space. Process</w:t>
+      </w:r>
+      <w:r>
+        <w:t>es</w:t>
+      </w:r>
+      <w:r>
+        <w:t xml:space="preserve"> request the OS to get the resources and it is the responsibility of OS to manage the resources.</w:t>
+      </w:r>
+      <w:r>
+        <w:t xml:space="preserve"> The resources might be sharable or non</w:t>
+      </w:r>
+      <w:r>
+        <w:t>-</w:t>
+      </w:r>
+      <w:r>
+        <w:t>sharable.</w:t>
+      </w:r>
+    </w:p>
+    <w:p>
+      <w:pPr>
+        <w:tabs>
+          <w:tab w:val="left" w:pos="1351"/>
+        </w:tabs>
+        <w:spacing w:before="240"/>
+      </w:pPr>
+      <w:r>
+        <w:t>Deadlock has been discussed earlier with diagram.</w:t>
+      </w:r>
+    </w:p>
+    <w:p>
+      <w:pPr>
+        <w:tabs>
+          <w:tab w:val="left" w:pos="1351"/>
+        </w:tabs>
+        <w:spacing w:before="240"/>
+      </w:pPr>
+      <w:r>
+        <w:t xml:space="preserve">Four </w:t>
+      </w:r>
+      <w:r>
+        <w:rPr>
+          <w:b/>
+          <w:bCs/>
+          <w:u w:val="single"/>
+        </w:rPr>
+        <w:t>necessary</w:t>
+      </w:r>
+      <w:r>
+        <w:t xml:space="preserve"> conditions for deadlock:</w:t>
+      </w:r>
+    </w:p>
+    <w:p>
+      <w:pPr>
+        <w:pStyle w:val="ListParagraph"/>
+        <w:numPr>
+          <w:ilvl w:val="0"/>
+          <w:numId w:val="21"/>
+        </w:numPr>
+        <w:tabs>
+          <w:tab w:val="left" w:pos="1351"/>
+        </w:tabs>
+        <w:spacing w:before="240"/>
+      </w:pPr>
+      <w:r>
+        <w:t>Mutual Exclusion: Deadlocks are possible only if the resources cannot be shared among the processes.</w:t>
+      </w:r>
+    </w:p>
+    <w:p>
+      <w:pPr>
+        <w:pStyle w:val="ListParagraph"/>
+        <w:numPr>
+          <w:ilvl w:val="0"/>
+          <w:numId w:val="21"/>
+        </w:numPr>
+        <w:tabs>
+          <w:tab w:val="left" w:pos="1351"/>
+        </w:tabs>
+        <w:spacing w:before="240"/>
+      </w:pPr>
+      <w:r>
+        <w:t>Hold and Wait: Processes must be holding some resources and must be waiting for some resources.</w:t>
+      </w:r>
+    </w:p>
+    <w:p>
+      <w:pPr>
+        <w:pStyle w:val="ListParagraph"/>
+        <w:numPr>
+          <w:ilvl w:val="0"/>
+          <w:numId w:val="21"/>
+        </w:numPr>
+        <w:tabs>
+          <w:tab w:val="left" w:pos="1351"/>
+        </w:tabs>
+        <w:spacing w:before="240"/>
+      </w:pPr>
+      <w:r>
+        <w:t>No pre-emption: This pre-emption is different from process pre-emption. It means that an assigned resource cannot be taken until the process is finished/aborted.</w:t>
+      </w:r>
+    </w:p>
+    <w:p>
+      <w:pPr>
+        <w:pStyle w:val="ListParagraph"/>
+        <w:numPr>
+          <w:ilvl w:val="0"/>
+          <w:numId w:val="21"/>
+        </w:numPr>
+        <w:tabs>
+          <w:tab w:val="left" w:pos="1351"/>
+        </w:tabs>
+        <w:spacing w:before="240"/>
+      </w:pPr>
+      <w:r>
+        <w:t>Circular Wait:</w:t>
+      </w:r>
+      <w:r>
+        <w:t xml:space="preserve"> In circular wait, processes wait in circle for each other to finish.</w:t>
+      </w:r>
+    </w:p>
+    <w:p>
+      <w:pPr>
+        <w:tabs>
+          <w:tab w:val="left" w:pos="1351"/>
+        </w:tabs>
+        <w:spacing w:before="240"/>
+      </w:pPr>
+      <w:r>
+        <w:t>All these 4 conditions are together responsible for deadlock.</w:t>
+      </w:r>
+    </w:p>
+    <w:p>
+      <w:pPr>
+        <w:tabs>
+          <w:tab w:val="left" w:pos="1351"/>
+        </w:tabs>
+        <w:spacing w:before="240"/>
+      </w:pPr>
+      <w:r>
+        <w:t>Real world example of deadlock: Trains coming towards each other.</w:t>
+      </w:r>
+    </w:p>
+    <w:p>
+      <w:pPr>
+        <w:tabs>
+          <w:tab w:val="left" w:pos="1351"/>
+        </w:tabs>
+        <w:spacing w:before="240"/>
+      </w:pPr>
+      <w:r>
+        <w:t>The Resource Allocation Graph is used in DBM</w:t>
+      </w:r>
+      <w:r>
+        <w:t>S.</w:t>
+      </w:r>
+    </w:p>
+    <w:p>
+      <w:pPr>
+        <w:tabs>
+          <w:tab w:val="left" w:pos="1351"/>
+        </w:tabs>
+        <w:spacing w:before="240"/>
+      </w:pPr>
+      <w:r>
+        <w:t>In Resource Allocation Graph:</w:t>
+      </w:r>
+    </w:p>
+    <w:p>
+      <w:pPr>
+        <w:pStyle w:val="ListParagraph"/>
+        <w:numPr>
+          <w:ilvl w:val="0"/>
+          <w:numId w:val="22"/>
+        </w:numPr>
+        <w:tabs>
+          <w:tab w:val="left" w:pos="1351"/>
+        </w:tabs>
+        <w:spacing w:before="240"/>
+      </w:pPr>
+      <w:r>
+        <w:t>Process is represented in circle.</w:t>
+      </w:r>
+    </w:p>
+    <w:p>
+      <w:pPr>
+        <w:pStyle w:val="ListParagraph"/>
+        <w:numPr>
+          <w:ilvl w:val="0"/>
+          <w:numId w:val="22"/>
+        </w:numPr>
+        <w:tabs>
+          <w:tab w:val="left" w:pos="1351"/>
+        </w:tabs>
+        <w:spacing w:before="240"/>
+      </w:pPr>
+      <w:r>
+        <w:t>Resource is represented in rectangle.</w:t>
+      </w:r>
+    </w:p>
+    <w:p>
+      <w:pPr>
+        <w:pStyle w:val="ListParagraph"/>
+        <w:numPr>
+          <w:ilvl w:val="0"/>
+          <w:numId w:val="22"/>
+        </w:numPr>
+        <w:tabs>
+          <w:tab w:val="left" w:pos="1351"/>
+        </w:tabs>
+        <w:spacing w:before="240"/>
+      </w:pPr>
+      <w:r>
+        <w:t>There might be multiple instances of a resource. Multiple instances are shown by using dots in graph.</w:t>
+      </w:r>
+    </w:p>
+    <w:p>
+      <w:pPr>
+        <w:pStyle w:val="ListParagraph"/>
+        <w:tabs>
+          <w:tab w:val="left" w:pos="1351"/>
+        </w:tabs>
+        <w:spacing w:before="240"/>
+      </w:pPr>
+      <w:r>
+        <w:rPr>
+          <w:noProof/>
+        </w:rPr>
+        <mc:AlternateContent>
+          <mc:Choice Requires="wps">
+            <w:drawing>
+              <wp:anchor distT="0" distB="0" distL="114300" distR="114300" simplePos="0" relativeHeight="251724800" behindDoc="0" locked="0" layoutInCell="1" allowOverlap="1" wp14:anchorId="48FD8A38" wp14:editId="1C95279F">
+                <wp:simplePos x="0" y="0"/>
+                <wp:positionH relativeFrom="column">
+                  <wp:posOffset>463550</wp:posOffset>
+                </wp:positionH>
+                <wp:positionV relativeFrom="paragraph">
+                  <wp:posOffset>164465</wp:posOffset>
+                </wp:positionV>
+                <wp:extent cx="1231900" cy="660400"/>
+                <wp:effectExtent l="0" t="0" r="25400" b="25400"/>
+                <wp:wrapTopAndBottom/>
+                <wp:docPr id="3" name="Rectangle 3"/>
+                <wp:cNvGraphicFramePr/>
+                <a:graphic xmlns:a="http://schemas.openxmlformats.org/drawingml/2006/main">
+                  <a:graphicData uri="http://schemas.microsoft.com/office/word/2010/wordprocessingShape">
+                    <wps:wsp>
+                      <wps:cNvSpPr/>
+                      <wps:spPr>
+                        <a:xfrm>
+                          <a:off x="0" y="0"/>
+                          <a:ext cx="1231900" cy="660400"/>
+                        </a:xfrm>
+                        <a:prstGeom prst="rect">
+                          <a:avLst/>
+                        </a:prstGeom>
+                      </wps:spPr>
+                      <wps:style>
+                        <a:lnRef idx="2">
+                          <a:schemeClr val="accent1">
+                            <a:shade val="50000"/>
+                          </a:schemeClr>
+                        </a:lnRef>
+                        <a:fillRef idx="1">
+                          <a:schemeClr val="accent1"/>
+                        </a:fillRef>
+                        <a:effectRef idx="0">
+                          <a:schemeClr val="accent1"/>
+                        </a:effectRef>
+                        <a:fontRef idx="minor">
+                          <a:schemeClr val="lt1"/>
+                        </a:fontRef>
+                      </wps:style>
+                      <wps:txbx>
+                        <w:txbxContent>
+                          <w:p>
+                            <w:pPr>
+                              <w:spacing w:after="0"/>
+                              <w:jc w:val="center"/>
+                            </w:pPr>
+                            <w:r>
+                              <w:t>Resource</w:t>
+                            </w:r>
+                          </w:p>
+                          <w:p>
+                            <w:pPr>
+                              <w:spacing w:after="0"/>
+                              <w:jc w:val="center"/>
+                            </w:pPr>
+                            <w:r>
+                              <w:t>. . .</w:t>
+                            </w:r>
+                          </w:p>
+                        </w:txbxContent>
+                      </wps:txbx>
+                      <wps:bodyPr rot="0" spcFirstLastPara="0" vertOverflow="overflow" horzOverflow="overflow" vert="horz" wrap="square" lIns="91440" tIns="45720" rIns="91440" bIns="45720" numCol="1" spcCol="0" rtlCol="0" fromWordArt="0" anchor="ctr" anchorCtr="0" forceAA="0" compatLnSpc="1">
+                        <a:prstTxWarp prst="textNoShape">
+                          <a:avLst/>
+                        </a:prstTxWarp>
+                        <a:noAutofit/>
+                      </wps:bodyPr>
+                    </wps:wsp>
+                  </a:graphicData>
+                </a:graphic>
+                <wp14:sizeRelH relativeFrom="margin">
+                  <wp14:pctWidth>0</wp14:pctWidth>
+                </wp14:sizeRelH>
+                <wp14:sizeRelV relativeFrom="margin">
+                  <wp14:pctHeight>0</wp14:pctHeight>
+                </wp14:sizeRelV>
+              </wp:anchor>
+            </w:drawing>
+          </mc:Choice>
+          <mc:Fallback>
+            <w:pict>
+              <v:rect w14:anchorId="48FD8A38" id="Rectangle 3" o:spid="_x0000_s1047" style="position:absolute;left:0;text-align:left;margin-left:36.5pt;margin-top:12.95pt;width:97pt;height:52pt;z-index:251724800;visibility:visible;mso-wrap-style:square;mso-width-percent:0;mso-height-percent:0;mso-wrap-distance-left:9pt;mso-wrap-distance-top:0;mso-wrap-distance-right:9pt;mso-wrap-distance-bottom:0;mso-position-horizontal:absolute;mso-position-horizontal-relative:text;mso-position-vertical:absolute;mso-position-vertical-relative:text;mso-width-percent:0;mso-height-percent:0;mso-width-relative:margin;mso-height-relative:margin;v-text-anchor:middle" o:gfxdata="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" fillcolor="#4472c4 [3204]" strokecolor="#1f3763 [1604]" strokeweight="1pt">
+                <v:textbox>
+                  <w:txbxContent>
+                    <w:p>
+                      <w:pPr>
+                        <w:spacing w:after="0"/>
+                        <w:jc w:val="center"/>
+                      </w:pPr>
+                      <w:r>
+                        <w:t>Resource</w:t>
+                      </w:r>
+                    </w:p>
+                    <w:p>
+                      <w:pPr>
+                        <w:spacing w:after="0"/>
+                        <w:jc w:val="center"/>
+                      </w:pPr>
+                      <w:r>
+                        <w:t>. . .</w:t>
+                      </w:r>
+                    </w:p>
+                  </w:txbxContent>
+                </v:textbox>
+                <w10:wrap type="topAndBottom"/>
+              </v:rect>
+            </w:pict>
+          </mc:Fallback>
+        </mc:AlternateContent>
+      </w:r>
+    </w:p>
+    <w:p>
+      <w:pPr>
+        <w:pStyle w:val="ListParagraph"/>
+        <w:tabs>
+          <w:tab w:val="left" w:pos="1351"/>
+        </w:tabs>
+        <w:spacing w:before="240"/>
+      </w:pPr>
+      <w:r>
+        <w:t>This means that resource has three instances.</w:t>
+      </w:r>
+    </w:p>
+    <w:p>
+      <w:pPr>
+        <w:pStyle w:val="ListParagraph"/>
+        <w:numPr>
+          <w:ilvl w:val="0"/>
+          <w:numId w:val="22"/>
+        </w:numPr>
+        <w:tabs>
+          <w:tab w:val="left" w:pos="1351"/>
+        </w:tabs>
+        <w:spacing w:before="240"/>
+      </w:pPr>
+      <w:r>
+        <w:t>Arrow from process to resource means that process is waiting for the resource.</w:t>
+      </w:r>
+    </w:p>
+    <w:p>
+      <w:pPr>
+        <w:pStyle w:val="ListParagraph"/>
+        <w:numPr>
+          <w:ilvl w:val="0"/>
+          <w:numId w:val="22"/>
+        </w:numPr>
+        <w:tabs>
+          <w:tab w:val="left" w:pos="1351"/>
+        </w:tabs>
+        <w:spacing w:before="240"/>
+      </w:pPr>
+      <w:r>
+        <w:t>Arrow from resource to process means that the resource is allocated to process.</w:t>
+      </w:r>
+    </w:p>
+    <w:p>
+      <w:pPr>
+        <w:tabs>
+          <w:tab w:val="left" w:pos="1351"/>
+        </w:tabs>
+        <w:spacing w:before="240"/>
+      </w:pPr>
+      <w:r>
+        <w:rPr>
+          <w:noProof/>
+        </w:rPr>
+        <w:lastRenderedPageBreak/>
+        <mc:AlternateContent>
+          <mc:Choice Requires="wpc">
+            <w:drawing>
+              <wp:anchor distT="0" distB="0" distL="114300" distR="114300" simplePos="0" relativeHeight="251725824" behindDoc="0" locked="0" layoutInCell="1" allowOverlap="1" wp14:anchorId="14E9C69E" wp14:editId="5CB42798">
+                <wp:simplePos x="0" y="0"/>
+                <wp:positionH relativeFrom="margin">
+                  <wp:align>center</wp:align>
+                </wp:positionH>
+                <wp:positionV relativeFrom="margin">
+                  <wp:align>top</wp:align>
+                </wp:positionV>
+                <wp:extent cx="3518535" cy="1548130"/>
+                <wp:effectExtent l="0" t="0" r="24765" b="13970"/>
+                <wp:wrapTopAndBottom/>
+                <wp:docPr id="58" name="Canvas 58"/>
+                <wp:cNvGraphicFramePr>
+                  <a:graphicFrameLocks xmlns:a="http://schemas.openxmlformats.org/drawingml/2006/main" noChangeAspect="1"/>
+                </wp:cNvGraphicFramePr>
+                <a:graphic xmlns:a="http://schemas.openxmlformats.org/drawingml/2006/main">
+                  <a:graphicData uri="http://schemas.microsoft.com/office/word/2010/wordprocessingCanvas">
+                    <wpc:wpc>
+                      <wpc:bg>
+                        <a:solidFill>
+                          <a:prstClr val="white"/>
+                        </a:solidFill>
+                      </wpc:bg>
+                      <wpc:whole/>
+                      <wps:wsp>
+                        <wps:cNvPr id="59" name="Rectangle 59"/>
+                        <wps:cNvSpPr/>
+                        <wps:spPr>
+                          <a:xfrm>
+                            <a:off x="39338" y="99658"/>
+                            <a:ext cx="1314450" cy="670739"/>
+                          </a:xfrm>
+                          <a:prstGeom prst="rect">
+                            <a:avLst/>
+                          </a:prstGeom>
+                        </wps:spPr>
+                        <wps:style>
+                          <a:lnRef idx="2">
+                            <a:schemeClr val="accent1">
+                              <a:shade val="50000"/>
+                            </a:schemeClr>
+                          </a:lnRef>
+                          <a:fillRef idx="1">
+                            <a:schemeClr val="accent1"/>
+                          </a:fillRef>
+                          <a:effectRef idx="0">
+                            <a:schemeClr val="accent1"/>
+                          </a:effectRef>
+                          <a:fontRef idx="minor">
+                            <a:schemeClr val="lt1"/>
+                          </a:fontRef>
+                        </wps:style>
+                        <wps:txbx>
+                          <w:txbxContent>
+                            <w:p>
+                              <w:pPr>
+                                <w:spacing w:line="256" w:lineRule="auto"/>
+                                <w:jc w:val="center"/>
+                                <w:rPr>
+                                  <w:rFonts w:eastAsia="Calibri"/>
+                                </w:rPr>
+                              </w:pPr>
+                              <w:r>
+                                <w:rPr>
+                                  <w:rFonts w:eastAsia="Calibri"/>
+                                </w:rPr>
+                                <w:t>Resource 1</w:t>
+                              </w:r>
+                            </w:p>
+                            <w:p>
+                              <w:pPr>
+                                <w:spacing w:line="256" w:lineRule="auto"/>
+                                <w:jc w:val="center"/>
+                                <w:rPr>
+                                  <w:rFonts w:eastAsia="Calibri"/>
+                                  <w:b/>
+                                  <w:bCs/>
+                                  <w:sz w:val="36"/>
+                                  <w:szCs w:val="36"/>
+                                </w:rPr>
+                              </w:pPr>
+                              <w:r>
+                                <w:rPr>
+                                  <w:rFonts w:eastAsia="Calibri"/>
+                                  <w:b/>
+                                  <w:bCs/>
+                                  <w:sz w:val="36"/>
+                                  <w:szCs w:val="36"/>
+                                </w:rPr>
+                                <w:t>. .</w:t>
+                              </w:r>
+                            </w:p>
+                          </w:txbxContent>
+                        </wps:txbx>
+                        <wps:bodyPr rot="0" spcFirstLastPara="0" vert="horz" wrap="square" lIns="91440" tIns="45720" rIns="91440" bIns="45720" numCol="1" spcCol="0" rtlCol="0" fromWordArt="0" anchor="ctr" anchorCtr="0" forceAA="0" compatLnSpc="1">
+                          <a:prstTxWarp prst="textNoShape">
+                            <a:avLst/>
+                          </a:prstTxWarp>
+                          <a:noAutofit/>
+                        </wps:bodyPr>
+                      </wps:wsp>
+                      <wps:wsp>
+                        <wps:cNvPr id="60" name="Rectangle 60"/>
+                        <wps:cNvSpPr/>
+                        <wps:spPr>
+                          <a:xfrm>
+                            <a:off x="2204254" y="35999"/>
+                            <a:ext cx="1314450" cy="664952"/>
+                          </a:xfrm>
+                          <a:prstGeom prst="rect">
+                            <a:avLst/>
+                          </a:prstGeom>
+                        </wps:spPr>
+                        <wps:style>
+                          <a:lnRef idx="2">
+                            <a:schemeClr val="accent1">
+                              <a:shade val="50000"/>
+                            </a:schemeClr>
+                          </a:lnRef>
+                          <a:fillRef idx="1">
+                            <a:schemeClr val="accent1"/>
+                          </a:fillRef>
+                          <a:effectRef idx="0">
+                            <a:schemeClr val="accent1"/>
+                          </a:effectRef>
+                          <a:fontRef idx="minor">
+                            <a:schemeClr val="lt1"/>
+                          </a:fontRef>
+                        </wps:style>
+                        <wps:txbx>
+                          <w:txbxContent>
+                            <w:p>
+                              <w:pPr>
+                                <w:spacing w:line="256" w:lineRule="auto"/>
+                                <w:jc w:val="center"/>
+                                <w:rPr>
+                                  <w:rFonts w:eastAsia="Calibri"/>
+                                </w:rPr>
+                              </w:pPr>
+                              <w:r>
+                                <w:rPr>
+                                  <w:rFonts w:eastAsia="Calibri"/>
+                                </w:rPr>
+                                <w:t>Resource 2</w:t>
+                              </w:r>
+                            </w:p>
+                            <w:p>
+                              <w:pPr>
+                                <w:spacing w:line="256" w:lineRule="auto"/>
+                                <w:jc w:val="center"/>
+                                <w:rPr>
+                                  <w:rFonts w:eastAsia="Calibri"/>
+                                  <w:b/>
+                                  <w:bCs/>
+                                  <w:sz w:val="36"/>
+                                  <w:szCs w:val="36"/>
+                                </w:rPr>
+                              </w:pPr>
+                              <w:r>
+                                <w:rPr>
+                                  <w:rFonts w:eastAsia="Calibri"/>
+                                  <w:b/>
+                                  <w:bCs/>
+                                  <w:sz w:val="36"/>
+                                  <w:szCs w:val="36"/>
+                                </w:rPr>
+                                <w:t>. .</w:t>
+                              </w:r>
+                            </w:p>
+                          </w:txbxContent>
+                        </wps:txbx>
+                        <wps:bodyPr rot="0" spcFirstLastPara="0" vert="horz" wrap="square" lIns="91440" tIns="45720" rIns="91440" bIns="45720" numCol="1" spcCol="0" rtlCol="0" fromWordArt="0" anchor="ctr" anchorCtr="0" forceAA="0" compatLnSpc="1">
+                          <a:prstTxWarp prst="textNoShape">
+                            <a:avLst/>
+                          </a:prstTxWarp>
+                          <a:noAutofit/>
+                        </wps:bodyPr>
+                      </wps:wsp>
+                      <wps:wsp>
+                        <wps:cNvPr id="61" name="Oval 61"/>
+                        <wps:cNvSpPr/>
+                        <wps:spPr>
+                          <a:xfrm>
+                            <a:off x="52456" y="970550"/>
+                            <a:ext cx="571500" cy="571500"/>
+                          </a:xfrm>
+                          <a:prstGeom prst="ellipse">
+                            <a:avLst/>
+                          </a:prstGeom>
+                        </wps:spPr>
+                        <wps:style>
+                          <a:lnRef idx="2">
+                            <a:schemeClr val="accent1">
+                              <a:shade val="50000"/>
+                            </a:schemeClr>
+                          </a:lnRef>
+                          <a:fillRef idx="1">
+                            <a:schemeClr val="accent1"/>
+                          </a:fillRef>
+                          <a:effectRef idx="0">
+                            <a:schemeClr val="accent1"/>
+                          </a:effectRef>
+                          <a:fontRef idx="minor">
+                            <a:schemeClr val="lt1"/>
+                          </a:fontRef>
+                        </wps:style>
+                        <wps:txbx>
+                          <w:txbxContent>
+                            <w:p>
+                              <w:pPr>
+                                <w:spacing w:line="256" w:lineRule="auto"/>
+                                <w:jc w:val="center"/>
+                                <w:rPr>
+                                  <w:rFonts w:eastAsia="Calibri"/>
+                                </w:rPr>
+                              </w:pPr>
+                              <w:r>
+                                <w:rPr>
+                                  <w:rFonts w:eastAsia="Calibri"/>
+                                </w:rPr>
+                                <w:t>P1</w:t>
+                              </w:r>
+                            </w:p>
+                          </w:txbxContent>
+                        </wps:txbx>
+                        <wps:bodyPr rot="0" spcFirstLastPara="0" vert="horz" wrap="square" lIns="91440" tIns="45720" rIns="91440" bIns="45720" numCol="1" spcCol="0" rtlCol="0" fromWordArt="0" anchor="ctr" anchorCtr="0" forceAA="0" compatLnSpc="1">
+                          <a:prstTxWarp prst="textNoShape">
+                            <a:avLst/>
+                          </a:prstTxWarp>
+                          <a:noAutofit/>
+                        </wps:bodyPr>
+                      </wps:wsp>
+                      <wps:wsp>
+                        <wps:cNvPr id="62" name="Oval 62"/>
+                        <wps:cNvSpPr/>
+                        <wps:spPr>
+                          <a:xfrm>
+                            <a:off x="808106" y="976900"/>
+                            <a:ext cx="571500" cy="571500"/>
+                          </a:xfrm>
+                          <a:prstGeom prst="ellipse">
+                            <a:avLst/>
+                          </a:prstGeom>
+                        </wps:spPr>
+                        <wps:style>
+                          <a:lnRef idx="2">
+                            <a:schemeClr val="accent1">
+                              <a:shade val="50000"/>
+                            </a:schemeClr>
+                          </a:lnRef>
+                          <a:fillRef idx="1">
+                            <a:schemeClr val="accent1"/>
+                          </a:fillRef>
+                          <a:effectRef idx="0">
+                            <a:schemeClr val="accent1"/>
+                          </a:effectRef>
+                          <a:fontRef idx="minor">
+                            <a:schemeClr val="lt1"/>
+                          </a:fontRef>
+                        </wps:style>
+                        <wps:txbx>
+                          <w:txbxContent>
+                            <w:p>
+                              <w:pPr>
+                                <w:spacing w:line="256" w:lineRule="auto"/>
+                                <w:jc w:val="center"/>
+                                <w:rPr>
+                                  <w:rFonts w:eastAsia="Calibri"/>
+                                </w:rPr>
+                              </w:pPr>
+                              <w:r>
+                                <w:rPr>
+                                  <w:rFonts w:eastAsia="Calibri"/>
+                                </w:rPr>
+                                <w:t>P2</w:t>
+                              </w:r>
+                            </w:p>
+                          </w:txbxContent>
+                        </wps:txbx>
+                        <wps:bodyPr rot="0" spcFirstLastPara="0" vert="horz" wrap="square" lIns="91440" tIns="45720" rIns="91440" bIns="45720" numCol="1" spcCol="0" rtlCol="0" fromWordArt="0" anchor="ctr" anchorCtr="0" forceAA="0" compatLnSpc="1">
+                          <a:prstTxWarp prst="textNoShape">
+                            <a:avLst/>
+                          </a:prstTxWarp>
+                          <a:noAutofit/>
+                        </wps:bodyPr>
+                      </wps:wsp>
+                      <wps:wsp>
+                        <wps:cNvPr id="63" name="Straight Arrow Connector 63"/>
+                        <wps:cNvCnPr/>
+                        <wps:spPr>
+                          <a:xfrm flipH="1">
+                            <a:off x="452506" y="640350"/>
+                            <a:ext cx="158750" cy="241300"/>
+                          </a:xfrm>
+                          <a:prstGeom prst="straightConnector1">
+                            <a:avLst/>
+                          </a:prstGeom>
+                          <a:ln>
+                            <a:solidFill>
+                              <a:schemeClr val="accent2"/>
+                            </a:solidFill>
+                            <a:tailEnd type="triangle"/>
+                          </a:ln>
+                        </wps:spPr>
+                        <wps:style>
+                          <a:lnRef idx="1">
+                            <a:schemeClr val="accent1"/>
+                          </a:lnRef>
+                          <a:fillRef idx="0">
+                            <a:schemeClr val="accent1"/>
+                          </a:fillRef>
+                          <a:effectRef idx="0">
+                            <a:schemeClr val="accent1"/>
+                          </a:effectRef>
+                          <a:fontRef idx="minor">
+                            <a:schemeClr val="tx1"/>
+                          </a:fontRef>
+                        </wps:style>
+                        <wps:bodyPr/>
+                      </wps:wsp>
+                      <wps:wsp>
+                        <wps:cNvPr id="64" name="Straight Arrow Connector 64"/>
+                        <wps:cNvCnPr/>
+                        <wps:spPr>
+                          <a:xfrm>
+                            <a:off x="738891" y="624475"/>
+                            <a:ext cx="209550" cy="279400"/>
+                          </a:xfrm>
+                          <a:prstGeom prst="straightConnector1">
+                            <a:avLst/>
+                          </a:prstGeom>
+                          <a:ln>
+                            <a:solidFill>
+                              <a:schemeClr val="accent2"/>
+                            </a:solidFill>
+                            <a:tailEnd type="triangle"/>
+                          </a:ln>
+                        </wps:spPr>
+                        <wps:style>
+                          <a:lnRef idx="1">
+                            <a:schemeClr val="accent1"/>
+                          </a:lnRef>
+                          <a:fillRef idx="0">
+                            <a:schemeClr val="accent1"/>
+                          </a:fillRef>
+                          <a:effectRef idx="0">
+                            <a:schemeClr val="accent1"/>
+                          </a:effectRef>
+                          <a:fontRef idx="minor">
+                            <a:schemeClr val="tx1"/>
+                          </a:fontRef>
+                        </wps:style>
+                        <wps:bodyPr/>
+                      </wps:wsp>
+                      <wps:wsp>
+                        <wps:cNvPr id="65" name="Oval 65"/>
+                        <wps:cNvSpPr/>
+                        <wps:spPr>
+                          <a:xfrm>
+                            <a:off x="2605156" y="970550"/>
+                            <a:ext cx="571500" cy="571500"/>
+                          </a:xfrm>
+                          <a:prstGeom prst="ellipse">
+                            <a:avLst/>
+                          </a:prstGeom>
+                        </wps:spPr>
+                        <wps:style>
+                          <a:lnRef idx="2">
+                            <a:schemeClr val="accent1">
+                              <a:shade val="50000"/>
+                            </a:schemeClr>
+                          </a:lnRef>
+                          <a:fillRef idx="1">
+                            <a:schemeClr val="accent1"/>
+                          </a:fillRef>
+                          <a:effectRef idx="0">
+                            <a:schemeClr val="accent1"/>
+                          </a:effectRef>
+                          <a:fontRef idx="minor">
+                            <a:schemeClr val="lt1"/>
+                          </a:fontRef>
+                        </wps:style>
+                        <wps:txbx>
+                          <w:txbxContent>
+                            <w:p>
+                              <w:pPr>
+                                <w:spacing w:line="256" w:lineRule="auto"/>
+                                <w:jc w:val="center"/>
+                                <w:rPr>
+                                  <w:rFonts w:eastAsia="Calibri"/>
+                                </w:rPr>
+                              </w:pPr>
+                              <w:r>
+                                <w:rPr>
+                                  <w:rFonts w:eastAsia="Calibri"/>
+                                </w:rPr>
+                                <w:t>P3</w:t>
+                              </w:r>
+                            </w:p>
+                          </w:txbxContent>
+                        </wps:txbx>
+                        <wps:bodyPr rot="0" spcFirstLastPara="0" vert="horz" wrap="square" lIns="91440" tIns="45720" rIns="91440" bIns="45720" numCol="1" spcCol="0" rtlCol="0" fromWordArt="0" anchor="ctr" anchorCtr="0" forceAA="0" compatLnSpc="1">
+                          <a:prstTxWarp prst="textNoShape">
+                            <a:avLst/>
+                          </a:prstTxWarp>
+                          <a:noAutofit/>
+                        </wps:bodyPr>
+                      </wps:wsp>
+                      <wps:wsp>
+                        <wps:cNvPr id="66" name="Straight Arrow Connector 66"/>
+                        <wps:cNvCnPr/>
+                        <wps:spPr>
+                          <a:xfrm>
+                            <a:off x="2857886" y="718455"/>
+                            <a:ext cx="0" cy="254635"/>
+                          </a:xfrm>
+                          <a:prstGeom prst="straightConnector1">
+                            <a:avLst/>
+                          </a:prstGeom>
+                          <a:ln>
+                            <a:tailEnd type="triangle"/>
+                          </a:ln>
+                        </wps:spPr>
+                        <wps:style>
+                          <a:lnRef idx="1">
+                            <a:schemeClr val="accent2"/>
+                          </a:lnRef>
+                          <a:fillRef idx="0">
+                            <a:schemeClr val="accent2"/>
+                          </a:fillRef>
+                          <a:effectRef idx="0">
+                            <a:schemeClr val="accent2"/>
+                          </a:effectRef>
+                          <a:fontRef idx="minor">
+                            <a:schemeClr val="tx1"/>
+                          </a:fontRef>
+                        </wps:style>
+                        <wps:bodyPr/>
+                      </wps:wsp>
+                    </wpc:wpc>
+                  </a:graphicData>
+                </a:graphic>
+              </wp:anchor>
+            </w:drawing>
+          </mc:Choice>
+          <mc:Fallback>
+            <w:pict>
+              <v:group w14:anchorId="14E9C69E" id="Canvas 58" o:spid="_x0000_s1048" editas="canvas" style="position:absolute;margin-left:0;margin-top:0;width:277.05pt;height:121.9pt;z-index:251725824;mso-position-horizontal:center;mso-position-horizontal-relative:margin;mso-position-vertical:top;mso-position-vertical-relative:margin" coordsize="35185,15481" o:gfxdata="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">
+                <v:shapetype id="_x0000_t75" coordsize="21600,21600" o:spt="75" o:preferrelative="t" path="m@4@5l@4@11@9@11@9@5xe" filled="f" stroked="f">
+                  <v:stroke joinstyle="miter"/>
+                  <v:formulas>
+                    <v:f eqn="if lineDrawn pixelLineWidth 0"/>
+                    <v:f eqn="sum @0 1 0"/>
+                    <v:f eqn="sum 0 0 @1"/>
+                    <v:f eqn="prod @2 1 2"/>
+                    <v:f eqn="prod @3 21600 pixelWidth"/>
+                    <v:f eqn="prod @3 21600 pixelHeight"/>
+                    <v:f eqn="sum @0 0 1"/>
+                    <v:f eqn="prod @6 1 2"/>
+                    <v:f eqn="prod @7 21600 pixelWidth"/>
+                    <v:f eqn="sum @8 21600 0"/>
+                    <v:f eqn="prod @7 21600 pixelHeight"/>
+                    <v:f eqn="sum @10 21600 0"/>
+                  </v:formulas>
+                  <v:path o:extrusionok="f" gradientshapeok="t" o:connecttype="rect"/>
+                  <o:lock v:ext="edit" aspectratio="t"/>
+                </v:shapetype>
+                <v:shape id="_x0000_s1049" type="#_x0000_t75" style="position:absolute;width:35185;height:15481;visibility:visible;mso-wrap-style:square" filled="t">
+                  <v:fill o:detectmouseclick="t"/>
+                  <v:path o:connecttype="none"/>
+                </v:shape>
+                <v:rect id="Rectangle 59" o:spid="_x0000_s1050" style="position:absolute;left:393;top:996;width:13144;height:6707;visibility:visible;mso-wrap-style:square;v-text-anchor:middle" o:gfxdata="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" fillcolor="#4472c4 [3204]" strokecolor="#1f3763 [1604]" strokeweight="1pt">
+                  <v:textbox>
+                    <w:txbxContent>
+                      <w:p>
+                        <w:pPr>
+                          <w:spacing w:line="256" w:lineRule="auto"/>
+                          <w:jc w:val="center"/>
+                          <w:rPr>
+                            <w:rFonts w:eastAsia="Calibri"/>
+                          </w:rPr>
+                        </w:pPr>
+                        <w:r>
+                          <w:rPr>
+                            <w:rFonts w:eastAsia="Calibri"/>
+                          </w:rPr>
+                          <w:t>Resource 1</w:t>
+                        </w:r>
+                      </w:p>
+                      <w:p>
+                        <w:pPr>
+                          <w:spacing w:line="256" w:lineRule="auto"/>
+                          <w:jc w:val="center"/>
+                          <w:rPr>
+                            <w:rFonts w:eastAsia="Calibri"/>
+                            <w:b/>
+                            <w:bCs/>
+                            <w:sz w:val="36"/>
+                            <w:szCs w:val="36"/>
+                          </w:rPr>
+                        </w:pPr>
+                        <w:r>
+                          <w:rPr>
+                            <w:rFonts w:eastAsia="Calibri"/>
+                            <w:b/>
+                            <w:bCs/>
+                            <w:sz w:val="36"/>
+                            <w:szCs w:val="36"/>
+                          </w:rPr>
+                          <w:t>. .</w:t>
+                        </w:r>
+                      </w:p>
+                    </w:txbxContent>
+                  </v:textbox>
+                </v:rect>
+                <v:rect id="Rectangle 60" o:spid="_x0000_s1051" style="position:absolute;left:22042;top:359;width:13145;height:6650;visibility:visible;mso-wrap-style:square;v-text-anchor:middle" o:gfxdata="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" fillcolor="#4472c4 [3204]" strokecolor="#1f3763 [1604]" strokeweight="1pt">
+                  <v:textbox>
+                    <w:txbxContent>
+                      <w:p>
+                        <w:pPr>
+                          <w:spacing w:line="256" w:lineRule="auto"/>
+                          <w:jc w:val="center"/>
+                          <w:rPr>
+                            <w:rFonts w:eastAsia="Calibri"/>
+                          </w:rPr>
+                        </w:pPr>
+                        <w:r>
+                          <w:rPr>
+                            <w:rFonts w:eastAsia="Calibri"/>
+                          </w:rPr>
+                          <w:t>Resource 2</w:t>
+                        </w:r>
+                      </w:p>
+                      <w:p>
+                        <w:pPr>
+                          <w:spacing w:line="256" w:lineRule="auto"/>
+                          <w:jc w:val="center"/>
+                          <w:rPr>
+                            <w:rFonts w:eastAsia="Calibri"/>
+                            <w:b/>
+                            <w:bCs/>
+                            <w:sz w:val="36"/>
+                            <w:szCs w:val="36"/>
+                          </w:rPr>
+                        </w:pPr>
+                        <w:r>
+                          <w:rPr>
+                            <w:rFonts w:eastAsia="Calibri"/>
+                            <w:b/>
+                            <w:bCs/>
+                            <w:sz w:val="36"/>
+                            <w:szCs w:val="36"/>
+                          </w:rPr>
+                          <w:t>. .</w:t>
+                        </w:r>
+                      </w:p>
+                    </w:txbxContent>
+                  </v:textbox>
+                </v:rect>
+                <v:oval id="Oval 61" o:spid="_x0000_s1052" style="position:absolute;left:524;top:9705;width:5715;height:5715;visibility:visible;mso-wrap-style:square;v-text-anchor:middle" o:gfxdata="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" fillcolor="#4472c4 [3204]" strokecolor="#1f3763 [1604]" strokeweight="1pt">
+                  <v:stroke joinstyle="miter"/>
+                  <v:textbox>
+                    <w:txbxContent>
+                      <w:p>
+                        <w:pPr>
+                          <w:spacing w:line="256" w:lineRule="auto"/>
+                          <w:jc w:val="center"/>
+                          <w:rPr>
+                            <w:rFonts w:eastAsia="Calibri"/>
+                          </w:rPr>
+                        </w:pPr>
+                        <w:r>
+                          <w:rPr>
+                            <w:rFonts w:eastAsia="Calibri"/>
+                          </w:rPr>
+                          <w:t>P1</w:t>
+                        </w:r>
+                      </w:p>
+                    </w:txbxContent>
+                  </v:textbox>
+                </v:oval>
+                <v:oval id="Oval 62" o:spid="_x0000_s1053" style="position:absolute;left:8081;top:9769;width:5715;height:5715;visibility:visible;mso-wrap-style:square;v-text-anchor:middle" o:gfxdata="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" fillcolor="#4472c4 [3204]" strokecolor="#1f3763 [1604]" strokeweight="1pt">
+                  <v:stroke joinstyle="miter"/>
+                  <v:textbox>
+                    <w:txbxContent>
+                      <w:p>
+                        <w:pPr>
+                          <w:spacing w:line="256" w:lineRule="auto"/>
+                          <w:jc w:val="center"/>
+                          <w:rPr>
+                            <w:rFonts w:eastAsia="Calibri"/>
+                          </w:rPr>
+                        </w:pPr>
+                        <w:r>
+                          <w:rPr>
+                            <w:rFonts w:eastAsia="Calibri"/>
+                          </w:rPr>
+                          <w:t>P2</w:t>
+                        </w:r>
+                      </w:p>
+                    </w:txbxContent>
+                  </v:textbox>
+                </v:oval>
+                <v:shapetype id="_x0000_t32" coordsize="21600,21600" o:spt="32" o:oned="t" path="m,l21600,21600e" filled="f">
+                  <v:path arrowok="t" fillok="f" o:connecttype="none"/>
+                  <o:lock v:ext="edit" shapetype="t"/>
+                </v:shapetype>
+                <v:shape id="Straight Arrow Connector 63" o:spid="_x0000_s1054" type="#_x0000_t32" style="position:absolute;left:4525;top:6403;width:1587;height:2413;flip:x;visibility:visible;mso-wrap-style:square" o:connectortype="straight" o:gfxdata="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" strokecolor="#ed7d31 [3205]" strokeweight=".5pt">
+                  <v:stroke endarrow="block" joinstyle="miter"/>
+                </v:shape>
+                <v:shape id="Straight Arrow Connector 64" o:spid="_x0000_s1055" type="#_x0000_t32" style="position:absolute;left:7388;top:6244;width:2096;height:2794;visibility:visible;mso-wrap-style:square" o:connectortype="straight" o:gfxdata="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" strokecolor="#ed7d31 [3205]" strokeweight=".5pt">
+                  <v:stroke endarrow="block" joinstyle="miter"/>
+                </v:shape>
+                <v:oval id="Oval 65" o:spid="_x0000_s1056" style="position:absolute;left:26051;top:9705;width:5715;height:5715;visibility:visible;mso-wrap-style:square;v-text-anchor:middle" o:gfxdata="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" fillcolor="#4472c4 [3204]" strokecolor="#1f3763 [1604]" strokeweight="1pt">
+                  <v:stroke joinstyle="miter"/>
+                  <v:textbox>
+                    <w:txbxContent>
+                      <w:p>
+                        <w:pPr>
+                          <w:spacing w:line="256" w:lineRule="auto"/>
+                          <w:jc w:val="center"/>
+                          <w:rPr>
+                            <w:rFonts w:eastAsia="Calibri"/>
+                          </w:rPr>
+                        </w:pPr>
+                        <w:r>
+                          <w:rPr>
+                            <w:rFonts w:eastAsia="Calibri"/>
+                          </w:rPr>
+                          <w:t>P3</w:t>
+                        </w:r>
+                      </w:p>
+                    </w:txbxContent>
+                  </v:textbox>
+                </v:oval>
+                <v:shape id="Straight Arrow Connector 66" o:spid="_x0000_s1057" type="#_x0000_t32" style="position:absolute;left:28578;top:7184;width:0;height:2546;visibility:visible;mso-wrap-style:square" o:connectortype="straight" o:gfxdata="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" strokecolor="#ed7d31 [3205]" strokeweight=".5pt">
+                  <v:stroke endarrow="block" joinstyle="miter"/>
+                </v:shape>
+                <w10:wrap type="topAndBottom" anchorx="margin" anchory="margin"/>
+              </v:group>
+            </w:pict>
+          </mc:Fallback>
+        </mc:AlternateContent>
+      </w:r>
+      <w:r>
+        <w:t>Two instances of R1 allocated to different processes. Both the instances of R2 allocated to same process</w:t>
+      </w:r>
+      <w:r>
+        <w:t>.</w:t>
+      </w:r>
+    </w:p>
+    <w:p>
+      <w:pPr>
+        <w:tabs>
+          <w:tab w:val="left" w:pos="1351"/>
+        </w:tabs>
+        <w:spacing w:before="240"/>
+        <w:rPr>
+          <w:b/>
+          <w:bCs/>
+          <w:sz w:val="28"/>
+          <w:szCs w:val="28"/>
+        </w:rPr>
+      </w:pPr>
+      <w:proofErr w:type="spellStart"/>
+      <w:r>
+        <w:rPr>
+          <w:b/>
+          <w:bCs/>
+          <w:sz w:val="28"/>
+          <w:szCs w:val="28"/>
+        </w:rPr>
+        <w:t>Lec</w:t>
+      </w:r>
+      <w:proofErr w:type="spellEnd"/>
+      <w:r>
+        <w:rPr>
+          <w:b/>
+          <w:bCs/>
+          <w:sz w:val="28"/>
+          <w:szCs w:val="28"/>
+        </w:rPr>
+        <w:t xml:space="preserve"> 18: Methods of handling deadlocks</w:t>
+      </w:r>
+    </w:p>
+    <w:p>
+      <w:pPr>
+        <w:pStyle w:val="ListParagraph"/>
+        <w:numPr>
+          <w:ilvl w:val="0"/>
+          <w:numId w:val="23"/>
+        </w:numPr>
+        <w:tabs>
+          <w:tab w:val="left" w:pos="1351"/>
+        </w:tabs>
+        <w:spacing w:before="240"/>
+      </w:pPr>
+      <w:r>
+        <w:t>Deadlock Prevention</w:t>
+      </w:r>
+      <w:r>
+        <w:t>: Making sure that one of the necessary four conditions always fails. This is achieved by setting rules for processes or for resources.</w:t>
+      </w:r>
+      <w:r>
+        <w:t xml:space="preserve"> Before sending any request to access the resource it is made sure that it must not create deadlock. OS in this case has nothing to do for deadlock.</w:t>
+      </w:r>
+    </w:p>
+    <w:p>
+      <w:pPr>
+        <w:pStyle w:val="ListParagraph"/>
+        <w:numPr>
+          <w:ilvl w:val="0"/>
+          <w:numId w:val="23"/>
+        </w:numPr>
+        <w:tabs>
+          <w:tab w:val="left" w:pos="1351"/>
+        </w:tabs>
+        <w:spacing w:before="240"/>
+      </w:pPr>
+      <w:r>
+        <w:t>Deadlock avoidance</w:t>
+      </w:r>
+      <w:r>
+        <w:t xml:space="preserve">: </w:t>
+      </w:r>
+      <w:r>
+        <w:t>Processes can send all requests. It is responsibility of OS to check if granting the request will cause deadlock or not. OS can use any algo for the check. Banker’s algo is one such algo.</w:t>
+      </w:r>
+    </w:p>
+    <w:p>
+      <w:pPr>
+        <w:pStyle w:val="ListParagraph"/>
+        <w:numPr>
+          <w:ilvl w:val="0"/>
+          <w:numId w:val="23"/>
+        </w:numPr>
+        <w:tabs>
+          <w:tab w:val="left" w:pos="1351"/>
+        </w:tabs>
+        <w:spacing w:before="240"/>
+      </w:pPr>
+      <w:r>
+        <w:t>Detection and Recovery</w:t>
+      </w:r>
+      <w:r>
+        <w:t>: OS periodically checks if deadlock has happened or not. If a deadlock is found, one of the processes is killed to free the processes.</w:t>
+      </w:r>
+    </w:p>
+    <w:p>
+      <w:pPr>
+        <w:pStyle w:val="ListParagraph"/>
+        <w:numPr>
+          <w:ilvl w:val="0"/>
+          <w:numId w:val="23"/>
+        </w:numPr>
+        <w:tabs>
+          <w:tab w:val="left" w:pos="1351"/>
+        </w:tabs>
+        <w:spacing w:before="240"/>
+      </w:pPr>
+      <w:r>
+        <w:t>Ignore the deadlock</w:t>
+      </w:r>
+      <w:r>
+        <w:t xml:space="preserve">: If a type of deadlock is very rare. OS let the deadlock happen and user has to reboot the system. Ignoring deadlock was a method used by windows and </w:t>
+      </w:r>
+      <w:r>
+        <w:t xml:space="preserve">Linux </w:t>
+      </w:r>
+      <w:r>
+        <w:t>earlier but nowadays OS use advanced ways to deal with them.</w:t>
+      </w:r>
+    </w:p>
+    <w:p>
+      <w:pPr>
+        <w:tabs>
+          <w:tab w:val="left" w:pos="1351"/>
+        </w:tabs>
+        <w:spacing w:before="240"/>
+      </w:pPr>
+      <w:r>
+        <w:t>Deadlock handling techniques might vary from resource to resource.</w:t>
+      </w:r>
+    </w:p>
+    <w:p>
+      <w:pPr>
+        <w:tabs>
+          <w:tab w:val="left" w:pos="1351"/>
+        </w:tabs>
+        <w:spacing w:before="240"/>
+        <w:rPr>
+          <w:b/>
+          <w:bCs/>
+          <w:sz w:val="28"/>
+          <w:szCs w:val="28"/>
+        </w:rPr>
+      </w:pPr>
+      <w:proofErr w:type="spellStart"/>
+      <w:r>
+        <w:rPr>
+          <w:b/>
+          <w:bCs/>
+          <w:sz w:val="28"/>
+          <w:szCs w:val="28"/>
+        </w:rPr>
+        <w:t>Lec</w:t>
+      </w:r>
+      <w:proofErr w:type="spellEnd"/>
+      <w:r>
+        <w:rPr>
+          <w:b/>
+          <w:bCs/>
+          <w:sz w:val="28"/>
+          <w:szCs w:val="28"/>
+        </w:rPr>
+        <w:t xml:space="preserve"> 19: Deadlock Prevention</w:t>
+      </w:r>
+    </w:p>
+    <w:p>
+      <w:pPr>
+        <w:tabs>
+          <w:tab w:val="left" w:pos="1351"/>
+        </w:tabs>
+        <w:spacing w:before="240"/>
+      </w:pPr>
+      <w:r>
+        <w:t>Prevent/Eliminate any of the necessary conditions for deadlock.</w:t>
+      </w:r>
+    </w:p>
+    <w:p>
+      <w:pPr>
+        <w:pStyle w:val="ListParagraph"/>
+        <w:numPr>
+          <w:ilvl w:val="0"/>
+          <w:numId w:val="24"/>
+        </w:numPr>
+        <w:tabs>
+          <w:tab w:val="left" w:pos="1351"/>
+        </w:tabs>
+        <w:spacing w:before="240"/>
+      </w:pPr>
+      <w:r>
+        <w:t xml:space="preserve">Mutual Exclusion: It cannot be </w:t>
+      </w:r>
+      <w:r>
+        <w:t xml:space="preserve">completely </w:t>
+      </w:r>
+      <w:r>
+        <w:t>eliminated practically.</w:t>
+      </w:r>
+      <w:r>
+        <w:t xml:space="preserve"> It is done by a method called Spooling.</w:t>
+      </w:r>
+    </w:p>
+    <w:p>
+      <w:pPr>
+        <w:pStyle w:val="ListParagraph"/>
+        <w:tabs>
+          <w:tab w:val="left" w:pos="1351"/>
+        </w:tabs>
+        <w:spacing w:before="240"/>
+      </w:pPr>
+      <w:r>
+        <w:t>For example: the printers have their own job queue and each print request is added to that queue.</w:t>
+      </w:r>
+    </w:p>
+    <w:p>
+      <w:pPr>
+        <w:pStyle w:val="ListParagraph"/>
+        <w:tabs>
+          <w:tab w:val="left" w:pos="1351"/>
+        </w:tabs>
+        <w:spacing w:before="240"/>
+      </w:pPr>
+      <w:r>
+        <w:t>Spooling is not a full proof solution because the job queue might get full.</w:t>
+      </w:r>
+    </w:p>
+    <w:p>
+      <w:pPr>
+        <w:pStyle w:val="ListParagraph"/>
+        <w:numPr>
+          <w:ilvl w:val="0"/>
+          <w:numId w:val="24"/>
+        </w:numPr>
+        <w:tabs>
+          <w:tab w:val="left" w:pos="1351"/>
+        </w:tabs>
+        <w:spacing w:before="240"/>
+      </w:pPr>
+      <w:r>
+        <w:t>Hold and Wait: There are two ways to eliminate Hold and Wait.</w:t>
+      </w:r>
+    </w:p>
+    <w:p>
+      <w:pPr>
+        <w:pStyle w:val="ListParagraph"/>
+        <w:numPr>
+          <w:ilvl w:val="0"/>
+          <w:numId w:val="25"/>
+        </w:numPr>
+        <w:tabs>
+          <w:tab w:val="left" w:pos="1351"/>
+        </w:tabs>
+        <w:spacing w:before="240"/>
+      </w:pPr>
+      <w:r>
+        <w:t>Knowing which resources are going to be used by the process. This way is quite impossible.</w:t>
+      </w:r>
+    </w:p>
+    <w:p>
+      <w:pPr>
+        <w:pStyle w:val="ListParagraph"/>
+        <w:numPr>
+          <w:ilvl w:val="0"/>
+          <w:numId w:val="25"/>
+        </w:numPr>
+        <w:tabs>
+          <w:tab w:val="left" w:pos="1351"/>
+        </w:tabs>
+        <w:spacing w:before="240"/>
+      </w:pPr>
+      <w:r>
+        <w:t xml:space="preserve">A process while sending a request for a resource must release all the other resources it </w:t>
+      </w:r>
+      <w:r>
+        <w:t>is holding</w:t>
+      </w:r>
+      <w:r>
+        <w:t>. This way is also not very useful because the released resources by this process might be useless for the other processes.</w:t>
+      </w:r>
+    </w:p>
+    <w:p>
+      <w:pPr>
+        <w:pStyle w:val="ListParagraph"/>
+        <w:numPr>
+          <w:ilvl w:val="0"/>
+          <w:numId w:val="24"/>
+        </w:numPr>
+        <w:tabs>
+          <w:tab w:val="left" w:pos="1351"/>
+        </w:tabs>
+        <w:spacing w:before="240"/>
+      </w:pPr>
+      <w:r>
+        <w:t>No pre-emption: OS takes away the resources allocated to a process. This might be problematic because the process might be in the middle of something.</w:t>
+      </w:r>
+    </w:p>
+    <w:p>
+      <w:pPr>
+        <w:pStyle w:val="ListParagraph"/>
+        <w:numPr>
+          <w:ilvl w:val="0"/>
+          <w:numId w:val="24"/>
+        </w:numPr>
+        <w:tabs>
+          <w:tab w:val="left" w:pos="1351"/>
+        </w:tabs>
+        <w:spacing w:before="240"/>
+      </w:pPr>
+      <w:r>
+        <w:lastRenderedPageBreak/>
+        <w:t>Circular Wait: We number the resources. Then we make a rule to assign the resources to the processes.</w:t>
+      </w:r>
+      <w:r>
+        <w:t xml:space="preserve"> For example: If a process has taken resource with number n, it cannot acquire any resource which has number lesser than n.</w:t>
+      </w:r>
+      <w:r>
+        <w:t xml:space="preserve"> This prevents cycle. </w:t>
+      </w:r>
+    </w:p>
+    <w:p>
+      <w:pPr>
+        <w:tabs>
+          <w:tab w:val="left" w:pos="1351"/>
+        </w:tabs>
+        <w:spacing w:before="240"/>
+        <w:rPr>
+          <w:b/>
+          <w:bCs/>
+          <w:sz w:val="28"/>
+          <w:szCs w:val="28"/>
+        </w:rPr>
+      </w:pPr>
+      <w:proofErr w:type="spellStart"/>
+      <w:r>
+        <w:rPr>
+          <w:b/>
+          <w:bCs/>
+          <w:sz w:val="28"/>
+          <w:szCs w:val="28"/>
+        </w:rPr>
+        <w:t>Lec</w:t>
+      </w:r>
+      <w:proofErr w:type="spellEnd"/>
+      <w:r>
+        <w:rPr>
+          <w:b/>
+          <w:bCs/>
+          <w:sz w:val="28"/>
+          <w:szCs w:val="28"/>
+        </w:rPr>
+        <w:t xml:space="preserve"> 20: Deadlock Avoidance (Banker’s Algorithm)</w:t>
+      </w:r>
+    </w:p>
+    <w:tbl>
+      <w:tblPr>
+        <w:tblStyle w:val="TableGrid"/>
+        <w:tblW w:w="0" w:type="auto"/>
+        <w:tblLook w:val="04A0" w:firstRow="1" w:lastRow="0" w:firstColumn="1" w:lastColumn="0" w:noHBand="0" w:noVBand="1"/>
+      </w:tblPr>
+      <w:tblGrid>
+        <w:gridCol w:w="1803"/>
+        <w:gridCol w:w="1803"/>
+        <w:gridCol w:w="1803"/>
+        <w:gridCol w:w="1803"/>
+        <w:gridCol w:w="1804"/>
+      </w:tblGrid>
+      <w:tr>
+        <w:tc>
+          <w:tcPr>
+            <w:tcW w:w="1803" w:type="dxa"/>
+            <w:vAlign w:val="center"/>
+          </w:tcPr>
+          <w:p>
+            <w:pPr>
+              <w:tabs>
+                <w:tab w:val="left" w:pos="1351"/>
+              </w:tabs>
+              <w:spacing w:before="240"/>
+              <w:jc w:val="center"/>
+            </w:pPr>
+          </w:p>
+        </w:tc>
+        <w:tc>
+          <w:tcPr>
+            <w:tcW w:w="3606" w:type="dxa"/>
+            <w:gridSpan w:val="2"/>
+            <w:vAlign w:val="center"/>
+          </w:tcPr>
+          <w:p>
+            <w:pPr>
+              <w:tabs>
+                <w:tab w:val="left" w:pos="1351"/>
+              </w:tabs>
+              <w:spacing w:before="240"/>
+              <w:jc w:val="center"/>
+            </w:pPr>
+            <w:r>
+              <w:t>Allocated</w:t>
+            </w:r>
+          </w:p>
+        </w:tc>
+        <w:tc>
+          <w:tcPr>
+            <w:tcW w:w="3607" w:type="dxa"/>
+            <w:gridSpan w:val="2"/>
+            <w:vAlign w:val="center"/>
+          </w:tcPr>
+          <w:p>
+            <w:pPr>
+              <w:tabs>
+                <w:tab w:val="left" w:pos="1351"/>
+              </w:tabs>
+              <w:spacing w:before="240"/>
+              <w:jc w:val="center"/>
+            </w:pPr>
+            <w:r>
+              <w:t>Max Required</w:t>
+            </w:r>
+          </w:p>
+        </w:tc>
+      </w:tr>
+      <w:tr>
+        <w:tc>
+          <w:tcPr>
+            <w:tcW w:w="1803" w:type="dxa"/>
+            <w:vAlign w:val="center"/>
+          </w:tcPr>
+          <w:p>
+            <w:pPr>
+              <w:tabs>
+                <w:tab w:val="left" w:pos="1351"/>
+              </w:tabs>
+              <w:spacing w:before="240"/>
+              <w:jc w:val="center"/>
+            </w:pPr>
+          </w:p>
+        </w:tc>
+        <w:tc>
+          <w:tcPr>
+            <w:tcW w:w="1803" w:type="dxa"/>
+            <w:vAlign w:val="center"/>
+          </w:tcPr>
+          <w:p>
+            <w:pPr>
+              <w:tabs>
+                <w:tab w:val="left" w:pos="1351"/>
+              </w:tabs>
+              <w:spacing w:before="240"/>
+              <w:jc w:val="center"/>
+            </w:pPr>
+            <w:r>
+              <w:t>R0</w:t>
+            </w:r>
+          </w:p>
+        </w:tc>
+        <w:tc>
+          <w:tcPr>
+            <w:tcW w:w="1803" w:type="dxa"/>
+            <w:vAlign w:val="center"/>
+          </w:tcPr>
+          <w:p>
+            <w:pPr>
+              <w:tabs>
+                <w:tab w:val="left" w:pos="1351"/>
+              </w:tabs>
+              <w:spacing w:before="240"/>
+              <w:jc w:val="center"/>
+            </w:pPr>
+            <w:r>
+              <w:t>R1</w:t>
+            </w:r>
+          </w:p>
+        </w:tc>
+        <w:tc>
+          <w:tcPr>
+            <w:tcW w:w="1803" w:type="dxa"/>
+            <w:vAlign w:val="center"/>
+          </w:tcPr>
+          <w:p>
+            <w:pPr>
+              <w:tabs>
+                <w:tab w:val="left" w:pos="1351"/>
+              </w:tabs>
+              <w:spacing w:before="240"/>
+              <w:jc w:val="center"/>
+            </w:pPr>
+            <w:r>
+              <w:t>R0</w:t>
+            </w:r>
+          </w:p>
+        </w:tc>
+        <w:tc>
+          <w:tcPr>
+            <w:tcW w:w="1804" w:type="dxa"/>
+            <w:vAlign w:val="center"/>
+          </w:tcPr>
+          <w:p>
+            <w:pPr>
+              <w:tabs>
+                <w:tab w:val="left" w:pos="1351"/>
+              </w:tabs>
+              <w:spacing w:before="240"/>
+              <w:jc w:val="center"/>
+            </w:pPr>
+            <w:r>
+              <w:t>R1</w:t>
+            </w:r>
+          </w:p>
+        </w:tc>
+      </w:tr>
+      <w:tr>
+        <w:tc>
+          <w:tcPr>
+            <w:tcW w:w="1803" w:type="dxa"/>
+            <w:vAlign w:val="center"/>
+          </w:tcPr>
+          <w:p>
+            <w:pPr>
+              <w:tabs>
+                <w:tab w:val="left" w:pos="1351"/>
+              </w:tabs>
+              <w:spacing w:before="240"/>
+              <w:jc w:val="center"/>
+            </w:pPr>
+            <w:r>
+              <w:t>P0</w:t>
+            </w:r>
+          </w:p>
+        </w:tc>
+        <w:tc>
+          <w:tcPr>
+            <w:tcW w:w="1803" w:type="dxa"/>
+            <w:vAlign w:val="center"/>
+          </w:tcPr>
+          <w:p>
+            <w:pPr>
+              <w:tabs>
+                <w:tab w:val="left" w:pos="1351"/>
+              </w:tabs>
+              <w:spacing w:before="240"/>
+              <w:jc w:val="center"/>
+            </w:pPr>
+            <w:r>
+              <w:t>0</w:t>
+            </w:r>
+          </w:p>
+        </w:tc>
+        <w:tc>
+          <w:tcPr>
+            <w:tcW w:w="1803" w:type="dxa"/>
+            <w:vAlign w:val="center"/>
+          </w:tcPr>
+          <w:p>
+            <w:pPr>
+              <w:tabs>
+                <w:tab w:val="left" w:pos="1351"/>
+              </w:tabs>
+              <w:spacing w:before="240"/>
+              <w:jc w:val="center"/>
+            </w:pPr>
+            <w:r>
+              <w:t>1</w:t>
+            </w:r>
+          </w:p>
+        </w:tc>
+        <w:tc>
+          <w:tcPr>
+            <w:tcW w:w="1803" w:type="dxa"/>
+            <w:vAlign w:val="center"/>
+          </w:tcPr>
+          <w:p>
+            <w:pPr>
+              <w:tabs>
+                <w:tab w:val="left" w:pos="1351"/>
+              </w:tabs>
+              <w:spacing w:before="240"/>
+              <w:jc w:val="center"/>
+            </w:pPr>
+            <w:r>
+              <w:t>7</w:t>
+            </w:r>
+          </w:p>
+        </w:tc>
+        <w:tc>
+          <w:tcPr>
+            <w:tcW w:w="1804" w:type="dxa"/>
+            <w:vAlign w:val="center"/>
+          </w:tcPr>
+          <w:p>
+            <w:pPr>
+              <w:tabs>
+                <w:tab w:val="left" w:pos="1351"/>
+              </w:tabs>
+              <w:spacing w:before="240"/>
+              <w:jc w:val="center"/>
+            </w:pPr>
+            <w:r>
+              <w:t>5</w:t>
+            </w:r>
+          </w:p>
+        </w:tc>
+      </w:tr>
+      <w:tr>
+        <w:tc>
+          <w:tcPr>
+            <w:tcW w:w="1803" w:type="dxa"/>
+            <w:vAlign w:val="center"/>
+          </w:tcPr>
+          <w:p>
+            <w:pPr>
+              <w:tabs>
+                <w:tab w:val="left" w:pos="1351"/>
+              </w:tabs>
+              <w:spacing w:before="240"/>
+              <w:jc w:val="center"/>
+            </w:pPr>
+            <w:r>
+              <w:t>P1</w:t>
+            </w:r>
+          </w:p>
+        </w:tc>
+        <w:tc>
+          <w:tcPr>
+            <w:tcW w:w="1803" w:type="dxa"/>
+            <w:vAlign w:val="center"/>
+          </w:tcPr>
+          <w:p>
+            <w:pPr>
+              <w:tabs>
+                <w:tab w:val="left" w:pos="1351"/>
+              </w:tabs>
+              <w:spacing w:before="240"/>
+              <w:jc w:val="center"/>
+            </w:pPr>
+            <w:r>
+              <w:t>2</w:t>
+            </w:r>
+          </w:p>
+        </w:tc>
+        <w:tc>
+          <w:tcPr>
+            <w:tcW w:w="1803" w:type="dxa"/>
+            <w:vAlign w:val="center"/>
+          </w:tcPr>
+          <w:p>
+            <w:pPr>
+              <w:tabs>
+                <w:tab w:val="left" w:pos="1351"/>
+              </w:tabs>
+              <w:spacing w:before="240"/>
+              <w:jc w:val="center"/>
+            </w:pPr>
+            <w:r>
+              <w:t>0</w:t>
+            </w:r>
+          </w:p>
+        </w:tc>
+        <w:tc>
+          <w:tcPr>
+            <w:tcW w:w="1803" w:type="dxa"/>
+            <w:vAlign w:val="center"/>
+          </w:tcPr>
+          <w:p>
+            <w:pPr>
+              <w:tabs>
+                <w:tab w:val="left" w:pos="1351"/>
+              </w:tabs>
+              <w:spacing w:before="240"/>
+              <w:jc w:val="center"/>
+            </w:pPr>
+            <w:r>
+              <w:t>3</w:t>
+            </w:r>
+          </w:p>
+        </w:tc>
+        <w:tc>
+          <w:tcPr>
+            <w:tcW w:w="1804" w:type="dxa"/>
+            <w:vAlign w:val="center"/>
+          </w:tcPr>
+          <w:p>
+            <w:pPr>
+              <w:tabs>
+                <w:tab w:val="left" w:pos="1351"/>
+              </w:tabs>
+              <w:spacing w:before="240"/>
+              <w:jc w:val="center"/>
+            </w:pPr>
+            <w:r>
+              <w:t>2</w:t>
+            </w:r>
+          </w:p>
+        </w:tc>
+      </w:tr>
+      <w:tr>
+        <w:tc>
+          <w:tcPr>
+            <w:tcW w:w="1803" w:type="dxa"/>
+            <w:vAlign w:val="center"/>
+          </w:tcPr>
+          <w:p>
+            <w:pPr>
+              <w:tabs>
+                <w:tab w:val="left" w:pos="1351"/>
+              </w:tabs>
+              <w:spacing w:before="240"/>
+              <w:jc w:val="center"/>
+            </w:pPr>
+            <w:r>
+              <w:t>P2</w:t>
+            </w:r>
+          </w:p>
+        </w:tc>
+        <w:tc>
+          <w:tcPr>
+            <w:tcW w:w="1803" w:type="dxa"/>
+            <w:vAlign w:val="center"/>
+          </w:tcPr>
+          <w:p>
+            <w:pPr>
+              <w:tabs>
+                <w:tab w:val="left" w:pos="1351"/>
+              </w:tabs>
+              <w:spacing w:before="240"/>
+              <w:jc w:val="center"/>
+            </w:pPr>
+            <w:r>
+              <w:t>3</w:t>
+            </w:r>
+          </w:p>
+        </w:tc>
+        <w:tc>
+          <w:tcPr>
+            <w:tcW w:w="1803" w:type="dxa"/>
+            <w:vAlign w:val="center"/>
+          </w:tcPr>
+          <w:p>
+            <w:pPr>
+              <w:tabs>
+                <w:tab w:val="left" w:pos="1351"/>
+              </w:tabs>
+              <w:spacing w:before="240"/>
+              <w:jc w:val="center"/>
+            </w:pPr>
+            <w:r>
+              <w:t>0</w:t>
+            </w:r>
+          </w:p>
+        </w:tc>
+        <w:tc>
+          <w:tcPr>
+            <w:tcW w:w="1803" w:type="dxa"/>
+            <w:vAlign w:val="center"/>
+          </w:tcPr>
+          <w:p>
+            <w:pPr>
+              <w:tabs>
+                <w:tab w:val="left" w:pos="1351"/>
+              </w:tabs>
+              <w:spacing w:before="240"/>
+              <w:jc w:val="center"/>
+            </w:pPr>
+            <w:r>
+              <w:t>9</w:t>
+            </w:r>
+          </w:p>
+        </w:tc>
+        <w:tc>
+          <w:tcPr>
+            <w:tcW w:w="1804" w:type="dxa"/>
+            <w:vAlign w:val="center"/>
+          </w:tcPr>
+          <w:p>
+            <w:pPr>
+              <w:tabs>
+                <w:tab w:val="left" w:pos="1351"/>
+              </w:tabs>
+              <w:spacing w:before="240"/>
+              <w:jc w:val="center"/>
+            </w:pPr>
+            <w:r>
+              <w:t>0</w:t>
+            </w:r>
+          </w:p>
+        </w:tc>
+      </w:tr>
+      <w:tr>
+        <w:tc>
+          <w:tcPr>
+            <w:tcW w:w="1803" w:type="dxa"/>
+            <w:vAlign w:val="center"/>
+          </w:tcPr>
+          <w:p>
+            <w:pPr>
+              <w:tabs>
+                <w:tab w:val="left" w:pos="1351"/>
+              </w:tabs>
+              <w:spacing w:before="240"/>
+              <w:jc w:val="center"/>
+            </w:pPr>
+            <w:r>
+              <w:t>P3</w:t>
+            </w:r>
+          </w:p>
+        </w:tc>
+        <w:tc>
+          <w:tcPr>
+            <w:tcW w:w="1803" w:type="dxa"/>
+            <w:vAlign w:val="center"/>
+          </w:tcPr>
+          <w:p>
+            <w:pPr>
+              <w:tabs>
+                <w:tab w:val="left" w:pos="1351"/>
+              </w:tabs>
+              <w:spacing w:before="240"/>
+              <w:jc w:val="center"/>
+            </w:pPr>
+            <w:r>
+              <w:t>1</w:t>
+            </w:r>
+          </w:p>
+        </w:tc>
+        <w:tc>
+          <w:tcPr>
+            <w:tcW w:w="1803" w:type="dxa"/>
+            <w:vAlign w:val="center"/>
+          </w:tcPr>
+          <w:p>
+            <w:pPr>
+              <w:tabs>
+                <w:tab w:val="left" w:pos="1351"/>
+              </w:tabs>
+              <w:spacing w:before="240"/>
+              <w:jc w:val="center"/>
+            </w:pPr>
+            <w:r>
+              <w:t>1</w:t>
+            </w:r>
+          </w:p>
+        </w:tc>
+        <w:tc>
+          <w:tcPr>
+            <w:tcW w:w="1803" w:type="dxa"/>
+            <w:vAlign w:val="center"/>
+          </w:tcPr>
+          <w:p>
+            <w:pPr>
+              <w:tabs>
+                <w:tab w:val="left" w:pos="1351"/>
+              </w:tabs>
+              <w:spacing w:before="240"/>
+              <w:jc w:val="center"/>
+            </w:pPr>
+            <w:r>
+              <w:t>2</w:t>
+            </w:r>
+          </w:p>
+        </w:tc>
+        <w:tc>
+          <w:tcPr>
+            <w:tcW w:w="1804" w:type="dxa"/>
+            <w:vAlign w:val="center"/>
+          </w:tcPr>
+          <w:p>
+            <w:pPr>
+              <w:tabs>
+                <w:tab w:val="left" w:pos="1351"/>
+              </w:tabs>
+              <w:spacing w:before="240"/>
+              <w:jc w:val="center"/>
+            </w:pPr>
+            <w:r>
+              <w:t>2</w:t>
+            </w:r>
+          </w:p>
+        </w:tc>
+      </w:tr>
+      <w:tr>
+        <w:tc>
+          <w:tcPr>
+            <w:tcW w:w="1803" w:type="dxa"/>
+            <w:vAlign w:val="center"/>
+          </w:tcPr>
+          <w:p>
+            <w:pPr>
+              <w:tabs>
+                <w:tab w:val="left" w:pos="1351"/>
+              </w:tabs>
+              <w:spacing w:before="240"/>
+              <w:jc w:val="center"/>
+            </w:pPr>
+            <w:r>
+              <w:t>P4</w:t>
+            </w:r>
+          </w:p>
+        </w:tc>
+        <w:tc>
+          <w:tcPr>
+            <w:tcW w:w="1803" w:type="dxa"/>
+            <w:vAlign w:val="center"/>
+          </w:tcPr>
+          <w:p>
+            <w:pPr>
+              <w:tabs>
+                <w:tab w:val="left" w:pos="1351"/>
+              </w:tabs>
+              <w:spacing w:before="240"/>
+              <w:jc w:val="center"/>
+            </w:pPr>
+            <w:r>
+              <w:t>0</w:t>
+            </w:r>
+          </w:p>
+        </w:tc>
+        <w:tc>
+          <w:tcPr>
+            <w:tcW w:w="1803" w:type="dxa"/>
+            <w:vAlign w:val="center"/>
+          </w:tcPr>
+          <w:p>
+            <w:pPr>
+              <w:tabs>
+                <w:tab w:val="left" w:pos="1351"/>
+              </w:tabs>
+              <w:spacing w:before="240"/>
+              <w:jc w:val="center"/>
+            </w:pPr>
+            <w:r>
+              <w:t>0</w:t>
+            </w:r>
+          </w:p>
+        </w:tc>
+        <w:tc>
+          <w:tcPr>
+            <w:tcW w:w="1803" w:type="dxa"/>
+            <w:vAlign w:val="center"/>
+          </w:tcPr>
+          <w:p>
+            <w:pPr>
+              <w:tabs>
+                <w:tab w:val="left" w:pos="1351"/>
+              </w:tabs>
+              <w:spacing w:before="240"/>
+              <w:jc w:val="center"/>
+            </w:pPr>
+            <w:r>
+              <w:t>4</w:t>
+            </w:r>
+          </w:p>
+        </w:tc>
+        <w:tc>
+          <w:tcPr>
+            <w:tcW w:w="1804" w:type="dxa"/>
+            <w:vAlign w:val="center"/>
+          </w:tcPr>
+          <w:p>
+            <w:pPr>
+              <w:tabs>
+                <w:tab w:val="left" w:pos="1351"/>
+              </w:tabs>
+              <w:spacing w:before="240"/>
+              <w:jc w:val="center"/>
+            </w:pPr>
+            <w:r>
+              <w:t>3</w:t>
+            </w:r>
+          </w:p>
+        </w:tc>
+      </w:tr>
+    </w:tbl>
+    <w:p>
+      <w:pPr>
+        <w:tabs>
+          <w:tab w:val="left" w:pos="1351"/>
+        </w:tabs>
+        <w:spacing w:before="240"/>
+      </w:pPr>
+      <w:r>
+        <w:t>Total instances of R0 = 10 and R1 = 5</w:t>
+      </w:r>
+    </w:p>
+    <w:p>
+      <w:pPr>
+        <w:tabs>
+          <w:tab w:val="left" w:pos="1351"/>
+        </w:tabs>
+        <w:spacing w:before="240"/>
+      </w:pPr>
+      <w:r>
+        <w:t>Deadlock avoidance works if the max required for each process is known before. Knowing which resources are required and in what quantity before the execution of process is impossible. But let</w:t>
+      </w:r>
+      <w:r>
+        <w:t xml:space="preserve"> us </w:t>
+      </w:r>
+      <w:r>
+        <w:t>work on this.</w:t>
+      </w:r>
+    </w:p>
+    <w:p>
+      <w:pPr>
+        <w:tabs>
+          <w:tab w:val="left" w:pos="1351"/>
+        </w:tabs>
+        <w:spacing w:before="240"/>
+      </w:pPr>
+      <w:r>
+        <w:t>Let us say P3 requests for &lt;1, 0&gt;. Should the OS grant the request?</w:t>
+      </w:r>
+    </w:p>
+    <w:p>
+      <w:pPr>
+        <w:tabs>
+          <w:tab w:val="left" w:pos="1351"/>
+        </w:tabs>
+        <w:spacing w:before="240"/>
+      </w:pPr>
+      <w:r>
+        <w:t>Make the resource allocation diagram by assuming that the resources have been allocated to P3.</w:t>
+      </w:r>
+    </w:p>
+    <w:p>
+      <w:pPr>
+        <w:tabs>
+          <w:tab w:val="left" w:pos="1351"/>
+        </w:tabs>
+        <w:spacing w:before="240"/>
+      </w:pPr>
+      <w:r>
+        <w:t>Now try to generate a safe sequence. If a safe sequence can be generated then it is said that safe state can be achieved after resource allocation and the resources will actually be allocated.</w:t>
+      </w:r>
+    </w:p>
+    <w:p>
+      <w:pPr>
+        <w:tabs>
+          <w:tab w:val="left" w:pos="1351"/>
+        </w:tabs>
+        <w:spacing w:before="240"/>
+      </w:pPr>
+      <w:r>
+        <w:t>Safe Sequence:</w:t>
+      </w:r>
+    </w:p>
+    <w:p>
+      <w:pPr>
+        <w:pStyle w:val="ListParagraph"/>
+        <w:numPr>
+          <w:ilvl w:val="0"/>
+          <w:numId w:val="27"/>
+        </w:numPr>
+        <w:tabs>
+          <w:tab w:val="left" w:pos="1351"/>
+        </w:tabs>
+        <w:spacing w:before="240"/>
+      </w:pPr>
+      <w:r>
+        <w:t>A permutation of the processes</w:t>
+      </w:r>
+    </w:p>
+    <w:p>
+      <w:pPr>
+        <w:pStyle w:val="ListParagraph"/>
+        <w:numPr>
+          <w:ilvl w:val="0"/>
+          <w:numId w:val="27"/>
+        </w:numPr>
+        <w:tabs>
+          <w:tab w:val="left" w:pos="1351"/>
+        </w:tabs>
+        <w:spacing w:before="240"/>
+      </w:pPr>
+      <w:r>
+        <w:t>in which when the processes are executed one by one in sequence</w:t>
+      </w:r>
+    </w:p>
+    <w:p>
+      <w:pPr>
+        <w:pStyle w:val="ListParagraph"/>
+        <w:numPr>
+          <w:ilvl w:val="0"/>
+          <w:numId w:val="27"/>
+        </w:numPr>
+        <w:tabs>
+          <w:tab w:val="left" w:pos="1351"/>
+        </w:tabs>
+        <w:spacing w:before="240"/>
+      </w:pPr>
+      <w:r>
+        <w:t>and after execution of every process the resources allocated to the process are released</w:t>
+      </w:r>
+    </w:p>
+    <w:p>
+      <w:pPr>
+        <w:pStyle w:val="ListParagraph"/>
+        <w:numPr>
+          <w:ilvl w:val="0"/>
+          <w:numId w:val="27"/>
+        </w:numPr>
+        <w:tabs>
+          <w:tab w:val="left" w:pos="1351"/>
+        </w:tabs>
+        <w:spacing w:before="240"/>
+      </w:pPr>
+      <w:r>
+        <w:t>and can be used by other processes.</w:t>
+      </w:r>
+    </w:p>
+    <w:p>
+      <w:pPr>
+        <w:pStyle w:val="ListParagraph"/>
+        <w:numPr>
+          <w:ilvl w:val="0"/>
+          <w:numId w:val="27"/>
+        </w:numPr>
+        <w:tabs>
+          <w:tab w:val="left" w:pos="1351"/>
+        </w:tabs>
+        <w:spacing w:before="240"/>
+      </w:pPr>
+      <w:r>
+        <w:t>If all the processes can be executed,</w:t>
+      </w:r>
+    </w:p>
+    <w:p>
+      <w:pPr>
+        <w:pStyle w:val="ListParagraph"/>
+        <w:numPr>
+          <w:ilvl w:val="0"/>
+          <w:numId w:val="27"/>
+        </w:numPr>
+        <w:tabs>
+          <w:tab w:val="left" w:pos="1351"/>
+        </w:tabs>
+        <w:spacing w:before="240"/>
+      </w:pPr>
+      <w:r>
+        <w:t>then the sequence is called, Safe Sequence.</w:t>
+      </w:r>
+    </w:p>
+    <w:p>
+      <w:pPr>
+        <w:tabs>
+          <w:tab w:val="left" w:pos="1351"/>
+        </w:tabs>
+        <w:spacing w:before="240"/>
+      </w:pPr>
+      <w:r>
+        <w:t>Algo to find Safe Sequence:</w:t>
+      </w:r>
+    </w:p>
+    <w:p>
+      <w:pPr>
+        <w:tabs>
+          <w:tab w:val="left" w:pos="1351"/>
+        </w:tabs>
+        <w:spacing w:before="240"/>
+      </w:pPr>
+      <w:r>
+        <w:t>Create a Need Matrix</w:t>
+      </w:r>
+      <w:r>
+        <w:t>.</w:t>
+      </w:r>
+    </w:p>
+    <w:p>
+      <w:pPr>
+        <w:tabs>
+          <w:tab w:val="left" w:pos="1351"/>
+        </w:tabs>
+        <w:spacing w:before="240"/>
+      </w:pPr>
+      <w:r>
+        <w:t>Must remember: For generating safe sequence we must assume that the resources have been allocated.</w:t>
+      </w:r>
+    </w:p>
+    <w:p>
+      <w:pPr>
+        <w:tabs>
+          <w:tab w:val="left" w:pos="1351"/>
+        </w:tabs>
+        <w:spacing w:before="240"/>
+      </w:pPr>
+    </w:p>
+    <w:tbl>
+      <w:tblPr>
+        <w:tblStyle w:val="TableGrid"/>
+        <w:tblW w:w="0" w:type="auto"/>
+        <w:tblLook w:val="04A0" w:firstRow="1" w:lastRow="0" w:firstColumn="1" w:lastColumn="0" w:noHBand="0" w:noVBand="1"/>
+      </w:tblPr>
+      <w:tblGrid>
+        <w:gridCol w:w="1271"/>
+        <w:gridCol w:w="1271"/>
+        <w:gridCol w:w="1272"/>
+        <w:gridCol w:w="1272"/>
+        <w:gridCol w:w="1272"/>
+        <w:gridCol w:w="1271"/>
+        <w:gridCol w:w="1273"/>
+      </w:tblGrid>
+      <w:tr>
+        <w:trPr>
+          <w:trHeight w:val="463"/>
+        </w:trPr>
+        <w:tc>
+          <w:tcPr>
+            <w:tcW w:w="1271" w:type="dxa"/>
+            <w:vAlign w:val="center"/>
+          </w:tcPr>
+          <w:p>
+            <w:pPr>
+              <w:tabs>
+                <w:tab w:val="left" w:pos="1351"/>
+              </w:tabs>
+              <w:spacing w:before="240"/>
+              <w:jc w:val="center"/>
+            </w:pPr>
+          </w:p>
+        </w:tc>
+        <w:tc>
+          <w:tcPr>
+            <w:tcW w:w="2543" w:type="dxa"/>
+            <w:gridSpan w:val="2"/>
+            <w:vAlign w:val="center"/>
+          </w:tcPr>
+          <w:p>
+            <w:pPr>
+              <w:tabs>
+                <w:tab w:val="left" w:pos="1351"/>
+              </w:tabs>
+              <w:spacing w:before="240"/>
+              <w:jc w:val="center"/>
+            </w:pPr>
+            <w:r>
+              <w:t>Allocated</w:t>
+            </w:r>
+          </w:p>
+        </w:tc>
+        <w:tc>
+          <w:tcPr>
+            <w:tcW w:w="2544" w:type="dxa"/>
+            <w:gridSpan w:val="2"/>
+            <w:vAlign w:val="center"/>
+          </w:tcPr>
+          <w:p>
+            <w:pPr>
+              <w:tabs>
+                <w:tab w:val="left" w:pos="1351"/>
+              </w:tabs>
+              <w:spacing w:before="240"/>
+              <w:jc w:val="center"/>
+            </w:pPr>
+            <w:r>
+              <w:t>Max Required</w:t>
+            </w:r>
+          </w:p>
+        </w:tc>
+        <w:tc>
+          <w:tcPr>
+            <w:tcW w:w="2544" w:type="dxa"/>
+            <w:gridSpan w:val="2"/>
+          </w:tcPr>
+          <w:p>
+            <w:pPr>
+              <w:tabs>
+                <w:tab w:val="left" w:pos="1351"/>
+              </w:tabs>
+              <w:spacing w:before="240"/>
+              <w:jc w:val="center"/>
+            </w:pPr>
+            <w:r>
+              <w:t>Need Matrix</w:t>
+            </w:r>
+          </w:p>
+        </w:tc>
+      </w:tr>
+      <w:tr>
+        <w:trPr>
+          <w:trHeight w:val="463"/>
+        </w:trPr>
+        <w:tc>
+          <w:tcPr>
+            <w:tcW w:w="1271" w:type="dxa"/>
+            <w:vAlign w:val="center"/>
+          </w:tcPr>
+          <w:p>
+            <w:pPr>
+              <w:tabs>
+                <w:tab w:val="left" w:pos="1351"/>
+              </w:tabs>
+              <w:spacing w:before="240"/>
+              <w:jc w:val="center"/>
+            </w:pPr>
+          </w:p>
+        </w:tc>
+        <w:tc>
+          <w:tcPr>
+            <w:tcW w:w="1271" w:type="dxa"/>
+            <w:vAlign w:val="center"/>
+          </w:tcPr>
+          <w:p>
+            <w:pPr>
+              <w:tabs>
+                <w:tab w:val="left" w:pos="1351"/>
+              </w:tabs>
+              <w:spacing w:before="240"/>
+              <w:jc w:val="center"/>
+            </w:pPr>
+            <w:r>
+              <w:t>R0</w:t>
+            </w:r>
+          </w:p>
+        </w:tc>
+        <w:tc>
+          <w:tcPr>
+            <w:tcW w:w="1271" w:type="dxa"/>
+            <w:vAlign w:val="center"/>
+          </w:tcPr>
+          <w:p>
+            <w:pPr>
+              <w:tabs>
+                <w:tab w:val="left" w:pos="1351"/>
+              </w:tabs>
+              <w:spacing w:before="240"/>
+              <w:jc w:val="center"/>
+            </w:pPr>
+            <w:r>
+              <w:t>R1</w:t>
+            </w:r>
+          </w:p>
+        </w:tc>
+        <w:tc>
+          <w:tcPr>
+            <w:tcW w:w="1272" w:type="dxa"/>
+            <w:vAlign w:val="center"/>
+          </w:tcPr>
+          <w:p>
+            <w:pPr>
+              <w:tabs>
+                <w:tab w:val="left" w:pos="1351"/>
+              </w:tabs>
+              <w:spacing w:before="240"/>
+              <w:jc w:val="center"/>
+            </w:pPr>
+            <w:r>
+              <w:t>R0</w:t>
+            </w:r>
+          </w:p>
+        </w:tc>
+        <w:tc>
+          <w:tcPr>
+            <w:tcW w:w="1271" w:type="dxa"/>
+            <w:vAlign w:val="center"/>
+          </w:tcPr>
+          <w:p>
+            <w:pPr>
+              <w:tabs>
+                <w:tab w:val="left" w:pos="1351"/>
+              </w:tabs>
+              <w:spacing w:before="240"/>
+              <w:jc w:val="center"/>
+            </w:pPr>
+            <w:r>
+              <w:t>R1</w:t>
+            </w:r>
+          </w:p>
+        </w:tc>
+        <w:tc>
+          <w:tcPr>
+            <w:tcW w:w="1271" w:type="dxa"/>
+          </w:tcPr>
+          <w:p>
+            <w:pPr>
+              <w:tabs>
+                <w:tab w:val="left" w:pos="1351"/>
+              </w:tabs>
+              <w:spacing w:before="240"/>
+              <w:jc w:val="center"/>
+            </w:pPr>
+            <w:r>
+              <w:t>R0</w:t>
+            </w:r>
+          </w:p>
+        </w:tc>
+        <w:tc>
+          <w:tcPr>
+            <w:tcW w:w="1272" w:type="dxa"/>
+          </w:tcPr>
+          <w:p>
+            <w:pPr>
+              <w:tabs>
+                <w:tab w:val="left" w:pos="1351"/>
+              </w:tabs>
+              <w:spacing w:before="240"/>
+              <w:jc w:val="center"/>
+            </w:pPr>
+            <w:r>
+              <w:t>R1</w:t>
+            </w:r>
+          </w:p>
+        </w:tc>
+      </w:tr>
+      <w:tr>
+        <w:trPr>
+          <w:trHeight w:val="463"/>
+        </w:trPr>
+        <w:tc>
+          <w:tcPr>
+            <w:tcW w:w="1271" w:type="dxa"/>
+            <w:vAlign w:val="center"/>
+          </w:tcPr>
+          <w:p>
+            <w:pPr>
+              <w:tabs>
+                <w:tab w:val="left" w:pos="1351"/>
+              </w:tabs>
+              <w:spacing w:before="240"/>
+              <w:jc w:val="center"/>
+            </w:pPr>
+            <w:r>
+              <w:t>P0</w:t>
+            </w:r>
+          </w:p>
+        </w:tc>
+        <w:tc>
+          <w:tcPr>
+            <w:tcW w:w="1271" w:type="dxa"/>
+            <w:vAlign w:val="center"/>
+          </w:tcPr>
+          <w:p>
+            <w:pPr>
+              <w:tabs>
+                <w:tab w:val="left" w:pos="1351"/>
+              </w:tabs>
+              <w:spacing w:before="240"/>
+              <w:jc w:val="center"/>
+            </w:pPr>
+            <w:r>
+              <w:t>0</w:t>
+            </w:r>
+          </w:p>
+        </w:tc>
+        <w:tc>
+          <w:tcPr>
+            <w:tcW w:w="1271" w:type="dxa"/>
+            <w:vAlign w:val="center"/>
+          </w:tcPr>
+          <w:p>
+            <w:pPr>
+              <w:tabs>
+                <w:tab w:val="left" w:pos="1351"/>
+              </w:tabs>
+              <w:spacing w:before="240"/>
+              <w:jc w:val="center"/>
+            </w:pPr>
+            <w:r>
+              <w:t>1</w:t>
+            </w:r>
+          </w:p>
+        </w:tc>
+        <w:tc>
+          <w:tcPr>
+            <w:tcW w:w="1272" w:type="dxa"/>
+            <w:vAlign w:val="center"/>
+          </w:tcPr>
+          <w:p>
+            <w:pPr>
+              <w:tabs>
+                <w:tab w:val="left" w:pos="1351"/>
+              </w:tabs>
+              <w:spacing w:before="240"/>
+              <w:jc w:val="center"/>
+            </w:pPr>
+            <w:r>
+              <w:t>7</w:t>
+            </w:r>
+          </w:p>
+        </w:tc>
+        <w:tc>
+          <w:tcPr>
+            <w:tcW w:w="1271" w:type="dxa"/>
+            <w:vAlign w:val="center"/>
+          </w:tcPr>
+          <w:p>
+            <w:pPr>
+              <w:tabs>
+                <w:tab w:val="left" w:pos="1351"/>
+              </w:tabs>
+              <w:spacing w:before="240"/>
+              <w:jc w:val="center"/>
+            </w:pPr>
+            <w:r>
+              <w:t>5</w:t>
+            </w:r>
+          </w:p>
+        </w:tc>
+        <w:tc>
+          <w:tcPr>
+            <w:tcW w:w="1271" w:type="dxa"/>
+          </w:tcPr>
+          <w:p>
+            <w:pPr>
+              <w:tabs>
+                <w:tab w:val="left" w:pos="1351"/>
+              </w:tabs>
+              <w:spacing w:before="240"/>
+              <w:jc w:val="center"/>
+            </w:pPr>
+            <w:r>
+              <w:t>7</w:t>
+            </w:r>
+          </w:p>
+        </w:tc>
+        <w:tc>
+          <w:tcPr>
+            <w:tcW w:w="1272" w:type="dxa"/>
+          </w:tcPr>
+          <w:p>
+            <w:pPr>
+              <w:tabs>
+                <w:tab w:val="left" w:pos="1351"/>
+              </w:tabs>
+              <w:spacing w:before="240"/>
+              <w:jc w:val="center"/>
+            </w:pPr>
+            <w:r>
+              <w:t>4</w:t>
+            </w:r>
+          </w:p>
+        </w:tc>
+      </w:tr>
+      <w:tr>
+        <w:trPr>
+          <w:trHeight w:val="463"/>
+        </w:trPr>
+        <w:tc>
+          <w:tcPr>
+            <w:tcW w:w="1271" w:type="dxa"/>
+            <w:vAlign w:val="center"/>
+          </w:tcPr>
+          <w:p>
+            <w:pPr>
+              <w:tabs>
+                <w:tab w:val="left" w:pos="1351"/>
+              </w:tabs>
+              <w:spacing w:before="240"/>
+              <w:jc w:val="center"/>
+            </w:pPr>
+            <w:r>
+              <w:t>P1</w:t>
+            </w:r>
+          </w:p>
+        </w:tc>
+        <w:tc>
+          <w:tcPr>
+            <w:tcW w:w="1271" w:type="dxa"/>
+            <w:vAlign w:val="center"/>
+          </w:tcPr>
+          <w:p>
+            <w:pPr>
+              <w:tabs>
+                <w:tab w:val="left" w:pos="1351"/>
+              </w:tabs>
+              <w:spacing w:before="240"/>
+              <w:jc w:val="center"/>
+            </w:pPr>
+            <w:r>
+              <w:t>2</w:t>
+            </w:r>
+          </w:p>
+        </w:tc>
+        <w:tc>
+          <w:tcPr>
+            <w:tcW w:w="1271" w:type="dxa"/>
+            <w:vAlign w:val="center"/>
+          </w:tcPr>
+          <w:p>
+            <w:pPr>
+              <w:tabs>
+                <w:tab w:val="left" w:pos="1351"/>
+              </w:tabs>
+              <w:spacing w:before="240"/>
+              <w:jc w:val="center"/>
+            </w:pPr>
+            <w:r>
+              <w:t>0</w:t>
+            </w:r>
+          </w:p>
+        </w:tc>
+        <w:tc>
+          <w:tcPr>
+            <w:tcW w:w="1272" w:type="dxa"/>
+            <w:vAlign w:val="center"/>
+          </w:tcPr>
+          <w:p>
+            <w:pPr>
+              <w:tabs>
+                <w:tab w:val="left" w:pos="1351"/>
+              </w:tabs>
+              <w:spacing w:before="240"/>
+              <w:jc w:val="center"/>
+            </w:pPr>
+            <w:r>
+              <w:t>3</w:t>
+            </w:r>
+          </w:p>
+        </w:tc>
+        <w:tc>
+          <w:tcPr>
+            <w:tcW w:w="1271" w:type="dxa"/>
+            <w:vAlign w:val="center"/>
+          </w:tcPr>
+          <w:p>
+            <w:pPr>
+              <w:tabs>
+                <w:tab w:val="left" w:pos="1351"/>
+              </w:tabs>
+              <w:spacing w:before="240"/>
+              <w:jc w:val="center"/>
+            </w:pPr>
+            <w:r>
+              <w:t>2</w:t>
+            </w:r>
+          </w:p>
+        </w:tc>
+        <w:tc>
+          <w:tcPr>
+            <w:tcW w:w="1271" w:type="dxa"/>
+          </w:tcPr>
+          <w:p>
+            <w:pPr>
+              <w:tabs>
+                <w:tab w:val="left" w:pos="1351"/>
+              </w:tabs>
+              <w:spacing w:before="240"/>
+              <w:jc w:val="center"/>
+            </w:pPr>
+            <w:r>
+              <w:t>1</w:t>
+            </w:r>
+          </w:p>
+        </w:tc>
+        <w:tc>
+          <w:tcPr>
+            <w:tcW w:w="1272" w:type="dxa"/>
+          </w:tcPr>
+          <w:p>
+            <w:pPr>
+              <w:tabs>
+                <w:tab w:val="left" w:pos="1351"/>
+              </w:tabs>
+              <w:spacing w:before="240"/>
+              <w:jc w:val="center"/>
+            </w:pPr>
+            <w:r>
+              <w:t>2</w:t>
+            </w:r>
+          </w:p>
+        </w:tc>
+      </w:tr>
+      <w:tr>
+        <w:trPr>
+          <w:trHeight w:val="463"/>
+        </w:trPr>
+        <w:tc>
+          <w:tcPr>
+            <w:tcW w:w="1271" w:type="dxa"/>
+            <w:vAlign w:val="center"/>
+          </w:tcPr>
+          <w:p>
+            <w:pPr>
+              <w:tabs>
+                <w:tab w:val="left" w:pos="1351"/>
+              </w:tabs>
+              <w:spacing w:before="240"/>
+              <w:jc w:val="center"/>
+            </w:pPr>
+            <w:r>
+              <w:t>P2</w:t>
+            </w:r>
+          </w:p>
+        </w:tc>
+        <w:tc>
+          <w:tcPr>
+            <w:tcW w:w="1271" w:type="dxa"/>
+            <w:vAlign w:val="center"/>
+          </w:tcPr>
+          <w:p>
+            <w:pPr>
+              <w:tabs>
+                <w:tab w:val="left" w:pos="1351"/>
+              </w:tabs>
+              <w:spacing w:before="240"/>
+              <w:jc w:val="center"/>
+            </w:pPr>
+            <w:r>
+              <w:t>3</w:t>
+            </w:r>
+          </w:p>
+        </w:tc>
+        <w:tc>
+          <w:tcPr>
+            <w:tcW w:w="1271" w:type="dxa"/>
+            <w:vAlign w:val="center"/>
+          </w:tcPr>
+          <w:p>
+            <w:pPr>
+              <w:tabs>
+                <w:tab w:val="left" w:pos="1351"/>
+              </w:tabs>
+              <w:spacing w:before="240"/>
+              <w:jc w:val="center"/>
+            </w:pPr>
+            <w:r>
+              <w:t>0</w:t>
+            </w:r>
+          </w:p>
+        </w:tc>
+        <w:tc>
+          <w:tcPr>
+            <w:tcW w:w="1272" w:type="dxa"/>
+            <w:vAlign w:val="center"/>
+          </w:tcPr>
+          <w:p>
+            <w:pPr>
+              <w:tabs>
+                <w:tab w:val="left" w:pos="1351"/>
+              </w:tabs>
+              <w:spacing w:before="240"/>
+              <w:jc w:val="center"/>
+            </w:pPr>
+            <w:r>
+              <w:t>9</w:t>
+            </w:r>
+          </w:p>
+        </w:tc>
+        <w:tc>
+          <w:tcPr>
+            <w:tcW w:w="1271" w:type="dxa"/>
+            <w:vAlign w:val="center"/>
+          </w:tcPr>
+          <w:p>
+            <w:pPr>
+              <w:tabs>
+                <w:tab w:val="left" w:pos="1351"/>
+              </w:tabs>
+              <w:spacing w:before="240"/>
+              <w:jc w:val="center"/>
+            </w:pPr>
+            <w:r>
+              <w:t>0</w:t>
+            </w:r>
+          </w:p>
+        </w:tc>
+        <w:tc>
+          <w:tcPr>
+            <w:tcW w:w="1271" w:type="dxa"/>
+          </w:tcPr>
+          <w:p>
+            <w:pPr>
+              <w:tabs>
+                <w:tab w:val="left" w:pos="1351"/>
+              </w:tabs>
+              <w:spacing w:before="240"/>
+              <w:jc w:val="center"/>
+            </w:pPr>
+            <w:r>
+              <w:t>6</w:t>
+            </w:r>
+          </w:p>
+        </w:tc>
+        <w:tc>
+          <w:tcPr>
+            <w:tcW w:w="1272" w:type="dxa"/>
+          </w:tcPr>
+          <w:p>
+            <w:pPr>
+              <w:tabs>
+                <w:tab w:val="left" w:pos="1351"/>
+              </w:tabs>
+              <w:spacing w:before="240"/>
+              <w:jc w:val="center"/>
+            </w:pPr>
+            <w:r>
+              <w:t>0</w:t>
+            </w:r>
+          </w:p>
+        </w:tc>
+      </w:tr>
+      <w:tr>
+        <w:trPr>
+          <w:trHeight w:val="463"/>
+        </w:trPr>
+        <w:tc>
+          <w:tcPr>
+            <w:tcW w:w="1271" w:type="dxa"/>
+            <w:vAlign w:val="center"/>
+          </w:tcPr>
+          <w:p>
+            <w:pPr>
+              <w:tabs>
+                <w:tab w:val="left" w:pos="1351"/>
+              </w:tabs>
+              <w:spacing w:before="240"/>
+              <w:jc w:val="center"/>
+            </w:pPr>
+            <w:r>
+              <w:t>P3</w:t>
+            </w:r>
+          </w:p>
+        </w:tc>
+        <w:tc>
+          <w:tcPr>
+            <w:tcW w:w="1271" w:type="dxa"/>
+            <w:vAlign w:val="center"/>
+          </w:tcPr>
+          <w:p>
+            <w:pPr>
+              <w:tabs>
+                <w:tab w:val="left" w:pos="1351"/>
+              </w:tabs>
+              <w:spacing w:before="240"/>
+              <w:jc w:val="center"/>
+            </w:pPr>
+            <w:r>
+              <w:t>1+1</w:t>
+            </w:r>
+          </w:p>
+        </w:tc>
+        <w:tc>
+          <w:tcPr>
+            <w:tcW w:w="1271" w:type="dxa"/>
+            <w:vAlign w:val="center"/>
+          </w:tcPr>
+          <w:p>
+            <w:pPr>
+              <w:tabs>
+                <w:tab w:val="left" w:pos="1351"/>
+              </w:tabs>
+              <w:spacing w:before="240"/>
+              <w:jc w:val="center"/>
+            </w:pPr>
+            <w:r>
+              <w:t>1</w:t>
+            </w:r>
+            <w:r>
+              <w:t>+0</w:t>
+            </w:r>
+          </w:p>
+        </w:tc>
+        <w:tc>
+          <w:tcPr>
+            <w:tcW w:w="1272" w:type="dxa"/>
+            <w:vAlign w:val="center"/>
+          </w:tcPr>
+          <w:p>
+            <w:pPr>
+              <w:tabs>
+                <w:tab w:val="left" w:pos="1351"/>
+              </w:tabs>
+              <w:spacing w:before="240"/>
+              <w:jc w:val="center"/>
+            </w:pPr>
+            <w:r>
+              <w:t>2</w:t>
+            </w:r>
+          </w:p>
+        </w:tc>
+        <w:tc>
+          <w:tcPr>
+            <w:tcW w:w="1271" w:type="dxa"/>
+            <w:vAlign w:val="center"/>
+          </w:tcPr>
+          <w:p>
+            <w:pPr>
+              <w:tabs>
+                <w:tab w:val="left" w:pos="1351"/>
+              </w:tabs>
+              <w:spacing w:before="240"/>
+              <w:jc w:val="center"/>
+            </w:pPr>
+            <w:r>
+              <w:t>2</w:t>
+            </w:r>
+          </w:p>
+        </w:tc>
+        <w:tc>
+          <w:tcPr>
+            <w:tcW w:w="1271" w:type="dxa"/>
+          </w:tcPr>
+          <w:p>
+            <w:pPr>
+              <w:tabs>
+                <w:tab w:val="left" w:pos="1351"/>
+              </w:tabs>
+              <w:spacing w:before="240"/>
+              <w:jc w:val="center"/>
+            </w:pPr>
+            <w:r>
+              <w:t>0</w:t>
+            </w:r>
+          </w:p>
+        </w:tc>
+        <w:tc>
+          <w:tcPr>
+            <w:tcW w:w="1272" w:type="dxa"/>
+          </w:tcPr>
+          <w:p>
+            <w:pPr>
+              <w:tabs>
+                <w:tab w:val="left" w:pos="1351"/>
+              </w:tabs>
+              <w:spacing w:before="240"/>
+              <w:jc w:val="center"/>
+            </w:pPr>
+            <w:r>
+              <w:t>1</w:t>
+            </w:r>
+          </w:p>
+        </w:tc>
+      </w:tr>
+      <w:tr>
+        <w:trPr>
+          <w:trHeight w:val="463"/>
+        </w:trPr>
+        <w:tc>
+          <w:tcPr>
+            <w:tcW w:w="1271" w:type="dxa"/>
+            <w:vAlign w:val="center"/>
+          </w:tcPr>
+          <w:p>
+            <w:pPr>
+              <w:tabs>
+                <w:tab w:val="left" w:pos="1351"/>
+              </w:tabs>
+              <w:spacing w:before="240"/>
+              <w:jc w:val="center"/>
+            </w:pPr>
+            <w:r>
+              <w:t>P4</w:t>
+            </w:r>
+          </w:p>
+        </w:tc>
+        <w:tc>
+          <w:tcPr>
+            <w:tcW w:w="1271" w:type="dxa"/>
+            <w:vAlign w:val="center"/>
+          </w:tcPr>
+          <w:p>
+            <w:pPr>
+              <w:tabs>
+                <w:tab w:val="left" w:pos="1351"/>
+              </w:tabs>
+              <w:spacing w:before="240"/>
+              <w:jc w:val="center"/>
+            </w:pPr>
+            <w:r>
+              <w:t>0</w:t>
+            </w:r>
+          </w:p>
+        </w:tc>
+        <w:tc>
+          <w:tcPr>
+            <w:tcW w:w="1271" w:type="dxa"/>
+            <w:vAlign w:val="center"/>
+          </w:tcPr>
+          <w:p>
+            <w:pPr>
+              <w:tabs>
+                <w:tab w:val="left" w:pos="1351"/>
+              </w:tabs>
+              <w:spacing w:before="240"/>
+              <w:jc w:val="center"/>
+            </w:pPr>
+            <w:r>
+              <w:t>0</w:t>
+            </w:r>
+          </w:p>
+        </w:tc>
+        <w:tc>
+          <w:tcPr>
+            <w:tcW w:w="1272" w:type="dxa"/>
+            <w:vAlign w:val="center"/>
+          </w:tcPr>
+          <w:p>
+            <w:pPr>
+              <w:tabs>
+                <w:tab w:val="left" w:pos="1351"/>
+              </w:tabs>
+              <w:spacing w:before="240"/>
+              <w:jc w:val="center"/>
+            </w:pPr>
+            <w:r>
+              <w:t>4</w:t>
+            </w:r>
+          </w:p>
+        </w:tc>
+        <w:tc>
+          <w:tcPr>
+            <w:tcW w:w="1271" w:type="dxa"/>
+            <w:vAlign w:val="center"/>
+          </w:tcPr>
+          <w:p>
+            <w:pPr>
+              <w:tabs>
+                <w:tab w:val="left" w:pos="1351"/>
+              </w:tabs>
+              <w:spacing w:before="240"/>
+              <w:jc w:val="center"/>
+            </w:pPr>
+            <w:r>
+              <w:t>3</w:t>
+            </w:r>
+          </w:p>
+        </w:tc>
+        <w:tc>
+          <w:tcPr>
+            <w:tcW w:w="1271" w:type="dxa"/>
+          </w:tcPr>
+          <w:p>
+            <w:pPr>
+              <w:tabs>
+                <w:tab w:val="left" w:pos="1351"/>
+              </w:tabs>
+              <w:spacing w:before="240"/>
+              <w:jc w:val="center"/>
+            </w:pPr>
+            <w:r>
+              <w:t>4</w:t>
+            </w:r>
+          </w:p>
+        </w:tc>
+        <w:tc>
+          <w:tcPr>
+            <w:tcW w:w="1272" w:type="dxa"/>
+          </w:tcPr>
+          <w:p>
+            <w:pPr>
+              <w:tabs>
+                <w:tab w:val="left" w:pos="1351"/>
+              </w:tabs>
+              <w:spacing w:before="240"/>
+              <w:jc w:val="center"/>
+            </w:pPr>
+            <w:r>
+              <w:t>3</w:t>
+            </w:r>
+          </w:p>
+        </w:tc>
+      </w:tr>
+    </w:tbl>
+    <w:p>
+      <w:pPr>
+        <w:tabs>
+          <w:tab w:val="left" w:pos="1351"/>
+        </w:tabs>
+        <w:spacing w:before="240"/>
+      </w:pPr>
+      <w:proofErr w:type="spellStart"/>
+      <w:r>
+        <w:t>SafeSequence</w:t>
+      </w:r>
+      <w:proofErr w:type="spellEnd"/>
+      <w:r>
+        <w:t xml:space="preserve"> = {} //initialize empty safe sequence</w:t>
+      </w:r>
+    </w:p>
+    <w:p>
+      <w:pPr>
+        <w:tabs>
+          <w:tab w:val="left" w:pos="1351"/>
+        </w:tabs>
+        <w:spacing w:before="240"/>
+        <w:rPr>
+          <w:rFonts w:ascii="Consolas" w:hAnsi="Consolas"/>
+        </w:rPr>
+      </w:pPr>
+      <w:proofErr w:type="gramStart"/>
+      <w:r>
+        <w:rPr>
+          <w:rFonts w:ascii="Consolas" w:hAnsi="Consolas"/>
+        </w:rPr>
+        <w:t>While(</w:t>
+      </w:r>
+      <w:proofErr w:type="gramEnd"/>
+      <w:r>
+        <w:rPr>
+          <w:rFonts w:ascii="Consolas" w:hAnsi="Consolas"/>
+        </w:rPr>
+        <w:t>all the processes are not added to safe sequence)</w:t>
+      </w:r>
+    </w:p>
+    <w:p>
+      <w:pPr>
+        <w:tabs>
+          <w:tab w:val="left" w:pos="1351"/>
+        </w:tabs>
+        <w:spacing w:before="240"/>
+        <w:rPr>
+          <w:rFonts w:ascii="Consolas" w:hAnsi="Consolas"/>
+        </w:rPr>
+      </w:pPr>
+      <w:r>
+        <w:rPr>
+          <w:rFonts w:ascii="Consolas" w:hAnsi="Consolas"/>
+        </w:rPr>
+        <w:t>{</w:t>
+      </w:r>
+    </w:p>
+    <w:p>
+      <w:pPr>
+        <w:pStyle w:val="ListParagraph"/>
+        <w:numPr>
+          <w:ilvl w:val="0"/>
+          <w:numId w:val="28"/>
+        </w:numPr>
+        <w:tabs>
+          <w:tab w:val="left" w:pos="1351"/>
+        </w:tabs>
+        <w:spacing w:before="240"/>
+        <w:rPr>
+          <w:rFonts w:ascii="Consolas" w:hAnsi="Consolas"/>
+        </w:rPr>
+      </w:pPr>
+      <w:r>
+        <w:rPr>
+          <w:rFonts w:ascii="Consolas" w:hAnsi="Consolas"/>
+        </w:rPr>
+        <w:t>Find Pi such that need(</w:t>
+      </w:r>
+      <w:proofErr w:type="spellStart"/>
+      <w:r>
+        <w:rPr>
+          <w:rFonts w:ascii="Consolas" w:hAnsi="Consolas"/>
+        </w:rPr>
+        <w:t>i</w:t>
+      </w:r>
+      <w:proofErr w:type="spellEnd"/>
+      <w:r>
+        <w:rPr>
+          <w:rFonts w:ascii="Consolas" w:hAnsi="Consolas"/>
+        </w:rPr>
+        <w:t>) &lt;= available</w:t>
+      </w:r>
+    </w:p>
+    <w:p>
+      <w:pPr>
+        <w:pStyle w:val="ListParagraph"/>
+        <w:numPr>
+          <w:ilvl w:val="0"/>
+          <w:numId w:val="28"/>
+        </w:numPr>
+        <w:tabs>
+          <w:tab w:val="left" w:pos="1351"/>
+        </w:tabs>
+        <w:spacing w:before="240"/>
+        <w:rPr>
+          <w:rFonts w:ascii="Consolas" w:hAnsi="Consolas"/>
+        </w:rPr>
+      </w:pPr>
+      <w:r>
+        <w:rPr>
+          <w:rFonts w:ascii="Consolas" w:hAnsi="Consolas"/>
+        </w:rPr>
+        <w:t>If (no such Pi can be found)</w:t>
+      </w:r>
+    </w:p>
+    <w:p>
+      <w:pPr>
+        <w:pStyle w:val="ListParagraph"/>
+        <w:tabs>
+          <w:tab w:val="left" w:pos="1351"/>
+        </w:tabs>
+        <w:spacing w:before="240"/>
+        <w:rPr>
+          <w:rFonts w:ascii="Consolas" w:hAnsi="Consolas"/>
+        </w:rPr>
+      </w:pPr>
+      <w:r>
+        <w:rPr>
+          <w:rFonts w:ascii="Consolas" w:hAnsi="Consolas"/>
+        </w:rPr>
+        <w:t>Return false;</w:t>
+      </w:r>
+    </w:p>
+    <w:p>
+      <w:pPr>
+        <w:pStyle w:val="ListParagraph"/>
+        <w:numPr>
+          <w:ilvl w:val="0"/>
+          <w:numId w:val="28"/>
+        </w:numPr>
+        <w:tabs>
+          <w:tab w:val="left" w:pos="1351"/>
+        </w:tabs>
+        <w:spacing w:before="240"/>
+        <w:rPr>
+          <w:rFonts w:ascii="Consolas" w:hAnsi="Consolas"/>
+        </w:rPr>
+      </w:pPr>
+      <w:r>
+        <w:rPr>
+          <w:rFonts w:ascii="Consolas" w:hAnsi="Consolas"/>
+        </w:rPr>
+        <w:t>Else</w:t>
+      </w:r>
+    </w:p>
+    <w:p>
+      <w:pPr>
+        <w:pStyle w:val="ListParagraph"/>
+        <w:tabs>
+          <w:tab w:val="left" w:pos="1351"/>
+        </w:tabs>
+        <w:spacing w:before="240"/>
+        <w:rPr>
+          <w:rFonts w:ascii="Consolas" w:hAnsi="Consolas"/>
+        </w:rPr>
+      </w:pPr>
+      <w:r>
+        <w:rPr>
+          <w:rFonts w:ascii="Consolas" w:hAnsi="Consolas"/>
+        </w:rPr>
+        <w:t>Available+=Allocated</w:t>
+      </w:r>
+      <w:r>
+        <w:rPr>
+          <w:rFonts w:ascii="Consolas" w:hAnsi="Consolas"/>
+        </w:rPr>
+        <w:t xml:space="preserve"> //we are updating Available because this process will be finished and resources will be available for all upcoming processes.</w:t>
+      </w:r>
+    </w:p>
+    <w:p>
+      <w:pPr>
+        <w:pStyle w:val="ListParagraph"/>
+        <w:tabs>
+          <w:tab w:val="left" w:pos="1351"/>
+        </w:tabs>
+        <w:spacing w:before="240"/>
+        <w:rPr>
+          <w:rFonts w:ascii="Consolas" w:hAnsi="Consolas"/>
+        </w:rPr>
+      </w:pPr>
+      <w:r>
+        <w:rPr>
+          <w:rFonts w:ascii="Consolas" w:hAnsi="Consolas"/>
+        </w:rPr>
+        <w:t xml:space="preserve">Add Pi to the </w:t>
+      </w:r>
+      <w:proofErr w:type="spellStart"/>
+      <w:r>
+        <w:rPr>
+          <w:rFonts w:ascii="Consolas" w:hAnsi="Consolas"/>
+        </w:rPr>
+        <w:t>SafeSequence</w:t>
+      </w:r>
+      <w:proofErr w:type="spellEnd"/>
+      <w:r>
+        <w:rPr>
+          <w:rFonts w:ascii="Consolas" w:hAnsi="Consolas"/>
+        </w:rPr>
+        <w:t xml:space="preserve"> </w:t>
+      </w:r>
+    </w:p>
+    <w:p>
+      <w:pPr>
+        <w:tabs>
+          <w:tab w:val="left" w:pos="1351"/>
+        </w:tabs>
+        <w:spacing w:before="240"/>
+        <w:rPr>
+          <w:rFonts w:ascii="Consolas" w:hAnsi="Consolas"/>
+        </w:rPr>
+      </w:pPr>
+      <w:r>
+        <w:rPr>
+          <w:rFonts w:ascii="Consolas" w:hAnsi="Consolas"/>
+        </w:rPr>
+        <w:t>}</w:t>
+      </w:r>
+    </w:p>
+    <w:p>
+      <w:pPr>
+        <w:tabs>
+          <w:tab w:val="left" w:pos="1351"/>
+        </w:tabs>
+        <w:spacing w:before="240"/>
+        <w:rPr>
+          <w:rFonts w:cstheme="minorHAnsi"/>
+        </w:rPr>
+      </w:pPr>
+      <w:r>
+        <w:rPr>
+          <w:rFonts w:cstheme="minorHAnsi"/>
+        </w:rPr>
+        <w:t xml:space="preserve">For the above problem, the </w:t>
+      </w:r>
+      <w:proofErr w:type="spellStart"/>
+      <w:r>
+        <w:rPr>
+          <w:rFonts w:cstheme="minorHAnsi"/>
+        </w:rPr>
+        <w:t>SafeSequence</w:t>
+      </w:r>
+      <w:proofErr w:type="spellEnd"/>
+      <w:r>
+        <w:rPr>
+          <w:rFonts w:cstheme="minorHAnsi"/>
+        </w:rPr>
+        <w:t xml:space="preserve"> is P1 P3 </w:t>
+      </w:r>
+      <w:r>
+        <w:rPr>
+          <w:rFonts w:cstheme="minorHAnsi"/>
+        </w:rPr>
+        <w:t>P4 P0 P2.</w:t>
+      </w:r>
+    </w:p>
+    <w:p>
+      <w:pPr>
+        <w:tabs>
+          <w:tab w:val="left" w:pos="1351"/>
+        </w:tabs>
+        <w:spacing w:before="240"/>
+        <w:rPr>
+          <w:rFonts w:cstheme="minorHAnsi"/>
+        </w:rPr>
+      </w:pPr>
+      <w:r>
+        <w:rPr>
+          <w:rFonts w:cstheme="minorHAnsi"/>
+        </w:rPr>
+        <w:t>Before jumping to finding safe sequence do some basic checks such as, is the process asking for resources more tha</w:t>
+      </w:r>
+      <w:r>
+        <w:rPr>
+          <w:rFonts w:cstheme="minorHAnsi"/>
+        </w:rPr>
+        <w:t>n</w:t>
+      </w:r>
+      <w:r>
+        <w:rPr>
+          <w:rFonts w:cstheme="minorHAnsi"/>
+        </w:rPr>
+        <w:t xml:space="preserve"> available or the resource is asking for more than max.</w:t>
+      </w:r>
+    </w:p>
+    <w:p>
+      <w:pPr>
+        <w:tabs>
+          <w:tab w:val="left" w:pos="1351"/>
+        </w:tabs>
+        <w:spacing w:before="240"/>
+        <w:rPr>
+          <w:rFonts w:cstheme="minorHAnsi"/>
+        </w:rPr>
+      </w:pPr>
+      <w:r>
+        <w:rPr>
+          <w:rFonts w:cstheme="minorHAnsi"/>
+        </w:rPr>
+        <w:t xml:space="preserve">Banker’s Algo is developed by </w:t>
+      </w:r>
+      <w:proofErr w:type="spellStart"/>
+      <w:r>
+        <w:rPr>
+          <w:rFonts w:cstheme="minorHAnsi"/>
+        </w:rPr>
+        <w:t>Djiktra</w:t>
+      </w:r>
+      <w:proofErr w:type="spellEnd"/>
+      <w:r>
+        <w:rPr>
+          <w:rFonts w:cstheme="minorHAnsi"/>
+        </w:rPr>
+        <w:t>. It is the only algo for Deadlock Avoidance.</w:t>
+      </w:r>
+    </w:p>
+    <w:p>
+      <w:pPr>
+        <w:tabs>
+          <w:tab w:val="left" w:pos="1351"/>
+        </w:tabs>
+        <w:spacing w:before="240"/>
+        <w:rPr>
+          <w:rFonts w:cstheme="minorHAnsi"/>
+        </w:rPr>
+      </w:pPr>
+      <w:r>
+        <w:rPr>
+          <w:rFonts w:cstheme="minorHAnsi"/>
+        </w:rPr>
+        <w:t>Drawbacks:</w:t>
+      </w:r>
+    </w:p>
+    <w:p>
+      <w:pPr>
+        <w:pStyle w:val="ListParagraph"/>
+        <w:numPr>
+          <w:ilvl w:val="0"/>
+          <w:numId w:val="29"/>
+        </w:numPr>
+        <w:tabs>
+          <w:tab w:val="left" w:pos="1351"/>
+        </w:tabs>
+        <w:spacing w:before="240"/>
+        <w:rPr>
+          <w:rFonts w:cstheme="minorHAnsi"/>
+        </w:rPr>
+      </w:pPr>
+      <w:r>
+        <w:rPr>
+          <w:rFonts w:cstheme="minorHAnsi"/>
+        </w:rPr>
+        <w:t>Requires max required resources.</w:t>
+      </w:r>
+    </w:p>
+    <w:p>
+      <w:pPr>
+        <w:pStyle w:val="ListParagraph"/>
+        <w:numPr>
+          <w:ilvl w:val="0"/>
+          <w:numId w:val="29"/>
+        </w:numPr>
+        <w:tabs>
+          <w:tab w:val="left" w:pos="1351"/>
+        </w:tabs>
+        <w:spacing w:before="240"/>
+        <w:rPr>
+          <w:rFonts w:cstheme="minorHAnsi"/>
+        </w:rPr>
+      </w:pPr>
+      <w:r>
+        <w:rPr>
+          <w:rFonts w:cstheme="minorHAnsi"/>
+        </w:rPr>
+        <w:t>Assumes that resources will be released.</w:t>
+      </w:r>
+    </w:p>
+    <w:p>
+      <w:pPr>
+        <w:tabs>
+          <w:tab w:val="left" w:pos="1351"/>
+        </w:tabs>
+        <w:spacing w:before="240"/>
+        <w:rPr>
+          <w:rFonts w:cstheme="minorHAnsi"/>
+        </w:rPr>
+      </w:pPr>
+      <w:r>
+        <w:rPr>
+          <w:rFonts w:cstheme="minorHAnsi"/>
+        </w:rPr>
+        <w:t xml:space="preserve">Note: Failing to generate </w:t>
+      </w:r>
+      <w:proofErr w:type="spellStart"/>
+      <w:r>
+        <w:rPr>
+          <w:rFonts w:cstheme="minorHAnsi"/>
+        </w:rPr>
+        <w:t>SafeSequence</w:t>
+      </w:r>
+      <w:proofErr w:type="spellEnd"/>
+      <w:r>
+        <w:rPr>
+          <w:rFonts w:cstheme="minorHAnsi"/>
+        </w:rPr>
+        <w:t xml:space="preserve"> does not guarantee that Deadlock will happen, because the processes need lesser than or equal to max (max is the upper limit).</w:t>
+      </w:r>
+      <w:r>
+        <w:rPr>
+          <w:rFonts w:cstheme="minorHAnsi"/>
+        </w:rPr>
+        <w:t xml:space="preserve"> Also</w:t>
+      </w:r>
+      <w:r>
+        <w:rPr>
+          <w:rFonts w:cstheme="minorHAnsi"/>
+        </w:rPr>
+        <w:t>,</w:t>
+      </w:r>
+      <w:r>
+        <w:rPr>
+          <w:rFonts w:cstheme="minorHAnsi"/>
+        </w:rPr>
+        <w:t xml:space="preserve"> there are more things to consider which we did not.</w:t>
+      </w:r>
+      <w:r>
+        <w:rPr>
+          <w:rFonts w:cstheme="minorHAnsi"/>
+        </w:rPr>
         <w:t xml:space="preserve"> </w:t>
       </w:r>
     </w:p>
@@ -7563,6 +11287,362 @@
     </w:lvl>
   </w:abstractNum>
   <w:abstractNum w:abstractNumId="5" w15:restartNumberingAfterBreak="0">
+    <w:nsid w:val="17F42445"/>
+    <w:multiLevelType w:val="hybridMultilevel"/>
+    <w:tmpl w:val="1630AD60"/>
+    <w:lvl w:ilvl="0" w:tplc="324CD8E2">
+      <w:start w:val="1"/>
+      <w:numFmt w:val="decimal"/>
+      <w:lvlText w:val="%1."/>
+      <w:lvlJc w:val="left"/>
+      <w:pPr>
+        <w:ind w:left="720" w:hanging="360"/>
+      </w:pPr>
+      <w:rPr>
+        <w:rFonts w:hint="default"/>
+      </w:rPr>
+    </w:lvl>
+    <w:lvl w:ilvl="1" w:tplc="40090019" w:tentative="1">
+      <w:start w:val="1"/>
+      <w:numFmt w:val="lowerLetter"/>
+      <w:lvlText w:val="%2."/>
+      <w:lvlJc w:val="left"/>
+      <w:pPr>
+        <w:ind w:left="1440" w:hanging="360"/>
+      </w:pPr>
+    </w:lvl>
+    <w:lvl w:ilvl="2" w:tplc="4009001B" w:tentative="1">
+      <w:start w:val="1"/>
+      <w:numFmt w:val="lowerRoman"/>
+      <w:lvlText w:val="%3."/>
+      <w:lvlJc w:val="right"/>
+      <w:pPr>
+        <w:ind w:left="2160" w:hanging="180"/>
+      </w:pPr>
+    </w:lvl>
+    <w:lvl w:ilvl="3" w:tplc="4009000F" w:tentative="1">
+      <w:start w:val="1"/>
+      <w:numFmt w:val="decimal"/>
+      <w:lvlText w:val="%4."/>
+      <w:lvlJc w:val="left"/>
+      <w:pPr>
+        <w:ind w:left="2880" w:hanging="360"/>
+      </w:pPr>
+    </w:lvl>
+    <w:lvl w:ilvl="4" w:tplc="40090019" w:tentative="1">
+      <w:start w:val="1"/>
+      <w:numFmt w:val="lowerLetter"/>
+      <w:lvlText w:val="%5."/>
+      <w:lvlJc w:val="left"/>
+      <w:pPr>
+        <w:ind w:left="3600" w:hanging="360"/>
+      </w:pPr>
+    </w:lvl>
+    <w:lvl w:ilvl="5" w:tplc="4009001B" w:tentative="1">
+      <w:start w:val="1"/>
+      <w:numFmt w:val="lowerRoman"/>
+      <w:lvlText w:val="%6."/>
+      <w:lvlJc w:val="right"/>
+      <w:pPr>
+        <w:ind w:left="4320" w:hanging="180"/>
+      </w:pPr>
+    </w:lvl>
+    <w:lvl w:ilvl="6" w:tplc="4009000F" w:tentative="1">
+      <w:start w:val="1"/>
+      <w:numFmt w:val="decimal"/>
+      <w:lvlText w:val="%7."/>
+      <w:lvlJc w:val="left"/>
+      <w:pPr>
+        <w:ind w:left="5040" w:hanging="360"/>
+      </w:pPr>
+    </w:lvl>
+    <w:lvl w:ilvl="7" w:tplc="40090019" w:tentative="1">
+      <w:start w:val="1"/>
+      <w:numFmt w:val="lowerLetter"/>
+      <w:lvlText w:val="%8."/>
+      <w:lvlJc w:val="left"/>
+      <w:pPr>
+        <w:ind w:left="5760" w:hanging="360"/>
+      </w:pPr>
+    </w:lvl>
+    <w:lvl w:ilvl="8" w:tplc="4009001B" w:tentative="1">
+      <w:start w:val="1"/>
+      <w:numFmt w:val="lowerRoman"/>
+      <w:lvlText w:val="%9."/>
+      <w:lvlJc w:val="right"/>
+      <w:pPr>
+        <w:ind w:left="6480" w:hanging="180"/>
+      </w:pPr>
+    </w:lvl>
+  </w:abstractNum>
+  <w:abstractNum w:abstractNumId="6" w15:restartNumberingAfterBreak="0">
+    <w:nsid w:val="1E7C3994"/>
+    <w:multiLevelType w:val="hybridMultilevel"/>
+    <w:tmpl w:val="A3B0247A"/>
+    <w:lvl w:ilvl="0" w:tplc="02F6F208">
+      <w:start w:val="1"/>
+      <w:numFmt w:val="decimal"/>
+      <w:lvlText w:val="%1."/>
+      <w:lvlJc w:val="left"/>
+      <w:pPr>
+        <w:ind w:left="720" w:hanging="360"/>
+      </w:pPr>
+      <w:rPr>
+        <w:rFonts w:hint="default"/>
+      </w:rPr>
+    </w:lvl>
+    <w:lvl w:ilvl="1" w:tplc="40090019" w:tentative="1">
+      <w:start w:val="1"/>
+      <w:numFmt w:val="lowerLetter"/>
+      <w:lvlText w:val="%2."/>
+      <w:lvlJc w:val="left"/>
+      <w:pPr>
+        <w:ind w:left="1440" w:hanging="360"/>
+      </w:pPr>
+    </w:lvl>
+    <w:lvl w:ilvl="2" w:tplc="4009001B" w:tentative="1">
+      <w:start w:val="1"/>
+      <w:numFmt w:val="lowerRoman"/>
+      <w:lvlText w:val="%3."/>
+      <w:lvlJc w:val="right"/>
+      <w:pPr>
+        <w:ind w:left="2160" w:hanging="180"/>
+      </w:pPr>
+    </w:lvl>
+    <w:lvl w:ilvl="3" w:tplc="4009000F" w:tentative="1">
+      <w:start w:val="1"/>
+      <w:numFmt w:val="decimal"/>
+      <w:lvlText w:val="%4."/>
+      <w:lvlJc w:val="left"/>
+      <w:pPr>
+        <w:ind w:left="2880" w:hanging="360"/>
+      </w:pPr>
+    </w:lvl>
+    <w:lvl w:ilvl="4" w:tplc="40090019" w:tentative="1">
+      <w:start w:val="1"/>
+      <w:numFmt w:val="lowerLetter"/>
+      <w:lvlText w:val="%5."/>
+      <w:lvlJc w:val="left"/>
+      <w:pPr>
+        <w:ind w:left="3600" w:hanging="360"/>
+      </w:pPr>
+    </w:lvl>
+    <w:lvl w:ilvl="5" w:tplc="4009001B" w:tentative="1">
+      <w:start w:val="1"/>
+      <w:numFmt w:val="lowerRoman"/>
+      <w:lvlText w:val="%6."/>
+      <w:lvlJc w:val="right"/>
+      <w:pPr>
+        <w:ind w:left="4320" w:hanging="180"/>
+      </w:pPr>
+    </w:lvl>
+    <w:lvl w:ilvl="6" w:tplc="4009000F" w:tentative="1">
+      <w:start w:val="1"/>
+      <w:numFmt w:val="decimal"/>
+      <w:lvlText w:val="%7."/>
+      <w:lvlJc w:val="left"/>
+      <w:pPr>
+        <w:ind w:left="5040" w:hanging="360"/>
+      </w:pPr>
+    </w:lvl>
+    <w:lvl w:ilvl="7" w:tplc="40090019" w:tentative="1">
+      <w:start w:val="1"/>
+      <w:numFmt w:val="lowerLetter"/>
+      <w:lvlText w:val="%8."/>
+      <w:lvlJc w:val="left"/>
+      <w:pPr>
+        <w:ind w:left="5760" w:hanging="360"/>
+      </w:pPr>
+    </w:lvl>
+    <w:lvl w:ilvl="8" w:tplc="4009001B" w:tentative="1">
+      <w:start w:val="1"/>
+      <w:numFmt w:val="lowerRoman"/>
+      <w:lvlText w:val="%9."/>
+      <w:lvlJc w:val="right"/>
+      <w:pPr>
+        <w:ind w:left="6480" w:hanging="180"/>
+      </w:pPr>
+    </w:lvl>
+  </w:abstractNum>
+  <w:abstractNum w:abstractNumId="7" w15:restartNumberingAfterBreak="0">
+    <w:nsid w:val="1F997011"/>
+    <w:multiLevelType w:val="hybridMultilevel"/>
+    <w:tmpl w:val="AEFC9004"/>
+    <w:lvl w:ilvl="0" w:tplc="859077DC">
+      <w:start w:val="1"/>
+      <w:numFmt w:val="decimal"/>
+      <w:lvlText w:val="%1."/>
+      <w:lvlJc w:val="left"/>
+      <w:pPr>
+        <w:ind w:left="720" w:hanging="360"/>
+      </w:pPr>
+      <w:rPr>
+        <w:rFonts w:hint="default"/>
+      </w:rPr>
+    </w:lvl>
+    <w:lvl w:ilvl="1" w:tplc="40090019" w:tentative="1">
+      <w:start w:val="1"/>
+      <w:numFmt w:val="lowerLetter"/>
+      <w:lvlText w:val="%2."/>
+      <w:lvlJc w:val="left"/>
+      <w:pPr>
+        <w:ind w:left="1440" w:hanging="360"/>
+      </w:pPr>
+    </w:lvl>
+    <w:lvl w:ilvl="2" w:tplc="4009001B" w:tentative="1">
+      <w:start w:val="1"/>
+      <w:numFmt w:val="lowerRoman"/>
+      <w:lvlText w:val="%3."/>
+      <w:lvlJc w:val="right"/>
+      <w:pPr>
+        <w:ind w:left="2160" w:hanging="180"/>
+      </w:pPr>
+    </w:lvl>
+    <w:lvl w:ilvl="3" w:tplc="4009000F" w:tentative="1">
+      <w:start w:val="1"/>
+      <w:numFmt w:val="decimal"/>
+      <w:lvlText w:val="%4."/>
+      <w:lvlJc w:val="left"/>
+      <w:pPr>
+        <w:ind w:left="2880" w:hanging="360"/>
+      </w:pPr>
+    </w:lvl>
+    <w:lvl w:ilvl="4" w:tplc="40090019" w:tentative="1">
+      <w:start w:val="1"/>
+      <w:numFmt w:val="lowerLetter"/>
+      <w:lvlText w:val="%5."/>
+      <w:lvlJc w:val="left"/>
+      <w:pPr>
+        <w:ind w:left="3600" w:hanging="360"/>
+      </w:pPr>
+    </w:lvl>
+    <w:lvl w:ilvl="5" w:tplc="4009001B" w:tentative="1">
+      <w:start w:val="1"/>
+      <w:numFmt w:val="lowerRoman"/>
+      <w:lvlText w:val="%6."/>
+      <w:lvlJc w:val="right"/>
+      <w:pPr>
+        <w:ind w:left="4320" w:hanging="180"/>
+      </w:pPr>
+    </w:lvl>
+    <w:lvl w:ilvl="6" w:tplc="4009000F" w:tentative="1">
+      <w:start w:val="1"/>
+      <w:numFmt w:val="decimal"/>
+      <w:lvlText w:val="%7."/>
+      <w:lvlJc w:val="left"/>
+      <w:pPr>
+        <w:ind w:left="5040" w:hanging="360"/>
+      </w:pPr>
+    </w:lvl>
+    <w:lvl w:ilvl="7" w:tplc="40090019" w:tentative="1">
+      <w:start w:val="1"/>
+      <w:numFmt w:val="lowerLetter"/>
+      <w:lvlText w:val="%8."/>
+      <w:lvlJc w:val="left"/>
+      <w:pPr>
+        <w:ind w:left="5760" w:hanging="360"/>
+      </w:pPr>
+    </w:lvl>
+    <w:lvl w:ilvl="8" w:tplc="4009001B" w:tentative="1">
+      <w:start w:val="1"/>
+      <w:numFmt w:val="lowerRoman"/>
+      <w:lvlText w:val="%9."/>
+      <w:lvlJc w:val="right"/>
+      <w:pPr>
+        <w:ind w:left="6480" w:hanging="180"/>
+      </w:pPr>
+    </w:lvl>
+  </w:abstractNum>
+  <w:abstractNum w:abstractNumId="8" w15:restartNumberingAfterBreak="0">
+    <w:nsid w:val="2282038B"/>
+    <w:multiLevelType w:val="hybridMultilevel"/>
+    <w:tmpl w:val="AF2CC7C0"/>
+    <w:lvl w:ilvl="0" w:tplc="1FD0D4FE">
+      <w:start w:val="1"/>
+      <w:numFmt w:val="decimal"/>
+      <w:lvlText w:val="%1."/>
+      <w:lvlJc w:val="left"/>
+      <w:pPr>
+        <w:ind w:left="720" w:hanging="360"/>
+      </w:pPr>
+      <w:rPr>
+        <w:rFonts w:hint="default"/>
+      </w:rPr>
+    </w:lvl>
+    <w:lvl w:ilvl="1" w:tplc="40090019" w:tentative="1">
+      <w:start w:val="1"/>
+      <w:numFmt w:val="lowerLetter"/>
+      <w:lvlText w:val="%2."/>
+      <w:lvlJc w:val="left"/>
+      <w:pPr>
+        <w:ind w:left="1440" w:hanging="360"/>
+      </w:pPr>
+    </w:lvl>
+    <w:lvl w:ilvl="2" w:tplc="4009001B" w:tentative="1">
+      <w:start w:val="1"/>
+      <w:numFmt w:val="lowerRoman"/>
+      <w:lvlText w:val="%3."/>
+      <w:lvlJc w:val="right"/>
+      <w:pPr>
+        <w:ind w:left="2160" w:hanging="180"/>
+      </w:pPr>
+    </w:lvl>
+    <w:lvl w:ilvl="3" w:tplc="4009000F" w:tentative="1">
+      <w:start w:val="1"/>
+      <w:numFmt w:val="decimal"/>
+      <w:lvlText w:val="%4."/>
+      <w:lvlJc w:val="left"/>
+      <w:pPr>
+        <w:ind w:left="2880" w:hanging="360"/>
+      </w:pPr>
+    </w:lvl>
+    <w:lvl w:ilvl="4" w:tplc="40090019" w:tentative="1">
+      <w:start w:val="1"/>
+      <w:numFmt w:val="lowerLetter"/>
+      <w:lvlText w:val="%5."/>
+      <w:lvlJc w:val="left"/>
+      <w:pPr>
+        <w:ind w:left="3600" w:hanging="360"/>
+      </w:pPr>
+    </w:lvl>
+    <w:lvl w:ilvl="5" w:tplc="4009001B" w:tentative="1">
+      <w:start w:val="1"/>
+      <w:numFmt w:val="lowerRoman"/>
+      <w:lvlText w:val="%6."/>
+      <w:lvlJc w:val="right"/>
+      <w:pPr>
+        <w:ind w:left="4320" w:hanging="180"/>
+      </w:pPr>
+    </w:lvl>
+    <w:lvl w:ilvl="6" w:tplc="4009000F" w:tentative="1">
+      <w:start w:val="1"/>
+      <w:numFmt w:val="decimal"/>
+      <w:lvlText w:val="%7."/>
+      <w:lvlJc w:val="left"/>
+      <w:pPr>
+        <w:ind w:left="5040" w:hanging="360"/>
+      </w:pPr>
+    </w:lvl>
+    <w:lvl w:ilvl="7" w:tplc="40090019" w:tentative="1">
+      <w:start w:val="1"/>
+      <w:numFmt w:val="lowerLetter"/>
+      <w:lvlText w:val="%8."/>
+      <w:lvlJc w:val="left"/>
+      <w:pPr>
+        <w:ind w:left="5760" w:hanging="360"/>
+      </w:pPr>
+    </w:lvl>
+    <w:lvl w:ilvl="8" w:tplc="4009001B" w:tentative="1">
+      <w:start w:val="1"/>
+      <w:numFmt w:val="lowerRoman"/>
+      <w:lvlText w:val="%9."/>
+      <w:lvlJc w:val="right"/>
+      <w:pPr>
+        <w:ind w:left="6480" w:hanging="180"/>
+      </w:pPr>
+    </w:lvl>
+  </w:abstractNum>
+  <w:abstractNum w:abstractNumId="9" w15:restartNumberingAfterBreak="0">
     <w:nsid w:val="268A2D77"/>
     <w:multiLevelType w:val="hybridMultilevel"/>
     <w:tmpl w:val="FECA3E4A"/>
@@ -7651,7 +11731,120 @@
       </w:pPr>
     </w:lvl>
   </w:abstractNum>
-  <w:abstractNum w:abstractNumId="6" w15:restartNumberingAfterBreak="0">
+  <w:abstractNum w:abstractNumId="10" w15:restartNumberingAfterBreak="0">
+    <w:nsid w:val="32854EE5"/>
+    <w:multiLevelType w:val="hybridMultilevel"/>
+    <w:tmpl w:val="B838B46C"/>
+    <w:lvl w:ilvl="0" w:tplc="40090001">
+      <w:start w:val="1"/>
+      <w:numFmt w:val="bullet"/>
+      <w:lvlText w:val=""/>
+      <w:lvlJc w:val="left"/>
+      <w:pPr>
+        <w:ind w:left="720" w:hanging="360"/>
+      </w:pPr>
+      <w:rPr>
+        <w:rFonts w:ascii="Symbol" w:hAnsi="Symbol" w:hint="default"/>
+      </w:rPr>
+    </w:lvl>
+    <w:lvl w:ilvl="1" w:tplc="40090003" w:tentative="1">
+      <w:start w:val="1"/>
+      <w:numFmt w:val="bullet"/>
+      <w:lvlText w:val="o"/>
+      <w:lvlJc w:val="left"/>
+      <w:pPr>
+        <w:ind w:left="1440" w:hanging="360"/>
+      </w:pPr>
+      <w:rPr>
+        <w:rFonts w:ascii="Courier New" w:hAnsi="Courier New" w:cs="Courier New" w:hint="default"/>
+      </w:rPr>
+    </w:lvl>
+    <w:lvl w:ilvl="2" w:tplc="40090005" w:tentative="1">
+      <w:start w:val="1"/>
+      <w:numFmt w:val="bullet"/>
+      <w:lvlText w:val=""/>
+      <w:lvlJc w:val="left"/>
+      <w:pPr>
+        <w:ind w:left="2160" w:hanging="360"/>
+      </w:pPr>
+      <w:rPr>
+        <w:rFonts w:ascii="Wingdings" w:hAnsi="Wingdings" w:hint="default"/>
+      </w:rPr>
+    </w:lvl>
+    <w:lvl w:ilvl="3" w:tplc="40090001" w:tentative="1">
+      <w:start w:val="1"/>
+      <w:numFmt w:val="bullet"/>
+      <w:lvlText w:val=""/>
+      <w:lvlJc w:val="left"/>
+      <w:pPr>
+        <w:ind w:left="2880" w:hanging="360"/>
+      </w:pPr>
+      <w:rPr>
+        <w:rFonts w:ascii="Symbol" w:hAnsi="Symbol" w:hint="default"/>
+      </w:rPr>
+    </w:lvl>
+    <w:lvl w:ilvl="4" w:tplc="40090003" w:tentative="1">
+      <w:start w:val="1"/>
+      <w:numFmt w:val="bullet"/>
+      <w:lvlText w:val="o"/>
+      <w:lvlJc w:val="left"/>
+      <w:pPr>
+        <w:ind w:left="3600" w:hanging="360"/>
+      </w:pPr>
+      <w:rPr>
+        <w:rFonts w:ascii="Courier New" w:hAnsi="Courier New" w:cs="Courier New" w:hint="default"/>
+      </w:rPr>
+    </w:lvl>
+    <w:lvl w:ilvl="5" w:tplc="40090005" w:tentative="1">
+      <w:start w:val="1"/>
+      <w:numFmt w:val="bullet"/>
+      <w:lvlText w:val=""/>
+      <w:lvlJc w:val="left"/>
+      <w:pPr>
+        <w:ind w:left="4320" w:hanging="360"/>
+      </w:pPr>
+      <w:rPr>
+        <w:rFonts w:ascii="Wingdings" w:hAnsi="Wingdings" w:hint="default"/>
+      </w:rPr>
+    </w:lvl>
+    <w:lvl w:ilvl="6" w:tplc="40090001" w:tentative="1">
+      <w:start w:val="1"/>
+      <w:numFmt w:val="bullet"/>
+      <w:lvlText w:val=""/>
+      <w:lvlJc w:val="left"/>
+      <w:pPr>
+        <w:ind w:left="5040" w:hanging="360"/>
+      </w:pPr>
+      <w:rPr>
+        <w:rFonts w:ascii="Symbol" w:hAnsi="Symbol" w:hint="default"/>
+      </w:rPr>
+    </w:lvl>
+    <w:lvl w:ilvl="7" w:tplc="40090003" w:tentative="1">
+      <w:start w:val="1"/>
+      <w:numFmt w:val="bullet"/>
+      <w:lvlText w:val="o"/>
+      <w:lvlJc w:val="left"/>
+      <w:pPr>
+        <w:ind w:left="5760" w:hanging="360"/>
+      </w:pPr>
+      <w:rPr>
+        <w:rFonts w:ascii="Courier New" w:hAnsi="Courier New" w:cs="Courier New" w:hint="default"/>
+      </w:rPr>
+    </w:lvl>
+    <w:lvl w:ilvl="8" w:tplc="40090005" w:tentative="1">
+      <w:start w:val="1"/>
+      <w:numFmt w:val="bullet"/>
+      <w:lvlText w:val=""/>
+      <w:lvlJc w:val="left"/>
+      <w:pPr>
+        <w:ind w:left="6480" w:hanging="360"/>
+      </w:pPr>
+      <w:rPr>
+        <w:rFonts w:ascii="Wingdings" w:hAnsi="Wingdings" w:hint="default"/>
+      </w:rPr>
+    </w:lvl>
+  </w:abstractNum>
+  <w:abstractNum w:abstractNumId="11" w15:restartNumberingAfterBreak="0">
     <w:nsid w:val="368603EF"/>
     <w:multiLevelType w:val="hybridMultilevel"/>
     <w:tmpl w:val="67268A62"/>
@@ -7740,7 +11933,185 @@
       </w:pPr>
     </w:lvl>
   </w:abstractNum>
-  <w:abstractNum w:abstractNumId="7" w15:restartNumberingAfterBreak="0">
+  <w:abstractNum w:abstractNumId="12" w15:restartNumberingAfterBreak="0">
+    <w:nsid w:val="3B31747F"/>
+    <w:multiLevelType w:val="hybridMultilevel"/>
+    <w:tmpl w:val="6FFEF65A"/>
+    <w:lvl w:ilvl="0" w:tplc="36AE0976">
+      <w:start w:val="1"/>
+      <w:numFmt w:val="lowerLetter"/>
+      <w:lvlText w:val="%1."/>
+      <w:lvlJc w:val="left"/>
+      <w:pPr>
+        <w:ind w:left="1080" w:hanging="360"/>
+      </w:pPr>
+      <w:rPr>
+        <w:rFonts w:hint="default"/>
+      </w:rPr>
+    </w:lvl>
+    <w:lvl w:ilvl="1" w:tplc="40090019" w:tentative="1">
+      <w:start w:val="1"/>
+      <w:numFmt w:val="lowerLetter"/>
+      <w:lvlText w:val="%2."/>
+      <w:lvlJc w:val="left"/>
+      <w:pPr>
+        <w:ind w:left="1800" w:hanging="360"/>
+      </w:pPr>
+    </w:lvl>
+    <w:lvl w:ilvl="2" w:tplc="4009001B" w:tentative="1">
+      <w:start w:val="1"/>
+      <w:numFmt w:val="lowerRoman"/>
+      <w:lvlText w:val="%3."/>
+      <w:lvlJc w:val="right"/>
+      <w:pPr>
+        <w:ind w:left="2520" w:hanging="180"/>
+      </w:pPr>
+    </w:lvl>
+    <w:lvl w:ilvl="3" w:tplc="4009000F" w:tentative="1">
+      <w:start w:val="1"/>
+      <w:numFmt w:val="decimal"/>
+      <w:lvlText w:val="%4."/>
+      <w:lvlJc w:val="left"/>
+      <w:pPr>
+        <w:ind w:left="3240" w:hanging="360"/>
+      </w:pPr>
+    </w:lvl>
+    <w:lvl w:ilvl="4" w:tplc="40090019" w:tentative="1">
+      <w:start w:val="1"/>
+      <w:numFmt w:val="lowerLetter"/>
+      <w:lvlText w:val="%5."/>
+      <w:lvlJc w:val="left"/>
+      <w:pPr>
+        <w:ind w:left="3960" w:hanging="360"/>
+      </w:pPr>
+    </w:lvl>
+    <w:lvl w:ilvl="5" w:tplc="4009001B" w:tentative="1">
+      <w:start w:val="1"/>
+      <w:numFmt w:val="lowerRoman"/>
+      <w:lvlText w:val="%6."/>
+      <w:lvlJc w:val="right"/>
+      <w:pPr>
+        <w:ind w:left="4680" w:hanging="180"/>
+      </w:pPr>
+    </w:lvl>
+    <w:lvl w:ilvl="6" w:tplc="4009000F" w:tentative="1">
+      <w:start w:val="1"/>
+      <w:numFmt w:val="decimal"/>
+      <w:lvlText w:val="%7."/>
+      <w:lvlJc w:val="left"/>
+      <w:pPr>
+        <w:ind w:left="5400" w:hanging="360"/>
+      </w:pPr>
+    </w:lvl>
+    <w:lvl w:ilvl="7" w:tplc="40090019" w:tentative="1">
+      <w:start w:val="1"/>
+      <w:numFmt w:val="lowerLetter"/>
+      <w:lvlText w:val="%8."/>
+      <w:lvlJc w:val="left"/>
+      <w:pPr>
+        <w:ind w:left="6120" w:hanging="360"/>
+      </w:pPr>
+    </w:lvl>
+    <w:lvl w:ilvl="8" w:tplc="4009001B" w:tentative="1">
+      <w:start w:val="1"/>
+      <w:numFmt w:val="lowerRoman"/>
+      <w:lvlText w:val="%9."/>
+      <w:lvlJc w:val="right"/>
+      <w:pPr>
+        <w:ind w:left="6840" w:hanging="180"/>
+      </w:pPr>
+    </w:lvl>
+  </w:abstractNum>
+  <w:abstractNum w:abstractNumId="13" w15:restartNumberingAfterBreak="0">
+    <w:nsid w:val="424D38FD"/>
+    <w:multiLevelType w:val="hybridMultilevel"/>
+    <w:tmpl w:val="3EDA95D0"/>
+    <w:lvl w:ilvl="0" w:tplc="FEFCD7FA">
+      <w:start w:val="1"/>
+      <w:numFmt w:val="decimal"/>
+      <w:lvlText w:val="%1."/>
+      <w:lvlJc w:val="left"/>
+      <w:pPr>
+        <w:ind w:left="720" w:hanging="360"/>
+      </w:pPr>
+      <w:rPr>
+        <w:rFonts w:hint="default"/>
+      </w:rPr>
+    </w:lvl>
+    <w:lvl w:ilvl="1" w:tplc="40090019" w:tentative="1">
+      <w:start w:val="1"/>
+      <w:numFmt w:val="lowerLetter"/>
+      <w:lvlText w:val="%2."/>
+      <w:lvlJc w:val="left"/>
+      <w:pPr>
+        <w:ind w:left="1440" w:hanging="360"/>
+      </w:pPr>
+    </w:lvl>
+    <w:lvl w:ilvl="2" w:tplc="4009001B" w:tentative="1">
+      <w:start w:val="1"/>
+      <w:numFmt w:val="lowerRoman"/>
+      <w:lvlText w:val="%3."/>
+      <w:lvlJc w:val="right"/>
+      <w:pPr>
+        <w:ind w:left="2160" w:hanging="180"/>
+      </w:pPr>
+    </w:lvl>
+    <w:lvl w:ilvl="3" w:tplc="4009000F" w:tentative="1">
+      <w:start w:val="1"/>
+      <w:numFmt w:val="decimal"/>
+      <w:lvlText w:val="%4."/>
+      <w:lvlJc w:val="left"/>
+      <w:pPr>
+        <w:ind w:left="2880" w:hanging="360"/>
+      </w:pPr>
+    </w:lvl>
+    <w:lvl w:ilvl="4" w:tplc="40090019" w:tentative="1">
+      <w:start w:val="1"/>
+      <w:numFmt w:val="lowerLetter"/>
+      <w:lvlText w:val="%5."/>
+      <w:lvlJc w:val="left"/>
+      <w:pPr>
+        <w:ind w:left="3600" w:hanging="360"/>
+      </w:pPr>
+    </w:lvl>
+    <w:lvl w:ilvl="5" w:tplc="4009001B" w:tentative="1">
+      <w:start w:val="1"/>
+      <w:numFmt w:val="lowerRoman"/>
+      <w:lvlText w:val="%6."/>
+      <w:lvlJc w:val="right"/>
+      <w:pPr>
+        <w:ind w:left="4320" w:hanging="180"/>
+      </w:pPr>
+    </w:lvl>
+    <w:lvl w:ilvl="6" w:tplc="4009000F" w:tentative="1">
+      <w:start w:val="1"/>
+      <w:numFmt w:val="decimal"/>
+      <w:lvlText w:val="%7."/>
+      <w:lvlJc w:val="left"/>
+      <w:pPr>
+        <w:ind w:left="5040" w:hanging="360"/>
+      </w:pPr>
+    </w:lvl>
+    <w:lvl w:ilvl="7" w:tplc="40090019" w:tentative="1">
+      <w:start w:val="1"/>
+      <w:numFmt w:val="lowerLetter"/>
+      <w:lvlText w:val="%8."/>
+      <w:lvlJc w:val="left"/>
+      <w:pPr>
+        <w:ind w:left="5760" w:hanging="360"/>
+      </w:pPr>
+    </w:lvl>
+    <w:lvl w:ilvl="8" w:tplc="4009001B" w:tentative="1">
+      <w:start w:val="1"/>
+      <w:numFmt w:val="lowerRoman"/>
+      <w:lvlText w:val="%9."/>
+      <w:lvlJc w:val="right"/>
+      <w:pPr>
+        <w:ind w:left="6480" w:hanging="180"/>
+      </w:pPr>
+    </w:lvl>
+  </w:abstractNum>
+  <w:abstractNum w:abstractNumId="14" w15:restartNumberingAfterBreak="0">
     <w:nsid w:val="4EE31343"/>
     <w:multiLevelType w:val="hybridMultilevel"/>
     <w:tmpl w:val="280CB506"/>
@@ -7829,7 +12200,7 @@
       </w:pPr>
     </w:lvl>
   </w:abstractNum>
-  <w:abstractNum w:abstractNumId="8" w15:restartNumberingAfterBreak="0">
+  <w:abstractNum w:abstractNumId="15" w15:restartNumberingAfterBreak="0">
     <w:nsid w:val="5683203E"/>
     <w:multiLevelType w:val="hybridMultilevel"/>
     <w:tmpl w:val="6802B214"/>
@@ -7918,7 +12289,7 @@
       </w:pPr>
     </w:lvl>
   </w:abstractNum>
-  <w:abstractNum w:abstractNumId="9" w15:restartNumberingAfterBreak="0">
+  <w:abstractNum w:abstractNumId="16" w15:restartNumberingAfterBreak="0">
     <w:nsid w:val="5AD4305C"/>
     <w:multiLevelType w:val="hybridMultilevel"/>
     <w:tmpl w:val="D09EC9EE"/>
@@ -8031,7 +12402,7 @@
       </w:rPr>
     </w:lvl>
   </w:abstractNum>
-  <w:abstractNum w:abstractNumId="10" w15:restartNumberingAfterBreak="0">
+  <w:abstractNum w:abstractNumId="17" w15:restartNumberingAfterBreak="0">
     <w:nsid w:val="5EE23D78"/>
     <w:multiLevelType w:val="hybridMultilevel"/>
     <w:tmpl w:val="21A88158"/>
@@ -8120,7 +12491,7 @@
       </w:pPr>
     </w:lvl>
   </w:abstractNum>
-  <w:abstractNum w:abstractNumId="11" w15:restartNumberingAfterBreak="0">
+  <w:abstractNum w:abstractNumId="18" w15:restartNumberingAfterBreak="0">
     <w:nsid w:val="5F5168A0"/>
     <w:multiLevelType w:val="hybridMultilevel"/>
     <w:tmpl w:val="3C52A40A"/>
@@ -8209,7 +12580,7 @@
       </w:pPr>
     </w:lvl>
   </w:abstractNum>
-  <w:abstractNum w:abstractNumId="12" w15:restartNumberingAfterBreak="0">
+  <w:abstractNum w:abstractNumId="19" w15:restartNumberingAfterBreak="0">
     <w:nsid w:val="638E0FA2"/>
     <w:multiLevelType w:val="hybridMultilevel"/>
     <w:tmpl w:val="7B5CFB66"/>
@@ -8298,7 +12669,7 @@
       </w:pPr>
     </w:lvl>
   </w:abstractNum>
-  <w:abstractNum w:abstractNumId="13" w15:restartNumberingAfterBreak="0">
+  <w:abstractNum w:abstractNumId="20" w15:restartNumberingAfterBreak="0">
     <w:nsid w:val="65733CA0"/>
     <w:multiLevelType w:val="hybridMultilevel"/>
     <w:tmpl w:val="B31A637A"/>
@@ -8387,7 +12758,185 @@
       </w:pPr>
     </w:lvl>
   </w:abstractNum>
-  <w:abstractNum w:abstractNumId="14" w15:restartNumberingAfterBreak="0">
+  <w:abstractNum w:abstractNumId="21" w15:restartNumberingAfterBreak="0">
+    <w:nsid w:val="67741EEE"/>
+    <w:multiLevelType w:val="hybridMultilevel"/>
+    <w:tmpl w:val="C3ECB4EC"/>
+    <w:lvl w:ilvl="0" w:tplc="905ED506">
+      <w:start w:val="1"/>
+      <w:numFmt w:val="lowerLetter"/>
+      <w:lvlText w:val="%1."/>
+      <w:lvlJc w:val="left"/>
+      <w:pPr>
+        <w:ind w:left="720" w:hanging="360"/>
+      </w:pPr>
+      <w:rPr>
+        <w:rFonts w:hint="default"/>
+      </w:rPr>
+    </w:lvl>
+    <w:lvl w:ilvl="1" w:tplc="40090019" w:tentative="1">
+      <w:start w:val="1"/>
+      <w:numFmt w:val="lowerLetter"/>
+      <w:lvlText w:val="%2."/>
+      <w:lvlJc w:val="left"/>
+      <w:pPr>
+        <w:ind w:left="1440" w:hanging="360"/>
+      </w:pPr>
+    </w:lvl>
+    <w:lvl w:ilvl="2" w:tplc="4009001B" w:tentative="1">
+      <w:start w:val="1"/>
+      <w:numFmt w:val="lowerRoman"/>
+      <w:lvlText w:val="%3."/>
+      <w:lvlJc w:val="right"/>
+      <w:pPr>
+        <w:ind w:left="2160" w:hanging="180"/>
+      </w:pPr>
+    </w:lvl>
+    <w:lvl w:ilvl="3" w:tplc="4009000F" w:tentative="1">
+      <w:start w:val="1"/>
+      <w:numFmt w:val="decimal"/>
+      <w:lvlText w:val="%4."/>
+      <w:lvlJc w:val="left"/>
+      <w:pPr>
+        <w:ind w:left="2880" w:hanging="360"/>
+      </w:pPr>
+    </w:lvl>
+    <w:lvl w:ilvl="4" w:tplc="40090019" w:tentative="1">
+      <w:start w:val="1"/>
+      <w:numFmt w:val="lowerLetter"/>
+      <w:lvlText w:val="%5."/>
+      <w:lvlJc w:val="left"/>
+      <w:pPr>
+        <w:ind w:left="3600" w:hanging="360"/>
+      </w:pPr>
+    </w:lvl>
+    <w:lvl w:ilvl="5" w:tplc="4009001B" w:tentative="1">
+      <w:start w:val="1"/>
+      <w:numFmt w:val="lowerRoman"/>
+      <w:lvlText w:val="%6."/>
+      <w:lvlJc w:val="right"/>
+      <w:pPr>
+        <w:ind w:left="4320" w:hanging="180"/>
+      </w:pPr>
+    </w:lvl>
+    <w:lvl w:ilvl="6" w:tplc="4009000F" w:tentative="1">
+      <w:start w:val="1"/>
+      <w:numFmt w:val="decimal"/>
+      <w:lvlText w:val="%7."/>
+      <w:lvlJc w:val="left"/>
+      <w:pPr>
+        <w:ind w:left="5040" w:hanging="360"/>
+      </w:pPr>
+    </w:lvl>
+    <w:lvl w:ilvl="7" w:tplc="40090019" w:tentative="1">
+      <w:start w:val="1"/>
+      <w:numFmt w:val="lowerLetter"/>
+      <w:lvlText w:val="%8."/>
+      <w:lvlJc w:val="left"/>
+      <w:pPr>
+        <w:ind w:left="5760" w:hanging="360"/>
+      </w:pPr>
+    </w:lvl>
+    <w:lvl w:ilvl="8" w:tplc="4009001B" w:tentative="1">
+      <w:start w:val="1"/>
+      <w:numFmt w:val="lowerRoman"/>
+      <w:lvlText w:val="%9."/>
+      <w:lvlJc w:val="right"/>
+      <w:pPr>
+        <w:ind w:left="6480" w:hanging="180"/>
+      </w:pPr>
+    </w:lvl>
+  </w:abstractNum>
+  <w:abstractNum w:abstractNumId="22" w15:restartNumberingAfterBreak="0">
+    <w:nsid w:val="6A2734F3"/>
+    <w:multiLevelType w:val="hybridMultilevel"/>
+    <w:tmpl w:val="BCAA72EA"/>
+    <w:lvl w:ilvl="0" w:tplc="8CD8E444">
+      <w:start w:val="1"/>
+      <w:numFmt w:val="decimal"/>
+      <w:lvlText w:val="%1."/>
+      <w:lvlJc w:val="left"/>
+      <w:pPr>
+        <w:ind w:left="720" w:hanging="360"/>
+      </w:pPr>
+      <w:rPr>
+        <w:rFonts w:hint="default"/>
+      </w:rPr>
+    </w:lvl>
+    <w:lvl w:ilvl="1" w:tplc="40090019" w:tentative="1">
+      <w:start w:val="1"/>
+      <w:numFmt w:val="lowerLetter"/>
+      <w:lvlText w:val="%2."/>
+      <w:lvlJc w:val="left"/>
+      <w:pPr>
+        <w:ind w:left="1440" w:hanging="360"/>
+      </w:pPr>
+    </w:lvl>
+    <w:lvl w:ilvl="2" w:tplc="4009001B" w:tentative="1">
+      <w:start w:val="1"/>
+      <w:numFmt w:val="lowerRoman"/>
+      <w:lvlText w:val="%3."/>
+      <w:lvlJc w:val="right"/>
+      <w:pPr>
+        <w:ind w:left="2160" w:hanging="180"/>
+      </w:pPr>
+    </w:lvl>
+    <w:lvl w:ilvl="3" w:tplc="4009000F" w:tentative="1">
+      <w:start w:val="1"/>
+      <w:numFmt w:val="decimal"/>
+      <w:lvlText w:val="%4."/>
+      <w:lvlJc w:val="left"/>
+      <w:pPr>
+        <w:ind w:left="2880" w:hanging="360"/>
+      </w:pPr>
+    </w:lvl>
+    <w:lvl w:ilvl="4" w:tplc="40090019" w:tentative="1">
+      <w:start w:val="1"/>
+      <w:numFmt w:val="lowerLetter"/>
+      <w:lvlText w:val="%5."/>
+      <w:lvlJc w:val="left"/>
+      <w:pPr>
+        <w:ind w:left="3600" w:hanging="360"/>
+      </w:pPr>
+    </w:lvl>
+    <w:lvl w:ilvl="5" w:tplc="4009001B" w:tentative="1">
+      <w:start w:val="1"/>
+      <w:numFmt w:val="lowerRoman"/>
+      <w:lvlText w:val="%6."/>
+      <w:lvlJc w:val="right"/>
+      <w:pPr>
+        <w:ind w:left="4320" w:hanging="180"/>
+      </w:pPr>
+    </w:lvl>
+    <w:lvl w:ilvl="6" w:tplc="4009000F" w:tentative="1">
+      <w:start w:val="1"/>
+      <w:numFmt w:val="decimal"/>
+      <w:lvlText w:val="%7."/>
+      <w:lvlJc w:val="left"/>
+      <w:pPr>
+        <w:ind w:left="5040" w:hanging="360"/>
+      </w:pPr>
+    </w:lvl>
+    <w:lvl w:ilvl="7" w:tplc="40090019" w:tentative="1">
+      <w:start w:val="1"/>
+      <w:numFmt w:val="lowerLetter"/>
+      <w:lvlText w:val="%8."/>
+      <w:lvlJc w:val="left"/>
+      <w:pPr>
+        <w:ind w:left="5760" w:hanging="360"/>
+      </w:pPr>
+    </w:lvl>
+    <w:lvl w:ilvl="8" w:tplc="4009001B" w:tentative="1">
+      <w:start w:val="1"/>
+      <w:numFmt w:val="lowerRoman"/>
+      <w:lvlText w:val="%9."/>
+      <w:lvlJc w:val="right"/>
+      <w:pPr>
+        <w:ind w:left="6480" w:hanging="180"/>
+      </w:pPr>
+    </w:lvl>
+  </w:abstractNum>
+  <w:abstractNum w:abstractNumId="23" w15:restartNumberingAfterBreak="0">
     <w:nsid w:val="75FD29DF"/>
     <w:multiLevelType w:val="hybridMultilevel"/>
     <w:tmpl w:val="427E3E00"/>
@@ -8476,7 +13025,7 @@
       </w:pPr>
     </w:lvl>
   </w:abstractNum>
-  <w:abstractNum w:abstractNumId="15" w15:restartNumberingAfterBreak="0">
+  <w:abstractNum w:abstractNumId="24" w15:restartNumberingAfterBreak="0">
     <w:nsid w:val="79B556D3"/>
     <w:multiLevelType w:val="hybridMultilevel"/>
     <w:tmpl w:val="1092081A"/>
@@ -8565,7 +13114,7 @@
       </w:pPr>
     </w:lvl>
   </w:abstractNum>
-  <w:abstractNum w:abstractNumId="16" w15:restartNumberingAfterBreak="0">
+  <w:abstractNum w:abstractNumId="25" w15:restartNumberingAfterBreak="0">
     <w:nsid w:val="7B32063A"/>
     <w:multiLevelType w:val="hybridMultilevel"/>
     <w:tmpl w:val="E3D62872"/>
@@ -8654,7 +13203,7 @@
       </w:pPr>
     </w:lvl>
   </w:abstractNum>
-  <w:abstractNum w:abstractNumId="17" w15:restartNumberingAfterBreak="0">
+  <w:abstractNum w:abstractNumId="26" w15:restartNumberingAfterBreak="0">
     <w:nsid w:val="7D3653CA"/>
     <w:multiLevelType w:val="hybridMultilevel"/>
     <w:tmpl w:val="4B765D82"/>
@@ -8767,7 +13316,7 @@
       </w:rPr>
     </w:lvl>
   </w:abstractNum>
-  <w:abstractNum w:abstractNumId="18" w15:restartNumberingAfterBreak="0">
+  <w:abstractNum w:abstractNumId="27" w15:restartNumberingAfterBreak="0">
     <w:nsid w:val="7F4D1332"/>
     <w:multiLevelType w:val="hybridMultilevel"/>
     <w:tmpl w:val="38AC7BA0"/>
@@ -8853,7 +13402,7 @@
       </w:pPr>
     </w:lvl>
   </w:abstractNum>
-  <w:abstractNum w:abstractNumId="19" w15:restartNumberingAfterBreak="0">
+  <w:abstractNum w:abstractNumId="28" w15:restartNumberingAfterBreak="0">
     <w:nsid w:val="7FEE2C74"/>
     <w:multiLevelType w:val="hybridMultilevel"/>
     <w:tmpl w:val="7AD482B6"/>
@@ -8943,64 +13492,91 @@
     </w:lvl>
   </w:abstractNum>
   <w:num w:numId="1" w16cid:durableId="1170828915">
-    <w:abstractNumId w:val="12"/>
+    <w:abstractNumId w:val="19"/>
   </w:num>
   <w:num w:numId="2" w16cid:durableId="427121263">
     <w:abstractNumId w:val="1"/>
   </w:num>
   <w:num w:numId="3" w16cid:durableId="728190392">
-    <w:abstractNumId w:val="9"/>
+    <w:abstractNumId w:val="16"/>
   </w:num>
   <w:num w:numId="4" w16cid:durableId="56975665">
-    <w:abstractNumId w:val="7"/>
+    <w:abstractNumId w:val="14"/>
   </w:num>
   <w:num w:numId="5" w16cid:durableId="2030254881">
     <w:abstractNumId w:val="4"/>
   </w:num>
   <w:num w:numId="6" w16cid:durableId="1217005376">
-    <w:abstractNumId w:val="6"/>
+    <w:abstractNumId w:val="11"/>
   </w:num>
   <w:num w:numId="7" w16cid:durableId="102266218">
-    <w:abstractNumId w:val="10"/>
+    <w:abstractNumId w:val="17"/>
   </w:num>
   <w:num w:numId="8" w16cid:durableId="979263275">
     <w:abstractNumId w:val="2"/>
   </w:num>
   <w:num w:numId="9" w16cid:durableId="1647928736">
-    <w:abstractNumId w:val="17"/>
+    <w:abstractNumId w:val="26"/>
   </w:num>
   <w:num w:numId="10" w16cid:durableId="444544054">
-    <w:abstractNumId w:val="13"/>
+    <w:abstractNumId w:val="20"/>
   </w:num>
   <w:num w:numId="11" w16cid:durableId="1096554054">
-    <w:abstractNumId w:val="5"/>
+    <w:abstractNumId w:val="9"/>
   </w:num>
   <w:num w:numId="12" w16cid:durableId="1823279581">
-    <w:abstractNumId w:val="8"/>
+    <w:abstractNumId w:val="15"/>
   </w:num>
   <w:num w:numId="13" w16cid:durableId="1888223798">
-    <w:abstractNumId w:val="18"/>
+    <w:abstractNumId w:val="27"/>
   </w:num>
   <w:num w:numId="14" w16cid:durableId="115024147">
     <w:abstractNumId w:val="3"/>
   </w:num>
   <w:num w:numId="15" w16cid:durableId="1159543796">
-    <w:abstractNumId w:val="16"/>
+    <w:abstractNumId w:val="25"/>
   </w:num>
   <w:num w:numId="16" w16cid:durableId="1865744667">
-    <w:abstractNumId w:val="14"/>
+    <w:abstractNumId w:val="23"/>
   </w:num>
   <w:num w:numId="17" w16cid:durableId="1545947870">
-    <w:abstractNumId w:val="11"/>
+    <w:abstractNumId w:val="18"/>
   </w:num>
   <w:num w:numId="18" w16cid:durableId="46611484">
-    <w:abstractNumId w:val="19"/>
+    <w:abstractNumId w:val="28"/>
   </w:num>
   <w:num w:numId="19" w16cid:durableId="407727498">
     <w:abstractNumId w:val="0"/>
   </w:num>
   <w:num w:numId="20" w16cid:durableId="768934470">
-    <w:abstractNumId w:val="15"/>
+    <w:abstractNumId w:val="24"/>
+  </w:num>
+  <w:num w:numId="21" w16cid:durableId="310135549">
+    <w:abstractNumId w:val="5"/>
+  </w:num>
+  <w:num w:numId="22" w16cid:durableId="1829705748">
+    <w:abstractNumId w:val="13"/>
+  </w:num>
+  <w:num w:numId="23" w16cid:durableId="52656322">
+    <w:abstractNumId w:val="8"/>
+  </w:num>
+  <w:num w:numId="24" w16cid:durableId="2120831336">
+    <w:abstractNumId w:val="22"/>
+  </w:num>
+  <w:num w:numId="25" w16cid:durableId="1816752272">
+    <w:abstractNumId w:val="12"/>
+  </w:num>
+  <w:num w:numId="26" w16cid:durableId="220135648">
+    <w:abstractNumId w:val="7"/>
+  </w:num>
+  <w:num w:numId="27" w16cid:durableId="386105273">
+    <w:abstractNumId w:val="10"/>
+  </w:num>
+  <w:num w:numId="28" w16cid:durableId="1473017678">
+    <w:abstractNumId w:val="21"/>
+  </w:num>
+  <w:num w:numId="29" w16cid:durableId="1338195157">
+    <w:abstractNumId w:val="6"/>
   </w:num>
 </w:numbering>
 </file>

</xml_diff>

<commit_message>
Lec 21 to 25 added.
</commit_message>
<xml_diff>
--- a/OS Notes.docx
+++ b/OS Notes.docx
@@ -2507,6 +2507,76 @@
         <mc:AlternateContent>
           <mc:Choice Requires="wps">
             <w:drawing>
+              <wp:anchor distT="0" distB="0" distL="114300" distR="114300" simplePos="0" relativeHeight="251689984" behindDoc="0" locked="0" layoutInCell="1" allowOverlap="1" wp14:anchorId="528D30D9" wp14:editId="0F747A4F">
+                <wp:simplePos x="0" y="0"/>
+                <wp:positionH relativeFrom="column">
+                  <wp:posOffset>2178436</wp:posOffset>
+                </wp:positionH>
+                <wp:positionV relativeFrom="paragraph">
+                  <wp:posOffset>916024</wp:posOffset>
+                </wp:positionV>
+                <wp:extent cx="344658" cy="344658"/>
+                <wp:effectExtent l="38100" t="38100" r="17780" b="17780"/>
+                <wp:wrapNone/>
+                <wp:docPr id="16" name="Straight Arrow Connector 16"/>
+                <wp:cNvGraphicFramePr/>
+                <a:graphic xmlns:a="http://schemas.openxmlformats.org/drawingml/2006/main">
+                  <a:graphicData uri="http://schemas.microsoft.com/office/word/2010/wordprocessingShape">
+                    <wps:wsp>
+                      <wps:cNvCnPr/>
+                      <wps:spPr>
+                        <a:xfrm flipH="1" flipV="1">
+                          <a:off x="0" y="0"/>
+                          <a:ext cx="344658" cy="344658"/>
+                        </a:xfrm>
+                        <a:prstGeom prst="straightConnector1">
+                          <a:avLst/>
+                        </a:prstGeom>
+                        <a:ln>
+                          <a:tailEnd type="triangle"/>
+                        </a:ln>
+                      </wps:spPr>
+                      <wps:style>
+                        <a:lnRef idx="1">
+                          <a:schemeClr val="accent1"/>
+                        </a:lnRef>
+                        <a:fillRef idx="0">
+                          <a:schemeClr val="accent1"/>
+                        </a:fillRef>
+                        <a:effectRef idx="0">
+                          <a:schemeClr val="accent1"/>
+                        </a:effectRef>
+                        <a:fontRef idx="minor">
+                          <a:schemeClr val="tx1"/>
+                        </a:fontRef>
+                      </wps:style>
+                      <wps:bodyPr/>
+                    </wps:wsp>
+                  </a:graphicData>
+                </a:graphic>
+              </wp:anchor>
+            </w:drawing>
+          </mc:Choice>
+          <mc:Fallback>
+            <w:pict>
+              <v:shapetype w14:anchorId="3B399B03" id="_x0000_t32" coordsize="21600,21600" o:spt="32" o:oned="t" path="m,l21600,21600e" filled="f">
+                <v:path arrowok="t" fillok="f" o:connecttype="none"/>
+                <o:lock v:ext="edit" shapetype="t"/>
+              </v:shapetype>
+              <v:shape id="Straight Arrow Connector 16" o:spid="_x0000_s1026" type="#_x0000_t32" style="position:absolute;margin-left:171.55pt;margin-top:72.15pt;width:27.15pt;height:27.15pt;flip:x y;z-index:251689984;visibility:visible;mso-wrap-style:square;mso-wrap-distance-left:9pt;mso-wrap-distance-top:0;mso-wrap-distance-right:9pt;mso-wrap-distance-bottom:0;mso-position-horizontal:absolute;mso-position-horizontal-relative:text;mso-position-vertical:absolute;mso-position-vertical-relative:text" o:gfxdata="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" strokecolor="#4472c4 [3204]" strokeweight=".5pt">
+                <v:stroke endarrow="block" joinstyle="miter"/>
+              </v:shape>
+            </w:pict>
+          </mc:Fallback>
+        </mc:AlternateContent>
+      </w:r>
+      <w:r>
+        <w:rPr>
+          <w:noProof/>
+        </w:rPr>
+        <mc:AlternateContent>
+          <mc:Choice Requires="wps">
+            <w:drawing>
               <wp:anchor distT="0" distB="0" distL="114300" distR="114300" simplePos="0" relativeHeight="251688960" behindDoc="0" locked="0" layoutInCell="1" allowOverlap="1" wp14:anchorId="0BC03FA4" wp14:editId="39D5E96A">
                 <wp:simplePos x="0" y="0"/>
                 <wp:positionH relativeFrom="column">
@@ -3257,21 +3327,20 @@
         <w:rPr>
           <w:noProof/>
         </w:rPr>
-        <w:lastRenderedPageBreak/>
         <mc:AlternateContent>
           <mc:Choice Requires="wps">
             <w:drawing>
-              <wp:anchor distT="0" distB="0" distL="114300" distR="114300" simplePos="0" relativeHeight="251692032" behindDoc="0" locked="0" layoutInCell="1" allowOverlap="1" wp14:anchorId="6A024F26" wp14:editId="2AB2CADB">
+              <wp:anchor distT="0" distB="0" distL="114300" distR="114300" simplePos="0" relativeHeight="251692032" behindDoc="1" locked="0" layoutInCell="1" allowOverlap="1" wp14:anchorId="6A024F26" wp14:editId="223D330D">
                 <wp:simplePos x="0" y="0"/>
                 <wp:positionH relativeFrom="column">
-                  <wp:posOffset>2747010</wp:posOffset>
+                  <wp:posOffset>2638715</wp:posOffset>
                 </wp:positionH>
                 <wp:positionV relativeFrom="paragraph">
-                  <wp:posOffset>714423</wp:posOffset>
+                  <wp:posOffset>751679</wp:posOffset>
                 </wp:positionV>
-                <wp:extent cx="794825" cy="309489"/>
+                <wp:extent cx="794385" cy="309245"/>
                 <wp:effectExtent l="0" t="0" r="24765" b="14605"/>
-                <wp:wrapTopAndBottom/>
+                <wp:wrapNone/>
                 <wp:docPr id="18" name="Rectangle 18"/>
                 <wp:cNvGraphicFramePr/>
                 <a:graphic xmlns:a="http://schemas.openxmlformats.org/drawingml/2006/main">
@@ -3281,7 +3350,7 @@
                       <wps:spPr>
                         <a:xfrm>
                           <a:off x="0" y="0"/>
-                          <a:ext cx="794825" cy="309489"/>
+                          <a:ext cx="794385" cy="309245"/>
                         </a:xfrm>
                         <a:prstGeom prst="rect">
                           <a:avLst/>
@@ -3329,7 +3398,7 @@
           </mc:Choice>
           <mc:Fallback>
             <w:pict>
-              <v:rect w14:anchorId="6A024F26" id="Rectangle 18" o:spid="_x0000_s1034" style="position:absolute;margin-left:216.3pt;margin-top:56.25pt;width:62.6pt;height:24.35pt;z-index:251692032;visibility:visible;mso-wrap-style:square;mso-wrap-distance-left:9pt;mso-wrap-distance-top:0;mso-wrap-distance-right:9pt;mso-wrap-distance-bottom:0;mso-position-horizontal:absolute;mso-position-horizontal-relative:text;mso-position-vertical:absolute;mso-position-vertical-relative:text;v-text-anchor:middle" o:gfxdata="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" fillcolor="#4472c4 [3204]" strokecolor="#1f3763 [1604]" strokeweight="1pt">
+              <v:rect w14:anchorId="6A024F26" id="Rectangle 18" o:spid="_x0000_s1034" style="position:absolute;margin-left:207.75pt;margin-top:59.2pt;width:62.55pt;height:24.35pt;z-index:-251624448;visibility:visible;mso-wrap-style:square;mso-wrap-distance-left:9pt;mso-wrap-distance-top:0;mso-wrap-distance-right:9pt;mso-wrap-distance-bottom:0;mso-position-horizontal:absolute;mso-position-horizontal-relative:text;mso-position-vertical:absolute;mso-position-vertical-relative:text;v-text-anchor:middle" o:gfxdata="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" fillcolor="#4472c4 [3204]" strokecolor="#1f3763 [1604]" strokeweight="1pt">
                 <v:textbox>
                   <w:txbxContent>
                     <w:p>
@@ -3342,74 +3411,7 @@
                     </w:p>
                   </w:txbxContent>
                 </v:textbox>
-                <w10:wrap type="topAndBottom"/>
               </v:rect>
-            </w:pict>
-          </mc:Fallback>
-        </mc:AlternateContent>
-      </w:r>
-      <w:r>
-        <w:rPr>
-          <w:noProof/>
-        </w:rPr>
-        <mc:AlternateContent>
-          <mc:Choice Requires="wps">
-            <w:drawing>
-              <wp:anchor distT="0" distB="0" distL="114300" distR="114300" simplePos="0" relativeHeight="251689984" behindDoc="0" locked="0" layoutInCell="1" allowOverlap="1" wp14:anchorId="528D30D9" wp14:editId="05EA4DD2">
-                <wp:simplePos x="0" y="0"/>
-                <wp:positionH relativeFrom="column">
-                  <wp:posOffset>2300068</wp:posOffset>
-                </wp:positionH>
-                <wp:positionV relativeFrom="paragraph">
-                  <wp:posOffset>492174</wp:posOffset>
-                </wp:positionV>
-                <wp:extent cx="344658" cy="344658"/>
-                <wp:effectExtent l="38100" t="38100" r="17780" b="17780"/>
-                <wp:wrapNone/>
-                <wp:docPr id="16" name="Straight Arrow Connector 16"/>
-                <wp:cNvGraphicFramePr/>
-                <a:graphic xmlns:a="http://schemas.openxmlformats.org/drawingml/2006/main">
-                  <a:graphicData uri="http://schemas.microsoft.com/office/word/2010/wordprocessingShape">
-                    <wps:wsp>
-                      <wps:cNvCnPr/>
-                      <wps:spPr>
-                        <a:xfrm flipH="1" flipV="1">
-                          <a:off x="0" y="0"/>
-                          <a:ext cx="344658" cy="344658"/>
-                        </a:xfrm>
-                        <a:prstGeom prst="straightConnector1">
-                          <a:avLst/>
-                        </a:prstGeom>
-                        <a:ln>
-                          <a:tailEnd type="triangle"/>
-                        </a:ln>
-                      </wps:spPr>
-                      <wps:style>
-                        <a:lnRef idx="1">
-                          <a:schemeClr val="accent1"/>
-                        </a:lnRef>
-                        <a:fillRef idx="0">
-                          <a:schemeClr val="accent1"/>
-                        </a:fillRef>
-                        <a:effectRef idx="0">
-                          <a:schemeClr val="accent1"/>
-                        </a:effectRef>
-                        <a:fontRef idx="minor">
-                          <a:schemeClr val="tx1"/>
-                        </a:fontRef>
-                      </wps:style>
-                      <wps:bodyPr/>
-                    </wps:wsp>
-                  </a:graphicData>
-                </a:graphic>
-              </wp:anchor>
-            </w:drawing>
-          </mc:Choice>
-          <mc:Fallback>
-            <w:pict>
-              <v:shape w14:anchorId="381B3A4A" id="Straight Arrow Connector 16" o:spid="_x0000_s1026" type="#_x0000_t32" style="position:absolute;margin-left:181.1pt;margin-top:38.75pt;width:27.15pt;height:27.15pt;flip:x y;z-index:251689984;visibility:visible;mso-wrap-style:square;mso-wrap-distance-left:9pt;mso-wrap-distance-top:0;mso-wrap-distance-right:9pt;mso-wrap-distance-bottom:0;mso-position-horizontal:absolute;mso-position-horizontal-relative:text;mso-position-vertical:absolute;mso-position-vertical-relative:text" o:gfxdata="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" strokecolor="#4472c4 [3204]" strokeweight=".5pt">
-                <v:stroke endarrow="block" joinstyle="miter"/>
-              </v:shape>
             </w:pict>
           </mc:Fallback>
         </mc:AlternateContent>
@@ -4530,7 +4532,7 @@
         <mc:AlternateContent>
           <mc:Choice Requires="wps">
             <w:drawing>
-              <wp:anchor distT="0" distB="0" distL="114300" distR="114300" simplePos="0" relativeHeight="251720704" behindDoc="0" locked="0" layoutInCell="1" allowOverlap="1" wp14:anchorId="19E32305" wp14:editId="0CE76ED1">
+              <wp:anchor distT="0" distB="0" distL="114300" distR="114300" simplePos="0" relativeHeight="251720704" behindDoc="0" locked="0" layoutInCell="1" allowOverlap="1" wp14:anchorId="19E32305" wp14:editId="36EEB75F">
                 <wp:simplePos x="0" y="0"/>
                 <wp:positionH relativeFrom="column">
                   <wp:posOffset>1340827</wp:posOffset>
@@ -4844,249 +4846,13 @@
         <mc:AlternateContent>
           <mc:Choice Requires="wps">
             <w:drawing>
-              <wp:anchor distT="0" distB="0" distL="114300" distR="114300" simplePos="0" relativeHeight="251716608" behindDoc="0" locked="0" layoutInCell="1" allowOverlap="1" wp14:anchorId="448AA849" wp14:editId="73DBB26C">
+              <wp:anchor distT="0" distB="0" distL="114300" distR="114300" simplePos="0" relativeHeight="251710464" behindDoc="0" locked="0" layoutInCell="1" allowOverlap="1" wp14:anchorId="37BBD51E" wp14:editId="1EF3913E">
                 <wp:simplePos x="0" y="0"/>
                 <wp:positionH relativeFrom="column">
-                  <wp:posOffset>3236595</wp:posOffset>
-                </wp:positionH>
-                <wp:positionV relativeFrom="paragraph">
-                  <wp:posOffset>347980</wp:posOffset>
-                </wp:positionV>
-                <wp:extent cx="682283" cy="295031"/>
-                <wp:effectExtent l="0" t="0" r="22860" b="10160"/>
-                <wp:wrapNone/>
-                <wp:docPr id="44" name="Text Box 44"/>
-                <wp:cNvGraphicFramePr/>
-                <a:graphic xmlns:a="http://schemas.openxmlformats.org/drawingml/2006/main">
-                  <a:graphicData uri="http://schemas.microsoft.com/office/word/2010/wordprocessingShape">
-                    <wps:wsp>
-                      <wps:cNvSpPr txBox="1"/>
-                      <wps:spPr>
-                        <a:xfrm>
-                          <a:off x="0" y="0"/>
-                          <a:ext cx="682283" cy="295031"/>
-                        </a:xfrm>
-                        <a:prstGeom prst="rect">
-                          <a:avLst/>
-                        </a:prstGeom>
-                        <a:solidFill>
-                          <a:schemeClr val="lt1"/>
-                        </a:solidFill>
-                        <a:ln w="6350">
-                          <a:solidFill>
-                            <a:prstClr val="black"/>
-                          </a:solidFill>
-                        </a:ln>
-                      </wps:spPr>
-                      <wps:txbx>
-                        <w:txbxContent>
-                          <w:p>
-                            <w:r>
-                              <w:t>Suspend</w:t>
-                            </w:r>
-                          </w:p>
-                        </w:txbxContent>
-                      </wps:txbx>
-                      <wps:bodyPr rot="0" spcFirstLastPara="0" vertOverflow="overflow" horzOverflow="overflow" vert="horz" wrap="square" lIns="91440" tIns="45720" rIns="91440" bIns="45720" numCol="1" spcCol="0" rtlCol="0" fromWordArt="0" anchor="t" anchorCtr="0" forceAA="0" compatLnSpc="1">
-                        <a:prstTxWarp prst="textNoShape">
-                          <a:avLst/>
-                        </a:prstTxWarp>
-                        <a:noAutofit/>
-                      </wps:bodyPr>
-                    </wps:wsp>
-                  </a:graphicData>
-                </a:graphic>
-                <wp14:sizeRelH relativeFrom="margin">
-                  <wp14:pctWidth>0</wp14:pctWidth>
-                </wp14:sizeRelH>
-                <wp14:sizeRelV relativeFrom="margin">
-                  <wp14:pctHeight>0</wp14:pctHeight>
-                </wp14:sizeRelV>
-              </wp:anchor>
-            </w:drawing>
-          </mc:Choice>
-          <mc:Fallback>
-            <w:pict>
-              <v:shape w14:anchorId="448AA849" id="Text Box 44" o:spid="_x0000_s1042" type="#_x0000_t202" style="position:absolute;margin-left:254.85pt;margin-top:27.4pt;width:53.7pt;height:23.25pt;z-index:251716608;visibility:visible;mso-wrap-style:square;mso-width-percent:0;mso-height-percent:0;mso-wrap-distance-left:9pt;mso-wrap-distance-top:0;mso-wrap-distance-right:9pt;mso-wrap-distance-bottom:0;mso-position-horizontal:absolute;mso-position-horizontal-relative:text;mso-position-vertical:absolute;mso-position-vertical-relative:text;mso-width-percent:0;mso-height-percent:0;mso-width-relative:margin;mso-height-relative:margin;v-text-anchor:top" o:gfxdata="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" fillcolor="white [3201]" strokeweight=".5pt">
-                <v:textbox>
-                  <w:txbxContent>
-                    <w:p>
-                      <w:r>
-                        <w:t>Suspend</w:t>
-                      </w:r>
-                    </w:p>
-                  </w:txbxContent>
-                </v:textbox>
-              </v:shape>
-            </w:pict>
-          </mc:Fallback>
-        </mc:AlternateContent>
-      </w:r>
-      <w:r>
-        <w:rPr>
-          <w:noProof/>
-        </w:rPr>
-        <mc:AlternateContent>
-          <mc:Choice Requires="wps">
-            <w:drawing>
-              <wp:anchor distT="0" distB="0" distL="114300" distR="114300" simplePos="0" relativeHeight="251718656" behindDoc="0" locked="0" layoutInCell="1" allowOverlap="1" wp14:anchorId="7297EB73" wp14:editId="20B32C01">
-                <wp:simplePos x="0" y="0"/>
-                <wp:positionH relativeFrom="column">
-                  <wp:posOffset>2205990</wp:posOffset>
-                </wp:positionH>
-                <wp:positionV relativeFrom="paragraph">
-                  <wp:posOffset>486508</wp:posOffset>
-                </wp:positionV>
-                <wp:extent cx="682283" cy="295031"/>
-                <wp:effectExtent l="0" t="0" r="22860" b="10160"/>
-                <wp:wrapNone/>
-                <wp:docPr id="45" name="Text Box 45"/>
-                <wp:cNvGraphicFramePr/>
-                <a:graphic xmlns:a="http://schemas.openxmlformats.org/drawingml/2006/main">
-                  <a:graphicData uri="http://schemas.microsoft.com/office/word/2010/wordprocessingShape">
-                    <wps:wsp>
-                      <wps:cNvSpPr txBox="1"/>
-                      <wps:spPr>
-                        <a:xfrm>
-                          <a:off x="0" y="0"/>
-                          <a:ext cx="682283" cy="295031"/>
-                        </a:xfrm>
-                        <a:prstGeom prst="rect">
-                          <a:avLst/>
-                        </a:prstGeom>
-                        <a:solidFill>
-                          <a:schemeClr val="lt1"/>
-                        </a:solidFill>
-                        <a:ln w="6350">
-                          <a:solidFill>
-                            <a:prstClr val="black"/>
-                          </a:solidFill>
-                        </a:ln>
-                      </wps:spPr>
-                      <wps:txbx>
-                        <w:txbxContent>
-                          <w:p>
-                            <w:r>
-                              <w:t>Resume</w:t>
-                            </w:r>
-                          </w:p>
-                        </w:txbxContent>
-                      </wps:txbx>
-                      <wps:bodyPr rot="0" spcFirstLastPara="0" vertOverflow="overflow" horzOverflow="overflow" vert="horz" wrap="square" lIns="91440" tIns="45720" rIns="91440" bIns="45720" numCol="1" spcCol="0" rtlCol="0" fromWordArt="0" anchor="t" anchorCtr="0" forceAA="0" compatLnSpc="1">
-                        <a:prstTxWarp prst="textNoShape">
-                          <a:avLst/>
-                        </a:prstTxWarp>
-                        <a:noAutofit/>
-                      </wps:bodyPr>
-                    </wps:wsp>
-                  </a:graphicData>
-                </a:graphic>
-                <wp14:sizeRelH relativeFrom="margin">
-                  <wp14:pctWidth>0</wp14:pctWidth>
-                </wp14:sizeRelH>
-                <wp14:sizeRelV relativeFrom="margin">
-                  <wp14:pctHeight>0</wp14:pctHeight>
-                </wp14:sizeRelV>
-              </wp:anchor>
-            </w:drawing>
-          </mc:Choice>
-          <mc:Fallback>
-            <w:pict>
-              <v:shape w14:anchorId="7297EB73" id="Text Box 45" o:spid="_x0000_s1043" type="#_x0000_t202" style="position:absolute;margin-left:173.7pt;margin-top:38.3pt;width:53.7pt;height:23.25pt;z-index:251718656;visibility:visible;mso-wrap-style:square;mso-width-percent:0;mso-height-percent:0;mso-wrap-distance-left:9pt;mso-wrap-distance-top:0;mso-wrap-distance-right:9pt;mso-wrap-distance-bottom:0;mso-position-horizontal:absolute;mso-position-horizontal-relative:text;mso-position-vertical:absolute;mso-position-vertical-relative:text;mso-width-percent:0;mso-height-percent:0;mso-width-relative:margin;mso-height-relative:margin;v-text-anchor:top" o:gfxdata="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" fillcolor="white [3201]" strokeweight=".5pt">
-                <v:textbox>
-                  <w:txbxContent>
-                    <w:p>
-                      <w:r>
-                        <w:t>Resume</w:t>
-                      </w:r>
-                    </w:p>
-                  </w:txbxContent>
-                </v:textbox>
-              </v:shape>
-            </w:pict>
-          </mc:Fallback>
-        </mc:AlternateContent>
-      </w:r>
-      <w:r>
-        <w:rPr>
-          <w:noProof/>
-        </w:rPr>
-        <mc:AlternateContent>
-          <mc:Choice Requires="wps">
-            <w:drawing>
-              <wp:anchor distT="0" distB="0" distL="114300" distR="114300" simplePos="0" relativeHeight="251713536" behindDoc="0" locked="0" layoutInCell="1" allowOverlap="1" wp14:anchorId="0620EBE9" wp14:editId="1EC57F2A">
-                <wp:simplePos x="0" y="0"/>
-                <wp:positionH relativeFrom="column">
-                  <wp:posOffset>1866802</wp:posOffset>
-                </wp:positionH>
-                <wp:positionV relativeFrom="paragraph">
-                  <wp:posOffset>918259</wp:posOffset>
-                </wp:positionV>
-                <wp:extent cx="517672" cy="0"/>
-                <wp:effectExtent l="38100" t="76200" r="0" b="95250"/>
-                <wp:wrapNone/>
-                <wp:docPr id="42" name="Straight Arrow Connector 42"/>
-                <wp:cNvGraphicFramePr/>
-                <a:graphic xmlns:a="http://schemas.openxmlformats.org/drawingml/2006/main">
-                  <a:graphicData uri="http://schemas.microsoft.com/office/word/2010/wordprocessingShape">
-                    <wps:wsp>
-                      <wps:cNvCnPr/>
-                      <wps:spPr>
-                        <a:xfrm flipH="1">
-                          <a:off x="0" y="0"/>
-                          <a:ext cx="517672" cy="0"/>
-                        </a:xfrm>
-                        <a:prstGeom prst="straightConnector1">
-                          <a:avLst/>
-                        </a:prstGeom>
-                        <a:ln>
-                          <a:tailEnd type="triangle"/>
-                        </a:ln>
-                      </wps:spPr>
-                      <wps:style>
-                        <a:lnRef idx="1">
-                          <a:schemeClr val="accent1"/>
-                        </a:lnRef>
-                        <a:fillRef idx="0">
-                          <a:schemeClr val="accent1"/>
-                        </a:fillRef>
-                        <a:effectRef idx="0">
-                          <a:schemeClr val="accent1"/>
-                        </a:effectRef>
-                        <a:fontRef idx="minor">
-                          <a:schemeClr val="tx1"/>
-                        </a:fontRef>
-                      </wps:style>
-                      <wps:bodyPr/>
-                    </wps:wsp>
-                  </a:graphicData>
-                </a:graphic>
-              </wp:anchor>
-            </w:drawing>
-          </mc:Choice>
-          <mc:Fallback>
-            <w:pict>
-              <v:shape w14:anchorId="0FCE298A" id="Straight Arrow Connector 42" o:spid="_x0000_s1026" type="#_x0000_t32" style="position:absolute;margin-left:147pt;margin-top:72.3pt;width:40.75pt;height:0;flip:x;z-index:251713536;visibility:visible;mso-wrap-style:square;mso-wrap-distance-left:9pt;mso-wrap-distance-top:0;mso-wrap-distance-right:9pt;mso-wrap-distance-bottom:0;mso-position-horizontal:absolute;mso-position-horizontal-relative:text;mso-position-vertical:absolute;mso-position-vertical-relative:text" o:gfxdata="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" strokecolor="#4472c4 [3204]" strokeweight=".5pt">
-                <v:stroke endarrow="block" joinstyle="miter"/>
-              </v:shape>
-            </w:pict>
-          </mc:Fallback>
-        </mc:AlternateContent>
-      </w:r>
-      <w:r>
-        <w:rPr>
-          <w:noProof/>
-        </w:rPr>
-        <mc:AlternateContent>
-          <mc:Choice Requires="wps">
-            <w:drawing>
-              <wp:anchor distT="0" distB="0" distL="114300" distR="114300" simplePos="0" relativeHeight="251710464" behindDoc="0" locked="0" layoutInCell="1" allowOverlap="1" wp14:anchorId="37BBD51E" wp14:editId="2CDA3D74">
-                <wp:simplePos x="0" y="0"/>
-                <wp:positionH relativeFrom="column">
-                  <wp:posOffset>482405</wp:posOffset>
+                  <wp:posOffset>345054</wp:posOffset>
                 </wp:positionH>
                 <wp:positionV relativeFrom="page">
-                  <wp:posOffset>6257339</wp:posOffset>
+                  <wp:posOffset>6233096</wp:posOffset>
                 </wp:positionV>
                 <wp:extent cx="1265555" cy="309245"/>
                 <wp:effectExtent l="0" t="0" r="10795" b="14605"/>
@@ -5157,7 +4923,7 @@
           </mc:Choice>
           <mc:Fallback>
             <w:pict>
-              <v:rect w14:anchorId="37BBD51E" id="Rectangle 36" o:spid="_x0000_s1044" style="position:absolute;margin-left:38pt;margin-top:492.7pt;width:99.65pt;height:24.35pt;z-index:251710464;visibility:visible;mso-wrap-style:square;mso-width-percent:0;mso-height-percent:0;mso-wrap-distance-left:9pt;mso-wrap-distance-top:0;mso-wrap-distance-right:9pt;mso-wrap-distance-bottom:0;mso-position-horizontal:absolute;mso-position-horizontal-relative:text;mso-position-vertical:absolute;mso-position-vertical-relative:page;mso-width-percent:0;mso-height-percent:0;mso-width-relative:margin;mso-height-relative:margin;v-text-anchor:middle" o:gfxdata="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" fillcolor="#4472c4 [3204]" strokecolor="#1f3763 [1604]" strokeweight="1pt">
+              <v:rect w14:anchorId="37BBD51E" id="Rectangle 36" o:spid="_x0000_s1042" style="position:absolute;margin-left:27.15pt;margin-top:490.8pt;width:99.65pt;height:24.35pt;z-index:251710464;visibility:visible;mso-wrap-style:square;mso-width-percent:0;mso-height-percent:0;mso-wrap-distance-left:9pt;mso-wrap-distance-top:0;mso-wrap-distance-right:9pt;mso-wrap-distance-bottom:0;mso-position-horizontal:absolute;mso-position-horizontal-relative:text;mso-position-vertical:absolute;mso-position-vertical-relative:page;mso-width-percent:0;mso-height-percent:0;mso-width-relative:margin;mso-height-relative:margin;v-text-anchor:middle" o:gfxdata="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" fillcolor="#4472c4 [3204]" strokecolor="#1f3763 [1604]" strokeweight="1pt">
                 <v:textbox>
                   <w:txbxContent>
                     <w:p>
@@ -5186,95 +4952,13 @@
         <mc:AlternateContent>
           <mc:Choice Requires="wps">
             <w:drawing>
-              <wp:anchor distT="0" distB="0" distL="114300" distR="114300" simplePos="0" relativeHeight="251708416" behindDoc="0" locked="0" layoutInCell="1" allowOverlap="1" wp14:anchorId="7DF64EC4" wp14:editId="341B837D">
+              <wp:anchor distT="0" distB="0" distL="114300" distR="114300" simplePos="0" relativeHeight="251706368" behindDoc="0" locked="0" layoutInCell="1" allowOverlap="1" wp14:anchorId="6AD55D35" wp14:editId="187CA9B2">
                 <wp:simplePos x="0" y="0"/>
                 <wp:positionH relativeFrom="column">
-                  <wp:posOffset>2841674</wp:posOffset>
-                </wp:positionH>
-                <wp:positionV relativeFrom="paragraph">
-                  <wp:posOffset>341483</wp:posOffset>
-                </wp:positionV>
-                <wp:extent cx="0" cy="407964"/>
-                <wp:effectExtent l="76200" t="38100" r="57150" b="11430"/>
-                <wp:wrapNone/>
-                <wp:docPr id="35" name="Straight Arrow Connector 35"/>
-                <wp:cNvGraphicFramePr/>
-                <a:graphic xmlns:a="http://schemas.openxmlformats.org/drawingml/2006/main">
-                  <a:graphicData uri="http://schemas.microsoft.com/office/word/2010/wordprocessingShape">
-                    <wps:wsp>
-                      <wps:cNvCnPr/>
-                      <wps:spPr>
-                        <a:xfrm flipV="1">
-                          <a:off x="0" y="0"/>
-                          <a:ext cx="0" cy="407964"/>
-                        </a:xfrm>
-                        <a:prstGeom prst="straightConnector1">
-                          <a:avLst/>
-                        </a:prstGeom>
-                        <a:ln>
-                          <a:tailEnd type="triangle"/>
-                        </a:ln>
-                      </wps:spPr>
-                      <wps:style>
-                        <a:lnRef idx="1">
-                          <a:schemeClr val="accent1"/>
-                        </a:lnRef>
-                        <a:fillRef idx="0">
-                          <a:schemeClr val="accent1"/>
-                        </a:fillRef>
-                        <a:effectRef idx="0">
-                          <a:schemeClr val="accent1"/>
-                        </a:effectRef>
-                        <a:fontRef idx="minor">
-                          <a:schemeClr val="tx1"/>
-                        </a:fontRef>
-                      </wps:style>
-                      <wps:bodyPr/>
-                    </wps:wsp>
-                  </a:graphicData>
-                </a:graphic>
-              </wp:anchor>
-            </w:drawing>
-          </mc:Choice>
-          <mc:Fallback>
-            <w:pict>
-              <v:shape w14:anchorId="3D0E3C3D" id="Straight Arrow Connector 35" o:spid="_x0000_s1026" type="#_x0000_t32" style="position:absolute;margin-left:223.75pt;margin-top:26.9pt;width:0;height:32.1pt;flip:y;z-index:251708416;visibility:visible;mso-wrap-style:square;mso-wrap-distance-left:9pt;mso-wrap-distance-top:0;mso-wrap-distance-right:9pt;mso-wrap-distance-bottom:0;mso-position-horizontal:absolute;mso-position-horizontal-relative:text;mso-position-vertical:absolute;mso-position-vertical-relative:text" o:gfxdata="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" strokecolor="#4472c4 [3204]" strokeweight=".5pt">
-                <v:stroke endarrow="block" joinstyle="miter"/>
-              </v:shape>
-            </w:pict>
-          </mc:Fallback>
-        </mc:AlternateContent>
-      </w:r>
-    </w:p>
-    <w:p>
-      <w:pPr>
-        <w:tabs>
-          <w:tab w:val="left" w:pos="1351"/>
-        </w:tabs>
-        <w:spacing w:before="240"/>
-      </w:pPr>
-    </w:p>
-    <w:p>
-      <w:pPr>
-        <w:tabs>
-          <w:tab w:val="left" w:pos="1351"/>
-        </w:tabs>
-        <w:spacing w:before="240"/>
-      </w:pPr>
-      <w:r>
-        <w:rPr>
-          <w:noProof/>
-        </w:rPr>
-        <mc:AlternateContent>
-          <mc:Choice Requires="wps">
-            <w:drawing>
-              <wp:anchor distT="0" distB="0" distL="114300" distR="114300" simplePos="0" relativeHeight="251706368" behindDoc="0" locked="0" layoutInCell="1" allowOverlap="1" wp14:anchorId="6AD55D35" wp14:editId="78047C98">
-                <wp:simplePos x="0" y="0"/>
-                <wp:positionH relativeFrom="column">
-                  <wp:posOffset>2461846</wp:posOffset>
+                  <wp:posOffset>2636006</wp:posOffset>
                 </wp:positionH>
                 <wp:positionV relativeFrom="page">
-                  <wp:posOffset>6281225</wp:posOffset>
+                  <wp:posOffset>6323178</wp:posOffset>
                 </wp:positionV>
                 <wp:extent cx="1265555" cy="309245"/>
                 <wp:effectExtent l="0" t="0" r="10795" b="14605"/>
@@ -5342,7 +5026,7 @@
           </mc:Choice>
           <mc:Fallback>
             <w:pict>
-              <v:rect w14:anchorId="6AD55D35" id="Rectangle 33" o:spid="_x0000_s1045" style="position:absolute;margin-left:193.85pt;margin-top:494.6pt;width:99.65pt;height:24.35pt;z-index:251706368;visibility:visible;mso-wrap-style:square;mso-width-percent:0;mso-height-percent:0;mso-wrap-distance-left:9pt;mso-wrap-distance-top:0;mso-wrap-distance-right:9pt;mso-wrap-distance-bottom:0;mso-position-horizontal:absolute;mso-position-horizontal-relative:text;mso-position-vertical:absolute;mso-position-vertical-relative:page;mso-width-percent:0;mso-height-percent:0;mso-width-relative:margin;mso-height-relative:margin;v-text-anchor:middle" o:gfxdata="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" fillcolor="#4472c4 [3204]" strokecolor="#1f3763 [1604]" strokeweight="1pt">
+              <v:rect w14:anchorId="6AD55D35" id="Rectangle 33" o:spid="_x0000_s1043" style="position:absolute;margin-left:207.55pt;margin-top:497.9pt;width:99.65pt;height:24.35pt;z-index:251706368;visibility:visible;mso-wrap-style:square;mso-width-percent:0;mso-height-percent:0;mso-wrap-distance-left:9pt;mso-wrap-distance-top:0;mso-wrap-distance-right:9pt;mso-wrap-distance-bottom:0;mso-position-horizontal:absolute;mso-position-horizontal-relative:text;mso-position-vertical:absolute;mso-position-vertical-relative:page;mso-width-percent:0;mso-height-percent:0;mso-width-relative:margin;mso-height-relative:margin;v-text-anchor:middle" o:gfxdata="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" fillcolor="#4472c4 [3204]" strokecolor="#1f3763 [1604]" strokeweight="1pt">
                 <v:textbox>
                   <w:txbxContent>
                     <w:p>
@@ -5361,6 +5045,324 @@
           </mc:Fallback>
         </mc:AlternateContent>
       </w:r>
+      <w:r>
+        <w:rPr>
+          <w:noProof/>
+        </w:rPr>
+        <mc:AlternateContent>
+          <mc:Choice Requires="wps">
+            <w:drawing>
+              <wp:anchor distT="0" distB="0" distL="114300" distR="114300" simplePos="0" relativeHeight="251716608" behindDoc="0" locked="0" layoutInCell="1" allowOverlap="1" wp14:anchorId="448AA849" wp14:editId="6CD0CBC3">
+                <wp:simplePos x="0" y="0"/>
+                <wp:positionH relativeFrom="column">
+                  <wp:posOffset>3236595</wp:posOffset>
+                </wp:positionH>
+                <wp:positionV relativeFrom="paragraph">
+                  <wp:posOffset>347980</wp:posOffset>
+                </wp:positionV>
+                <wp:extent cx="682283" cy="295031"/>
+                <wp:effectExtent l="0" t="0" r="22860" b="10160"/>
+                <wp:wrapNone/>
+                <wp:docPr id="44" name="Text Box 44"/>
+                <wp:cNvGraphicFramePr/>
+                <a:graphic xmlns:a="http://schemas.openxmlformats.org/drawingml/2006/main">
+                  <a:graphicData uri="http://schemas.microsoft.com/office/word/2010/wordprocessingShape">
+                    <wps:wsp>
+                      <wps:cNvSpPr txBox="1"/>
+                      <wps:spPr>
+                        <a:xfrm>
+                          <a:off x="0" y="0"/>
+                          <a:ext cx="682283" cy="295031"/>
+                        </a:xfrm>
+                        <a:prstGeom prst="rect">
+                          <a:avLst/>
+                        </a:prstGeom>
+                        <a:solidFill>
+                          <a:schemeClr val="lt1"/>
+                        </a:solidFill>
+                        <a:ln w="6350">
+                          <a:solidFill>
+                            <a:prstClr val="black"/>
+                          </a:solidFill>
+                        </a:ln>
+                      </wps:spPr>
+                      <wps:txbx>
+                        <w:txbxContent>
+                          <w:p>
+                            <w:r>
+                              <w:t>Suspend</w:t>
+                            </w:r>
+                          </w:p>
+                        </w:txbxContent>
+                      </wps:txbx>
+                      <wps:bodyPr rot="0" spcFirstLastPara="0" vertOverflow="overflow" horzOverflow="overflow" vert="horz" wrap="square" lIns="91440" tIns="45720" rIns="91440" bIns="45720" numCol="1" spcCol="0" rtlCol="0" fromWordArt="0" anchor="t" anchorCtr="0" forceAA="0" compatLnSpc="1">
+                        <a:prstTxWarp prst="textNoShape">
+                          <a:avLst/>
+                        </a:prstTxWarp>
+                        <a:noAutofit/>
+                      </wps:bodyPr>
+                    </wps:wsp>
+                  </a:graphicData>
+                </a:graphic>
+                <wp14:sizeRelH relativeFrom="margin">
+                  <wp14:pctWidth>0</wp14:pctWidth>
+                </wp14:sizeRelH>
+                <wp14:sizeRelV relativeFrom="margin">
+                  <wp14:pctHeight>0</wp14:pctHeight>
+                </wp14:sizeRelV>
+              </wp:anchor>
+            </w:drawing>
+          </mc:Choice>
+          <mc:Fallback>
+            <w:pict>
+              <v:shape w14:anchorId="448AA849" id="Text Box 44" o:spid="_x0000_s1044" type="#_x0000_t202" style="position:absolute;margin-left:254.85pt;margin-top:27.4pt;width:53.7pt;height:23.25pt;z-index:251716608;visibility:visible;mso-wrap-style:square;mso-width-percent:0;mso-height-percent:0;mso-wrap-distance-left:9pt;mso-wrap-distance-top:0;mso-wrap-distance-right:9pt;mso-wrap-distance-bottom:0;mso-position-horizontal:absolute;mso-position-horizontal-relative:text;mso-position-vertical:absolute;mso-position-vertical-relative:text;mso-width-percent:0;mso-height-percent:0;mso-width-relative:margin;mso-height-relative:margin;v-text-anchor:top" o:gfxdata="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" fillcolor="white [3201]" strokeweight=".5pt">
+                <v:textbox>
+                  <w:txbxContent>
+                    <w:p>
+                      <w:r>
+                        <w:t>Suspend</w:t>
+                      </w:r>
+                    </w:p>
+                  </w:txbxContent>
+                </v:textbox>
+              </v:shape>
+            </w:pict>
+          </mc:Fallback>
+        </mc:AlternateContent>
+      </w:r>
+      <w:r>
+        <w:rPr>
+          <w:noProof/>
+        </w:rPr>
+        <mc:AlternateContent>
+          <mc:Choice Requires="wps">
+            <w:drawing>
+              <wp:anchor distT="0" distB="0" distL="114300" distR="114300" simplePos="0" relativeHeight="251718656" behindDoc="0" locked="0" layoutInCell="1" allowOverlap="1" wp14:anchorId="7297EB73" wp14:editId="20B32C01">
+                <wp:simplePos x="0" y="0"/>
+                <wp:positionH relativeFrom="column">
+                  <wp:posOffset>2205990</wp:posOffset>
+                </wp:positionH>
+                <wp:positionV relativeFrom="paragraph">
+                  <wp:posOffset>486508</wp:posOffset>
+                </wp:positionV>
+                <wp:extent cx="682283" cy="295031"/>
+                <wp:effectExtent l="0" t="0" r="22860" b="10160"/>
+                <wp:wrapNone/>
+                <wp:docPr id="45" name="Text Box 45"/>
+                <wp:cNvGraphicFramePr/>
+                <a:graphic xmlns:a="http://schemas.openxmlformats.org/drawingml/2006/main">
+                  <a:graphicData uri="http://schemas.microsoft.com/office/word/2010/wordprocessingShape">
+                    <wps:wsp>
+                      <wps:cNvSpPr txBox="1"/>
+                      <wps:spPr>
+                        <a:xfrm>
+                          <a:off x="0" y="0"/>
+                          <a:ext cx="682283" cy="295031"/>
+                        </a:xfrm>
+                        <a:prstGeom prst="rect">
+                          <a:avLst/>
+                        </a:prstGeom>
+                        <a:solidFill>
+                          <a:schemeClr val="lt1"/>
+                        </a:solidFill>
+                        <a:ln w="6350">
+                          <a:solidFill>
+                            <a:prstClr val="black"/>
+                          </a:solidFill>
+                        </a:ln>
+                      </wps:spPr>
+                      <wps:txbx>
+                        <w:txbxContent>
+                          <w:p>
+                            <w:r>
+                              <w:t>Resume</w:t>
+                            </w:r>
+                          </w:p>
+                        </w:txbxContent>
+                      </wps:txbx>
+                      <wps:bodyPr rot="0" spcFirstLastPara="0" vertOverflow="overflow" horzOverflow="overflow" vert="horz" wrap="square" lIns="91440" tIns="45720" rIns="91440" bIns="45720" numCol="1" spcCol="0" rtlCol="0" fromWordArt="0" anchor="t" anchorCtr="0" forceAA="0" compatLnSpc="1">
+                        <a:prstTxWarp prst="textNoShape">
+                          <a:avLst/>
+                        </a:prstTxWarp>
+                        <a:noAutofit/>
+                      </wps:bodyPr>
+                    </wps:wsp>
+                  </a:graphicData>
+                </a:graphic>
+                <wp14:sizeRelH relativeFrom="margin">
+                  <wp14:pctWidth>0</wp14:pctWidth>
+                </wp14:sizeRelH>
+                <wp14:sizeRelV relativeFrom="margin">
+                  <wp14:pctHeight>0</wp14:pctHeight>
+                </wp14:sizeRelV>
+              </wp:anchor>
+            </w:drawing>
+          </mc:Choice>
+          <mc:Fallback>
+            <w:pict>
+              <v:shape w14:anchorId="7297EB73" id="Text Box 45" o:spid="_x0000_s1045" type="#_x0000_t202" style="position:absolute;margin-left:173.7pt;margin-top:38.3pt;width:53.7pt;height:23.25pt;z-index:251718656;visibility:visible;mso-wrap-style:square;mso-width-percent:0;mso-height-percent:0;mso-wrap-distance-left:9pt;mso-wrap-distance-top:0;mso-wrap-distance-right:9pt;mso-wrap-distance-bottom:0;mso-position-horizontal:absolute;mso-position-horizontal-relative:text;mso-position-vertical:absolute;mso-position-vertical-relative:text;mso-width-percent:0;mso-height-percent:0;mso-width-relative:margin;mso-height-relative:margin;v-text-anchor:top" o:gfxdata="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" fillcolor="white [3201]" strokeweight=".5pt">
+                <v:textbox>
+                  <w:txbxContent>
+                    <w:p>
+                      <w:r>
+                        <w:t>Resume</w:t>
+                      </w:r>
+                    </w:p>
+                  </w:txbxContent>
+                </v:textbox>
+              </v:shape>
+            </w:pict>
+          </mc:Fallback>
+        </mc:AlternateContent>
+      </w:r>
+      <w:r>
+        <w:rPr>
+          <w:noProof/>
+        </w:rPr>
+        <mc:AlternateContent>
+          <mc:Choice Requires="wps">
+            <w:drawing>
+              <wp:anchor distT="0" distB="0" distL="114300" distR="114300" simplePos="0" relativeHeight="251713536" behindDoc="0" locked="0" layoutInCell="1" allowOverlap="1" wp14:anchorId="0620EBE9" wp14:editId="6014F0FB">
+                <wp:simplePos x="0" y="0"/>
+                <wp:positionH relativeFrom="column">
+                  <wp:posOffset>1866802</wp:posOffset>
+                </wp:positionH>
+                <wp:positionV relativeFrom="paragraph">
+                  <wp:posOffset>918259</wp:posOffset>
+                </wp:positionV>
+                <wp:extent cx="517672" cy="0"/>
+                <wp:effectExtent l="38100" t="76200" r="0" b="95250"/>
+                <wp:wrapNone/>
+                <wp:docPr id="42" name="Straight Arrow Connector 42"/>
+                <wp:cNvGraphicFramePr/>
+                <a:graphic xmlns:a="http://schemas.openxmlformats.org/drawingml/2006/main">
+                  <a:graphicData uri="http://schemas.microsoft.com/office/word/2010/wordprocessingShape">
+                    <wps:wsp>
+                      <wps:cNvCnPr/>
+                      <wps:spPr>
+                        <a:xfrm flipH="1">
+                          <a:off x="0" y="0"/>
+                          <a:ext cx="517672" cy="0"/>
+                        </a:xfrm>
+                        <a:prstGeom prst="straightConnector1">
+                          <a:avLst/>
+                        </a:prstGeom>
+                        <a:ln>
+                          <a:tailEnd type="triangle"/>
+                        </a:ln>
+                      </wps:spPr>
+                      <wps:style>
+                        <a:lnRef idx="1">
+                          <a:schemeClr val="accent1"/>
+                        </a:lnRef>
+                        <a:fillRef idx="0">
+                          <a:schemeClr val="accent1"/>
+                        </a:fillRef>
+                        <a:effectRef idx="0">
+                          <a:schemeClr val="accent1"/>
+                        </a:effectRef>
+                        <a:fontRef idx="minor">
+                          <a:schemeClr val="tx1"/>
+                        </a:fontRef>
+                      </wps:style>
+                      <wps:bodyPr/>
+                    </wps:wsp>
+                  </a:graphicData>
+                </a:graphic>
+              </wp:anchor>
+            </w:drawing>
+          </mc:Choice>
+          <mc:Fallback>
+            <w:pict>
+              <v:shape w14:anchorId="618411F1" id="Straight Arrow Connector 42" o:spid="_x0000_s1026" type="#_x0000_t32" style="position:absolute;margin-left:147pt;margin-top:72.3pt;width:40.75pt;height:0;flip:x;z-index:251713536;visibility:visible;mso-wrap-style:square;mso-wrap-distance-left:9pt;mso-wrap-distance-top:0;mso-wrap-distance-right:9pt;mso-wrap-distance-bottom:0;mso-position-horizontal:absolute;mso-position-horizontal-relative:text;mso-position-vertical:absolute;mso-position-vertical-relative:text" o:gfxdata="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" strokecolor="#4472c4 [3204]" strokeweight=".5pt">
+                <v:stroke endarrow="block" joinstyle="miter"/>
+              </v:shape>
+            </w:pict>
+          </mc:Fallback>
+        </mc:AlternateContent>
+      </w:r>
+      <w:r>
+        <w:rPr>
+          <w:noProof/>
+        </w:rPr>
+        <mc:AlternateContent>
+          <mc:Choice Requires="wps">
+            <w:drawing>
+              <wp:anchor distT="0" distB="0" distL="114300" distR="114300" simplePos="0" relativeHeight="251708416" behindDoc="0" locked="0" layoutInCell="1" allowOverlap="1" wp14:anchorId="7DF64EC4" wp14:editId="341B837D">
+                <wp:simplePos x="0" y="0"/>
+                <wp:positionH relativeFrom="column">
+                  <wp:posOffset>2841674</wp:posOffset>
+                </wp:positionH>
+                <wp:positionV relativeFrom="paragraph">
+                  <wp:posOffset>341483</wp:posOffset>
+                </wp:positionV>
+                <wp:extent cx="0" cy="407964"/>
+                <wp:effectExtent l="76200" t="38100" r="57150" b="11430"/>
+                <wp:wrapNone/>
+                <wp:docPr id="35" name="Straight Arrow Connector 35"/>
+                <wp:cNvGraphicFramePr/>
+                <a:graphic xmlns:a="http://schemas.openxmlformats.org/drawingml/2006/main">
+                  <a:graphicData uri="http://schemas.microsoft.com/office/word/2010/wordprocessingShape">
+                    <wps:wsp>
+                      <wps:cNvCnPr/>
+                      <wps:spPr>
+                        <a:xfrm flipV="1">
+                          <a:off x="0" y="0"/>
+                          <a:ext cx="0" cy="407964"/>
+                        </a:xfrm>
+                        <a:prstGeom prst="straightConnector1">
+                          <a:avLst/>
+                        </a:prstGeom>
+                        <a:ln>
+                          <a:tailEnd type="triangle"/>
+                        </a:ln>
+                      </wps:spPr>
+                      <wps:style>
+                        <a:lnRef idx="1">
+                          <a:schemeClr val="accent1"/>
+                        </a:lnRef>
+                        <a:fillRef idx="0">
+                          <a:schemeClr val="accent1"/>
+                        </a:fillRef>
+                        <a:effectRef idx="0">
+                          <a:schemeClr val="accent1"/>
+                        </a:effectRef>
+                        <a:fontRef idx="minor">
+                          <a:schemeClr val="tx1"/>
+                        </a:fontRef>
+                      </wps:style>
+                      <wps:bodyPr/>
+                    </wps:wsp>
+                  </a:graphicData>
+                </a:graphic>
+              </wp:anchor>
+            </w:drawing>
+          </mc:Choice>
+          <mc:Fallback>
+            <w:pict>
+              <v:shape w14:anchorId="3D0E3C3D" id="Straight Arrow Connector 35" o:spid="_x0000_s1026" type="#_x0000_t32" style="position:absolute;margin-left:223.75pt;margin-top:26.9pt;width:0;height:32.1pt;flip:y;z-index:251708416;visibility:visible;mso-wrap-style:square;mso-wrap-distance-left:9pt;mso-wrap-distance-top:0;mso-wrap-distance-right:9pt;mso-wrap-distance-bottom:0;mso-position-horizontal:absolute;mso-position-horizontal-relative:text;mso-position-vertical:absolute;mso-position-vertical-relative:text" o:gfxdata="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" strokecolor="#4472c4 [3204]" strokeweight=".5pt">
+                <v:stroke endarrow="block" joinstyle="miter"/>
+              </v:shape>
+            </w:pict>
+          </mc:Fallback>
+        </mc:AlternateContent>
+      </w:r>
+    </w:p>
+    <w:p>
+      <w:pPr>
+        <w:tabs>
+          <w:tab w:val="left" w:pos="1351"/>
+        </w:tabs>
+        <w:spacing w:before="240"/>
+      </w:pPr>
+    </w:p>
+    <w:p>
+      <w:pPr>
+        <w:tabs>
+          <w:tab w:val="left" w:pos="1351"/>
+        </w:tabs>
+        <w:spacing w:before="240"/>
+      </w:pPr>
       <w:r>
         <w:t>When all the current processes are in waiting state, CPU is idle. In such cases, one of the processes is sent back to HD to pick a new process from HD.</w:t>
       </w:r>
@@ -7689,7 +7691,7 @@
         <mc:AlternateContent>
           <mc:Choice Requires="wpc">
             <w:drawing>
-              <wp:anchor distT="0" distB="0" distL="114300" distR="114300" simplePos="0" relativeHeight="251725824" behindDoc="0" locked="0" layoutInCell="1" allowOverlap="1" wp14:anchorId="14E9C69E" wp14:editId="5CB42798">
+              <wp:anchor distT="0" distB="0" distL="114300" distR="114300" simplePos="0" relativeHeight="251725824" behindDoc="0" locked="0" layoutInCell="1" allowOverlap="1" wp14:anchorId="14E9C69E" wp14:editId="5C45CAE0">
                 <wp:simplePos x="0" y="0"/>
                 <wp:positionH relativeFrom="margin">
                   <wp:align>center</wp:align>
@@ -7872,7 +7874,7 @@
                         <wps:cNvSpPr/>
                         <wps:spPr>
                           <a:xfrm>
-                            <a:off x="52456" y="970550"/>
+                            <a:off x="75606" y="889527"/>
                             <a:ext cx="571500" cy="571500"/>
                           </a:xfrm>
                           <a:prstGeom prst="ellipse">
@@ -7926,7 +7928,7 @@
                         <wps:cNvSpPr/>
                         <wps:spPr>
                           <a:xfrm>
-                            <a:off x="808106" y="976900"/>
+                            <a:off x="808106" y="878521"/>
                             <a:ext cx="571500" cy="571500"/>
                           </a:xfrm>
                           <a:prstGeom prst="ellipse">
@@ -8136,7 +8138,7 @@
           </mc:Choice>
           <mc:Fallback>
             <w:pict>
-              <v:group w14:anchorId="14E9C69E" id="Canvas 58" o:spid="_x0000_s1048" editas="canvas" style="position:absolute;margin-left:0;margin-top:0;width:277.05pt;height:121.9pt;z-index:251725824;mso-position-horizontal:center;mso-position-horizontal-relative:margin;mso-position-vertical:top;mso-position-vertical-relative:margin" coordsize="35185,15481" o:gfxdata="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">
+              <v:group w14:anchorId="14E9C69E" id="Canvas 58" o:spid="_x0000_s1048" editas="canvas" style="position:absolute;margin-left:0;margin-top:0;width:277.05pt;height:121.9pt;z-index:251725824;mso-position-horizontal:center;mso-position-horizontal-relative:margin;mso-position-vertical:top;mso-position-vertical-relative:margin" coordsize="35185,15481" o:gfxdata="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">
                 <v:shapetype id="_x0000_t75" coordsize="21600,21600" o:spt="75" o:preferrelative="t" path="m@4@5l@4@11@9@11@9@5xe" filled="f" stroked="f">
                   <v:stroke joinstyle="miter"/>
                   <v:formulas>
@@ -8248,7 +8250,7 @@
                     </w:txbxContent>
                   </v:textbox>
                 </v:rect>
-                <v:oval id="Oval 61" o:spid="_x0000_s1052" style="position:absolute;left:524;top:9705;width:5715;height:5715;visibility:visible;mso-wrap-style:square;v-text-anchor:middle" o:gfxdata="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" fillcolor="#4472c4 [3204]" strokecolor="#1f3763 [1604]" strokeweight="1pt">
+                <v:oval id="Oval 61" o:spid="_x0000_s1052" style="position:absolute;left:756;top:8895;width:5715;height:5715;visibility:visible;mso-wrap-style:square;v-text-anchor:middle" o:gfxdata="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" fillcolor="#4472c4 [3204]" strokecolor="#1f3763 [1604]" strokeweight="1pt">
                   <v:stroke joinstyle="miter"/>
                   <v:textbox>
                     <w:txbxContent>
@@ -8270,7 +8272,7 @@
                     </w:txbxContent>
                   </v:textbox>
                 </v:oval>
-                <v:oval id="Oval 62" o:spid="_x0000_s1053" style="position:absolute;left:8081;top:9769;width:5715;height:5715;visibility:visible;mso-wrap-style:square;v-text-anchor:middle" o:gfxdata="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" fillcolor="#4472c4 [3204]" strokecolor="#1f3763 [1604]" strokeweight="1pt">
+                <v:oval id="Oval 62" o:spid="_x0000_s1053" style="position:absolute;left:8081;top:8785;width:5715;height:5715;visibility:visible;mso-wrap-style:square;v-text-anchor:middle" o:gfxdata="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" fillcolor="#4472c4 [3204]" strokecolor="#1f3763 [1604]" strokeweight="1pt">
                   <v:stroke joinstyle="miter"/>
                   <v:textbox>
                     <w:txbxContent>
@@ -8292,10 +8294,6 @@
                     </w:txbxContent>
                   </v:textbox>
                 </v:oval>
-                <v:shapetype id="_x0000_t32" coordsize="21600,21600" o:spt="32" o:oned="t" path="m,l21600,21600e" filled="f">
-                  <v:path arrowok="t" fillok="f" o:connecttype="none"/>
-                  <o:lock v:ext="edit" shapetype="t"/>
-                </v:shapetype>
                 <v:shape id="Straight Arrow Connector 63" o:spid="_x0000_s1054" type="#_x0000_t32" style="position:absolute;left:4525;top:6403;width:1587;height:2413;flip:x;visibility:visible;mso-wrap-style:square" o:connectortype="straight" o:gfxdata="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" strokecolor="#ed7d31 [3205]" strokeweight=".5pt">
                   <v:stroke endarrow="block" joinstyle="miter"/>
                 </v:shape>
@@ -10825,11 +10823,1092 @@
         </w:rPr>
         <w:t xml:space="preserve"> there are more things to consider which we did not.</w:t>
       </w:r>
-      <w:r>
-        <w:rPr>
-          <w:rFonts w:cstheme="minorHAnsi"/>
-        </w:rPr>
+    </w:p>
+    <w:p>
+      <w:pPr>
+        <w:rPr>
+          <w:b/>
+          <w:bCs/>
+          <w:sz w:val="28"/>
+          <w:szCs w:val="28"/>
+        </w:rPr>
+      </w:pPr>
+      <w:proofErr w:type="spellStart"/>
+      <w:r>
+        <w:rPr>
+          <w:b/>
+          <w:bCs/>
+          <w:sz w:val="28"/>
+          <w:szCs w:val="28"/>
+        </w:rPr>
+        <w:t>Lec</w:t>
+      </w:r>
+      <w:proofErr w:type="spellEnd"/>
+      <w:r>
+        <w:rPr>
+          <w:b/>
+          <w:bCs/>
+          <w:sz w:val="28"/>
+          <w:szCs w:val="28"/>
+        </w:rPr>
+        <w:t xml:space="preserve"> 21: Deadlock Detection and Recovery</w:t>
+      </w:r>
+    </w:p>
+    <w:p>
+      <w:r>
+        <w:t>It has two steps:</w:t>
+      </w:r>
+    </w:p>
+    <w:p>
+      <w:pPr>
+        <w:pStyle w:val="ListParagraph"/>
+        <w:numPr>
+          <w:ilvl w:val="0"/>
+          <w:numId w:val="30"/>
+        </w:numPr>
+      </w:pPr>
+      <w:r>
+        <w:lastRenderedPageBreak/>
+        <w:t>Detection</w:t>
+      </w:r>
+      <w:r>
+        <w:t xml:space="preserve">: All resources involved </w:t>
+      </w:r>
+      <w:r>
+        <w:t>have only one instance and there is a cycle in resource allocation diagram, then there is a deadlock.</w:t>
+      </w:r>
+      <w:r>
+        <w:t xml:space="preserve"> If there are multiple instances then cycle does not guarantee deadlock</w:t>
+      </w:r>
+      <w:r>
+        <w:t>. If there are multiple instances, then we use Modified Banker’s Algo. We don’t consider the resources which do not hold any resources.</w:t>
+      </w:r>
+    </w:p>
+    <w:p>
+      <w:pPr>
+        <w:pStyle w:val="ListParagraph"/>
+        <w:numPr>
+          <w:ilvl w:val="0"/>
+          <w:numId w:val="30"/>
+        </w:numPr>
+      </w:pPr>
+      <w:r>
+        <w:t>Recovery</w:t>
+      </w:r>
+      <w:r>
+        <w:t>:</w:t>
+      </w:r>
+    </w:p>
+    <w:p>
+      <w:pPr>
+        <w:pStyle w:val="ListParagraph"/>
+        <w:numPr>
+          <w:ilvl w:val="0"/>
+          <w:numId w:val="31"/>
+        </w:numPr>
+      </w:pPr>
+      <w:r>
+        <w:t>We can pre-empt resources: It might be problematic because the process might be in middle of something. There might chances of starvation too because the resources might be away from the process for too long.</w:t>
+      </w:r>
+    </w:p>
+    <w:p>
+      <w:pPr>
+        <w:pStyle w:val="ListParagraph"/>
+        <w:numPr>
+          <w:ilvl w:val="0"/>
+          <w:numId w:val="31"/>
+        </w:numPr>
+      </w:pPr>
+      <w:r>
+        <w:t xml:space="preserve">Kill </w:t>
+      </w:r>
+      <w:r>
+        <w:t>one or more</w:t>
+      </w:r>
+      <w:r>
+        <w:t xml:space="preserve"> process</w:t>
+      </w:r>
+      <w:r>
+        <w:t>es:</w:t>
+      </w:r>
+      <w:r>
+        <w:t xml:space="preserve"> Kill a process and check if the resources are enough</w:t>
+      </w:r>
+      <w:r>
         <w:t xml:space="preserve"> </w:t>
+      </w:r>
+      <w:r>
+        <w:t>or not.</w:t>
+      </w:r>
+    </w:p>
+    <w:p>
+      <w:pPr>
+        <w:rPr>
+          <w:b/>
+          <w:bCs/>
+          <w:sz w:val="28"/>
+          <w:szCs w:val="28"/>
+        </w:rPr>
+      </w:pPr>
+      <w:proofErr w:type="spellStart"/>
+      <w:r>
+        <w:rPr>
+          <w:b/>
+          <w:bCs/>
+          <w:sz w:val="28"/>
+          <w:szCs w:val="28"/>
+        </w:rPr>
+        <w:t>Lec</w:t>
+      </w:r>
+      <w:proofErr w:type="spellEnd"/>
+      <w:r>
+        <w:rPr>
+          <w:b/>
+          <w:bCs/>
+          <w:sz w:val="28"/>
+          <w:szCs w:val="28"/>
+        </w:rPr>
+        <w:t xml:space="preserve"> 22: Process Synchronization</w:t>
+      </w:r>
+    </w:p>
+    <w:p>
+      <w:r>
+        <w:t>Processes are of two types:</w:t>
+      </w:r>
+    </w:p>
+    <w:p>
+      <w:pPr>
+        <w:pStyle w:val="ListParagraph"/>
+        <w:numPr>
+          <w:ilvl w:val="0"/>
+          <w:numId w:val="33"/>
+        </w:numPr>
+      </w:pPr>
+      <w:r>
+        <w:t>Independent: They run independently</w:t>
+      </w:r>
+      <w:r>
+        <w:t>.</w:t>
+      </w:r>
+    </w:p>
+    <w:p>
+      <w:pPr>
+        <w:pStyle w:val="ListParagraph"/>
+        <w:numPr>
+          <w:ilvl w:val="0"/>
+          <w:numId w:val="33"/>
+        </w:numPr>
+      </w:pPr>
+      <w:r>
+        <w:t>Co-operative: They interact with other processes</w:t>
+      </w:r>
+      <w:r>
+        <w:t>.</w:t>
+      </w:r>
+    </w:p>
+    <w:p>
+      <w:r>
+        <w:t>OS has to manage the communication between the processes.</w:t>
+      </w:r>
+    </w:p>
+    <w:p>
+      <w:r>
+        <w:t>Inter-process communication may happen on same device or across multiple devices using computer networks.</w:t>
+      </w:r>
+    </w:p>
+    <w:p>
+      <w:r>
+        <w:t>Generally, people think that process synchronization happens when we have multiple processors.</w:t>
+      </w:r>
+    </w:p>
+    <w:p>
+      <w:r>
+        <w:t>In single processor devices concurrent execution may lead to inter-process communication.</w:t>
+      </w:r>
+    </w:p>
+    <w:p>
+      <w:r>
+        <w:t>Con-current execution: In round robin, processes get executed one by one. When multiple processes run on intervals, this execution is called con-current execution.</w:t>
+      </w:r>
+    </w:p>
+    <w:p>
+      <w:r>
+        <w:t>Inter-process communication happens in a device using shared memory. Global Variables are examples of shared memory.</w:t>
+      </w:r>
+    </w:p>
+    <w:p>
+      <w:r>
+        <w:t>//Global Variables</w:t>
+      </w:r>
+    </w:p>
+    <w:p>
+      <w:r>
+        <w:t>Int size = 10;</w:t>
+      </w:r>
+    </w:p>
+    <w:p>
+      <w:r>
+        <w:t>Char buffer[size];</w:t>
+      </w:r>
+    </w:p>
+    <w:p>
+      <w:r>
+        <w:t>Int in=0, out = 0;</w:t>
+      </w:r>
+    </w:p>
+    <w:p>
+      <w:r>
+        <w:t>Int count = 0;</w:t>
+      </w:r>
+    </w:p>
+    <w:p>
+      <w:r>
+        <w:t>//Producer is process 1</w:t>
+      </w:r>
+    </w:p>
+    <w:p>
+      <w:r>
+        <w:t xml:space="preserve">Void </w:t>
+      </w:r>
+      <w:proofErr w:type="gramStart"/>
+      <w:r>
+        <w:t>producer(</w:t>
+      </w:r>
+      <w:proofErr w:type="gramEnd"/>
+      <w:r>
+        <w:t>){</w:t>
+      </w:r>
+    </w:p>
+    <w:p>
+      <w:r>
+        <w:t>While(true)</w:t>
+      </w:r>
+    </w:p>
+    <w:p>
+      <w:r>
+        <w:t>{</w:t>
+      </w:r>
+    </w:p>
+    <w:p>
+      <w:r>
+        <w:t>While(count==</w:t>
+      </w:r>
+      <w:proofErr w:type="gramStart"/>
+      <w:r>
+        <w:t>Size){</w:t>
+      </w:r>
+      <w:proofErr w:type="gramEnd"/>
+    </w:p>
+    <w:p>
+      <w:r>
+        <w:t>//if no free space is available producer waits</w:t>
+      </w:r>
+    </w:p>
+    <w:p>
+      <w:r>
+        <w:t>}</w:t>
+      </w:r>
+    </w:p>
+    <w:p>
+      <w:r>
+        <w:t>Buffer[in]=</w:t>
+      </w:r>
+      <w:proofErr w:type="spellStart"/>
+      <w:proofErr w:type="gramStart"/>
+      <w:r>
+        <w:t>producerItem</w:t>
+      </w:r>
+      <w:proofErr w:type="spellEnd"/>
+      <w:r>
+        <w:t>(</w:t>
+      </w:r>
+      <w:proofErr w:type="gramEnd"/>
+      <w:r>
+        <w:t>);</w:t>
+      </w:r>
+    </w:p>
+    <w:p>
+      <w:r>
+        <w:lastRenderedPageBreak/>
+        <w:t>In = (in+</w:t>
+      </w:r>
+      <w:proofErr w:type="gramStart"/>
+      <w:r>
+        <w:t>1)%</w:t>
+      </w:r>
+      <w:proofErr w:type="gramEnd"/>
+      <w:r>
+        <w:t>size;</w:t>
+      </w:r>
+    </w:p>
+    <w:p>
+      <w:r>
+        <w:t>Count++;</w:t>
+      </w:r>
+      <w:r>
+        <w:t xml:space="preserve"> //IMP LINE</w:t>
+      </w:r>
+    </w:p>
+    <w:p>
+      <w:r>
+        <w:t>}</w:t>
+      </w:r>
+    </w:p>
+    <w:p>
+      <w:r>
+        <w:t>}</w:t>
+      </w:r>
+    </w:p>
+    <w:p>
+      <w:r>
+        <w:t>//Consumer is process 2</w:t>
+      </w:r>
+    </w:p>
+    <w:p>
+      <w:r>
+        <w:t xml:space="preserve">Void </w:t>
+      </w:r>
+      <w:proofErr w:type="gramStart"/>
+      <w:r>
+        <w:t>consumer(</w:t>
+      </w:r>
+      <w:proofErr w:type="gramEnd"/>
+      <w:r>
+        <w:t>){</w:t>
+      </w:r>
+    </w:p>
+    <w:p>
+      <w:r>
+        <w:t>While(true)</w:t>
+      </w:r>
+    </w:p>
+    <w:p>
+      <w:r>
+        <w:t>{</w:t>
+      </w:r>
+    </w:p>
+    <w:p>
+      <w:r>
+        <w:t>While(count==</w:t>
+      </w:r>
+      <w:proofErr w:type="gramStart"/>
+      <w:r>
+        <w:t>0){</w:t>
+      </w:r>
+      <w:proofErr w:type="gramEnd"/>
+      <w:r>
+        <w:t>//consumer waits infinite if the count is 0</w:t>
+      </w:r>
+      <w:r>
+        <w:t xml:space="preserve"> }</w:t>
+      </w:r>
+    </w:p>
+    <w:p>
+      <w:proofErr w:type="spellStart"/>
+      <w:r>
+        <w:t>consumeItem</w:t>
+      </w:r>
+      <w:proofErr w:type="spellEnd"/>
+      <w:r>
+        <w:t>(buffer[out]);</w:t>
+      </w:r>
+    </w:p>
+    <w:p>
+      <w:r>
+        <w:t>out = (out+</w:t>
+      </w:r>
+      <w:proofErr w:type="gramStart"/>
+      <w:r>
+        <w:t>1)%</w:t>
+      </w:r>
+      <w:proofErr w:type="gramEnd"/>
+      <w:r>
+        <w:t>size;</w:t>
+      </w:r>
+    </w:p>
+    <w:p>
+      <w:r>
+        <w:t>count--;</w:t>
+      </w:r>
+      <w:r>
+        <w:t xml:space="preserve"> //IMP LINE</w:t>
+      </w:r>
+    </w:p>
+    <w:p>
+      <w:r>
+        <w:t>}</w:t>
+      </w:r>
+    </w:p>
+    <w:p>
+      <w:r>
+        <w:t>}</w:t>
+      </w:r>
+    </w:p>
+    <w:p>
+      <w:r>
+        <w:t>Understanding IMP LINES:</w:t>
+      </w:r>
+    </w:p>
+    <w:p>
+      <w:r>
+        <w:t>Reg = CPU register</w:t>
+      </w:r>
+    </w:p>
+    <w:p>
+      <w:r>
+        <w:t>Count++ is interpreted as:</w:t>
+      </w:r>
+    </w:p>
+    <w:p>
+      <w:pPr>
+        <w:pStyle w:val="ListParagraph"/>
+        <w:numPr>
+          <w:ilvl w:val="0"/>
+          <w:numId w:val="34"/>
+        </w:numPr>
+      </w:pPr>
+      <w:r>
+        <w:t>Reg = count</w:t>
+      </w:r>
+    </w:p>
+    <w:p>
+      <w:pPr>
+        <w:pStyle w:val="ListParagraph"/>
+        <w:numPr>
+          <w:ilvl w:val="0"/>
+          <w:numId w:val="34"/>
+        </w:numPr>
+      </w:pPr>
+      <w:r>
+        <w:t>Reg = reg +1</w:t>
+      </w:r>
+    </w:p>
+    <w:p>
+      <w:pPr>
+        <w:pStyle w:val="ListParagraph"/>
+        <w:numPr>
+          <w:ilvl w:val="0"/>
+          <w:numId w:val="34"/>
+        </w:numPr>
+      </w:pPr>
+      <w:r>
+        <w:t>Count = reg</w:t>
+      </w:r>
+    </w:p>
+    <w:p>
+      <w:r>
+        <w:t xml:space="preserve">Count-- is </w:t>
+      </w:r>
+      <w:r>
+        <w:t>interpreted as:</w:t>
+      </w:r>
+    </w:p>
+    <w:p>
+      <w:pPr>
+        <w:pStyle w:val="ListParagraph"/>
+        <w:numPr>
+          <w:ilvl w:val="0"/>
+          <w:numId w:val="35"/>
+        </w:numPr>
+      </w:pPr>
+      <w:r>
+        <w:t>Reg = count</w:t>
+      </w:r>
+    </w:p>
+    <w:p>
+      <w:pPr>
+        <w:pStyle w:val="ListParagraph"/>
+        <w:numPr>
+          <w:ilvl w:val="0"/>
+          <w:numId w:val="35"/>
+        </w:numPr>
+      </w:pPr>
+      <w:r>
+        <w:t>Reg = reg-1</w:t>
+      </w:r>
+    </w:p>
+    <w:p>
+      <w:pPr>
+        <w:pStyle w:val="ListParagraph"/>
+        <w:numPr>
+          <w:ilvl w:val="0"/>
+          <w:numId w:val="35"/>
+        </w:numPr>
+      </w:pPr>
+      <w:r>
+        <w:t>Count = reg</w:t>
+      </w:r>
+    </w:p>
+    <w:p>
+      <w:r>
+        <w:t xml:space="preserve">Let us say, </w:t>
+      </w:r>
+      <w:r>
+        <w:t xml:space="preserve">count is 8 and </w:t>
+      </w:r>
+      <w:r>
+        <w:t xml:space="preserve">count++ was executing in P1 and as soon as statement 2 </w:t>
+      </w:r>
+      <w:proofErr w:type="gramStart"/>
+      <w:r>
+        <w:t>i.e.</w:t>
+      </w:r>
+      <w:proofErr w:type="gramEnd"/>
+      <w:r>
+        <w:t xml:space="preserve"> Reg = reg +1 executed, P1 was pre-empted. </w:t>
+      </w:r>
+      <w:r>
+        <w:t>It means that count was not updated.</w:t>
+      </w:r>
+    </w:p>
+    <w:p>
+      <w:r>
+        <w:t>Now, the CPU is executing P2 and when it comes to count--, it would see that count is 8 because the count has not been updated in P1. Now, P2 makes the count to 7 and CPU goes back to P1.</w:t>
+      </w:r>
+    </w:p>
+    <w:p>
+      <w:r>
+        <w:t>When P1 resumes, the count sets to 9, because the incremented value was stored in CPU register.</w:t>
+      </w:r>
+    </w:p>
+    <w:p>
+      <w:r>
+        <w:t>Due to all this, there were inconsistent values of count for both the processes.</w:t>
+      </w:r>
+    </w:p>
+    <w:p>
+      <w:r>
+        <w:t>Race Condition: When the output depends on the sequence of execution of instructions</w:t>
+      </w:r>
+      <w:r>
+        <w:t xml:space="preserve"> in a con-current/multi-programming/multi-threading environment</w:t>
+      </w:r>
+      <w:r>
+        <w:t>, the condition is called Race Conditio</w:t>
+      </w:r>
+      <w:r>
+        <w:t>n.</w:t>
+      </w:r>
+    </w:p>
+    <w:p>
+      <w:proofErr w:type="spellStart"/>
+      <w:r>
+        <w:t>Lec</w:t>
+      </w:r>
+      <w:proofErr w:type="spellEnd"/>
+      <w:r>
+        <w:t xml:space="preserve"> 23: Critical Section</w:t>
+      </w:r>
+    </w:p>
+    <w:p>
+      <w:r>
+        <w:lastRenderedPageBreak/>
+        <w:t>//Global Variable</w:t>
+      </w:r>
+    </w:p>
+    <w:p>
+      <w:r>
+        <w:t>Int balance = 100;</w:t>
+      </w:r>
+    </w:p>
+    <w:p>
+      <w:r>
+        <w:t>//Process 1</w:t>
+      </w:r>
+    </w:p>
+    <w:p>
+      <w:r>
+        <w:t xml:space="preserve">Void deposit (int </w:t>
+      </w:r>
+      <w:proofErr w:type="gramStart"/>
+      <w:r>
+        <w:t>x){</w:t>
+      </w:r>
+      <w:proofErr w:type="gramEnd"/>
+    </w:p>
+    <w:p>
+      <w:r>
+        <w:t>Balance = balance + x;</w:t>
+      </w:r>
+      <w:r>
+        <w:t xml:space="preserve"> //Critical Section</w:t>
+      </w:r>
+    </w:p>
+    <w:p>
+      <w:r>
+        <w:t>}</w:t>
+      </w:r>
+    </w:p>
+    <w:p>
+      <w:r>
+        <w:t>//Process 2</w:t>
+      </w:r>
+    </w:p>
+    <w:p>
+      <w:r>
+        <w:t xml:space="preserve">Void </w:t>
+      </w:r>
+      <w:proofErr w:type="spellStart"/>
+      <w:proofErr w:type="gramStart"/>
+      <w:r>
+        <w:t>withDraw</w:t>
+      </w:r>
+      <w:proofErr w:type="spellEnd"/>
+      <w:proofErr w:type="gramEnd"/>
+      <w:r>
+        <w:t xml:space="preserve"> (int x)</w:t>
+      </w:r>
+    </w:p>
+    <w:p>
+      <w:pPr>
+        <w:tabs>
+          <w:tab w:val="right" w:pos="9026"/>
+        </w:tabs>
+      </w:pPr>
+      <w:r>
+        <w:t>{</w:t>
+      </w:r>
+    </w:p>
+    <w:p>
+      <w:pPr>
+        <w:tabs>
+          <w:tab w:val="right" w:pos="9026"/>
+        </w:tabs>
+      </w:pPr>
+      <w:r>
+        <w:t>Balance = balance - x;</w:t>
+      </w:r>
+      <w:r>
+        <w:t xml:space="preserve"> //Critical Section</w:t>
+      </w:r>
+    </w:p>
+    <w:p>
+      <w:r>
+        <w:t>}</w:t>
+      </w:r>
+    </w:p>
+    <w:p>
+      <w:r>
+        <w:t>Terminologies:</w:t>
+      </w:r>
+    </w:p>
+    <w:p>
+      <w:pPr>
+        <w:pStyle w:val="ListParagraph"/>
+        <w:numPr>
+          <w:ilvl w:val="0"/>
+          <w:numId w:val="36"/>
+        </w:numPr>
+      </w:pPr>
+      <w:r>
+        <w:t>Critical section: The part of code in which we access shared variables is called critical section.</w:t>
+      </w:r>
+      <w:r>
+        <w:t xml:space="preserve"> The rest of the part is called remainder section or non-critical section.</w:t>
+      </w:r>
+    </w:p>
+    <w:p>
+      <w:r>
+        <w:t xml:space="preserve">The inconsistency is due to partial execution of critical section of one </w:t>
+      </w:r>
+      <w:r>
+        <w:t>pr</w:t>
+      </w:r>
+      <w:r>
+        <w:t>ocess and then execution of another process.</w:t>
+      </w:r>
+      <w:r>
+        <w:t xml:space="preserve"> We need to put some logic so that only one of the critical </w:t>
+      </w:r>
+      <w:proofErr w:type="gramStart"/>
+      <w:r>
+        <w:t>section</w:t>
+      </w:r>
+      <w:proofErr w:type="gramEnd"/>
+      <w:r>
+        <w:t xml:space="preserve"> gets executed completely and then only the another critical section gets executed.</w:t>
+      </w:r>
+    </w:p>
+    <w:p>
+      <w:r>
+        <w:t>The logic has two parts. One has to be before the critical section which allows/denies the process to enter the critical section, this is called entry section. And another has to be after the critical section which controls the exit of process from critical section, this is called exit section.</w:t>
+      </w:r>
+    </w:p>
+    <w:p>
+      <w:r>
+        <w:t>There might be more than two processes.</w:t>
+      </w:r>
+    </w:p>
+    <w:p>
+      <w:pPr>
+        <w:rPr>
+          <w:b/>
+          <w:bCs/>
+          <w:sz w:val="28"/>
+          <w:szCs w:val="28"/>
+        </w:rPr>
+      </w:pPr>
+      <w:proofErr w:type="spellStart"/>
+      <w:r>
+        <w:rPr>
+          <w:b/>
+          <w:bCs/>
+          <w:sz w:val="28"/>
+          <w:szCs w:val="28"/>
+        </w:rPr>
+        <w:t>Lec</w:t>
+      </w:r>
+      <w:proofErr w:type="spellEnd"/>
+      <w:r>
+        <w:rPr>
+          <w:b/>
+          <w:bCs/>
+          <w:sz w:val="28"/>
+          <w:szCs w:val="28"/>
+        </w:rPr>
+        <w:t xml:space="preserve"> 24: Goals of </w:t>
+      </w:r>
+      <w:r>
+        <w:rPr>
+          <w:b/>
+          <w:bCs/>
+          <w:sz w:val="28"/>
+          <w:szCs w:val="28"/>
+        </w:rPr>
+        <w:t>Synchronization</w:t>
+      </w:r>
+    </w:p>
+    <w:p>
+      <w:pPr>
+        <w:pStyle w:val="ListParagraph"/>
+        <w:numPr>
+          <w:ilvl w:val="0"/>
+          <w:numId w:val="37"/>
+        </w:numPr>
+      </w:pPr>
+      <w:r>
+        <w:t>Mutual Exclusion: Only one process is allowed to enter critical section.</w:t>
+      </w:r>
+    </w:p>
+    <w:p>
+      <w:pPr>
+        <w:pStyle w:val="ListParagraph"/>
+        <w:numPr>
+          <w:ilvl w:val="0"/>
+          <w:numId w:val="37"/>
+        </w:numPr>
+      </w:pPr>
+      <w:r>
+        <w:t xml:space="preserve">Progress: </w:t>
+      </w:r>
+      <w:r>
+        <w:t>T</w:t>
+      </w:r>
+      <w:r>
+        <w:t>he processes which do not wish to execute their critical section must not block other processes.</w:t>
+      </w:r>
+    </w:p>
+    <w:p>
+      <w:pPr>
+        <w:pStyle w:val="ListParagraph"/>
+        <w:numPr>
+          <w:ilvl w:val="0"/>
+          <w:numId w:val="37"/>
+        </w:numPr>
+      </w:pPr>
+      <w:r>
+        <w:t>Bounded Waiting (Fair): It means fairness. Any process should not be waiting for too long to enter the critical section.</w:t>
+      </w:r>
+    </w:p>
+    <w:p>
+      <w:pPr>
+        <w:pStyle w:val="ListParagraph"/>
+        <w:numPr>
+          <w:ilvl w:val="0"/>
+          <w:numId w:val="37"/>
+        </w:numPr>
+      </w:pPr>
+      <w:r>
+        <w:t xml:space="preserve">Performance: </w:t>
+      </w:r>
+      <w:r>
+        <w:t>The logic must not be slow.</w:t>
+      </w:r>
+      <w:r>
+        <w:t xml:space="preserve"> There are two ways to lock the processes so that critical section is accessed by one process only.</w:t>
+      </w:r>
+    </w:p>
+    <w:p>
+      <w:pPr>
+        <w:pStyle w:val="ListParagraph"/>
+        <w:numPr>
+          <w:ilvl w:val="0"/>
+          <w:numId w:val="38"/>
+        </w:numPr>
+      </w:pPr>
+      <w:r>
+        <w:t>Hardware Locking Mechanism: Better than Software Locking Mechanism.</w:t>
+      </w:r>
+    </w:p>
+    <w:p>
+      <w:pPr>
+        <w:pStyle w:val="ListParagraph"/>
+        <w:numPr>
+          <w:ilvl w:val="0"/>
+          <w:numId w:val="38"/>
+        </w:numPr>
+      </w:pPr>
+      <w:r>
+        <w:t>Software Locking Mechanism:</w:t>
+      </w:r>
+    </w:p>
+    <w:p>
+      <w:r>
+        <w:t>Mutual Exclusion and Progress must be achieved by any synchronization mechanism</w:t>
+      </w:r>
+      <w:r>
+        <w:t>, others are option</w:t>
+      </w:r>
+      <w:r>
+        <w:t>al.</w:t>
+      </w:r>
+    </w:p>
+    <w:p>
+      <w:pPr>
+        <w:rPr>
+          <w:b/>
+          <w:bCs/>
+          <w:sz w:val="28"/>
+          <w:szCs w:val="28"/>
+        </w:rPr>
+      </w:pPr>
+      <w:proofErr w:type="spellStart"/>
+      <w:r>
+        <w:rPr>
+          <w:b/>
+          <w:bCs/>
+          <w:sz w:val="28"/>
+          <w:szCs w:val="28"/>
+        </w:rPr>
+        <w:t>Lec</w:t>
+      </w:r>
+      <w:proofErr w:type="spellEnd"/>
+      <w:r>
+        <w:rPr>
+          <w:b/>
+          <w:bCs/>
+          <w:sz w:val="28"/>
+          <w:szCs w:val="28"/>
+        </w:rPr>
+        <w:t xml:space="preserve"> 25: Overview of Synchronization</w:t>
+      </w:r>
+      <w:r>
+        <w:rPr>
+          <w:b/>
+          <w:bCs/>
+          <w:sz w:val="28"/>
+          <w:szCs w:val="28"/>
+        </w:rPr>
+        <w:t xml:space="preserve"> Mechanisms</w:t>
+      </w:r>
+    </w:p>
+    <w:p>
+      <w:pPr>
+        <w:pStyle w:val="ListParagraph"/>
+        <w:numPr>
+          <w:ilvl w:val="0"/>
+          <w:numId w:val="39"/>
+        </w:numPr>
+      </w:pPr>
+      <w:r>
+        <w:t>Disabling Interrupts: The Synchronization problems happen because of race condition.</w:t>
+      </w:r>
+      <w:r>
+        <w:t xml:space="preserve"> What if a process before entering the critical section declares that it must not be interrupted</w:t>
+      </w:r>
+      <w:r>
+        <w:t xml:space="preserve"> while </w:t>
+      </w:r>
+      <w:r>
+        <w:lastRenderedPageBreak/>
+        <w:t xml:space="preserve">it is in critical </w:t>
+      </w:r>
+      <w:proofErr w:type="gramStart"/>
+      <w:r>
+        <w:t>section.</w:t>
+      </w:r>
+      <w:proofErr w:type="gramEnd"/>
+      <w:r>
+        <w:t xml:space="preserve"> </w:t>
+      </w:r>
+      <w:r>
+        <w:t>This sounds good.</w:t>
+      </w:r>
+      <w:r>
+        <w:t xml:space="preserve"> But this works only </w:t>
+      </w:r>
+      <w:r>
+        <w:t>for single processor devices.</w:t>
+      </w:r>
+      <w:r>
+        <w:t xml:space="preserve"> There is one more problem that the process might stay in critical section for too long.</w:t>
+      </w:r>
+    </w:p>
+    <w:p>
+      <w:pPr>
+        <w:pStyle w:val="ListParagraph"/>
+        <w:numPr>
+          <w:ilvl w:val="0"/>
+          <w:numId w:val="39"/>
+        </w:numPr>
+      </w:pPr>
+      <w:r>
+        <w:t>Locks (Mutex)</w:t>
+      </w:r>
+      <w:r>
+        <w:t xml:space="preserve">: </w:t>
+      </w:r>
+      <w:r>
+        <w:t>This mechanism is basic building block for synchronization mechanisms.</w:t>
+      </w:r>
+      <w:r>
+        <w:t xml:space="preserve"> Locks can be implemented in software and hardware both.</w:t>
+      </w:r>
+      <w:r>
+        <w:t xml:space="preserve"> A lock is made, process enters critical section, does the work and releases the lock</w:t>
+      </w:r>
+      <w:r>
+        <w:t xml:space="preserve"> (there might be pre-emption when the process is in critical section)</w:t>
+      </w:r>
+      <w:r>
+        <w:t>.</w:t>
+      </w:r>
+      <w:r>
+        <w:t xml:space="preserve"> While the lock is on, only the processes which have critical section have to wait until the critical </w:t>
+      </w:r>
+      <w:r>
+        <w:t>section is executed completely.</w:t>
+      </w:r>
+    </w:p>
+    <w:p>
+      <w:pPr>
+        <w:pStyle w:val="ListParagraph"/>
+      </w:pPr>
+      <w:r>
+        <w:t>Hardware Locks are better than software.</w:t>
+      </w:r>
+    </w:p>
+    <w:p>
+      <w:pPr>
+        <w:pStyle w:val="ListParagraph"/>
+      </w:pPr>
+      <w:r>
+        <w:t>Software locks: Peterson’s Implementation, Bakery Algo.</w:t>
+      </w:r>
+    </w:p>
+    <w:p>
+      <w:pPr>
+        <w:pStyle w:val="ListParagraph"/>
+        <w:numPr>
+          <w:ilvl w:val="0"/>
+          <w:numId w:val="39"/>
+        </w:numPr>
+      </w:pPr>
+      <w:r>
+        <w:t xml:space="preserve">Semaphore: </w:t>
+      </w:r>
+      <w:r>
+        <w:t xml:space="preserve">It is higher level </w:t>
+      </w:r>
+      <w:r>
+        <w:t>mechanism. When a process enters the critical section, it causes wait and when the process exits the critical section it causes signal</w:t>
+      </w:r>
+      <w:r>
+        <w:t>.</w:t>
+      </w:r>
+      <w:r>
+        <w:t xml:space="preserve"> Wait and signal must be atomic.</w:t>
+      </w:r>
+      <w:r>
+        <w:t xml:space="preserve"> Semaphores are built on Locks.</w:t>
+      </w:r>
+    </w:p>
+    <w:p>
+      <w:pPr>
+        <w:pStyle w:val="ListParagraph"/>
+        <w:numPr>
+          <w:ilvl w:val="0"/>
+          <w:numId w:val="39"/>
+        </w:numPr>
+      </w:pPr>
+      <w:proofErr w:type="spellStart"/>
+      <w:r>
+        <w:t>Moniters</w:t>
+      </w:r>
+      <w:proofErr w:type="spellEnd"/>
+      <w:r>
+        <w:t>: They are managed in JAVA. They are software mechanisms.</w:t>
+      </w:r>
+      <w:r>
+        <w:t xml:space="preserve"> The</w:t>
+      </w:r>
+      <w:r>
+        <w:t xml:space="preserve"> shared</w:t>
+      </w:r>
+      <w:r>
+        <w:t xml:space="preserve"> variables are put into a class and synchronized methods are implemented to handle the variables.</w:t>
+      </w:r>
+      <w:r>
+        <w:t xml:space="preserve"> They are buil</w:t>
+      </w:r>
+      <w:r>
+        <w:t>t</w:t>
+      </w:r>
+      <w:r>
+        <w:t xml:space="preserve"> on top of Semaphores.</w:t>
+      </w:r>
+    </w:p>
+    <w:p>
+      <w:r>
+        <w:t>Applications of Synchronizations:</w:t>
+      </w:r>
+    </w:p>
+    <w:p>
+      <w:r>
+        <w:t>There are two types of synchronization:</w:t>
+      </w:r>
+    </w:p>
+    <w:p>
+      <w:pPr>
+        <w:pStyle w:val="ListParagraph"/>
+        <w:numPr>
+          <w:ilvl w:val="0"/>
+          <w:numId w:val="41"/>
+        </w:numPr>
+      </w:pPr>
+      <w:r>
+        <w:t>Process syn</w:t>
+      </w:r>
+      <w:r>
+        <w:t>chronization</w:t>
+      </w:r>
+    </w:p>
+    <w:p>
+      <w:pPr>
+        <w:pStyle w:val="ListParagraph"/>
+        <w:numPr>
+          <w:ilvl w:val="0"/>
+          <w:numId w:val="41"/>
+        </w:numPr>
+      </w:pPr>
+      <w:r>
+        <w:t>Thread syn</w:t>
+      </w:r>
+      <w:r>
+        <w:t>chronization</w:t>
+      </w:r>
+      <w:r>
+        <w:t>: They are used a lot.</w:t>
       </w:r>
     </w:p>
     <w:sectPr>
@@ -11023,6 +12102,95 @@
     </w:lvl>
   </w:abstractNum>
   <w:abstractNum w:abstractNumId="2" w15:restartNumberingAfterBreak="0">
+    <w:nsid w:val="07E3472A"/>
+    <w:multiLevelType w:val="hybridMultilevel"/>
+    <w:tmpl w:val="D5D27CB2"/>
+    <w:lvl w:ilvl="0" w:tplc="0AD4B122">
+      <w:start w:val="1"/>
+      <w:numFmt w:val="decimal"/>
+      <w:lvlText w:val="%1."/>
+      <w:lvlJc w:val="left"/>
+      <w:pPr>
+        <w:ind w:left="720" w:hanging="360"/>
+      </w:pPr>
+      <w:rPr>
+        <w:rFonts w:hint="default"/>
+      </w:rPr>
+    </w:lvl>
+    <w:lvl w:ilvl="1" w:tplc="40090019" w:tentative="1">
+      <w:start w:val="1"/>
+      <w:numFmt w:val="lowerLetter"/>
+      <w:lvlText w:val="%2."/>
+      <w:lvlJc w:val="left"/>
+      <w:pPr>
+        <w:ind w:left="1440" w:hanging="360"/>
+      </w:pPr>
+    </w:lvl>
+    <w:lvl w:ilvl="2" w:tplc="4009001B" w:tentative="1">
+      <w:start w:val="1"/>
+      <w:numFmt w:val="lowerRoman"/>
+      <w:lvlText w:val="%3."/>
+      <w:lvlJc w:val="right"/>
+      <w:pPr>
+        <w:ind w:left="2160" w:hanging="180"/>
+      </w:pPr>
+    </w:lvl>
+    <w:lvl w:ilvl="3" w:tplc="4009000F" w:tentative="1">
+      <w:start w:val="1"/>
+      <w:numFmt w:val="decimal"/>
+      <w:lvlText w:val="%4."/>
+      <w:lvlJc w:val="left"/>
+      <w:pPr>
+        <w:ind w:left="2880" w:hanging="360"/>
+      </w:pPr>
+    </w:lvl>
+    <w:lvl w:ilvl="4" w:tplc="40090019" w:tentative="1">
+      <w:start w:val="1"/>
+      <w:numFmt w:val="lowerLetter"/>
+      <w:lvlText w:val="%5."/>
+      <w:lvlJc w:val="left"/>
+      <w:pPr>
+        <w:ind w:left="3600" w:hanging="360"/>
+      </w:pPr>
+    </w:lvl>
+    <w:lvl w:ilvl="5" w:tplc="4009001B" w:tentative="1">
+      <w:start w:val="1"/>
+      <w:numFmt w:val="lowerRoman"/>
+      <w:lvlText w:val="%6."/>
+      <w:lvlJc w:val="right"/>
+      <w:pPr>
+        <w:ind w:left="4320" w:hanging="180"/>
+      </w:pPr>
+    </w:lvl>
+    <w:lvl w:ilvl="6" w:tplc="4009000F" w:tentative="1">
+      <w:start w:val="1"/>
+      <w:numFmt w:val="decimal"/>
+      <w:lvlText w:val="%7."/>
+      <w:lvlJc w:val="left"/>
+      <w:pPr>
+        <w:ind w:left="5040" w:hanging="360"/>
+      </w:pPr>
+    </w:lvl>
+    <w:lvl w:ilvl="7" w:tplc="40090019" w:tentative="1">
+      <w:start w:val="1"/>
+      <w:numFmt w:val="lowerLetter"/>
+      <w:lvlText w:val="%8."/>
+      <w:lvlJc w:val="left"/>
+      <w:pPr>
+        <w:ind w:left="5760" w:hanging="360"/>
+      </w:pPr>
+    </w:lvl>
+    <w:lvl w:ilvl="8" w:tplc="4009001B" w:tentative="1">
+      <w:start w:val="1"/>
+      <w:numFmt w:val="lowerRoman"/>
+      <w:lvlText w:val="%9."/>
+      <w:lvlJc w:val="right"/>
+      <w:pPr>
+        <w:ind w:left="6480" w:hanging="180"/>
+      </w:pPr>
+    </w:lvl>
+  </w:abstractNum>
+  <w:abstractNum w:abstractNumId="3" w15:restartNumberingAfterBreak="0">
     <w:nsid w:val="0BBE2659"/>
     <w:multiLevelType w:val="hybridMultilevel"/>
     <w:tmpl w:val="9BE88168"/>
@@ -11111,7 +12279,7 @@
       </w:pPr>
     </w:lvl>
   </w:abstractNum>
-  <w:abstractNum w:abstractNumId="3" w15:restartNumberingAfterBreak="0">
+  <w:abstractNum w:abstractNumId="4" w15:restartNumberingAfterBreak="0">
     <w:nsid w:val="0FCF1FCE"/>
     <w:multiLevelType w:val="hybridMultilevel"/>
     <w:tmpl w:val="D2D4C294"/>
@@ -11197,7 +12365,7 @@
       </w:pPr>
     </w:lvl>
   </w:abstractNum>
-  <w:abstractNum w:abstractNumId="4" w15:restartNumberingAfterBreak="0">
+  <w:abstractNum w:abstractNumId="5" w15:restartNumberingAfterBreak="0">
     <w:nsid w:val="11423C2A"/>
     <w:multiLevelType w:val="hybridMultilevel"/>
     <w:tmpl w:val="DA964CD8"/>
@@ -11286,7 +12454,96 @@
       </w:pPr>
     </w:lvl>
   </w:abstractNum>
-  <w:abstractNum w:abstractNumId="5" w15:restartNumberingAfterBreak="0">
+  <w:abstractNum w:abstractNumId="6" w15:restartNumberingAfterBreak="0">
+    <w:nsid w:val="11576E66"/>
+    <w:multiLevelType w:val="hybridMultilevel"/>
+    <w:tmpl w:val="896A3BD6"/>
+    <w:lvl w:ilvl="0" w:tplc="398C3598">
+      <w:start w:val="1"/>
+      <w:numFmt w:val="lowerLetter"/>
+      <w:lvlText w:val="%1."/>
+      <w:lvlJc w:val="left"/>
+      <w:pPr>
+        <w:ind w:left="1080" w:hanging="360"/>
+      </w:pPr>
+      <w:rPr>
+        <w:rFonts w:hint="default"/>
+      </w:rPr>
+    </w:lvl>
+    <w:lvl w:ilvl="1" w:tplc="40090019" w:tentative="1">
+      <w:start w:val="1"/>
+      <w:numFmt w:val="lowerLetter"/>
+      <w:lvlText w:val="%2."/>
+      <w:lvlJc w:val="left"/>
+      <w:pPr>
+        <w:ind w:left="1800" w:hanging="360"/>
+      </w:pPr>
+    </w:lvl>
+    <w:lvl w:ilvl="2" w:tplc="4009001B" w:tentative="1">
+      <w:start w:val="1"/>
+      <w:numFmt w:val="lowerRoman"/>
+      <w:lvlText w:val="%3."/>
+      <w:lvlJc w:val="right"/>
+      <w:pPr>
+        <w:ind w:left="2520" w:hanging="180"/>
+      </w:pPr>
+    </w:lvl>
+    <w:lvl w:ilvl="3" w:tplc="4009000F" w:tentative="1">
+      <w:start w:val="1"/>
+      <w:numFmt w:val="decimal"/>
+      <w:lvlText w:val="%4."/>
+      <w:lvlJc w:val="left"/>
+      <w:pPr>
+        <w:ind w:left="3240" w:hanging="360"/>
+      </w:pPr>
+    </w:lvl>
+    <w:lvl w:ilvl="4" w:tplc="40090019" w:tentative="1">
+      <w:start w:val="1"/>
+      <w:numFmt w:val="lowerLetter"/>
+      <w:lvlText w:val="%5."/>
+      <w:lvlJc w:val="left"/>
+      <w:pPr>
+        <w:ind w:left="3960" w:hanging="360"/>
+      </w:pPr>
+    </w:lvl>
+    <w:lvl w:ilvl="5" w:tplc="4009001B" w:tentative="1">
+      <w:start w:val="1"/>
+      <w:numFmt w:val="lowerRoman"/>
+      <w:lvlText w:val="%6."/>
+      <w:lvlJc w:val="right"/>
+      <w:pPr>
+        <w:ind w:left="4680" w:hanging="180"/>
+      </w:pPr>
+    </w:lvl>
+    <w:lvl w:ilvl="6" w:tplc="4009000F" w:tentative="1">
+      <w:start w:val="1"/>
+      <w:numFmt w:val="decimal"/>
+      <w:lvlText w:val="%7."/>
+      <w:lvlJc w:val="left"/>
+      <w:pPr>
+        <w:ind w:left="5400" w:hanging="360"/>
+      </w:pPr>
+    </w:lvl>
+    <w:lvl w:ilvl="7" w:tplc="40090019" w:tentative="1">
+      <w:start w:val="1"/>
+      <w:numFmt w:val="lowerLetter"/>
+      <w:lvlText w:val="%8."/>
+      <w:lvlJc w:val="left"/>
+      <w:pPr>
+        <w:ind w:left="6120" w:hanging="360"/>
+      </w:pPr>
+    </w:lvl>
+    <w:lvl w:ilvl="8" w:tplc="4009001B" w:tentative="1">
+      <w:start w:val="1"/>
+      <w:numFmt w:val="lowerRoman"/>
+      <w:lvlText w:val="%9."/>
+      <w:lvlJc w:val="right"/>
+      <w:pPr>
+        <w:ind w:left="6840" w:hanging="180"/>
+      </w:pPr>
+    </w:lvl>
+  </w:abstractNum>
+  <w:abstractNum w:abstractNumId="7" w15:restartNumberingAfterBreak="0">
     <w:nsid w:val="17F42445"/>
     <w:multiLevelType w:val="hybridMultilevel"/>
     <w:tmpl w:val="1630AD60"/>
@@ -11375,7 +12632,185 @@
       </w:pPr>
     </w:lvl>
   </w:abstractNum>
-  <w:abstractNum w:abstractNumId="6" w15:restartNumberingAfterBreak="0">
+  <w:abstractNum w:abstractNumId="8" w15:restartNumberingAfterBreak="0">
+    <w:nsid w:val="1843749E"/>
+    <w:multiLevelType w:val="hybridMultilevel"/>
+    <w:tmpl w:val="CD2C8C1E"/>
+    <w:lvl w:ilvl="0" w:tplc="A16079FA">
+      <w:start w:val="1"/>
+      <w:numFmt w:val="decimal"/>
+      <w:lvlText w:val="%1."/>
+      <w:lvlJc w:val="left"/>
+      <w:pPr>
+        <w:ind w:left="720" w:hanging="360"/>
+      </w:pPr>
+      <w:rPr>
+        <w:rFonts w:hint="default"/>
+      </w:rPr>
+    </w:lvl>
+    <w:lvl w:ilvl="1" w:tplc="40090019" w:tentative="1">
+      <w:start w:val="1"/>
+      <w:numFmt w:val="lowerLetter"/>
+      <w:lvlText w:val="%2."/>
+      <w:lvlJc w:val="left"/>
+      <w:pPr>
+        <w:ind w:left="1440" w:hanging="360"/>
+      </w:pPr>
+    </w:lvl>
+    <w:lvl w:ilvl="2" w:tplc="4009001B" w:tentative="1">
+      <w:start w:val="1"/>
+      <w:numFmt w:val="lowerRoman"/>
+      <w:lvlText w:val="%3."/>
+      <w:lvlJc w:val="right"/>
+      <w:pPr>
+        <w:ind w:left="2160" w:hanging="180"/>
+      </w:pPr>
+    </w:lvl>
+    <w:lvl w:ilvl="3" w:tplc="4009000F" w:tentative="1">
+      <w:start w:val="1"/>
+      <w:numFmt w:val="decimal"/>
+      <w:lvlText w:val="%4."/>
+      <w:lvlJc w:val="left"/>
+      <w:pPr>
+        <w:ind w:left="2880" w:hanging="360"/>
+      </w:pPr>
+    </w:lvl>
+    <w:lvl w:ilvl="4" w:tplc="40090019" w:tentative="1">
+      <w:start w:val="1"/>
+      <w:numFmt w:val="lowerLetter"/>
+      <w:lvlText w:val="%5."/>
+      <w:lvlJc w:val="left"/>
+      <w:pPr>
+        <w:ind w:left="3600" w:hanging="360"/>
+      </w:pPr>
+    </w:lvl>
+    <w:lvl w:ilvl="5" w:tplc="4009001B" w:tentative="1">
+      <w:start w:val="1"/>
+      <w:numFmt w:val="lowerRoman"/>
+      <w:lvlText w:val="%6."/>
+      <w:lvlJc w:val="right"/>
+      <w:pPr>
+        <w:ind w:left="4320" w:hanging="180"/>
+      </w:pPr>
+    </w:lvl>
+    <w:lvl w:ilvl="6" w:tplc="4009000F" w:tentative="1">
+      <w:start w:val="1"/>
+      <w:numFmt w:val="decimal"/>
+      <w:lvlText w:val="%7."/>
+      <w:lvlJc w:val="left"/>
+      <w:pPr>
+        <w:ind w:left="5040" w:hanging="360"/>
+      </w:pPr>
+    </w:lvl>
+    <w:lvl w:ilvl="7" w:tplc="40090019" w:tentative="1">
+      <w:start w:val="1"/>
+      <w:numFmt w:val="lowerLetter"/>
+      <w:lvlText w:val="%8."/>
+      <w:lvlJc w:val="left"/>
+      <w:pPr>
+        <w:ind w:left="5760" w:hanging="360"/>
+      </w:pPr>
+    </w:lvl>
+    <w:lvl w:ilvl="8" w:tplc="4009001B" w:tentative="1">
+      <w:start w:val="1"/>
+      <w:numFmt w:val="lowerRoman"/>
+      <w:lvlText w:val="%9."/>
+      <w:lvlJc w:val="right"/>
+      <w:pPr>
+        <w:ind w:left="6480" w:hanging="180"/>
+      </w:pPr>
+    </w:lvl>
+  </w:abstractNum>
+  <w:abstractNum w:abstractNumId="9" w15:restartNumberingAfterBreak="0">
+    <w:nsid w:val="1C3D0D74"/>
+    <w:multiLevelType w:val="hybridMultilevel"/>
+    <w:tmpl w:val="98E88DD2"/>
+    <w:lvl w:ilvl="0" w:tplc="D6F8A99E">
+      <w:start w:val="1"/>
+      <w:numFmt w:val="decimal"/>
+      <w:lvlText w:val="%1."/>
+      <w:lvlJc w:val="left"/>
+      <w:pPr>
+        <w:ind w:left="720" w:hanging="360"/>
+      </w:pPr>
+      <w:rPr>
+        <w:rFonts w:hint="default"/>
+      </w:rPr>
+    </w:lvl>
+    <w:lvl w:ilvl="1" w:tplc="40090019" w:tentative="1">
+      <w:start w:val="1"/>
+      <w:numFmt w:val="lowerLetter"/>
+      <w:lvlText w:val="%2."/>
+      <w:lvlJc w:val="left"/>
+      <w:pPr>
+        <w:ind w:left="1440" w:hanging="360"/>
+      </w:pPr>
+    </w:lvl>
+    <w:lvl w:ilvl="2" w:tplc="4009001B" w:tentative="1">
+      <w:start w:val="1"/>
+      <w:numFmt w:val="lowerRoman"/>
+      <w:lvlText w:val="%3."/>
+      <w:lvlJc w:val="right"/>
+      <w:pPr>
+        <w:ind w:left="2160" w:hanging="180"/>
+      </w:pPr>
+    </w:lvl>
+    <w:lvl w:ilvl="3" w:tplc="4009000F" w:tentative="1">
+      <w:start w:val="1"/>
+      <w:numFmt w:val="decimal"/>
+      <w:lvlText w:val="%4."/>
+      <w:lvlJc w:val="left"/>
+      <w:pPr>
+        <w:ind w:left="2880" w:hanging="360"/>
+      </w:pPr>
+    </w:lvl>
+    <w:lvl w:ilvl="4" w:tplc="40090019" w:tentative="1">
+      <w:start w:val="1"/>
+      <w:numFmt w:val="lowerLetter"/>
+      <w:lvlText w:val="%5."/>
+      <w:lvlJc w:val="left"/>
+      <w:pPr>
+        <w:ind w:left="3600" w:hanging="360"/>
+      </w:pPr>
+    </w:lvl>
+    <w:lvl w:ilvl="5" w:tplc="4009001B" w:tentative="1">
+      <w:start w:val="1"/>
+      <w:numFmt w:val="lowerRoman"/>
+      <w:lvlText w:val="%6."/>
+      <w:lvlJc w:val="right"/>
+      <w:pPr>
+        <w:ind w:left="4320" w:hanging="180"/>
+      </w:pPr>
+    </w:lvl>
+    <w:lvl w:ilvl="6" w:tplc="4009000F" w:tentative="1">
+      <w:start w:val="1"/>
+      <w:numFmt w:val="decimal"/>
+      <w:lvlText w:val="%7."/>
+      <w:lvlJc w:val="left"/>
+      <w:pPr>
+        <w:ind w:left="5040" w:hanging="360"/>
+      </w:pPr>
+    </w:lvl>
+    <w:lvl w:ilvl="7" w:tplc="40090019" w:tentative="1">
+      <w:start w:val="1"/>
+      <w:numFmt w:val="lowerLetter"/>
+      <w:lvlText w:val="%8."/>
+      <w:lvlJc w:val="left"/>
+      <w:pPr>
+        <w:ind w:left="5760" w:hanging="360"/>
+      </w:pPr>
+    </w:lvl>
+    <w:lvl w:ilvl="8" w:tplc="4009001B" w:tentative="1">
+      <w:start w:val="1"/>
+      <w:numFmt w:val="lowerRoman"/>
+      <w:lvlText w:val="%9."/>
+      <w:lvlJc w:val="right"/>
+      <w:pPr>
+        <w:ind w:left="6480" w:hanging="180"/>
+      </w:pPr>
+    </w:lvl>
+  </w:abstractNum>
+  <w:abstractNum w:abstractNumId="10" w15:restartNumberingAfterBreak="0">
     <w:nsid w:val="1E7C3994"/>
     <w:multiLevelType w:val="hybridMultilevel"/>
     <w:tmpl w:val="A3B0247A"/>
@@ -11464,7 +12899,7 @@
       </w:pPr>
     </w:lvl>
   </w:abstractNum>
-  <w:abstractNum w:abstractNumId="7" w15:restartNumberingAfterBreak="0">
+  <w:abstractNum w:abstractNumId="11" w15:restartNumberingAfterBreak="0">
     <w:nsid w:val="1F997011"/>
     <w:multiLevelType w:val="hybridMultilevel"/>
     <w:tmpl w:val="AEFC9004"/>
@@ -11553,7 +12988,96 @@
       </w:pPr>
     </w:lvl>
   </w:abstractNum>
-  <w:abstractNum w:abstractNumId="8" w15:restartNumberingAfterBreak="0">
+  <w:abstractNum w:abstractNumId="12" w15:restartNumberingAfterBreak="0">
+    <w:nsid w:val="22525697"/>
+    <w:multiLevelType w:val="hybridMultilevel"/>
+    <w:tmpl w:val="A9CA57D2"/>
+    <w:lvl w:ilvl="0" w:tplc="95DEE2C8">
+      <w:start w:val="1"/>
+      <w:numFmt w:val="decimal"/>
+      <w:lvlText w:val="%1."/>
+      <w:lvlJc w:val="left"/>
+      <w:pPr>
+        <w:ind w:left="720" w:hanging="360"/>
+      </w:pPr>
+      <w:rPr>
+        <w:rFonts w:hint="default"/>
+      </w:rPr>
+    </w:lvl>
+    <w:lvl w:ilvl="1" w:tplc="40090019" w:tentative="1">
+      <w:start w:val="1"/>
+      <w:numFmt w:val="lowerLetter"/>
+      <w:lvlText w:val="%2."/>
+      <w:lvlJc w:val="left"/>
+      <w:pPr>
+        <w:ind w:left="1440" w:hanging="360"/>
+      </w:pPr>
+    </w:lvl>
+    <w:lvl w:ilvl="2" w:tplc="4009001B" w:tentative="1">
+      <w:start w:val="1"/>
+      <w:numFmt w:val="lowerRoman"/>
+      <w:lvlText w:val="%3."/>
+      <w:lvlJc w:val="right"/>
+      <w:pPr>
+        <w:ind w:left="2160" w:hanging="180"/>
+      </w:pPr>
+    </w:lvl>
+    <w:lvl w:ilvl="3" w:tplc="4009000F" w:tentative="1">
+      <w:start w:val="1"/>
+      <w:numFmt w:val="decimal"/>
+      <w:lvlText w:val="%4."/>
+      <w:lvlJc w:val="left"/>
+      <w:pPr>
+        <w:ind w:left="2880" w:hanging="360"/>
+      </w:pPr>
+    </w:lvl>
+    <w:lvl w:ilvl="4" w:tplc="40090019" w:tentative="1">
+      <w:start w:val="1"/>
+      <w:numFmt w:val="lowerLetter"/>
+      <w:lvlText w:val="%5."/>
+      <w:lvlJc w:val="left"/>
+      <w:pPr>
+        <w:ind w:left="3600" w:hanging="360"/>
+      </w:pPr>
+    </w:lvl>
+    <w:lvl w:ilvl="5" w:tplc="4009001B" w:tentative="1">
+      <w:start w:val="1"/>
+      <w:numFmt w:val="lowerRoman"/>
+      <w:lvlText w:val="%6."/>
+      <w:lvlJc w:val="right"/>
+      <w:pPr>
+        <w:ind w:left="4320" w:hanging="180"/>
+      </w:pPr>
+    </w:lvl>
+    <w:lvl w:ilvl="6" w:tplc="4009000F" w:tentative="1">
+      <w:start w:val="1"/>
+      <w:numFmt w:val="decimal"/>
+      <w:lvlText w:val="%7."/>
+      <w:lvlJc w:val="left"/>
+      <w:pPr>
+        <w:ind w:left="5040" w:hanging="360"/>
+      </w:pPr>
+    </w:lvl>
+    <w:lvl w:ilvl="7" w:tplc="40090019" w:tentative="1">
+      <w:start w:val="1"/>
+      <w:numFmt w:val="lowerLetter"/>
+      <w:lvlText w:val="%8."/>
+      <w:lvlJc w:val="left"/>
+      <w:pPr>
+        <w:ind w:left="5760" w:hanging="360"/>
+      </w:pPr>
+    </w:lvl>
+    <w:lvl w:ilvl="8" w:tplc="4009001B" w:tentative="1">
+      <w:start w:val="1"/>
+      <w:numFmt w:val="lowerRoman"/>
+      <w:lvlText w:val="%9."/>
+      <w:lvlJc w:val="right"/>
+      <w:pPr>
+        <w:ind w:left="6480" w:hanging="180"/>
+      </w:pPr>
+    </w:lvl>
+  </w:abstractNum>
+  <w:abstractNum w:abstractNumId="13" w15:restartNumberingAfterBreak="0">
     <w:nsid w:val="2282038B"/>
     <w:multiLevelType w:val="hybridMultilevel"/>
     <w:tmpl w:val="AF2CC7C0"/>
@@ -11642,7 +13166,7 @@
       </w:pPr>
     </w:lvl>
   </w:abstractNum>
-  <w:abstractNum w:abstractNumId="9" w15:restartNumberingAfterBreak="0">
+  <w:abstractNum w:abstractNumId="14" w15:restartNumberingAfterBreak="0">
     <w:nsid w:val="268A2D77"/>
     <w:multiLevelType w:val="hybridMultilevel"/>
     <w:tmpl w:val="FECA3E4A"/>
@@ -11731,7 +13255,7 @@
       </w:pPr>
     </w:lvl>
   </w:abstractNum>
-  <w:abstractNum w:abstractNumId="10" w15:restartNumberingAfterBreak="0">
+  <w:abstractNum w:abstractNumId="15" w15:restartNumberingAfterBreak="0">
     <w:nsid w:val="32854EE5"/>
     <w:multiLevelType w:val="hybridMultilevel"/>
     <w:tmpl w:val="B838B46C"/>
@@ -11844,7 +13368,7 @@
       </w:rPr>
     </w:lvl>
   </w:abstractNum>
-  <w:abstractNum w:abstractNumId="11" w15:restartNumberingAfterBreak="0">
+  <w:abstractNum w:abstractNumId="16" w15:restartNumberingAfterBreak="0">
     <w:nsid w:val="368603EF"/>
     <w:multiLevelType w:val="hybridMultilevel"/>
     <w:tmpl w:val="67268A62"/>
@@ -11933,7 +13457,7 @@
       </w:pPr>
     </w:lvl>
   </w:abstractNum>
-  <w:abstractNum w:abstractNumId="12" w15:restartNumberingAfterBreak="0">
+  <w:abstractNum w:abstractNumId="17" w15:restartNumberingAfterBreak="0">
     <w:nsid w:val="3B31747F"/>
     <w:multiLevelType w:val="hybridMultilevel"/>
     <w:tmpl w:val="6FFEF65A"/>
@@ -12022,7 +13546,185 @@
       </w:pPr>
     </w:lvl>
   </w:abstractNum>
-  <w:abstractNum w:abstractNumId="13" w15:restartNumberingAfterBreak="0">
+  <w:abstractNum w:abstractNumId="18" w15:restartNumberingAfterBreak="0">
+    <w:nsid w:val="41116146"/>
+    <w:multiLevelType w:val="hybridMultilevel"/>
+    <w:tmpl w:val="1940EEA0"/>
+    <w:lvl w:ilvl="0" w:tplc="E5B61D08">
+      <w:start w:val="1"/>
+      <w:numFmt w:val="decimal"/>
+      <w:lvlText w:val="%1."/>
+      <w:lvlJc w:val="left"/>
+      <w:pPr>
+        <w:ind w:left="720" w:hanging="360"/>
+      </w:pPr>
+      <w:rPr>
+        <w:rFonts w:hint="default"/>
+      </w:rPr>
+    </w:lvl>
+    <w:lvl w:ilvl="1" w:tplc="40090019" w:tentative="1">
+      <w:start w:val="1"/>
+      <w:numFmt w:val="lowerLetter"/>
+      <w:lvlText w:val="%2."/>
+      <w:lvlJc w:val="left"/>
+      <w:pPr>
+        <w:ind w:left="1440" w:hanging="360"/>
+      </w:pPr>
+    </w:lvl>
+    <w:lvl w:ilvl="2" w:tplc="4009001B" w:tentative="1">
+      <w:start w:val="1"/>
+      <w:numFmt w:val="lowerRoman"/>
+      <w:lvlText w:val="%3."/>
+      <w:lvlJc w:val="right"/>
+      <w:pPr>
+        <w:ind w:left="2160" w:hanging="180"/>
+      </w:pPr>
+    </w:lvl>
+    <w:lvl w:ilvl="3" w:tplc="4009000F" w:tentative="1">
+      <w:start w:val="1"/>
+      <w:numFmt w:val="decimal"/>
+      <w:lvlText w:val="%4."/>
+      <w:lvlJc w:val="left"/>
+      <w:pPr>
+        <w:ind w:left="2880" w:hanging="360"/>
+      </w:pPr>
+    </w:lvl>
+    <w:lvl w:ilvl="4" w:tplc="40090019" w:tentative="1">
+      <w:start w:val="1"/>
+      <w:numFmt w:val="lowerLetter"/>
+      <w:lvlText w:val="%5."/>
+      <w:lvlJc w:val="left"/>
+      <w:pPr>
+        <w:ind w:left="3600" w:hanging="360"/>
+      </w:pPr>
+    </w:lvl>
+    <w:lvl w:ilvl="5" w:tplc="4009001B" w:tentative="1">
+      <w:start w:val="1"/>
+      <w:numFmt w:val="lowerRoman"/>
+      <w:lvlText w:val="%6."/>
+      <w:lvlJc w:val="right"/>
+      <w:pPr>
+        <w:ind w:left="4320" w:hanging="180"/>
+      </w:pPr>
+    </w:lvl>
+    <w:lvl w:ilvl="6" w:tplc="4009000F" w:tentative="1">
+      <w:start w:val="1"/>
+      <w:numFmt w:val="decimal"/>
+      <w:lvlText w:val="%7."/>
+      <w:lvlJc w:val="left"/>
+      <w:pPr>
+        <w:ind w:left="5040" w:hanging="360"/>
+      </w:pPr>
+    </w:lvl>
+    <w:lvl w:ilvl="7" w:tplc="40090019" w:tentative="1">
+      <w:start w:val="1"/>
+      <w:numFmt w:val="lowerLetter"/>
+      <w:lvlText w:val="%8."/>
+      <w:lvlJc w:val="left"/>
+      <w:pPr>
+        <w:ind w:left="5760" w:hanging="360"/>
+      </w:pPr>
+    </w:lvl>
+    <w:lvl w:ilvl="8" w:tplc="4009001B" w:tentative="1">
+      <w:start w:val="1"/>
+      <w:numFmt w:val="lowerRoman"/>
+      <w:lvlText w:val="%9."/>
+      <w:lvlJc w:val="right"/>
+      <w:pPr>
+        <w:ind w:left="6480" w:hanging="180"/>
+      </w:pPr>
+    </w:lvl>
+  </w:abstractNum>
+  <w:abstractNum w:abstractNumId="19" w15:restartNumberingAfterBreak="0">
+    <w:nsid w:val="41DC6227"/>
+    <w:multiLevelType w:val="hybridMultilevel"/>
+    <w:tmpl w:val="5D7CDFBE"/>
+    <w:lvl w:ilvl="0" w:tplc="7D62BE48">
+      <w:start w:val="1"/>
+      <w:numFmt w:val="lowerLetter"/>
+      <w:lvlText w:val="%1."/>
+      <w:lvlJc w:val="left"/>
+      <w:pPr>
+        <w:ind w:left="1080" w:hanging="360"/>
+      </w:pPr>
+      <w:rPr>
+        <w:rFonts w:hint="default"/>
+      </w:rPr>
+    </w:lvl>
+    <w:lvl w:ilvl="1" w:tplc="40090019" w:tentative="1">
+      <w:start w:val="1"/>
+      <w:numFmt w:val="lowerLetter"/>
+      <w:lvlText w:val="%2."/>
+      <w:lvlJc w:val="left"/>
+      <w:pPr>
+        <w:ind w:left="1800" w:hanging="360"/>
+      </w:pPr>
+    </w:lvl>
+    <w:lvl w:ilvl="2" w:tplc="4009001B" w:tentative="1">
+      <w:start w:val="1"/>
+      <w:numFmt w:val="lowerRoman"/>
+      <w:lvlText w:val="%3."/>
+      <w:lvlJc w:val="right"/>
+      <w:pPr>
+        <w:ind w:left="2520" w:hanging="180"/>
+      </w:pPr>
+    </w:lvl>
+    <w:lvl w:ilvl="3" w:tplc="4009000F" w:tentative="1">
+      <w:start w:val="1"/>
+      <w:numFmt w:val="decimal"/>
+      <w:lvlText w:val="%4."/>
+      <w:lvlJc w:val="left"/>
+      <w:pPr>
+        <w:ind w:left="3240" w:hanging="360"/>
+      </w:pPr>
+    </w:lvl>
+    <w:lvl w:ilvl="4" w:tplc="40090019" w:tentative="1">
+      <w:start w:val="1"/>
+      <w:numFmt w:val="lowerLetter"/>
+      <w:lvlText w:val="%5."/>
+      <w:lvlJc w:val="left"/>
+      <w:pPr>
+        <w:ind w:left="3960" w:hanging="360"/>
+      </w:pPr>
+    </w:lvl>
+    <w:lvl w:ilvl="5" w:tplc="4009001B" w:tentative="1">
+      <w:start w:val="1"/>
+      <w:numFmt w:val="lowerRoman"/>
+      <w:lvlText w:val="%6."/>
+      <w:lvlJc w:val="right"/>
+      <w:pPr>
+        <w:ind w:left="4680" w:hanging="180"/>
+      </w:pPr>
+    </w:lvl>
+    <w:lvl w:ilvl="6" w:tplc="4009000F" w:tentative="1">
+      <w:start w:val="1"/>
+      <w:numFmt w:val="decimal"/>
+      <w:lvlText w:val="%7."/>
+      <w:lvlJc w:val="left"/>
+      <w:pPr>
+        <w:ind w:left="5400" w:hanging="360"/>
+      </w:pPr>
+    </w:lvl>
+    <w:lvl w:ilvl="7" w:tplc="40090019" w:tentative="1">
+      <w:start w:val="1"/>
+      <w:numFmt w:val="lowerLetter"/>
+      <w:lvlText w:val="%8."/>
+      <w:lvlJc w:val="left"/>
+      <w:pPr>
+        <w:ind w:left="6120" w:hanging="360"/>
+      </w:pPr>
+    </w:lvl>
+    <w:lvl w:ilvl="8" w:tplc="4009001B" w:tentative="1">
+      <w:start w:val="1"/>
+      <w:numFmt w:val="lowerRoman"/>
+      <w:lvlText w:val="%9."/>
+      <w:lvlJc w:val="right"/>
+      <w:pPr>
+        <w:ind w:left="6840" w:hanging="180"/>
+      </w:pPr>
+    </w:lvl>
+  </w:abstractNum>
+  <w:abstractNum w:abstractNumId="20" w15:restartNumberingAfterBreak="0">
     <w:nsid w:val="424D38FD"/>
     <w:multiLevelType w:val="hybridMultilevel"/>
     <w:tmpl w:val="3EDA95D0"/>
@@ -12111,7 +13813,96 @@
       </w:pPr>
     </w:lvl>
   </w:abstractNum>
-  <w:abstractNum w:abstractNumId="14" w15:restartNumberingAfterBreak="0">
+  <w:abstractNum w:abstractNumId="21" w15:restartNumberingAfterBreak="0">
+    <w:nsid w:val="474E4D98"/>
+    <w:multiLevelType w:val="hybridMultilevel"/>
+    <w:tmpl w:val="AE3EEC1E"/>
+    <w:lvl w:ilvl="0" w:tplc="EA4E48B4">
+      <w:start w:val="1"/>
+      <w:numFmt w:val="decimal"/>
+      <w:lvlText w:val="%1."/>
+      <w:lvlJc w:val="left"/>
+      <w:pPr>
+        <w:ind w:left="720" w:hanging="360"/>
+      </w:pPr>
+      <w:rPr>
+        <w:rFonts w:hint="default"/>
+      </w:rPr>
+    </w:lvl>
+    <w:lvl w:ilvl="1" w:tplc="40090019" w:tentative="1">
+      <w:start w:val="1"/>
+      <w:numFmt w:val="lowerLetter"/>
+      <w:lvlText w:val="%2."/>
+      <w:lvlJc w:val="left"/>
+      <w:pPr>
+        <w:ind w:left="1440" w:hanging="360"/>
+      </w:pPr>
+    </w:lvl>
+    <w:lvl w:ilvl="2" w:tplc="4009001B" w:tentative="1">
+      <w:start w:val="1"/>
+      <w:numFmt w:val="lowerRoman"/>
+      <w:lvlText w:val="%3."/>
+      <w:lvlJc w:val="right"/>
+      <w:pPr>
+        <w:ind w:left="2160" w:hanging="180"/>
+      </w:pPr>
+    </w:lvl>
+    <w:lvl w:ilvl="3" w:tplc="4009000F" w:tentative="1">
+      <w:start w:val="1"/>
+      <w:numFmt w:val="decimal"/>
+      <w:lvlText w:val="%4."/>
+      <w:lvlJc w:val="left"/>
+      <w:pPr>
+        <w:ind w:left="2880" w:hanging="360"/>
+      </w:pPr>
+    </w:lvl>
+    <w:lvl w:ilvl="4" w:tplc="40090019" w:tentative="1">
+      <w:start w:val="1"/>
+      <w:numFmt w:val="lowerLetter"/>
+      <w:lvlText w:val="%5."/>
+      <w:lvlJc w:val="left"/>
+      <w:pPr>
+        <w:ind w:left="3600" w:hanging="360"/>
+      </w:pPr>
+    </w:lvl>
+    <w:lvl w:ilvl="5" w:tplc="4009001B" w:tentative="1">
+      <w:start w:val="1"/>
+      <w:numFmt w:val="lowerRoman"/>
+      <w:lvlText w:val="%6."/>
+      <w:lvlJc w:val="right"/>
+      <w:pPr>
+        <w:ind w:left="4320" w:hanging="180"/>
+      </w:pPr>
+    </w:lvl>
+    <w:lvl w:ilvl="6" w:tplc="4009000F" w:tentative="1">
+      <w:start w:val="1"/>
+      <w:numFmt w:val="decimal"/>
+      <w:lvlText w:val="%7."/>
+      <w:lvlJc w:val="left"/>
+      <w:pPr>
+        <w:ind w:left="5040" w:hanging="360"/>
+      </w:pPr>
+    </w:lvl>
+    <w:lvl w:ilvl="7" w:tplc="40090019" w:tentative="1">
+      <w:start w:val="1"/>
+      <w:numFmt w:val="lowerLetter"/>
+      <w:lvlText w:val="%8."/>
+      <w:lvlJc w:val="left"/>
+      <w:pPr>
+        <w:ind w:left="5760" w:hanging="360"/>
+      </w:pPr>
+    </w:lvl>
+    <w:lvl w:ilvl="8" w:tplc="4009001B" w:tentative="1">
+      <w:start w:val="1"/>
+      <w:numFmt w:val="lowerRoman"/>
+      <w:lvlText w:val="%9."/>
+      <w:lvlJc w:val="right"/>
+      <w:pPr>
+        <w:ind w:left="6480" w:hanging="180"/>
+      </w:pPr>
+    </w:lvl>
+  </w:abstractNum>
+  <w:abstractNum w:abstractNumId="22" w15:restartNumberingAfterBreak="0">
     <w:nsid w:val="4EE31343"/>
     <w:multiLevelType w:val="hybridMultilevel"/>
     <w:tmpl w:val="280CB506"/>
@@ -12200,7 +13991,185 @@
       </w:pPr>
     </w:lvl>
   </w:abstractNum>
-  <w:abstractNum w:abstractNumId="15" w15:restartNumberingAfterBreak="0">
+  <w:abstractNum w:abstractNumId="23" w15:restartNumberingAfterBreak="0">
+    <w:nsid w:val="50C555B7"/>
+    <w:multiLevelType w:val="hybridMultilevel"/>
+    <w:tmpl w:val="CDD2767A"/>
+    <w:lvl w:ilvl="0" w:tplc="775A5246">
+      <w:start w:val="1"/>
+      <w:numFmt w:val="lowerRoman"/>
+      <w:lvlText w:val="%1."/>
+      <w:lvlJc w:val="left"/>
+      <w:pPr>
+        <w:ind w:left="1800" w:hanging="720"/>
+      </w:pPr>
+      <w:rPr>
+        <w:rFonts w:hint="default"/>
+      </w:rPr>
+    </w:lvl>
+    <w:lvl w:ilvl="1" w:tplc="40090019" w:tentative="1">
+      <w:start w:val="1"/>
+      <w:numFmt w:val="lowerLetter"/>
+      <w:lvlText w:val="%2."/>
+      <w:lvlJc w:val="left"/>
+      <w:pPr>
+        <w:ind w:left="2160" w:hanging="360"/>
+      </w:pPr>
+    </w:lvl>
+    <w:lvl w:ilvl="2" w:tplc="4009001B" w:tentative="1">
+      <w:start w:val="1"/>
+      <w:numFmt w:val="lowerRoman"/>
+      <w:lvlText w:val="%3."/>
+      <w:lvlJc w:val="right"/>
+      <w:pPr>
+        <w:ind w:left="2880" w:hanging="180"/>
+      </w:pPr>
+    </w:lvl>
+    <w:lvl w:ilvl="3" w:tplc="4009000F" w:tentative="1">
+      <w:start w:val="1"/>
+      <w:numFmt w:val="decimal"/>
+      <w:lvlText w:val="%4."/>
+      <w:lvlJc w:val="left"/>
+      <w:pPr>
+        <w:ind w:left="3600" w:hanging="360"/>
+      </w:pPr>
+    </w:lvl>
+    <w:lvl w:ilvl="4" w:tplc="40090019" w:tentative="1">
+      <w:start w:val="1"/>
+      <w:numFmt w:val="lowerLetter"/>
+      <w:lvlText w:val="%5."/>
+      <w:lvlJc w:val="left"/>
+      <w:pPr>
+        <w:ind w:left="4320" w:hanging="360"/>
+      </w:pPr>
+    </w:lvl>
+    <w:lvl w:ilvl="5" w:tplc="4009001B" w:tentative="1">
+      <w:start w:val="1"/>
+      <w:numFmt w:val="lowerRoman"/>
+      <w:lvlText w:val="%6."/>
+      <w:lvlJc w:val="right"/>
+      <w:pPr>
+        <w:ind w:left="5040" w:hanging="180"/>
+      </w:pPr>
+    </w:lvl>
+    <w:lvl w:ilvl="6" w:tplc="4009000F" w:tentative="1">
+      <w:start w:val="1"/>
+      <w:numFmt w:val="decimal"/>
+      <w:lvlText w:val="%7."/>
+      <w:lvlJc w:val="left"/>
+      <w:pPr>
+        <w:ind w:left="5760" w:hanging="360"/>
+      </w:pPr>
+    </w:lvl>
+    <w:lvl w:ilvl="7" w:tplc="40090019" w:tentative="1">
+      <w:start w:val="1"/>
+      <w:numFmt w:val="lowerLetter"/>
+      <w:lvlText w:val="%8."/>
+      <w:lvlJc w:val="left"/>
+      <w:pPr>
+        <w:ind w:left="6480" w:hanging="360"/>
+      </w:pPr>
+    </w:lvl>
+    <w:lvl w:ilvl="8" w:tplc="4009001B" w:tentative="1">
+      <w:start w:val="1"/>
+      <w:numFmt w:val="lowerRoman"/>
+      <w:lvlText w:val="%9."/>
+      <w:lvlJc w:val="right"/>
+      <w:pPr>
+        <w:ind w:left="7200" w:hanging="180"/>
+      </w:pPr>
+    </w:lvl>
+  </w:abstractNum>
+  <w:abstractNum w:abstractNumId="24" w15:restartNumberingAfterBreak="0">
+    <w:nsid w:val="52B526C3"/>
+    <w:multiLevelType w:val="hybridMultilevel"/>
+    <w:tmpl w:val="99B8B646"/>
+    <w:lvl w:ilvl="0" w:tplc="63E4C1A0">
+      <w:start w:val="1"/>
+      <w:numFmt w:val="decimal"/>
+      <w:lvlText w:val="%1."/>
+      <w:lvlJc w:val="left"/>
+      <w:pPr>
+        <w:ind w:left="720" w:hanging="360"/>
+      </w:pPr>
+      <w:rPr>
+        <w:rFonts w:hint="default"/>
+      </w:rPr>
+    </w:lvl>
+    <w:lvl w:ilvl="1" w:tplc="40090019" w:tentative="1">
+      <w:start w:val="1"/>
+      <w:numFmt w:val="lowerLetter"/>
+      <w:lvlText w:val="%2."/>
+      <w:lvlJc w:val="left"/>
+      <w:pPr>
+        <w:ind w:left="1440" w:hanging="360"/>
+      </w:pPr>
+    </w:lvl>
+    <w:lvl w:ilvl="2" w:tplc="4009001B" w:tentative="1">
+      <w:start w:val="1"/>
+      <w:numFmt w:val="lowerRoman"/>
+      <w:lvlText w:val="%3."/>
+      <w:lvlJc w:val="right"/>
+      <w:pPr>
+        <w:ind w:left="2160" w:hanging="180"/>
+      </w:pPr>
+    </w:lvl>
+    <w:lvl w:ilvl="3" w:tplc="4009000F" w:tentative="1">
+      <w:start w:val="1"/>
+      <w:numFmt w:val="decimal"/>
+      <w:lvlText w:val="%4."/>
+      <w:lvlJc w:val="left"/>
+      <w:pPr>
+        <w:ind w:left="2880" w:hanging="360"/>
+      </w:pPr>
+    </w:lvl>
+    <w:lvl w:ilvl="4" w:tplc="40090019" w:tentative="1">
+      <w:start w:val="1"/>
+      <w:numFmt w:val="lowerLetter"/>
+      <w:lvlText w:val="%5."/>
+      <w:lvlJc w:val="left"/>
+      <w:pPr>
+        <w:ind w:left="3600" w:hanging="360"/>
+      </w:pPr>
+    </w:lvl>
+    <w:lvl w:ilvl="5" w:tplc="4009001B" w:tentative="1">
+      <w:start w:val="1"/>
+      <w:numFmt w:val="lowerRoman"/>
+      <w:lvlText w:val="%6."/>
+      <w:lvlJc w:val="right"/>
+      <w:pPr>
+        <w:ind w:left="4320" w:hanging="180"/>
+      </w:pPr>
+    </w:lvl>
+    <w:lvl w:ilvl="6" w:tplc="4009000F" w:tentative="1">
+      <w:start w:val="1"/>
+      <w:numFmt w:val="decimal"/>
+      <w:lvlText w:val="%7."/>
+      <w:lvlJc w:val="left"/>
+      <w:pPr>
+        <w:ind w:left="5040" w:hanging="360"/>
+      </w:pPr>
+    </w:lvl>
+    <w:lvl w:ilvl="7" w:tplc="40090019" w:tentative="1">
+      <w:start w:val="1"/>
+      <w:numFmt w:val="lowerLetter"/>
+      <w:lvlText w:val="%8."/>
+      <w:lvlJc w:val="left"/>
+      <w:pPr>
+        <w:ind w:left="5760" w:hanging="360"/>
+      </w:pPr>
+    </w:lvl>
+    <w:lvl w:ilvl="8" w:tplc="4009001B" w:tentative="1">
+      <w:start w:val="1"/>
+      <w:numFmt w:val="lowerRoman"/>
+      <w:lvlText w:val="%9."/>
+      <w:lvlJc w:val="right"/>
+      <w:pPr>
+        <w:ind w:left="6480" w:hanging="180"/>
+      </w:pPr>
+    </w:lvl>
+  </w:abstractNum>
+  <w:abstractNum w:abstractNumId="25" w15:restartNumberingAfterBreak="0">
     <w:nsid w:val="5683203E"/>
     <w:multiLevelType w:val="hybridMultilevel"/>
     <w:tmpl w:val="6802B214"/>
@@ -12289,7 +14258,7 @@
       </w:pPr>
     </w:lvl>
   </w:abstractNum>
-  <w:abstractNum w:abstractNumId="16" w15:restartNumberingAfterBreak="0">
+  <w:abstractNum w:abstractNumId="26" w15:restartNumberingAfterBreak="0">
     <w:nsid w:val="5AD4305C"/>
     <w:multiLevelType w:val="hybridMultilevel"/>
     <w:tmpl w:val="D09EC9EE"/>
@@ -12402,7 +14371,7 @@
       </w:rPr>
     </w:lvl>
   </w:abstractNum>
-  <w:abstractNum w:abstractNumId="17" w15:restartNumberingAfterBreak="0">
+  <w:abstractNum w:abstractNumId="27" w15:restartNumberingAfterBreak="0">
     <w:nsid w:val="5EE23D78"/>
     <w:multiLevelType w:val="hybridMultilevel"/>
     <w:tmpl w:val="21A88158"/>
@@ -12491,7 +14460,7 @@
       </w:pPr>
     </w:lvl>
   </w:abstractNum>
-  <w:abstractNum w:abstractNumId="18" w15:restartNumberingAfterBreak="0">
+  <w:abstractNum w:abstractNumId="28" w15:restartNumberingAfterBreak="0">
     <w:nsid w:val="5F5168A0"/>
     <w:multiLevelType w:val="hybridMultilevel"/>
     <w:tmpl w:val="3C52A40A"/>
@@ -12580,7 +14549,7 @@
       </w:pPr>
     </w:lvl>
   </w:abstractNum>
-  <w:abstractNum w:abstractNumId="19" w15:restartNumberingAfterBreak="0">
+  <w:abstractNum w:abstractNumId="29" w15:restartNumberingAfterBreak="0">
     <w:nsid w:val="638E0FA2"/>
     <w:multiLevelType w:val="hybridMultilevel"/>
     <w:tmpl w:val="7B5CFB66"/>
@@ -12669,7 +14638,7 @@
       </w:pPr>
     </w:lvl>
   </w:abstractNum>
-  <w:abstractNum w:abstractNumId="20" w15:restartNumberingAfterBreak="0">
+  <w:abstractNum w:abstractNumId="30" w15:restartNumberingAfterBreak="0">
     <w:nsid w:val="65733CA0"/>
     <w:multiLevelType w:val="hybridMultilevel"/>
     <w:tmpl w:val="B31A637A"/>
@@ -12758,7 +14727,7 @@
       </w:pPr>
     </w:lvl>
   </w:abstractNum>
-  <w:abstractNum w:abstractNumId="21" w15:restartNumberingAfterBreak="0">
+  <w:abstractNum w:abstractNumId="31" w15:restartNumberingAfterBreak="0">
     <w:nsid w:val="67741EEE"/>
     <w:multiLevelType w:val="hybridMultilevel"/>
     <w:tmpl w:val="C3ECB4EC"/>
@@ -12847,7 +14816,7 @@
       </w:pPr>
     </w:lvl>
   </w:abstractNum>
-  <w:abstractNum w:abstractNumId="22" w15:restartNumberingAfterBreak="0">
+  <w:abstractNum w:abstractNumId="32" w15:restartNumberingAfterBreak="0">
     <w:nsid w:val="6A2734F3"/>
     <w:multiLevelType w:val="hybridMultilevel"/>
     <w:tmpl w:val="BCAA72EA"/>
@@ -12936,7 +14905,7 @@
       </w:pPr>
     </w:lvl>
   </w:abstractNum>
-  <w:abstractNum w:abstractNumId="23" w15:restartNumberingAfterBreak="0">
+  <w:abstractNum w:abstractNumId="33" w15:restartNumberingAfterBreak="0">
     <w:nsid w:val="75FD29DF"/>
     <w:multiLevelType w:val="hybridMultilevel"/>
     <w:tmpl w:val="427E3E00"/>
@@ -13025,7 +14994,7 @@
       </w:pPr>
     </w:lvl>
   </w:abstractNum>
-  <w:abstractNum w:abstractNumId="24" w15:restartNumberingAfterBreak="0">
+  <w:abstractNum w:abstractNumId="34" w15:restartNumberingAfterBreak="0">
     <w:nsid w:val="79B556D3"/>
     <w:multiLevelType w:val="hybridMultilevel"/>
     <w:tmpl w:val="1092081A"/>
@@ -13114,7 +15083,96 @@
       </w:pPr>
     </w:lvl>
   </w:abstractNum>
-  <w:abstractNum w:abstractNumId="25" w15:restartNumberingAfterBreak="0">
+  <w:abstractNum w:abstractNumId="35" w15:restartNumberingAfterBreak="0">
+    <w:nsid w:val="7AB26472"/>
+    <w:multiLevelType w:val="hybridMultilevel"/>
+    <w:tmpl w:val="36F4A852"/>
+    <w:lvl w:ilvl="0" w:tplc="A1F238B0">
+      <w:start w:val="1"/>
+      <w:numFmt w:val="decimal"/>
+      <w:lvlText w:val="%1."/>
+      <w:lvlJc w:val="left"/>
+      <w:pPr>
+        <w:ind w:left="720" w:hanging="360"/>
+      </w:pPr>
+      <w:rPr>
+        <w:rFonts w:hint="default"/>
+      </w:rPr>
+    </w:lvl>
+    <w:lvl w:ilvl="1" w:tplc="40090019" w:tentative="1">
+      <w:start w:val="1"/>
+      <w:numFmt w:val="lowerLetter"/>
+      <w:lvlText w:val="%2."/>
+      <w:lvlJc w:val="left"/>
+      <w:pPr>
+        <w:ind w:left="1440" w:hanging="360"/>
+      </w:pPr>
+    </w:lvl>
+    <w:lvl w:ilvl="2" w:tplc="4009001B" w:tentative="1">
+      <w:start w:val="1"/>
+      <w:numFmt w:val="lowerRoman"/>
+      <w:lvlText w:val="%3."/>
+      <w:lvlJc w:val="right"/>
+      <w:pPr>
+        <w:ind w:left="2160" w:hanging="180"/>
+      </w:pPr>
+    </w:lvl>
+    <w:lvl w:ilvl="3" w:tplc="4009000F" w:tentative="1">
+      <w:start w:val="1"/>
+      <w:numFmt w:val="decimal"/>
+      <w:lvlText w:val="%4."/>
+      <w:lvlJc w:val="left"/>
+      <w:pPr>
+        <w:ind w:left="2880" w:hanging="360"/>
+      </w:pPr>
+    </w:lvl>
+    <w:lvl w:ilvl="4" w:tplc="40090019" w:tentative="1">
+      <w:start w:val="1"/>
+      <w:numFmt w:val="lowerLetter"/>
+      <w:lvlText w:val="%5."/>
+      <w:lvlJc w:val="left"/>
+      <w:pPr>
+        <w:ind w:left="3600" w:hanging="360"/>
+      </w:pPr>
+    </w:lvl>
+    <w:lvl w:ilvl="5" w:tplc="4009001B" w:tentative="1">
+      <w:start w:val="1"/>
+      <w:numFmt w:val="lowerRoman"/>
+      <w:lvlText w:val="%6."/>
+      <w:lvlJc w:val="right"/>
+      <w:pPr>
+        <w:ind w:left="4320" w:hanging="180"/>
+      </w:pPr>
+    </w:lvl>
+    <w:lvl w:ilvl="6" w:tplc="4009000F" w:tentative="1">
+      <w:start w:val="1"/>
+      <w:numFmt w:val="decimal"/>
+      <w:lvlText w:val="%7."/>
+      <w:lvlJc w:val="left"/>
+      <w:pPr>
+        <w:ind w:left="5040" w:hanging="360"/>
+      </w:pPr>
+    </w:lvl>
+    <w:lvl w:ilvl="7" w:tplc="40090019" w:tentative="1">
+      <w:start w:val="1"/>
+      <w:numFmt w:val="lowerLetter"/>
+      <w:lvlText w:val="%8."/>
+      <w:lvlJc w:val="left"/>
+      <w:pPr>
+        <w:ind w:left="5760" w:hanging="360"/>
+      </w:pPr>
+    </w:lvl>
+    <w:lvl w:ilvl="8" w:tplc="4009001B" w:tentative="1">
+      <w:start w:val="1"/>
+      <w:numFmt w:val="lowerRoman"/>
+      <w:lvlText w:val="%9."/>
+      <w:lvlJc w:val="right"/>
+      <w:pPr>
+        <w:ind w:left="6480" w:hanging="180"/>
+      </w:pPr>
+    </w:lvl>
+  </w:abstractNum>
+  <w:abstractNum w:abstractNumId="36" w15:restartNumberingAfterBreak="0">
     <w:nsid w:val="7B32063A"/>
     <w:multiLevelType w:val="hybridMultilevel"/>
     <w:tmpl w:val="E3D62872"/>
@@ -13203,7 +15261,7 @@
       </w:pPr>
     </w:lvl>
   </w:abstractNum>
-  <w:abstractNum w:abstractNumId="26" w15:restartNumberingAfterBreak="0">
+  <w:abstractNum w:abstractNumId="37" w15:restartNumberingAfterBreak="0">
     <w:nsid w:val="7D3653CA"/>
     <w:multiLevelType w:val="hybridMultilevel"/>
     <w:tmpl w:val="4B765D82"/>
@@ -13316,7 +15374,96 @@
       </w:rPr>
     </w:lvl>
   </w:abstractNum>
-  <w:abstractNum w:abstractNumId="27" w15:restartNumberingAfterBreak="0">
+  <w:abstractNum w:abstractNumId="38" w15:restartNumberingAfterBreak="0">
+    <w:nsid w:val="7D8B1517"/>
+    <w:multiLevelType w:val="hybridMultilevel"/>
+    <w:tmpl w:val="060E83DA"/>
+    <w:lvl w:ilvl="0" w:tplc="649C1DC2">
+      <w:start w:val="1"/>
+      <w:numFmt w:val="decimal"/>
+      <w:lvlText w:val="%1."/>
+      <w:lvlJc w:val="left"/>
+      <w:pPr>
+        <w:ind w:left="720" w:hanging="360"/>
+      </w:pPr>
+      <w:rPr>
+        <w:rFonts w:hint="default"/>
+      </w:rPr>
+    </w:lvl>
+    <w:lvl w:ilvl="1" w:tplc="40090019" w:tentative="1">
+      <w:start w:val="1"/>
+      <w:numFmt w:val="lowerLetter"/>
+      <w:lvlText w:val="%2."/>
+      <w:lvlJc w:val="left"/>
+      <w:pPr>
+        <w:ind w:left="1440" w:hanging="360"/>
+      </w:pPr>
+    </w:lvl>
+    <w:lvl w:ilvl="2" w:tplc="4009001B" w:tentative="1">
+      <w:start w:val="1"/>
+      <w:numFmt w:val="lowerRoman"/>
+      <w:lvlText w:val="%3."/>
+      <w:lvlJc w:val="right"/>
+      <w:pPr>
+        <w:ind w:left="2160" w:hanging="180"/>
+      </w:pPr>
+    </w:lvl>
+    <w:lvl w:ilvl="3" w:tplc="4009000F" w:tentative="1">
+      <w:start w:val="1"/>
+      <w:numFmt w:val="decimal"/>
+      <w:lvlText w:val="%4."/>
+      <w:lvlJc w:val="left"/>
+      <w:pPr>
+        <w:ind w:left="2880" w:hanging="360"/>
+      </w:pPr>
+    </w:lvl>
+    <w:lvl w:ilvl="4" w:tplc="40090019" w:tentative="1">
+      <w:start w:val="1"/>
+      <w:numFmt w:val="lowerLetter"/>
+      <w:lvlText w:val="%5."/>
+      <w:lvlJc w:val="left"/>
+      <w:pPr>
+        <w:ind w:left="3600" w:hanging="360"/>
+      </w:pPr>
+    </w:lvl>
+    <w:lvl w:ilvl="5" w:tplc="4009001B" w:tentative="1">
+      <w:start w:val="1"/>
+      <w:numFmt w:val="lowerRoman"/>
+      <w:lvlText w:val="%6."/>
+      <w:lvlJc w:val="right"/>
+      <w:pPr>
+        <w:ind w:left="4320" w:hanging="180"/>
+      </w:pPr>
+    </w:lvl>
+    <w:lvl w:ilvl="6" w:tplc="4009000F" w:tentative="1">
+      <w:start w:val="1"/>
+      <w:numFmt w:val="decimal"/>
+      <w:lvlText w:val="%7."/>
+      <w:lvlJc w:val="left"/>
+      <w:pPr>
+        <w:ind w:left="5040" w:hanging="360"/>
+      </w:pPr>
+    </w:lvl>
+    <w:lvl w:ilvl="7" w:tplc="40090019" w:tentative="1">
+      <w:start w:val="1"/>
+      <w:numFmt w:val="lowerLetter"/>
+      <w:lvlText w:val="%8."/>
+      <w:lvlJc w:val="left"/>
+      <w:pPr>
+        <w:ind w:left="5760" w:hanging="360"/>
+      </w:pPr>
+    </w:lvl>
+    <w:lvl w:ilvl="8" w:tplc="4009001B" w:tentative="1">
+      <w:start w:val="1"/>
+      <w:numFmt w:val="lowerRoman"/>
+      <w:lvlText w:val="%9."/>
+      <w:lvlJc w:val="right"/>
+      <w:pPr>
+        <w:ind w:left="6480" w:hanging="180"/>
+      </w:pPr>
+    </w:lvl>
+  </w:abstractNum>
+  <w:abstractNum w:abstractNumId="39" w15:restartNumberingAfterBreak="0">
     <w:nsid w:val="7F4D1332"/>
     <w:multiLevelType w:val="hybridMultilevel"/>
     <w:tmpl w:val="38AC7BA0"/>
@@ -13402,7 +15549,7 @@
       </w:pPr>
     </w:lvl>
   </w:abstractNum>
-  <w:abstractNum w:abstractNumId="28" w15:restartNumberingAfterBreak="0">
+  <w:abstractNum w:abstractNumId="40" w15:restartNumberingAfterBreak="0">
     <w:nsid w:val="7FEE2C74"/>
     <w:multiLevelType w:val="hybridMultilevel"/>
     <w:tmpl w:val="7AD482B6"/>
@@ -13492,91 +15639,127 @@
     </w:lvl>
   </w:abstractNum>
   <w:num w:numId="1" w16cid:durableId="1170828915">
-    <w:abstractNumId w:val="19"/>
+    <w:abstractNumId w:val="29"/>
   </w:num>
   <w:num w:numId="2" w16cid:durableId="427121263">
     <w:abstractNumId w:val="1"/>
   </w:num>
   <w:num w:numId="3" w16cid:durableId="728190392">
+    <w:abstractNumId w:val="26"/>
+  </w:num>
+  <w:num w:numId="4" w16cid:durableId="56975665">
+    <w:abstractNumId w:val="22"/>
+  </w:num>
+  <w:num w:numId="5" w16cid:durableId="2030254881">
+    <w:abstractNumId w:val="5"/>
+  </w:num>
+  <w:num w:numId="6" w16cid:durableId="1217005376">
     <w:abstractNumId w:val="16"/>
   </w:num>
-  <w:num w:numId="4" w16cid:durableId="56975665">
+  <w:num w:numId="7" w16cid:durableId="102266218">
+    <w:abstractNumId w:val="27"/>
+  </w:num>
+  <w:num w:numId="8" w16cid:durableId="979263275">
+    <w:abstractNumId w:val="3"/>
+  </w:num>
+  <w:num w:numId="9" w16cid:durableId="1647928736">
+    <w:abstractNumId w:val="37"/>
+  </w:num>
+  <w:num w:numId="10" w16cid:durableId="444544054">
+    <w:abstractNumId w:val="30"/>
+  </w:num>
+  <w:num w:numId="11" w16cid:durableId="1096554054">
     <w:abstractNumId w:val="14"/>
   </w:num>
-  <w:num w:numId="5" w16cid:durableId="2030254881">
+  <w:num w:numId="12" w16cid:durableId="1823279581">
+    <w:abstractNumId w:val="25"/>
+  </w:num>
+  <w:num w:numId="13" w16cid:durableId="1888223798">
+    <w:abstractNumId w:val="39"/>
+  </w:num>
+  <w:num w:numId="14" w16cid:durableId="115024147">
     <w:abstractNumId w:val="4"/>
   </w:num>
-  <w:num w:numId="6" w16cid:durableId="1217005376">
-    <w:abstractNumId w:val="11"/>
-  </w:num>
-  <w:num w:numId="7" w16cid:durableId="102266218">
-    <w:abstractNumId w:val="17"/>
-  </w:num>
-  <w:num w:numId="8" w16cid:durableId="979263275">
-    <w:abstractNumId w:val="2"/>
-  </w:num>
-  <w:num w:numId="9" w16cid:durableId="1647928736">
-    <w:abstractNumId w:val="26"/>
-  </w:num>
-  <w:num w:numId="10" w16cid:durableId="444544054">
-    <w:abstractNumId w:val="20"/>
-  </w:num>
-  <w:num w:numId="11" w16cid:durableId="1096554054">
-    <w:abstractNumId w:val="9"/>
-  </w:num>
-  <w:num w:numId="12" w16cid:durableId="1823279581">
-    <w:abstractNumId w:val="15"/>
-  </w:num>
-  <w:num w:numId="13" w16cid:durableId="1888223798">
-    <w:abstractNumId w:val="27"/>
-  </w:num>
-  <w:num w:numId="14" w16cid:durableId="115024147">
-    <w:abstractNumId w:val="3"/>
-  </w:num>
   <w:num w:numId="15" w16cid:durableId="1159543796">
-    <w:abstractNumId w:val="25"/>
+    <w:abstractNumId w:val="36"/>
   </w:num>
   <w:num w:numId="16" w16cid:durableId="1865744667">
-    <w:abstractNumId w:val="23"/>
+    <w:abstractNumId w:val="33"/>
   </w:num>
   <w:num w:numId="17" w16cid:durableId="1545947870">
-    <w:abstractNumId w:val="18"/>
+    <w:abstractNumId w:val="28"/>
   </w:num>
   <w:num w:numId="18" w16cid:durableId="46611484">
-    <w:abstractNumId w:val="28"/>
+    <w:abstractNumId w:val="40"/>
   </w:num>
   <w:num w:numId="19" w16cid:durableId="407727498">
     <w:abstractNumId w:val="0"/>
   </w:num>
   <w:num w:numId="20" w16cid:durableId="768934470">
-    <w:abstractNumId w:val="24"/>
+    <w:abstractNumId w:val="34"/>
   </w:num>
   <w:num w:numId="21" w16cid:durableId="310135549">
-    <w:abstractNumId w:val="5"/>
+    <w:abstractNumId w:val="7"/>
   </w:num>
   <w:num w:numId="22" w16cid:durableId="1829705748">
+    <w:abstractNumId w:val="20"/>
+  </w:num>
+  <w:num w:numId="23" w16cid:durableId="52656322">
     <w:abstractNumId w:val="13"/>
   </w:num>
-  <w:num w:numId="23" w16cid:durableId="52656322">
+  <w:num w:numId="24" w16cid:durableId="2120831336">
+    <w:abstractNumId w:val="32"/>
+  </w:num>
+  <w:num w:numId="25" w16cid:durableId="1816752272">
+    <w:abstractNumId w:val="17"/>
+  </w:num>
+  <w:num w:numId="26" w16cid:durableId="220135648">
+    <w:abstractNumId w:val="11"/>
+  </w:num>
+  <w:num w:numId="27" w16cid:durableId="386105273">
+    <w:abstractNumId w:val="15"/>
+  </w:num>
+  <w:num w:numId="28" w16cid:durableId="1473017678">
+    <w:abstractNumId w:val="31"/>
+  </w:num>
+  <w:num w:numId="29" w16cid:durableId="1338195157">
+    <w:abstractNumId w:val="10"/>
+  </w:num>
+  <w:num w:numId="30" w16cid:durableId="906188090">
+    <w:abstractNumId w:val="35"/>
+  </w:num>
+  <w:num w:numId="31" w16cid:durableId="139733979">
+    <w:abstractNumId w:val="19"/>
+  </w:num>
+  <w:num w:numId="32" w16cid:durableId="1213419242">
+    <w:abstractNumId w:val="23"/>
+  </w:num>
+  <w:num w:numId="33" w16cid:durableId="1389036610">
+    <w:abstractNumId w:val="21"/>
+  </w:num>
+  <w:num w:numId="34" w16cid:durableId="560479254">
+    <w:abstractNumId w:val="12"/>
+  </w:num>
+  <w:num w:numId="35" w16cid:durableId="877350773">
+    <w:abstractNumId w:val="18"/>
+  </w:num>
+  <w:num w:numId="36" w16cid:durableId="1087730756">
+    <w:abstractNumId w:val="38"/>
+  </w:num>
+  <w:num w:numId="37" w16cid:durableId="620839495">
+    <w:abstractNumId w:val="9"/>
+  </w:num>
+  <w:num w:numId="38" w16cid:durableId="541788554">
+    <w:abstractNumId w:val="6"/>
+  </w:num>
+  <w:num w:numId="39" w16cid:durableId="1032341038">
+    <w:abstractNumId w:val="2"/>
+  </w:num>
+  <w:num w:numId="40" w16cid:durableId="308750537">
     <w:abstractNumId w:val="8"/>
   </w:num>
-  <w:num w:numId="24" w16cid:durableId="2120831336">
-    <w:abstractNumId w:val="22"/>
-  </w:num>
-  <w:num w:numId="25" w16cid:durableId="1816752272">
-    <w:abstractNumId w:val="12"/>
-  </w:num>
-  <w:num w:numId="26" w16cid:durableId="220135648">
-    <w:abstractNumId w:val="7"/>
-  </w:num>
-  <w:num w:numId="27" w16cid:durableId="386105273">
-    <w:abstractNumId w:val="10"/>
-  </w:num>
-  <w:num w:numId="28" w16cid:durableId="1473017678">
-    <w:abstractNumId w:val="21"/>
-  </w:num>
-  <w:num w:numId="29" w16cid:durableId="1338195157">
-    <w:abstractNumId w:val="6"/>
+  <w:num w:numId="41" w16cid:durableId="865215901">
+    <w:abstractNumId w:val="24"/>
   </w:num>
 </w:numbering>
 </file>
@@ -13980,6 +16163,27 @@
     <w:name w:val="Normal"/>
     <w:qFormat/>
   </w:style>
+  <w:style w:type="paragraph" w:styleId="Heading1">
+    <w:name w:val="heading 1"/>
+    <w:basedOn w:val="Normal"/>
+    <w:next w:val="Normal"/>
+    <w:link w:val="Heading1Char"/>
+    <w:uiPriority w:val="9"/>
+    <w:qFormat/>
+    <w:rsid w:val="005D2E11"/>
+    <w:pPr>
+      <w:keepNext/>
+      <w:keepLines/>
+      <w:spacing w:before="240" w:after="0"/>
+      <w:outlineLvl w:val="0"/>
+    </w:pPr>
+    <w:rPr>
+      <w:rFonts w:asciiTheme="majorHAnsi" w:eastAsiaTheme="majorEastAsia" w:hAnsiTheme="majorHAnsi" w:cstheme="majorBidi"/>
+      <w:color w:val="2F5496" w:themeColor="accent1" w:themeShade="BF"/>
+      <w:sz w:val="32"/>
+      <w:szCs w:val="32"/>
+    </w:rPr>
+  </w:style>
   <w:style w:type="character" w:default="1" w:styleId="DefaultParagraphFont">
     <w:name w:val="Default Paragraph Font"/>
     <w:uiPriority w:val="1"/>
@@ -14036,6 +16240,28 @@
         <w:insideV w:val="single" w:sz="4" w:space="0" w:color="auto"/>
       </w:tblBorders>
     </w:tblPr>
+  </w:style>
+  <w:style w:type="character" w:customStyle="1" w:styleId="Heading1Char">
+    <w:name w:val="Heading 1 Char"/>
+    <w:basedOn w:val="DefaultParagraphFont"/>
+    <w:link w:val="Heading1"/>
+    <w:uiPriority w:val="9"/>
+    <w:rsid w:val="005D2E11"/>
+    <w:rPr>
+      <w:rFonts w:asciiTheme="majorHAnsi" w:eastAsiaTheme="majorEastAsia" w:hAnsiTheme="majorHAnsi" w:cstheme="majorBidi"/>
+      <w:color w:val="2F5496" w:themeColor="accent1" w:themeShade="BF"/>
+      <w:sz w:val="32"/>
+      <w:szCs w:val="32"/>
+    </w:rPr>
+  </w:style>
+  <w:style w:type="paragraph" w:styleId="NoSpacing">
+    <w:name w:val="No Spacing"/>
+    <w:uiPriority w:val="1"/>
+    <w:qFormat/>
+    <w:rsid w:val="005D2E11"/>
+    <w:pPr>
+      <w:spacing w:after="0" w:line="240" w:lineRule="auto"/>
+    </w:pPr>
   </w:style>
 </w:styles>
 </file>

</xml_diff>